<commit_message>
Skyline: Updated MS1 Filtering tutorial and Targeted MS/MS tutorial for v2.5 - Changed Set Standard Type > iRT to be enabled and show message box explaining the need to use the iRT calculator editor
Former-commit-id: c8f69afd0d2e380db6f90ed5f0351b6a906e28dc
</commit_message>
<xml_diff>
--- a/pwiz_tools/Skyline/Documentation/Tutorials/Skyline MS1 Filtering.docx
+++ b/pwiz_tools/Skyline/Documentation/Tutorials/Skyline MS1 Filtering.docx
@@ -640,17 +640,15 @@
       </w:r>
     </w:p>
     <w:p>
-      <w:bookmarkStart w:id="0" w:name="_GoBack"/>
       <w:r>
         <w:rPr>
           <w:noProof/>
         </w:rPr>
-        <w:lastRenderedPageBreak/>
         <w:drawing>
-          <wp:inline distT="0" distB="0" distL="0" distR="0" wp14:anchorId="6973833F" wp14:editId="0F7EE7B9">
-            <wp:extent cx="3702992" cy="5495925"/>
+          <wp:inline distT="0" distB="0" distL="0" distR="0" wp14:anchorId="5D7FDDD8" wp14:editId="0D6E7FAA">
+            <wp:extent cx="3780004" cy="5610225"/>
             <wp:effectExtent l="0" t="0" r="0" b="0"/>
-            <wp:docPr id="106" name="Picture 106"/>
+            <wp:docPr id="2" name="Picture 2"/>
             <wp:cNvGraphicFramePr>
               <a:graphicFrameLocks xmlns:a="http://schemas.openxmlformats.org/drawingml/2006/main" noChangeAspect="1"/>
             </wp:cNvGraphicFramePr>
@@ -670,7 +668,7 @@
                   <pic:spPr>
                     <a:xfrm>
                       <a:off x="0" y="0"/>
-                      <a:ext cx="3702992" cy="5495925"/>
+                      <a:ext cx="3780004" cy="5610225"/>
                     </a:xfrm>
                     <a:prstGeom prst="rect">
                       <a:avLst/>
@@ -682,10 +680,10 @@
           </wp:inline>
         </w:drawing>
       </w:r>
-      <w:bookmarkEnd w:id="0"/>
-    </w:p>
-    <w:p>
-      <w:r>
+    </w:p>
+    <w:p>
+      <w:r>
+        <w:lastRenderedPageBreak/>
         <w:t xml:space="preserve">If you have been working with isotope labeled peptides, you may also want to go to the </w:t>
       </w:r>
       <w:r>
@@ -709,10 +707,7 @@
     </w:p>
     <w:p>
       <w:r>
-        <w:t>Next,</w:t>
-      </w:r>
-      <w:r>
-        <w:t xml:space="preserve"> do the following to save your new document:</w:t>
+        <w:t>Next, do the following to save your new document:</w:t>
       </w:r>
     </w:p>
     <w:p>
@@ -819,7 +814,6 @@
         </w:numPr>
       </w:pPr>
       <w:r>
-        <w:lastRenderedPageBreak/>
         <w:t xml:space="preserve">On the </w:t>
       </w:r>
       <w:r>
@@ -861,10 +855,10 @@
           <w:noProof/>
         </w:rPr>
         <w:drawing>
-          <wp:inline distT="0" distB="0" distL="0" distR="0" wp14:anchorId="128C63E6" wp14:editId="2EE1312B">
+          <wp:inline distT="0" distB="0" distL="0" distR="0" wp14:anchorId="70CED665" wp14:editId="110B6C0C">
             <wp:extent cx="3981450" cy="4524375"/>
             <wp:effectExtent l="0" t="0" r="0" b="9525"/>
-            <wp:docPr id="22" name="Picture 22"/>
+            <wp:docPr id="5" name="Picture 5"/>
             <wp:cNvGraphicFramePr>
               <a:graphicFrameLocks xmlns:a="http://schemas.openxmlformats.org/drawingml/2006/main" noChangeAspect="1"/>
             </wp:cNvGraphicFramePr>
@@ -952,7 +946,11 @@
         <w:t xml:space="preserve"> you will use in this tutorial</w:t>
       </w:r>
       <w:r>
-        <w:t xml:space="preserve"> have been reduced to the minimum information necessary to complete </w:t>
+        <w:t xml:space="preserve"> have been </w:t>
+      </w:r>
+      <w:r>
+        <w:lastRenderedPageBreak/>
+        <w:t xml:space="preserve">reduced to the minimum information necessary to complete </w:t>
       </w:r>
       <w:r>
         <w:t xml:space="preserve">the </w:t>
@@ -1030,12 +1028,11 @@
         <w:rPr>
           <w:noProof/>
         </w:rPr>
-        <w:lastRenderedPageBreak/>
         <w:drawing>
-          <wp:inline distT="0" distB="0" distL="0" distR="0" wp14:anchorId="10280475" wp14:editId="6A3FBB11">
+          <wp:inline distT="0" distB="0" distL="0" distR="0" wp14:anchorId="61675112" wp14:editId="72856117">
             <wp:extent cx="3981450" cy="4524375"/>
             <wp:effectExtent l="0" t="0" r="0" b="9525"/>
-            <wp:docPr id="23" name="Picture 23"/>
+            <wp:docPr id="4" name="Picture 4"/>
             <wp:cNvGraphicFramePr>
               <a:graphicFrameLocks xmlns:a="http://schemas.openxmlformats.org/drawingml/2006/main" noChangeAspect="1"/>
             </wp:cNvGraphicFramePr>
@@ -1161,6 +1158,7 @@
         <w:rPr>
           <w:noProof/>
         </w:rPr>
+        <w:lastRenderedPageBreak/>
         <w:drawing>
           <wp:inline distT="0" distB="0" distL="0" distR="0" wp14:anchorId="29F86EB8" wp14:editId="3ABC3FC4">
             <wp:extent cx="5534025" cy="428625"/>
@@ -1211,11 +1209,7 @@
     </w:p>
     <w:p>
       <w:r>
-        <w:t xml:space="preserve">If you have used Skyline in the past to build spectral libraries, you may be used to naming them as you please, and putting them wherever you like.  In this case, Skyline creates the library as a document-specific spectral cache, very similar to the way it stores chromatograms specific to your document.  You </w:t>
-      </w:r>
-      <w:r>
-        <w:lastRenderedPageBreak/>
-        <w:t>can add more search results later and you can remove search results, just as you may be used to doing with chromatogram data.</w:t>
+        <w:t>If you have used Skyline in the past to build spectral libraries, you may be used to naming them as you please, and putting them wherever you like.  In this case, Skyline creates the library as a document-specific spectral cache, very similar to the way it stores chromatograms specific to your document.  You can add more search results later and you can remove search results, just as you may be used to doing with chromatogram data.</w:t>
       </w:r>
     </w:p>
     <w:p>
@@ -1229,10 +1223,10 @@
           <w:noProof/>
         </w:rPr>
         <w:drawing>
-          <wp:inline distT="0" distB="0" distL="0" distR="0" wp14:anchorId="62E72183" wp14:editId="57FD7A3A">
+          <wp:inline distT="0" distB="0" distL="0" distR="0" wp14:anchorId="7302D85E" wp14:editId="05E93B77">
             <wp:extent cx="3981450" cy="4524375"/>
             <wp:effectExtent l="0" t="0" r="0" b="9525"/>
-            <wp:docPr id="24" name="Picture 24"/>
+            <wp:docPr id="12" name="Picture 12"/>
             <wp:cNvGraphicFramePr>
               <a:graphicFrameLocks xmlns:a="http://schemas.openxmlformats.org/drawingml/2006/main" noChangeAspect="1"/>
             </wp:cNvGraphicFramePr>
@@ -1270,7 +1264,11 @@
         <w:t>In this case, Skyline has found original WIFF data files matching the spectrum source files used to build your library, and the library appears to have the retention time information Skyline will need to locate identified MS/MS spectra on the chromatograms it will extract.   If Skyline could not find suitable data files for chromatogram extraction, it would ask you to locate them.  If the library build had failed to find retention time information in the imported peptide search files, Skyline would notify you of that.</w:t>
       </w:r>
       <w:r>
-        <w:t xml:space="preserve">  Consult the “</w:t>
+        <w:t xml:space="preserve">  </w:t>
+      </w:r>
+      <w:r>
+        <w:lastRenderedPageBreak/>
+        <w:t>Consult the “</w:t>
       </w:r>
       <w:r>
         <w:t>Verifying Library Retention Time Information</w:t>
@@ -1310,7 +1308,6 @@
         <w:rPr>
           <w:noProof/>
         </w:rPr>
-        <w:lastRenderedPageBreak/>
         <w:drawing>
           <wp:inline distT="0" distB="0" distL="0" distR="0" wp14:anchorId="3246E288" wp14:editId="646D3E9D">
             <wp:extent cx="2981325" cy="2276475"/>
@@ -1537,10 +1534,10 @@
         </w:rPr>
         <w:lastRenderedPageBreak/>
         <w:drawing>
-          <wp:inline distT="0" distB="0" distL="0" distR="0" wp14:anchorId="09CF8099" wp14:editId="78852EB1">
-            <wp:extent cx="3981450" cy="4610100"/>
-            <wp:effectExtent l="0" t="0" r="0" b="0"/>
-            <wp:docPr id="28" name="Picture 28"/>
+          <wp:inline distT="0" distB="0" distL="0" distR="0" wp14:anchorId="7B551FEF" wp14:editId="06800536">
+            <wp:extent cx="3981450" cy="4524375"/>
+            <wp:effectExtent l="0" t="0" r="0" b="9525"/>
+            <wp:docPr id="13" name="Picture 13"/>
             <wp:cNvGraphicFramePr>
               <a:graphicFrameLocks xmlns:a="http://schemas.openxmlformats.org/drawingml/2006/main" noChangeAspect="1"/>
             </wp:cNvGraphicFramePr>
@@ -1560,7 +1557,7 @@
                   <pic:spPr>
                     <a:xfrm>
                       <a:off x="0" y="0"/>
-                      <a:ext cx="3981450" cy="4610100"/>
+                      <a:ext cx="3981450" cy="4524375"/>
                     </a:xfrm>
                     <a:prstGeom prst="rect">
                       <a:avLst/>
@@ -2386,23 +2383,23 @@
       <w:r>
         <w:t xml:space="preserve">Below the spectrum graph, you can see the text “File: </w:t>
       </w:r>
-      <w:bookmarkStart w:id="1" w:name="OLE_LINK1"/>
-      <w:bookmarkStart w:id="2" w:name="OLE_LINK2"/>
+      <w:bookmarkStart w:id="0" w:name="OLE_LINK1"/>
+      <w:bookmarkStart w:id="1" w:name="OLE_LINK2"/>
       <w:r>
         <w:t>100803_005b_MCF7_TiTip3.wiff</w:t>
       </w:r>
+      <w:bookmarkEnd w:id="0"/>
       <w:bookmarkEnd w:id="1"/>
+      <w:r>
+        <w:t xml:space="preserve">” and “RT: </w:t>
+      </w:r>
+      <w:bookmarkStart w:id="2" w:name="OLE_LINK3"/>
+      <w:bookmarkStart w:id="3" w:name="OLE_LINK4"/>
+      <w:r>
+        <w:t>35.2128</w:t>
+      </w:r>
       <w:bookmarkEnd w:id="2"/>
-      <w:r>
-        <w:t xml:space="preserve">” and “RT: </w:t>
-      </w:r>
-      <w:bookmarkStart w:id="3" w:name="OLE_LINK3"/>
-      <w:bookmarkStart w:id="4" w:name="OLE_LINK4"/>
-      <w:r>
-        <w:t>35.2128</w:t>
-      </w:r>
       <w:bookmarkEnd w:id="3"/>
-      <w:bookmarkEnd w:id="4"/>
       <w:r>
         <w:t xml:space="preserve">”.  The “RT” value tells you that retention time information is present, and the “File” value tells you that it is correctly associated with the files you </w:t>
       </w:r>
@@ -2961,10 +2958,10 @@
           <w:noProof/>
         </w:rPr>
         <w:drawing>
-          <wp:inline distT="0" distB="0" distL="0" distR="0" wp14:anchorId="6F174335" wp14:editId="6A7A417C">
-            <wp:extent cx="5943600" cy="4058285"/>
-            <wp:effectExtent l="0" t="0" r="0" b="0"/>
-            <wp:docPr id="46" name="Picture 46"/>
+          <wp:inline distT="0" distB="0" distL="0" distR="0" wp14:anchorId="34396BB5" wp14:editId="0D9E8FA2">
+            <wp:extent cx="5943600" cy="4702810"/>
+            <wp:effectExtent l="0" t="0" r="0" b="2540"/>
+            <wp:docPr id="14" name="Picture 14"/>
             <wp:cNvGraphicFramePr>
               <a:graphicFrameLocks xmlns:a="http://schemas.openxmlformats.org/drawingml/2006/main" noChangeAspect="1"/>
             </wp:cNvGraphicFramePr>
@@ -2984,7 +2981,7 @@
                   <pic:spPr>
                     <a:xfrm>
                       <a:off x="0" y="0"/>
-                      <a:ext cx="5943600" cy="4058285"/>
+                      <a:ext cx="5943600" cy="4702810"/>
                     </a:xfrm>
                     <a:prstGeom prst="rect">
                       <a:avLst/>
@@ -3002,6 +2999,7 @@
         <w:spacing w:before="360"/>
       </w:pPr>
       <w:r>
+        <w:lastRenderedPageBreak/>
         <w:t>The document is now fully configured for MS1 Filtering</w:t>
       </w:r>
       <w:r>
@@ -3017,14 +3015,7 @@
         <w:rPr>
           <w:b/>
         </w:rPr>
-        <w:t xml:space="preserve">Use </w:t>
-      </w:r>
-      <w:r>
-        <w:rPr>
-          <w:b/>
-        </w:rPr>
-        <w:lastRenderedPageBreak/>
-        <w:t xml:space="preserve">only scans within </w:t>
+        <w:t xml:space="preserve">Use only scans within </w:t>
       </w:r>
       <w:r>
         <w:rPr>
@@ -3215,10 +3206,7 @@
         <w:t>This tells Skyline to calculate integrated areas for all chromatograms in a peak group</w:t>
       </w:r>
       <w:r>
-        <w:t xml:space="preserve"> </w:t>
-      </w:r>
-      <w:r>
-        <w:t>(here precursor ions M, M+1 and M+2)</w:t>
+        <w:t xml:space="preserve"> (here precursor ions M, M+1 and M+2)</w:t>
       </w:r>
       <w:r>
         <w:t>, regardless of whether peaks appear to be co-eluting with the largest peak.</w:t>
@@ -3405,7 +3393,7 @@
         </w:rPr>
         <w:lastRenderedPageBreak/>
         <w:drawing>
-          <wp:inline distT="0" distB="0" distL="0" distR="0" wp14:anchorId="6F2F2E5A" wp14:editId="001219A7">
+          <wp:inline distT="0" distB="0" distL="0" distR="0" wp14:anchorId="456AC58A" wp14:editId="2C292590">
             <wp:extent cx="5943600" cy="4943475"/>
             <wp:effectExtent l="0" t="0" r="0" b="9525"/>
             <wp:docPr id="41" name="Picture 41"/>
@@ -3674,10 +3662,10 @@
         </w:rPr>
         <w:lastRenderedPageBreak/>
         <w:drawing>
-          <wp:inline distT="0" distB="0" distL="0" distR="0" wp14:anchorId="516EBEF5" wp14:editId="20A0AC0D">
-            <wp:extent cx="5943600" cy="4058285"/>
+          <wp:inline distT="0" distB="0" distL="0" distR="0" wp14:anchorId="6415AB99" wp14:editId="7377C5E8">
+            <wp:extent cx="5943600" cy="4158615"/>
             <wp:effectExtent l="0" t="0" r="0" b="0"/>
-            <wp:docPr id="45" name="Picture 45"/>
+            <wp:docPr id="17" name="Picture 17"/>
             <wp:cNvGraphicFramePr>
               <a:graphicFrameLocks xmlns:a="http://schemas.openxmlformats.org/drawingml/2006/main" noChangeAspect="1"/>
             </wp:cNvGraphicFramePr>
@@ -3697,7 +3685,7 @@
                   <pic:spPr>
                     <a:xfrm>
                       <a:off x="0" y="0"/>
-                      <a:ext cx="5943600" cy="4058285"/>
+                      <a:ext cx="5943600" cy="4158615"/>
                     </a:xfrm>
                     <a:prstGeom prst="rect">
                       <a:avLst/>
@@ -3744,10 +3732,7 @@
         <w:t>,</w:t>
       </w:r>
       <w:r>
-        <w:t xml:space="preserve"> as shown above</w:t>
-      </w:r>
-      <w:r>
-        <w:t>.</w:t>
+        <w:t xml:space="preserve"> as shown above.</w:t>
       </w:r>
     </w:p>
     <w:p>
@@ -3793,22 +3778,7 @@
         <w:t xml:space="preserve">).  </w:t>
       </w:r>
       <w:r>
-        <w:t>If you do not see the mass error</w:t>
-      </w:r>
-      <w:r>
-        <w:t>,</w:t>
-      </w:r>
-      <w:r>
-        <w:t xml:space="preserve"> right</w:t>
-      </w:r>
-      <w:r>
-        <w:t>-</w:t>
-      </w:r>
-      <w:r>
-        <w:t xml:space="preserve">click on the chromatogram view and </w:t>
-      </w:r>
-      <w:r>
-        <w:t xml:space="preserve">click </w:t>
+        <w:t xml:space="preserve">If you do not see the mass error, right-click on the chromatogram view and click </w:t>
       </w:r>
       <w:r>
         <w:rPr>
@@ -3817,10 +3787,7 @@
         <w:t>Mass Error</w:t>
       </w:r>
       <w:r>
-        <w:t>.</w:t>
-      </w:r>
-      <w:r>
-        <w:t xml:space="preserve">  </w:t>
+        <w:t xml:space="preserve">.  </w:t>
       </w:r>
       <w:r>
         <w:t xml:space="preserve">The mass accuracy is not what you might expect of a modern high-resolution instrument, but </w:t>
@@ -4346,10 +4313,10 @@
         </w:rPr>
         <w:lastRenderedPageBreak/>
         <w:drawing>
-          <wp:inline distT="0" distB="0" distL="0" distR="0" wp14:anchorId="4EF5372D" wp14:editId="3052ABFD">
-            <wp:extent cx="4362450" cy="6505575"/>
-            <wp:effectExtent l="0" t="0" r="0" b="9525"/>
-            <wp:docPr id="48" name="Picture 48"/>
+          <wp:inline distT="0" distB="0" distL="0" distR="0">
+            <wp:extent cx="3914775" cy="6505575"/>
+            <wp:effectExtent l="0" t="0" r="9525" b="9525"/>
+            <wp:docPr id="18" name="Picture 18"/>
             <wp:cNvGraphicFramePr>
               <a:graphicFrameLocks xmlns:a="http://schemas.openxmlformats.org/drawingml/2006/main" noChangeAspect="1"/>
             </wp:cNvGraphicFramePr>
@@ -4378,7 +4345,7 @@
                   <pic:spPr bwMode="auto">
                     <a:xfrm>
                       <a:off x="0" y="0"/>
-                      <a:ext cx="4362450" cy="6505575"/>
+                      <a:ext cx="3914775" cy="6505575"/>
                     </a:xfrm>
                     <a:prstGeom prst="rect">
                       <a:avLst/>
@@ -4768,8 +4735,8 @@
         <w:tblLook w:val="04A0" w:firstRow="1" w:lastRow="0" w:firstColumn="1" w:lastColumn="0" w:noHBand="0" w:noVBand="1"/>
       </w:tblPr>
       <w:tblGrid>
-        <w:gridCol w:w="4788"/>
-        <w:gridCol w:w="4788"/>
+        <w:gridCol w:w="4759"/>
+        <w:gridCol w:w="4817"/>
       </w:tblGrid>
       <w:tr>
         <w:tc>
@@ -4900,10 +4867,10 @@
                 <w:color w:val="000000"/>
               </w:rPr>
               <w:drawing>
-                <wp:inline distT="0" distB="0" distL="0" distR="0" wp14:anchorId="2166A5E5" wp14:editId="79F6F4B1">
-                  <wp:extent cx="3028950" cy="2981325"/>
-                  <wp:effectExtent l="0" t="0" r="0" b="9525"/>
-                  <wp:docPr id="7" name="Picture 7"/>
+                <wp:inline distT="0" distB="0" distL="0" distR="0">
+                  <wp:extent cx="3057525" cy="2981325"/>
+                  <wp:effectExtent l="0" t="0" r="9525" b="9525"/>
+                  <wp:docPr id="34" name="Picture 34"/>
                   <wp:cNvGraphicFramePr>
                     <a:graphicFrameLocks xmlns:a="http://schemas.openxmlformats.org/drawingml/2006/main" noChangeAspect="1"/>
                   </wp:cNvGraphicFramePr>
@@ -4911,7 +4878,7 @@
                     <a:graphicData uri="http://schemas.openxmlformats.org/drawingml/2006/picture">
                       <pic:pic xmlns:pic="http://schemas.openxmlformats.org/drawingml/2006/picture">
                         <pic:nvPicPr>
-                          <pic:cNvPr id="0" name="Picture 4"/>
+                          <pic:cNvPr id="0" name="Picture 9"/>
                           <pic:cNvPicPr>
                             <a:picLocks noChangeAspect="1" noChangeArrowheads="1"/>
                           </pic:cNvPicPr>
@@ -4932,7 +4899,7 @@
                         <pic:spPr bwMode="auto">
                           <a:xfrm>
                             <a:off x="0" y="0"/>
-                            <a:ext cx="3028950" cy="2981325"/>
+                            <a:ext cx="3057525" cy="2981325"/>
                           </a:xfrm>
                           <a:prstGeom prst="rect">
                             <a:avLst/>
@@ -4979,10 +4946,10 @@
         </w:rPr>
         <w:lastRenderedPageBreak/>
         <w:drawing>
-          <wp:inline distT="0" distB="0" distL="0" distR="0" wp14:anchorId="1216147A" wp14:editId="741C4EA1">
-            <wp:extent cx="3028950" cy="2981325"/>
-            <wp:effectExtent l="0" t="0" r="0" b="9525"/>
-            <wp:docPr id="8" name="Picture 8"/>
+          <wp:inline distT="0" distB="0" distL="0" distR="0">
+            <wp:extent cx="3057525" cy="2981325"/>
+            <wp:effectExtent l="0" t="0" r="9525" b="9525"/>
+            <wp:docPr id="38" name="Picture 38"/>
             <wp:cNvGraphicFramePr>
               <a:graphicFrameLocks xmlns:a="http://schemas.openxmlformats.org/drawingml/2006/main" noChangeAspect="1"/>
             </wp:cNvGraphicFramePr>
@@ -4990,7 +4957,7 @@
               <a:graphicData uri="http://schemas.openxmlformats.org/drawingml/2006/picture">
                 <pic:pic xmlns:pic="http://schemas.openxmlformats.org/drawingml/2006/picture">
                   <pic:nvPicPr>
-                    <pic:cNvPr id="0" name="Picture 5"/>
+                    <pic:cNvPr id="0" name="Picture 10"/>
                     <pic:cNvPicPr>
                       <a:picLocks noChangeAspect="1" noChangeArrowheads="1"/>
                     </pic:cNvPicPr>
@@ -5011,7 +4978,7 @@
                   <pic:spPr bwMode="auto">
                     <a:xfrm>
                       <a:off x="0" y="0"/>
-                      <a:ext cx="3028950" cy="2981325"/>
+                      <a:ext cx="3057525" cy="2981325"/>
                     </a:xfrm>
                     <a:prstGeom prst="rect">
                       <a:avLst/>
@@ -5273,10 +5240,10 @@
         </w:rPr>
         <w:lastRenderedPageBreak/>
         <w:drawing>
-          <wp:inline distT="0" distB="0" distL="0" distR="0" wp14:anchorId="7D016D2C" wp14:editId="3AC62666">
-            <wp:extent cx="2933700" cy="3257550"/>
-            <wp:effectExtent l="0" t="0" r="0" b="0"/>
-            <wp:docPr id="9" name="Picture 9"/>
+          <wp:inline distT="0" distB="0" distL="0" distR="0">
+            <wp:extent cx="4029075" cy="3257550"/>
+            <wp:effectExtent l="0" t="0" r="9525" b="0"/>
+            <wp:docPr id="39" name="Picture 39"/>
             <wp:cNvGraphicFramePr>
               <a:graphicFrameLocks xmlns:a="http://schemas.openxmlformats.org/drawingml/2006/main" noChangeAspect="1"/>
             </wp:cNvGraphicFramePr>
@@ -5284,7 +5251,7 @@
               <a:graphicData uri="http://schemas.openxmlformats.org/drawingml/2006/picture">
                 <pic:pic xmlns:pic="http://schemas.openxmlformats.org/drawingml/2006/picture">
                   <pic:nvPicPr>
-                    <pic:cNvPr id="0" name="Picture 6"/>
+                    <pic:cNvPr id="0" name="Picture 11"/>
                     <pic:cNvPicPr>
                       <a:picLocks noChangeAspect="1" noChangeArrowheads="1"/>
                     </pic:cNvPicPr>
@@ -5305,7 +5272,7 @@
                   <pic:spPr bwMode="auto">
                     <a:xfrm>
                       <a:off x="0" y="0"/>
-                      <a:ext cx="2933700" cy="3257550"/>
+                      <a:ext cx="4029075" cy="3257550"/>
                     </a:xfrm>
                     <a:prstGeom prst="rect">
                       <a:avLst/>
@@ -5715,19 +5682,7 @@
         <w:rPr>
           <w:color w:val="000000"/>
         </w:rPr>
-        <w:t xml:space="preserve">  The importance of r</w:t>
-      </w:r>
-      <w:r>
-        <w:rPr>
-          <w:color w:val="000000"/>
-        </w:rPr>
-        <w:t xml:space="preserve">eliable retention time reproducibility </w:t>
-      </w:r>
-      <w:r>
-        <w:rPr>
-          <w:color w:val="000000"/>
-        </w:rPr>
-        <w:t>cannot be overstated in working with chromatogram data of any kind in Skyline.</w:t>
+        <w:t xml:space="preserve">  The importance of reliable retention time reproducibility cannot be overstated in working with chromatogram data of any kind in Skyline.</w:t>
       </w:r>
     </w:p>
     <w:p>
@@ -5743,10 +5698,10 @@
         </w:rPr>
         <w:lastRenderedPageBreak/>
         <w:drawing>
-          <wp:inline distT="0" distB="0" distL="0" distR="0" wp14:anchorId="3EB1F349" wp14:editId="4BCF0299">
-            <wp:extent cx="4876800" cy="4133850"/>
-            <wp:effectExtent l="0" t="0" r="0" b="0"/>
-            <wp:docPr id="27" name="Picture 27"/>
+          <wp:inline distT="0" distB="0" distL="0" distR="0">
+            <wp:extent cx="4924425" cy="4733925"/>
+            <wp:effectExtent l="0" t="0" r="9525" b="9525"/>
+            <wp:docPr id="52" name="Picture 52"/>
             <wp:cNvGraphicFramePr>
               <a:graphicFrameLocks xmlns:a="http://schemas.openxmlformats.org/drawingml/2006/main" noChangeAspect="1"/>
             </wp:cNvGraphicFramePr>
@@ -5754,7 +5709,7 @@
               <a:graphicData uri="http://schemas.openxmlformats.org/drawingml/2006/picture">
                 <pic:pic xmlns:pic="http://schemas.openxmlformats.org/drawingml/2006/picture">
                   <pic:nvPicPr>
-                    <pic:cNvPr id="0" name="Picture 9"/>
+                    <pic:cNvPr id="0" name="Picture 15"/>
                     <pic:cNvPicPr>
                       <a:picLocks noChangeAspect="1" noChangeArrowheads="1"/>
                     </pic:cNvPicPr>
@@ -5775,7 +5730,7 @@
                   <pic:spPr bwMode="auto">
                     <a:xfrm>
                       <a:off x="0" y="0"/>
-                      <a:ext cx="4876800" cy="4133850"/>
+                      <a:ext cx="4924425" cy="4733925"/>
                     </a:xfrm>
                     <a:prstGeom prst="rect">
                       <a:avLst/>
@@ -5981,10 +5936,10 @@
                 <w:color w:val="000000"/>
               </w:rPr>
               <w:drawing>
-                <wp:inline distT="0" distB="0" distL="0" distR="0" wp14:anchorId="5FA38192" wp14:editId="1EAE9DA6">
-                  <wp:extent cx="3000375" cy="3019425"/>
-                  <wp:effectExtent l="0" t="0" r="9525" b="9525"/>
-                  <wp:docPr id="40" name="Picture 40"/>
+                <wp:inline distT="0" distB="0" distL="0" distR="0" wp14:anchorId="3DCE28CB" wp14:editId="28FFB8E8">
+                  <wp:extent cx="3095625" cy="2990850"/>
+                  <wp:effectExtent l="0" t="0" r="9525" b="0"/>
+                  <wp:docPr id="56" name="Picture 56"/>
                   <wp:cNvGraphicFramePr>
                     <a:graphicFrameLocks xmlns:a="http://schemas.openxmlformats.org/drawingml/2006/main" noChangeAspect="1"/>
                   </wp:cNvGraphicFramePr>
@@ -5992,7 +5947,7 @@
                     <a:graphicData uri="http://schemas.openxmlformats.org/drawingml/2006/picture">
                       <pic:pic xmlns:pic="http://schemas.openxmlformats.org/drawingml/2006/picture">
                         <pic:nvPicPr>
-                          <pic:cNvPr id="0" name="Picture 13"/>
+                          <pic:cNvPr id="0" name="Picture 17"/>
                           <pic:cNvPicPr>
                             <a:picLocks noChangeAspect="1" noChangeArrowheads="1"/>
                           </pic:cNvPicPr>
@@ -6013,7 +5968,7 @@
                         <pic:spPr bwMode="auto">
                           <a:xfrm>
                             <a:off x="0" y="0"/>
-                            <a:ext cx="3000375" cy="3019425"/>
+                            <a:ext cx="3095625" cy="2990850"/>
                           </a:xfrm>
                           <a:prstGeom prst="rect">
                             <a:avLst/>
@@ -6070,10 +6025,10 @@
                 <w:color w:val="000000"/>
               </w:rPr>
               <w:drawing>
-                <wp:inline distT="0" distB="0" distL="0" distR="0" wp14:anchorId="2BE2BA74" wp14:editId="3417C31E">
-                  <wp:extent cx="3000375" cy="3028950"/>
-                  <wp:effectExtent l="0" t="0" r="9525" b="0"/>
-                  <wp:docPr id="42" name="Picture 42"/>
+                <wp:inline distT="0" distB="0" distL="0" distR="0">
+                  <wp:extent cx="3095625" cy="2981325"/>
+                  <wp:effectExtent l="0" t="0" r="9525" b="9525"/>
+                  <wp:docPr id="59" name="Picture 59"/>
                   <wp:cNvGraphicFramePr>
                     <a:graphicFrameLocks xmlns:a="http://schemas.openxmlformats.org/drawingml/2006/main" noChangeAspect="1"/>
                   </wp:cNvGraphicFramePr>
@@ -6081,7 +6036,7 @@
                     <a:graphicData uri="http://schemas.openxmlformats.org/drawingml/2006/picture">
                       <pic:pic xmlns:pic="http://schemas.openxmlformats.org/drawingml/2006/picture">
                         <pic:nvPicPr>
-                          <pic:cNvPr id="0" name="Picture 14"/>
+                          <pic:cNvPr id="0" name="Picture 18"/>
                           <pic:cNvPicPr>
                             <a:picLocks noChangeAspect="1" noChangeArrowheads="1"/>
                           </pic:cNvPicPr>
@@ -6102,7 +6057,7 @@
                         <pic:spPr bwMode="auto">
                           <a:xfrm>
                             <a:off x="0" y="0"/>
-                            <a:ext cx="3000375" cy="3028950"/>
+                            <a:ext cx="3095625" cy="2981325"/>
                           </a:xfrm>
                           <a:prstGeom prst="rect">
                             <a:avLst/>
@@ -6195,7 +6150,7 @@
         </w:rPr>
         <w:lastRenderedPageBreak/>
         <w:drawing>
-          <wp:inline distT="0" distB="0" distL="0" distR="0" wp14:anchorId="0EA51A9C" wp14:editId="6EFA9BCD">
+          <wp:inline distT="0" distB="0" distL="0" distR="0" wp14:anchorId="593F9DD7" wp14:editId="78971F70">
             <wp:extent cx="2933700" cy="3143250"/>
             <wp:effectExtent l="0" t="0" r="0" b="0"/>
             <wp:docPr id="43" name="Picture 43"/>
@@ -6361,10 +6316,10 @@
                 <w:color w:val="000000"/>
               </w:rPr>
               <w:drawing>
-                <wp:inline distT="0" distB="0" distL="0" distR="0" wp14:anchorId="1F37EC1B" wp14:editId="3F697930">
-                  <wp:extent cx="3124200" cy="3143250"/>
-                  <wp:effectExtent l="0" t="0" r="0" b="0"/>
-                  <wp:docPr id="49" name="Picture 49"/>
+                <wp:inline distT="0" distB="0" distL="0" distR="0">
+                  <wp:extent cx="3095625" cy="2990850"/>
+                  <wp:effectExtent l="0" t="0" r="9525" b="0"/>
+                  <wp:docPr id="65" name="Picture 65"/>
                   <wp:cNvGraphicFramePr>
                     <a:graphicFrameLocks xmlns:a="http://schemas.openxmlformats.org/drawingml/2006/main" noChangeAspect="1"/>
                   </wp:cNvGraphicFramePr>
@@ -6372,7 +6327,7 @@
                     <a:graphicData uri="http://schemas.openxmlformats.org/drawingml/2006/picture">
                       <pic:pic xmlns:pic="http://schemas.openxmlformats.org/drawingml/2006/picture">
                         <pic:nvPicPr>
-                          <pic:cNvPr id="0" name="Picture 16"/>
+                          <pic:cNvPr id="0" name="Picture 20"/>
                           <pic:cNvPicPr>
                             <a:picLocks noChangeAspect="1" noChangeArrowheads="1"/>
                           </pic:cNvPicPr>
@@ -6393,7 +6348,7 @@
                         <pic:spPr bwMode="auto">
                           <a:xfrm>
                             <a:off x="0" y="0"/>
-                            <a:ext cx="3124200" cy="3143250"/>
+                            <a:ext cx="3095625" cy="2990850"/>
                           </a:xfrm>
                           <a:prstGeom prst="rect">
                             <a:avLst/>
@@ -6450,10 +6405,10 @@
                 <w:color w:val="000000"/>
               </w:rPr>
               <w:drawing>
-                <wp:inline distT="0" distB="0" distL="0" distR="0" wp14:anchorId="4C5AF4D0" wp14:editId="586EA940">
-                  <wp:extent cx="3124200" cy="3133725"/>
-                  <wp:effectExtent l="0" t="0" r="0" b="9525"/>
-                  <wp:docPr id="50" name="Picture 50"/>
+                <wp:inline distT="0" distB="0" distL="0" distR="0">
+                  <wp:extent cx="3095625" cy="2981325"/>
+                  <wp:effectExtent l="0" t="0" r="9525" b="9525"/>
+                  <wp:docPr id="66" name="Picture 66"/>
                   <wp:cNvGraphicFramePr>
                     <a:graphicFrameLocks xmlns:a="http://schemas.openxmlformats.org/drawingml/2006/main" noChangeAspect="1"/>
                   </wp:cNvGraphicFramePr>
@@ -6461,7 +6416,7 @@
                     <a:graphicData uri="http://schemas.openxmlformats.org/drawingml/2006/picture">
                       <pic:pic xmlns:pic="http://schemas.openxmlformats.org/drawingml/2006/picture">
                         <pic:nvPicPr>
-                          <pic:cNvPr id="0" name="Picture 17"/>
+                          <pic:cNvPr id="0" name="Picture 21"/>
                           <pic:cNvPicPr>
                             <a:picLocks noChangeAspect="1" noChangeArrowheads="1"/>
                           </pic:cNvPicPr>
@@ -6482,7 +6437,7 @@
                         <pic:spPr bwMode="auto">
                           <a:xfrm>
                             <a:off x="0" y="0"/>
-                            <a:ext cx="3124200" cy="3133725"/>
+                            <a:ext cx="3095625" cy="2981325"/>
                           </a:xfrm>
                           <a:prstGeom prst="rect">
                             <a:avLst/>
@@ -6507,6 +6462,12 @@
         <w:t>Adding the M+3, M+4 and M+5 chromatograms for this peptide clarify just how crowded this particular mass and retention time combination is in the precursor ion space:</w:t>
       </w:r>
     </w:p>
+    <w:p>
+      <w:r>
+        <w:br w:type="page"/>
+      </w:r>
+    </w:p>
+    <w:p/>
     <w:tbl>
       <w:tblPr>
         <w:tblStyle w:val="TableGrid"/>
@@ -6542,7 +6503,6 @@
                 <w:b/>
                 <w:color w:val="000000"/>
               </w:rPr>
-              <w:lastRenderedPageBreak/>
               <w:t>5b_MCF7_TiTip3</w:t>
             </w:r>
           </w:p>
@@ -6558,10 +6518,10 @@
                 <w:color w:val="000000"/>
               </w:rPr>
               <w:drawing>
-                <wp:inline distT="0" distB="0" distL="0" distR="0" wp14:anchorId="285FE65A" wp14:editId="0214C5F8">
-                  <wp:extent cx="3124200" cy="3143250"/>
-                  <wp:effectExtent l="0" t="0" r="0" b="0"/>
-                  <wp:docPr id="53" name="Picture 53"/>
+                <wp:inline distT="0" distB="0" distL="0" distR="0">
+                  <wp:extent cx="3095625" cy="2990850"/>
+                  <wp:effectExtent l="0" t="0" r="9525" b="0"/>
+                  <wp:docPr id="67" name="Picture 67"/>
                   <wp:cNvGraphicFramePr>
                     <a:graphicFrameLocks xmlns:a="http://schemas.openxmlformats.org/drawingml/2006/main" noChangeAspect="1"/>
                   </wp:cNvGraphicFramePr>
@@ -6569,7 +6529,7 @@
                     <a:graphicData uri="http://schemas.openxmlformats.org/drawingml/2006/picture">
                       <pic:pic xmlns:pic="http://schemas.openxmlformats.org/drawingml/2006/picture">
                         <pic:nvPicPr>
-                          <pic:cNvPr id="0" name="Picture 18"/>
+                          <pic:cNvPr id="0" name="Picture 22"/>
                           <pic:cNvPicPr>
                             <a:picLocks noChangeAspect="1" noChangeArrowheads="1"/>
                           </pic:cNvPicPr>
@@ -6590,7 +6550,7 @@
                         <pic:spPr bwMode="auto">
                           <a:xfrm>
                             <a:off x="0" y="0"/>
-                            <a:ext cx="3124200" cy="3143250"/>
+                            <a:ext cx="3095625" cy="2990850"/>
                           </a:xfrm>
                           <a:prstGeom prst="rect">
                             <a:avLst/>
@@ -6647,10 +6607,10 @@
                 <w:color w:val="000000"/>
               </w:rPr>
               <w:drawing>
-                <wp:inline distT="0" distB="0" distL="0" distR="0" wp14:anchorId="71FB6234" wp14:editId="53F35E0D">
-                  <wp:extent cx="3124200" cy="3133725"/>
-                  <wp:effectExtent l="0" t="0" r="0" b="9525"/>
-                  <wp:docPr id="54" name="Picture 54"/>
+                <wp:inline distT="0" distB="0" distL="0" distR="0">
+                  <wp:extent cx="3095625" cy="2981325"/>
+                  <wp:effectExtent l="0" t="0" r="9525" b="9525"/>
+                  <wp:docPr id="68" name="Picture 68"/>
                   <wp:cNvGraphicFramePr>
                     <a:graphicFrameLocks xmlns:a="http://schemas.openxmlformats.org/drawingml/2006/main" noChangeAspect="1"/>
                   </wp:cNvGraphicFramePr>
@@ -6658,7 +6618,7 @@
                     <a:graphicData uri="http://schemas.openxmlformats.org/drawingml/2006/picture">
                       <pic:pic xmlns:pic="http://schemas.openxmlformats.org/drawingml/2006/picture">
                         <pic:nvPicPr>
-                          <pic:cNvPr id="0" name="Picture 19"/>
+                          <pic:cNvPr id="0" name="Picture 23"/>
                           <pic:cNvPicPr>
                             <a:picLocks noChangeAspect="1" noChangeArrowheads="1"/>
                           </pic:cNvPicPr>
@@ -6679,7 +6639,7 @@
                         <pic:spPr bwMode="auto">
                           <a:xfrm>
                             <a:off x="0" y="0"/>
-                            <a:ext cx="3124200" cy="3133725"/>
+                            <a:ext cx="3095625" cy="2981325"/>
                           </a:xfrm>
                           <a:prstGeom prst="rect">
                             <a:avLst/>
@@ -6727,25 +6687,7 @@
         <w:t xml:space="preserve">  By now you might be wishing for a little bit more selective method, but you really can get a lot of useful quantitative data out of just MS1 scans.</w:t>
       </w:r>
       <w:r>
-        <w:t xml:space="preserve">  For q</w:t>
-      </w:r>
-      <w:r>
-        <w:t>uantitative statistic</w:t>
-      </w:r>
-      <w:r>
-        <w:t>s</w:t>
-      </w:r>
-      <w:r>
-        <w:t xml:space="preserve"> </w:t>
-      </w:r>
-      <w:r>
-        <w:t xml:space="preserve">you may want to limit yourself to </w:t>
-      </w:r>
-      <w:r>
-        <w:t>the highest ranked precursor ion without obvious interferences.</w:t>
-      </w:r>
-      <w:r>
-        <w:t xml:space="preserve">  With acceptable peak identification, this can limit the impact of </w:t>
+        <w:t xml:space="preserve">  For quantitative statistics you may want to limit yourself to the highest ranked precursor ion without obvious interferences.  With acceptable peak identification, this can limit the impact of </w:t>
       </w:r>
       <w:r>
         <w:t>interferences like the ones you have seen in this tutorial data.</w:t>
@@ -6924,10 +6866,10 @@
                 <w:color w:val="000000"/>
               </w:rPr>
               <w:drawing>
-                <wp:inline distT="0" distB="0" distL="0" distR="0" wp14:anchorId="3A6BFE8D" wp14:editId="5C113B4A">
-                  <wp:extent cx="3095625" cy="3200400"/>
+                <wp:inline distT="0" distB="0" distL="0" distR="0">
+                  <wp:extent cx="3095625" cy="2990850"/>
                   <wp:effectExtent l="0" t="0" r="9525" b="0"/>
-                  <wp:docPr id="57" name="Picture 57"/>
+                  <wp:docPr id="69" name="Picture 69"/>
                   <wp:cNvGraphicFramePr>
                     <a:graphicFrameLocks xmlns:a="http://schemas.openxmlformats.org/drawingml/2006/main" noChangeAspect="1"/>
                   </wp:cNvGraphicFramePr>
@@ -6935,7 +6877,7 @@
                     <a:graphicData uri="http://schemas.openxmlformats.org/drawingml/2006/picture">
                       <pic:pic xmlns:pic="http://schemas.openxmlformats.org/drawingml/2006/picture">
                         <pic:nvPicPr>
-                          <pic:cNvPr id="0" name="Picture 20"/>
+                          <pic:cNvPr id="0" name="Picture 24"/>
                           <pic:cNvPicPr>
                             <a:picLocks noChangeAspect="1" noChangeArrowheads="1"/>
                           </pic:cNvPicPr>
@@ -6956,7 +6898,7 @@
                         <pic:spPr bwMode="auto">
                           <a:xfrm>
                             <a:off x="0" y="0"/>
-                            <a:ext cx="3095625" cy="3200400"/>
+                            <a:ext cx="3095625" cy="2990850"/>
                           </a:xfrm>
                           <a:prstGeom prst="rect">
                             <a:avLst/>
@@ -7013,10 +6955,10 @@
                 <w:color w:val="000000"/>
               </w:rPr>
               <w:drawing>
-                <wp:inline distT="0" distB="0" distL="0" distR="0" wp14:anchorId="1C1C7E72" wp14:editId="0C2B98DC">
-                  <wp:extent cx="3095625" cy="3200400"/>
-                  <wp:effectExtent l="0" t="0" r="9525" b="0"/>
-                  <wp:docPr id="58" name="Picture 58"/>
+                <wp:inline distT="0" distB="0" distL="0" distR="0">
+                  <wp:extent cx="3095625" cy="2981325"/>
+                  <wp:effectExtent l="0" t="0" r="9525" b="9525"/>
+                  <wp:docPr id="70" name="Picture 70"/>
                   <wp:cNvGraphicFramePr>
                     <a:graphicFrameLocks xmlns:a="http://schemas.openxmlformats.org/drawingml/2006/main" noChangeAspect="1"/>
                   </wp:cNvGraphicFramePr>
@@ -7024,7 +6966,7 @@
                     <a:graphicData uri="http://schemas.openxmlformats.org/drawingml/2006/picture">
                       <pic:pic xmlns:pic="http://schemas.openxmlformats.org/drawingml/2006/picture">
                         <pic:nvPicPr>
-                          <pic:cNvPr id="0" name="Picture 21"/>
+                          <pic:cNvPr id="0" name="Picture 25"/>
                           <pic:cNvPicPr>
                             <a:picLocks noChangeAspect="1" noChangeArrowheads="1"/>
                           </pic:cNvPicPr>
@@ -7045,7 +6987,7 @@
                         <pic:spPr bwMode="auto">
                           <a:xfrm>
                             <a:off x="0" y="0"/>
-                            <a:ext cx="3095625" cy="3200400"/>
+                            <a:ext cx="3095625" cy="2981325"/>
                           </a:xfrm>
                           <a:prstGeom prst="rect">
                             <a:avLst/>
@@ -7280,10 +7222,10 @@
         </w:rPr>
         <w:lastRenderedPageBreak/>
         <w:drawing>
-          <wp:inline distT="0" distB="0" distL="0" distR="0" wp14:anchorId="7F93E14C" wp14:editId="67371558">
-            <wp:extent cx="2933700" cy="3257550"/>
-            <wp:effectExtent l="0" t="0" r="0" b="0"/>
-            <wp:docPr id="62" name="Picture 62"/>
+          <wp:inline distT="0" distB="0" distL="0" distR="0">
+            <wp:extent cx="3990975" cy="3257550"/>
+            <wp:effectExtent l="0" t="0" r="9525" b="0"/>
+            <wp:docPr id="71" name="Picture 71"/>
             <wp:cNvGraphicFramePr>
               <a:graphicFrameLocks xmlns:a="http://schemas.openxmlformats.org/drawingml/2006/main" noChangeAspect="1"/>
             </wp:cNvGraphicFramePr>
@@ -7291,7 +7233,7 @@
               <a:graphicData uri="http://schemas.openxmlformats.org/drawingml/2006/picture">
                 <pic:pic xmlns:pic="http://schemas.openxmlformats.org/drawingml/2006/picture">
                   <pic:nvPicPr>
-                    <pic:cNvPr id="0" name="Picture 23"/>
+                    <pic:cNvPr id="0" name="Picture 26"/>
                     <pic:cNvPicPr>
                       <a:picLocks noChangeAspect="1" noChangeArrowheads="1"/>
                     </pic:cNvPicPr>
@@ -7312,7 +7254,7 @@
                   <pic:spPr bwMode="auto">
                     <a:xfrm>
                       <a:off x="0" y="0"/>
-                      <a:ext cx="2933700" cy="3257550"/>
+                      <a:ext cx="3990975" cy="3257550"/>
                     </a:xfrm>
                     <a:prstGeom prst="rect">
                       <a:avLst/>
@@ -7368,10 +7310,10 @@
           <w:color w:val="000000"/>
         </w:rPr>
         <w:drawing>
-          <wp:inline distT="0" distB="0" distL="0" distR="0" wp14:anchorId="473AD12C" wp14:editId="367756A8">
-            <wp:extent cx="2933700" cy="3524250"/>
-            <wp:effectExtent l="0" t="0" r="0" b="0"/>
-            <wp:docPr id="63" name="Picture 63"/>
+          <wp:inline distT="0" distB="0" distL="0" distR="0">
+            <wp:extent cx="3990975" cy="3705225"/>
+            <wp:effectExtent l="0" t="0" r="9525" b="9525"/>
+            <wp:docPr id="73" name="Picture 73"/>
             <wp:cNvGraphicFramePr>
               <a:graphicFrameLocks xmlns:a="http://schemas.openxmlformats.org/drawingml/2006/main" noChangeAspect="1"/>
             </wp:cNvGraphicFramePr>
@@ -7379,7 +7321,7 @@
               <a:graphicData uri="http://schemas.openxmlformats.org/drawingml/2006/picture">
                 <pic:pic xmlns:pic="http://schemas.openxmlformats.org/drawingml/2006/picture">
                   <pic:nvPicPr>
-                    <pic:cNvPr id="0" name="Picture 24"/>
+                    <pic:cNvPr id="0" name="Picture 28"/>
                     <pic:cNvPicPr>
                       <a:picLocks noChangeAspect="1" noChangeArrowheads="1"/>
                     </pic:cNvPicPr>
@@ -7400,7 +7342,7 @@
                   <pic:spPr bwMode="auto">
                     <a:xfrm>
                       <a:off x="0" y="0"/>
-                      <a:ext cx="2933700" cy="3524250"/>
+                      <a:ext cx="3990975" cy="3705225"/>
                     </a:xfrm>
                     <a:prstGeom prst="rect">
                       <a:avLst/>
@@ -7427,6 +7369,7 @@
         <w:rPr>
           <w:color w:val="000000"/>
         </w:rPr>
+        <w:lastRenderedPageBreak/>
         <w:t>In the chromatogram graphs, you can see that this is the only peptide in the document that was identified multiple times in a single run (3 in 5b_MCF7_TiTip3).</w:t>
       </w:r>
     </w:p>
@@ -7440,7 +7383,6 @@
         <w:rPr>
           <w:color w:val="000000"/>
         </w:rPr>
-        <w:lastRenderedPageBreak/>
         <w:t>You can do the following to put the chromatograms on the same scale and make it easier to interpret how these IDs are aligned between replicates:</w:t>
       </w:r>
     </w:p>
@@ -7576,10 +7518,10 @@
         </w:rPr>
         <w:lastRenderedPageBreak/>
         <w:drawing>
-          <wp:inline distT="0" distB="0" distL="0" distR="0" wp14:anchorId="1B44446C" wp14:editId="2501B176">
-            <wp:extent cx="3829050" cy="5710134"/>
-            <wp:effectExtent l="0" t="0" r="0" b="5080"/>
-            <wp:docPr id="64" name="Picture 64"/>
+          <wp:inline distT="0" distB="0" distL="0" distR="0">
+            <wp:extent cx="4295775" cy="6505575"/>
+            <wp:effectExtent l="0" t="0" r="9525" b="9525"/>
+            <wp:docPr id="76" name="Picture 76"/>
             <wp:cNvGraphicFramePr>
               <a:graphicFrameLocks xmlns:a="http://schemas.openxmlformats.org/drawingml/2006/main" noChangeAspect="1"/>
             </wp:cNvGraphicFramePr>
@@ -7587,7 +7529,7 @@
               <a:graphicData uri="http://schemas.openxmlformats.org/drawingml/2006/picture">
                 <pic:pic xmlns:pic="http://schemas.openxmlformats.org/drawingml/2006/picture">
                   <pic:nvPicPr>
-                    <pic:cNvPr id="0" name="Picture 25"/>
+                    <pic:cNvPr id="0" name="Picture 29"/>
                     <pic:cNvPicPr>
                       <a:picLocks noChangeAspect="1" noChangeArrowheads="1"/>
                     </pic:cNvPicPr>
@@ -7608,7 +7550,7 @@
                   <pic:spPr bwMode="auto">
                     <a:xfrm>
                       <a:off x="0" y="0"/>
-                      <a:ext cx="3830623" cy="5712480"/>
+                      <a:ext cx="4295775" cy="6505575"/>
                     </a:xfrm>
                     <a:prstGeom prst="rect">
                       <a:avLst/>
@@ -7698,13 +7640,6 @@
         </w:rPr>
         <w:br w:type="page"/>
       </w:r>
-    </w:p>
-    <w:p>
-      <w:pPr>
-        <w:rPr>
-          <w:b/>
-        </w:rPr>
-      </w:pPr>
       <w:r>
         <w:rPr>
           <w:b/>
@@ -7900,10 +7835,10 @@
                 <w:color w:val="000000"/>
               </w:rPr>
               <w:drawing>
-                <wp:inline distT="0" distB="0" distL="0" distR="0" wp14:anchorId="66D17118" wp14:editId="0BEC973D">
-                  <wp:extent cx="2971800" cy="2990850"/>
-                  <wp:effectExtent l="0" t="0" r="0" b="0"/>
-                  <wp:docPr id="78" name="Picture 78"/>
+                <wp:inline distT="0" distB="0" distL="0" distR="0" wp14:anchorId="096DAF31" wp14:editId="4FE6906A">
+                  <wp:extent cx="3171825" cy="2990850"/>
+                  <wp:effectExtent l="0" t="0" r="9525" b="0"/>
+                  <wp:docPr id="81" name="Picture 81"/>
                   <wp:cNvGraphicFramePr>
                     <a:graphicFrameLocks xmlns:a="http://schemas.openxmlformats.org/drawingml/2006/main" noChangeAspect="1"/>
                   </wp:cNvGraphicFramePr>
@@ -7911,7 +7846,7 @@
                     <a:graphicData uri="http://schemas.openxmlformats.org/drawingml/2006/picture">
                       <pic:pic xmlns:pic="http://schemas.openxmlformats.org/drawingml/2006/picture">
                         <pic:nvPicPr>
-                          <pic:cNvPr id="0" name="Picture 37"/>
+                          <pic:cNvPr id="0" name="Picture 31"/>
                           <pic:cNvPicPr>
                             <a:picLocks noChangeAspect="1" noChangeArrowheads="1"/>
                           </pic:cNvPicPr>
@@ -7932,7 +7867,7 @@
                         <pic:spPr bwMode="auto">
                           <a:xfrm>
                             <a:off x="0" y="0"/>
-                            <a:ext cx="2971800" cy="2990850"/>
+                            <a:ext cx="3171825" cy="2990850"/>
                           </a:xfrm>
                           <a:prstGeom prst="rect">
                             <a:avLst/>
@@ -7989,10 +7924,10 @@
                 <w:color w:val="000000"/>
               </w:rPr>
               <w:drawing>
-                <wp:inline distT="0" distB="0" distL="0" distR="0" wp14:anchorId="0E72B9C2" wp14:editId="624CFC99">
-                  <wp:extent cx="2971800" cy="2981325"/>
-                  <wp:effectExtent l="0" t="0" r="0" b="9525"/>
-                  <wp:docPr id="79" name="Picture 79"/>
+                <wp:inline distT="0" distB="0" distL="0" distR="0">
+                  <wp:extent cx="3171825" cy="2981325"/>
+                  <wp:effectExtent l="0" t="0" r="9525" b="9525"/>
+                  <wp:docPr id="82" name="Picture 82"/>
                   <wp:cNvGraphicFramePr>
                     <a:graphicFrameLocks xmlns:a="http://schemas.openxmlformats.org/drawingml/2006/main" noChangeAspect="1"/>
                   </wp:cNvGraphicFramePr>
@@ -8000,7 +7935,7 @@
                     <a:graphicData uri="http://schemas.openxmlformats.org/drawingml/2006/picture">
                       <pic:pic xmlns:pic="http://schemas.openxmlformats.org/drawingml/2006/picture">
                         <pic:nvPicPr>
-                          <pic:cNvPr id="0" name="Picture 38"/>
+                          <pic:cNvPr id="0" name="Picture 32"/>
                           <pic:cNvPicPr>
                             <a:picLocks noChangeAspect="1" noChangeArrowheads="1"/>
                           </pic:cNvPicPr>
@@ -8021,7 +7956,7 @@
                         <pic:spPr bwMode="auto">
                           <a:xfrm>
                             <a:off x="0" y="0"/>
-                            <a:ext cx="2971800" cy="2981325"/>
+                            <a:ext cx="3171825" cy="2981325"/>
                           </a:xfrm>
                           <a:prstGeom prst="rect">
                             <a:avLst/>
@@ -8105,10 +8040,10 @@
           <w:noProof/>
         </w:rPr>
         <w:drawing>
-          <wp:inline distT="0" distB="0" distL="0" distR="0" wp14:anchorId="3E837178" wp14:editId="53A4D40C">
-            <wp:extent cx="2971800" cy="2990850"/>
-            <wp:effectExtent l="0" t="0" r="0" b="0"/>
-            <wp:docPr id="80" name="Picture 80"/>
+          <wp:inline distT="0" distB="0" distL="0" distR="0">
+            <wp:extent cx="3171825" cy="2990850"/>
+            <wp:effectExtent l="0" t="0" r="9525" b="0"/>
+            <wp:docPr id="85" name="Picture 85"/>
             <wp:cNvGraphicFramePr>
               <a:graphicFrameLocks xmlns:a="http://schemas.openxmlformats.org/drawingml/2006/main" noChangeAspect="1"/>
             </wp:cNvGraphicFramePr>
@@ -8116,7 +8051,7 @@
               <a:graphicData uri="http://schemas.openxmlformats.org/drawingml/2006/picture">
                 <pic:pic xmlns:pic="http://schemas.openxmlformats.org/drawingml/2006/picture">
                   <pic:nvPicPr>
-                    <pic:cNvPr id="0" name="Picture 39"/>
+                    <pic:cNvPr id="0" name="Picture 33"/>
                     <pic:cNvPicPr>
                       <a:picLocks noChangeAspect="1" noChangeArrowheads="1"/>
                     </pic:cNvPicPr>
@@ -8137,7 +8072,7 @@
                   <pic:spPr bwMode="auto">
                     <a:xfrm>
                       <a:off x="0" y="0"/>
-                      <a:ext cx="2971800" cy="2990850"/>
+                      <a:ext cx="3171825" cy="2990850"/>
                     </a:xfrm>
                     <a:prstGeom prst="rect">
                       <a:avLst/>
@@ -8249,10 +8184,10 @@
                 <w:color w:val="000000"/>
               </w:rPr>
               <w:drawing>
-                <wp:inline distT="0" distB="0" distL="0" distR="0" wp14:anchorId="7567A6D3" wp14:editId="2477DE05">
-                  <wp:extent cx="3248025" cy="2990850"/>
+                <wp:inline distT="0" distB="0" distL="0" distR="0">
+                  <wp:extent cx="3171825" cy="2990850"/>
                   <wp:effectExtent l="0" t="0" r="9525" b="0"/>
-                  <wp:docPr id="83" name="Picture 83"/>
+                  <wp:docPr id="86" name="Picture 86"/>
                   <wp:cNvGraphicFramePr>
                     <a:graphicFrameLocks xmlns:a="http://schemas.openxmlformats.org/drawingml/2006/main" noChangeAspect="1"/>
                   </wp:cNvGraphicFramePr>
@@ -8260,7 +8195,7 @@
                     <a:graphicData uri="http://schemas.openxmlformats.org/drawingml/2006/picture">
                       <pic:pic xmlns:pic="http://schemas.openxmlformats.org/drawingml/2006/picture">
                         <pic:nvPicPr>
-                          <pic:cNvPr id="0" name="Picture 40"/>
+                          <pic:cNvPr id="0" name="Picture 34"/>
                           <pic:cNvPicPr>
                             <a:picLocks noChangeAspect="1" noChangeArrowheads="1"/>
                           </pic:cNvPicPr>
@@ -8281,7 +8216,7 @@
                         <pic:spPr bwMode="auto">
                           <a:xfrm>
                             <a:off x="0" y="0"/>
-                            <a:ext cx="3248025" cy="2990850"/>
+                            <a:ext cx="3171825" cy="2990850"/>
                           </a:xfrm>
                           <a:prstGeom prst="rect">
                             <a:avLst/>
@@ -8338,10 +8273,10 @@
                 <w:color w:val="000000"/>
               </w:rPr>
               <w:drawing>
-                <wp:inline distT="0" distB="0" distL="0" distR="0" wp14:anchorId="258D38EA" wp14:editId="35CD2D58">
-                  <wp:extent cx="3248025" cy="2981325"/>
+                <wp:inline distT="0" distB="0" distL="0" distR="0">
+                  <wp:extent cx="3171825" cy="2981325"/>
                   <wp:effectExtent l="0" t="0" r="9525" b="9525"/>
-                  <wp:docPr id="84" name="Picture 84"/>
+                  <wp:docPr id="87" name="Picture 87"/>
                   <wp:cNvGraphicFramePr>
                     <a:graphicFrameLocks xmlns:a="http://schemas.openxmlformats.org/drawingml/2006/main" noChangeAspect="1"/>
                   </wp:cNvGraphicFramePr>
@@ -8349,7 +8284,7 @@
                     <a:graphicData uri="http://schemas.openxmlformats.org/drawingml/2006/picture">
                       <pic:pic xmlns:pic="http://schemas.openxmlformats.org/drawingml/2006/picture">
                         <pic:nvPicPr>
-                          <pic:cNvPr id="0" name="Picture 41"/>
+                          <pic:cNvPr id="0" name="Picture 35"/>
                           <pic:cNvPicPr>
                             <a:picLocks noChangeAspect="1" noChangeArrowheads="1"/>
                           </pic:cNvPicPr>
@@ -8370,7 +8305,7 @@
                         <pic:spPr bwMode="auto">
                           <a:xfrm>
                             <a:off x="0" y="0"/>
-                            <a:ext cx="3248025" cy="2981325"/>
+                            <a:ext cx="3171825" cy="2981325"/>
                           </a:xfrm>
                           <a:prstGeom prst="rect">
                             <a:avLst/>
@@ -8400,16 +8335,13 @@
     </w:p>
     <w:p>
       <w:r>
-        <w:t>In such a serious case of interferences in both replicate acquisitions, one should air on the careful side and di</w:t>
-      </w:r>
-      <w:r>
-        <w:t>squalify this peptide from MS1 q</w:t>
-      </w:r>
-      <w:r>
-        <w:t>uantification</w:t>
-      </w:r>
-      <w:r>
-        <w:t>.  I</w:t>
+        <w:t>In such a serious case of interferences in both repli</w:t>
+      </w:r>
+      <w:r>
+        <w:t>cate acquisitions, one should er</w:t>
+      </w:r>
+      <w:r>
+        <w:t>r on the careful side and disqualify this peptide from MS1 quantification.  I</w:t>
       </w:r>
       <w:r>
         <w:t xml:space="preserve">f you know you really want to measure this specific peptide, you may want to move to a more selective method, like targeted MS/MS or SRM. </w:t>
@@ -8822,6 +8754,7 @@
         <w:rPr>
           <w:color w:val="000000"/>
         </w:rPr>
+        <w:lastRenderedPageBreak/>
         <w:t>KETE</w:t>
       </w:r>
       <w:r>
@@ -8875,7 +8808,6 @@
         <w:pStyle w:val="Heading1"/>
       </w:pPr>
       <w:r>
-        <w:lastRenderedPageBreak/>
         <w:t>Minimizing a Chromatogram Cache File</w:t>
       </w:r>
     </w:p>
@@ -9105,10 +9037,10 @@
           <w:noProof/>
         </w:rPr>
         <w:drawing>
-          <wp:inline distT="0" distB="0" distL="0" distR="0" wp14:anchorId="475331C0" wp14:editId="5DA8731B">
+          <wp:inline distT="0" distB="0" distL="0" distR="0" wp14:anchorId="09D9479C" wp14:editId="70B94002">
             <wp:extent cx="4514850" cy="4048125"/>
             <wp:effectExtent l="0" t="0" r="0" b="9525"/>
-            <wp:docPr id="107" name="Picture 107"/>
+            <wp:docPr id="88" name="Picture 88"/>
             <wp:cNvGraphicFramePr>
               <a:graphicFrameLocks xmlns:a="http://schemas.openxmlformats.org/drawingml/2006/main" noChangeAspect="1"/>
             </wp:cNvGraphicFramePr>
@@ -9140,6 +9072,8 @@
           </wp:inline>
         </w:drawing>
       </w:r>
+      <w:bookmarkStart w:id="4" w:name="_GoBack"/>
+      <w:bookmarkEnd w:id="4"/>
     </w:p>
     <w:p>
       <w:r>
@@ -9176,6 +9110,7 @@
         <w:spacing w:after="0"/>
       </w:pPr>
       <w:r>
+        <w:lastRenderedPageBreak/>
         <w:t xml:space="preserve">Click the </w:t>
       </w:r>
       <w:r>
@@ -9238,7 +9173,6 @@
         </w:numPr>
       </w:pPr>
       <w:r>
-        <w:lastRenderedPageBreak/>
         <w:t xml:space="preserve">Click the </w:t>
       </w:r>
       <w:r>
@@ -9309,16 +9243,7 @@
       </w:r>
       <w:proofErr w:type="spellEnd"/>
       <w:r>
-        <w:t xml:space="preserve"> of MS/MS, and not all peptides have MS/MS identification in each acquisition replicate.  MS1 Filtering </w:t>
-      </w:r>
-      <w:r>
-        <w:t>can overcome</w:t>
-      </w:r>
-      <w:r>
-        <w:t xml:space="preserve"> this problem </w:t>
-      </w:r>
-      <w:r>
-        <w:t>using RT alignment as described previously</w:t>
+        <w:t xml:space="preserve"> of MS/MS, and not all peptides have MS/MS identification in each acquisition replicate.  MS1 Filtering can overcome this problem using RT alignment as described previously</w:t>
       </w:r>
       <w:r>
         <w:t>.  However, when you have moved from initial pure discovery to knowing even a relatively large number of peptides you wish to target, you can use Skyline to export an inclusion list method for your DDA experiment</w:t>
@@ -9618,7 +9543,11 @@
         <w:t xml:space="preserve"> an instance of Skyline running on</w:t>
       </w:r>
       <w:r>
-        <w:t xml:space="preserve"> the instrument control computer for the instrument </w:t>
+        <w:t xml:space="preserve"> the instrument control computer for the </w:t>
+      </w:r>
+      <w:r>
+        <w:lastRenderedPageBreak/>
+        <w:t xml:space="preserve">instrument </w:t>
       </w:r>
       <w:r>
         <w:t xml:space="preserve">on which </w:t>
@@ -9635,7 +9564,6 @@
         <w:pStyle w:val="Heading1"/>
       </w:pPr>
       <w:r>
-        <w:lastRenderedPageBreak/>
         <w:t>Conclusion</w:t>
       </w:r>
     </w:p>
@@ -9771,75 +9699,54 @@
       <w:r>
         <w:t xml:space="preserve"> Platform-independent and Label-free Quantitation of Proteomic Data Using MS1 Extracted Ion Chromatograms in Skyline APPLICATION TO PROTEIN ACETYLATION AND PHOSPHORYLATION. </w:t>
       </w:r>
-      <w:proofErr w:type="spellStart"/>
-      <w:proofErr w:type="gramStart"/>
       <w:r>
         <w:rPr>
           <w:i/>
           <w:iCs/>
         </w:rPr>
-        <w:t>Mol</w:t>
-      </w:r>
-      <w:proofErr w:type="spellEnd"/>
+        <w:t>Mol Cell Proteomics</w:t>
+      </w:r>
+      <w:r>
+        <w:t xml:space="preserve"> </w:t>
+      </w:r>
+      <w:r>
+        <w:rPr>
+          <w:b/>
+          <w:bCs/>
+        </w:rPr>
+        <w:t>11,</w:t>
+      </w:r>
+      <w:r>
+        <w:t xml:space="preserve"> 202–214 (2012).</w:t>
+      </w:r>
+    </w:p>
+    <w:p>
+      <w:pPr>
+        <w:pStyle w:val="Bibliography"/>
+      </w:pPr>
+      <w:r>
+        <w:t>2.</w:t>
+      </w:r>
+      <w:r>
+        <w:tab/>
+        <w:t xml:space="preserve">Jaffe, J. D. </w:t>
+      </w:r>
       <w:r>
         <w:rPr>
           <w:i/>
           <w:iCs/>
         </w:rPr>
-        <w:t xml:space="preserve"> Cell Proteomics</w:t>
-      </w:r>
-      <w:r>
-        <w:t xml:space="preserve"> </w:t>
-      </w:r>
-      <w:r>
-        <w:rPr>
-          <w:b/>
-          <w:bCs/>
-        </w:rPr>
-        <w:t>11,</w:t>
-      </w:r>
-      <w:r>
-        <w:t xml:space="preserve"> 202–214 (2012).</w:t>
-      </w:r>
-      <w:proofErr w:type="gramEnd"/>
-    </w:p>
-    <w:p>
-      <w:pPr>
-        <w:pStyle w:val="Bibliography"/>
-      </w:pPr>
-      <w:r>
-        <w:t>2.</w:t>
-      </w:r>
-      <w:r>
-        <w:tab/>
-        <w:t xml:space="preserve">Jaffe, J. D. </w:t>
+        <w:t>et al.</w:t>
+      </w:r>
+      <w:r>
+        <w:t xml:space="preserve"> Accurate Inclusion Mass Screening. </w:t>
       </w:r>
       <w:r>
         <w:rPr>
           <w:i/>
           <w:iCs/>
         </w:rPr>
-        <w:t>et al.</w:t>
-      </w:r>
-      <w:r>
-        <w:t xml:space="preserve"> Accurate Inclusion Mass Screening. </w:t>
-      </w:r>
-      <w:proofErr w:type="spellStart"/>
-      <w:proofErr w:type="gramStart"/>
-      <w:r>
-        <w:rPr>
-          <w:i/>
-          <w:iCs/>
-        </w:rPr>
-        <w:t>Mol</w:t>
-      </w:r>
-      <w:proofErr w:type="spellEnd"/>
-      <w:r>
-        <w:rPr>
-          <w:i/>
-          <w:iCs/>
-        </w:rPr>
-        <w:t xml:space="preserve"> Cell Proteomics</w:t>
+        <w:t>Mol Cell Proteomics</w:t>
       </w:r>
       <w:r>
         <w:t xml:space="preserve"> </w:t>
@@ -9854,7 +9761,6 @@
       <w:r>
         <w:t xml:space="preserve"> 1952–1962 (2008).</w:t>
       </w:r>
-      <w:proofErr w:type="gramEnd"/>
     </w:p>
     <w:p>
       <w:r>
@@ -9917,7 +9823,7 @@
       <w:rPr>
         <w:noProof/>
       </w:rPr>
-      <w:t>38</w:t>
+      <w:t>1</w:t>
     </w:r>
     <w:r>
       <w:fldChar w:fldCharType="end"/>
@@ -15511,7 +15417,7 @@
 </file>
 
 <file path=customXml/itemProps1.xml><?xml version="1.0" encoding="utf-8"?>
-<ds:datastoreItem xmlns:ds="http://schemas.openxmlformats.org/officeDocument/2006/customXml" ds:itemID="{5B294A91-2D2D-4DF8-ACDE-A82D3D852038}">
+<ds:datastoreItem xmlns:ds="http://schemas.openxmlformats.org/officeDocument/2006/customXml" ds:itemID="{0FB2C977-B655-4EAD-B735-9B8FC64D8F81}">
   <ds:schemaRefs>
     <ds:schemaRef ds:uri="http://schemas.openxmlformats.org/officeDocument/2006/bibliography"/>
   </ds:schemaRefs>

</xml_diff>

<commit_message>
Skyline: Merged revision(s) 5683-5684, 5694, 5724, 5747, 5771 from branches/skyline_2_5/pwiz: Skyline (2.5): Several finalized tutorials for 2.5 ........ Skyline (2.5): Fixes for CustomReportsTutorialTest removing columns from results grid. ........ BiblioSpec: MSFReader fix for multiple peptides referencing the same spectrum ........ Fix exception when unable to connect to Tool Store web site.
........
Skyline (2.5): Release version of .csproj
........
Skyline (2.5): Fix for Bruker method with different number format, XML localized error messages, bug in document peptide filter
........



Former-commit-id: 56f422ed8953321992298d6fbcb55b38023e4587
</commit_message>
<xml_diff>
--- a/pwiz_tools/Skyline/Documentation/Tutorials/Skyline MS1 Filtering.docx
+++ b/pwiz_tools/Skyline/Documentation/Tutorials/Skyline MS1 Filtering.docx
@@ -2958,10 +2958,10 @@
           <w:noProof/>
         </w:rPr>
         <w:drawing>
-          <wp:inline distT="0" distB="0" distL="0" distR="0" wp14:anchorId="34396BB5" wp14:editId="0D9E8FA2">
-            <wp:extent cx="5943600" cy="4702810"/>
-            <wp:effectExtent l="0" t="0" r="0" b="2540"/>
-            <wp:docPr id="14" name="Picture 14"/>
+          <wp:inline distT="0" distB="0" distL="0" distR="0" wp14:anchorId="6F607135" wp14:editId="61E40127">
+            <wp:extent cx="5943600" cy="4058285"/>
+            <wp:effectExtent l="0" t="0" r="0" b="0"/>
+            <wp:docPr id="7" name="Picture 7"/>
             <wp:cNvGraphicFramePr>
               <a:graphicFrameLocks xmlns:a="http://schemas.openxmlformats.org/drawingml/2006/main" noChangeAspect="1"/>
             </wp:cNvGraphicFramePr>
@@ -2981,7 +2981,7 @@
                   <pic:spPr>
                     <a:xfrm>
                       <a:off x="0" y="0"/>
-                      <a:ext cx="5943600" cy="4702810"/>
+                      <a:ext cx="5943600" cy="4058285"/>
                     </a:xfrm>
                     <a:prstGeom prst="rect">
                       <a:avLst/>
@@ -2999,23 +2999,29 @@
         <w:spacing w:before="360"/>
       </w:pPr>
       <w:r>
+        <w:t>The document is now fully configured for MS1 Filtering</w:t>
+      </w:r>
+      <w:r>
+        <w:t xml:space="preserve"> with two DDA runs imported</w:t>
+      </w:r>
+      <w:r>
+        <w:t>.</w:t>
+      </w:r>
+      <w:r>
+        <w:t xml:space="preserve">  You will see that the chromatogram in this view is approximately 10 minutes in length (31 to 41 minutes), due to the </w:t>
+      </w:r>
+      <w:r>
+        <w:rPr>
+          <w:b/>
+        </w:rPr>
+        <w:t xml:space="preserve">Use </w:t>
+      </w:r>
+      <w:r>
+        <w:rPr>
+          <w:b/>
+        </w:rPr>
         <w:lastRenderedPageBreak/>
-        <w:t>The document is now fully configured for MS1 Filtering</w:t>
-      </w:r>
-      <w:r>
-        <w:t xml:space="preserve"> with two DDA runs imported</w:t>
-      </w:r>
-      <w:r>
-        <w:t>.</w:t>
-      </w:r>
-      <w:r>
-        <w:t xml:space="preserve">  You will see that the chromatogram in this view is approximately 10 minutes in length (31 to 41 minutes), due to the </w:t>
-      </w:r>
-      <w:r>
-        <w:rPr>
-          <w:b/>
-        </w:rPr>
-        <w:t xml:space="preserve">Use only scans within </w:t>
+        <w:t xml:space="preserve">only scans within </w:t>
       </w:r>
       <w:r>
         <w:rPr>
@@ -3662,10 +3668,10 @@
         </w:rPr>
         <w:lastRenderedPageBreak/>
         <w:drawing>
-          <wp:inline distT="0" distB="0" distL="0" distR="0" wp14:anchorId="6415AB99" wp14:editId="7377C5E8">
-            <wp:extent cx="5943600" cy="4158615"/>
+          <wp:inline distT="0" distB="0" distL="0" distR="0" wp14:anchorId="50FF6EBA" wp14:editId="41BCB0DA">
+            <wp:extent cx="5943600" cy="4058285"/>
             <wp:effectExtent l="0" t="0" r="0" b="0"/>
-            <wp:docPr id="17" name="Picture 17"/>
+            <wp:docPr id="8" name="Picture 8"/>
             <wp:cNvGraphicFramePr>
               <a:graphicFrameLocks xmlns:a="http://schemas.openxmlformats.org/drawingml/2006/main" noChangeAspect="1"/>
             </wp:cNvGraphicFramePr>
@@ -3685,7 +3691,7 @@
                   <pic:spPr>
                     <a:xfrm>
                       <a:off x="0" y="0"/>
-                      <a:ext cx="5943600" cy="4158615"/>
+                      <a:ext cx="5943600" cy="4058285"/>
                     </a:xfrm>
                     <a:prstGeom prst="rect">
                       <a:avLst/>
@@ -9037,10 +9043,10 @@
           <w:noProof/>
         </w:rPr>
         <w:drawing>
-          <wp:inline distT="0" distB="0" distL="0" distR="0" wp14:anchorId="09D9479C" wp14:editId="70B94002">
+          <wp:inline distT="0" distB="0" distL="0" distR="0" wp14:anchorId="3624F01B" wp14:editId="48B9C706">
             <wp:extent cx="4514850" cy="4048125"/>
             <wp:effectExtent l="0" t="0" r="0" b="9525"/>
-            <wp:docPr id="88" name="Picture 88"/>
+            <wp:docPr id="9" name="Picture 9"/>
             <wp:cNvGraphicFramePr>
               <a:graphicFrameLocks xmlns:a="http://schemas.openxmlformats.org/drawingml/2006/main" noChangeAspect="1"/>
             </wp:cNvGraphicFramePr>
@@ -9823,7 +9829,7 @@
       <w:rPr>
         <w:noProof/>
       </w:rPr>
-      <w:t>1</w:t>
+      <w:t>38</w:t>
     </w:r>
     <w:r>
       <w:fldChar w:fldCharType="end"/>
@@ -15417,7 +15423,7 @@
 </file>
 
 <file path=customXml/itemProps1.xml><?xml version="1.0" encoding="utf-8"?>
-<ds:datastoreItem xmlns:ds="http://schemas.openxmlformats.org/officeDocument/2006/customXml" ds:itemID="{0FB2C977-B655-4EAD-B735-9B8FC64D8F81}">
+<ds:datastoreItem xmlns:ds="http://schemas.openxmlformats.org/officeDocument/2006/customXml" ds:itemID="{C9A23179-C44A-4E91-A9FF-DA358DDDF4F4}">
   <ds:schemaRefs>
     <ds:schemaRef ds:uri="http://schemas.openxmlformats.org/officeDocument/2006/bibliography"/>
   </ds:schemaRefs>

</xml_diff>

<commit_message>
- latest changes which were unsaved in an open instance of Word
</commit_message>
<xml_diff>
--- a/pwiz_tools/Skyline/Documentation/Tutorials/Skyline MS1 Filtering.docx
+++ b/pwiz_tools/Skyline/Documentation/Tutorials/Skyline MS1 Filtering.docx
@@ -4675,8 +4675,6 @@
       <w:r>
         <w:t>, you can see that all of the points fall within a half a minute of the line.</w:t>
       </w:r>
-      <w:bookmarkStart w:id="4" w:name="_GoBack"/>
-      <w:bookmarkEnd w:id="4"/>
     </w:p>
     <w:p>
       <w:r>
@@ -4897,6 +4895,11 @@
         <w:t>LEGEAEAEASSPK, the 1_MCF7_TiB_L run lacks an ID of its own, and the integration looks a little off:</w:t>
       </w:r>
     </w:p>
+    <w:p>
+      <w:r>
+        <w:br w:type="page"/>
+      </w:r>
+    </w:p>
     <w:tbl>
       <w:tblPr>
         <w:tblStyle w:val="TableGrid"/>
@@ -4904,103 +4907,13 @@
         <w:tblLook w:val="04A0" w:firstRow="1" w:lastRow="0" w:firstColumn="1" w:lastColumn="0" w:noHBand="0" w:noVBand="1"/>
       </w:tblPr>
       <w:tblGrid>
-        <w:gridCol w:w="4759"/>
-        <w:gridCol w:w="4817"/>
+        <w:gridCol w:w="4788"/>
+        <w:gridCol w:w="4788"/>
       </w:tblGrid>
       <w:tr>
         <w:tc>
           <w:tcPr>
-            <w:tcW w:w="4788" w:type="dxa"/>
-            <w:tcBorders>
-              <w:top w:val="nil"/>
-              <w:left w:val="nil"/>
-              <w:bottom w:val="nil"/>
-              <w:right w:val="nil"/>
-            </w:tcBorders>
-          </w:tcPr>
-          <w:p>
-            <w:pPr>
-              <w:spacing w:after="0" w:line="240" w:lineRule="auto"/>
-              <w:jc w:val="center"/>
-              <w:rPr>
-                <w:b/>
-                <w:color w:val="000000"/>
-              </w:rPr>
-            </w:pPr>
-            <w:r>
-              <w:rPr>
-                <w:b/>
-                <w:color w:val="000000"/>
-              </w:rPr>
-              <w:t>5b_MCF7_TiTip3</w:t>
-            </w:r>
-          </w:p>
-          <w:p>
-            <w:pPr>
-              <w:rPr>
-                <w:color w:val="000000"/>
-              </w:rPr>
-            </w:pPr>
-            <w:r>
-              <w:rPr>
-                <w:noProof/>
-                <w:color w:val="000000"/>
-              </w:rPr>
-              <w:lastRenderedPageBreak/>
-              <w:drawing>
-                <wp:inline distT="0" distB="0" distL="0" distR="0" wp14:anchorId="14BDFA7A" wp14:editId="573EDB0F">
-                  <wp:extent cx="3028950" cy="2990850"/>
-                  <wp:effectExtent l="0" t="0" r="0" b="0"/>
-                  <wp:docPr id="6" name="Picture 6"/>
-                  <wp:cNvGraphicFramePr>
-                    <a:graphicFrameLocks xmlns:a="http://schemas.openxmlformats.org/drawingml/2006/main" noChangeAspect="1"/>
-                  </wp:cNvGraphicFramePr>
-                  <a:graphic xmlns:a="http://schemas.openxmlformats.org/drawingml/2006/main">
-                    <a:graphicData uri="http://schemas.openxmlformats.org/drawingml/2006/picture">
-                      <pic:pic xmlns:pic="http://schemas.openxmlformats.org/drawingml/2006/picture">
-                        <pic:nvPicPr>
-                          <pic:cNvPr id="0" name="Picture 3"/>
-                          <pic:cNvPicPr>
-                            <a:picLocks noChangeAspect="1" noChangeArrowheads="1"/>
-                          </pic:cNvPicPr>
-                        </pic:nvPicPr>
-                        <pic:blipFill>
-                          <a:blip r:embed="rId34">
-                            <a:extLst>
-                              <a:ext uri="{28A0092B-C50C-407E-A947-70E740481C1C}">
-                                <a14:useLocalDpi xmlns:a14="http://schemas.microsoft.com/office/drawing/2010/main" val="0"/>
-                              </a:ext>
-                            </a:extLst>
-                          </a:blip>
-                          <a:srcRect/>
-                          <a:stretch>
-                            <a:fillRect/>
-                          </a:stretch>
-                        </pic:blipFill>
-                        <pic:spPr bwMode="auto">
-                          <a:xfrm>
-                            <a:off x="0" y="0"/>
-                            <a:ext cx="3028950" cy="2990850"/>
-                          </a:xfrm>
-                          <a:prstGeom prst="rect">
-                            <a:avLst/>
-                          </a:prstGeom>
-                          <a:noFill/>
-                          <a:ln>
-                            <a:noFill/>
-                          </a:ln>
-                        </pic:spPr>
-                      </pic:pic>
-                    </a:graphicData>
-                  </a:graphic>
-                </wp:inline>
-              </w:drawing>
-            </w:r>
-          </w:p>
-        </w:tc>
-        <w:tc>
-          <w:tcPr>
-            <w:tcW w:w="4788" w:type="dxa"/>
+            <w:tcW w:w="4759" w:type="dxa"/>
             <w:tcBorders>
               <w:top w:val="nil"/>
               <w:left w:val="nil"/>
@@ -5023,6 +4936,95 @@
                 <w:color w:val="000000"/>
               </w:rPr>
               <w:lastRenderedPageBreak/>
+              <w:t>5b_MCF7_TiTip3</w:t>
+            </w:r>
+          </w:p>
+          <w:p>
+            <w:pPr>
+              <w:rPr>
+                <w:color w:val="000000"/>
+              </w:rPr>
+            </w:pPr>
+            <w:r>
+              <w:rPr>
+                <w:noProof/>
+                <w:color w:val="000000"/>
+              </w:rPr>
+              <w:drawing>
+                <wp:inline distT="0" distB="0" distL="0" distR="0">
+                  <wp:extent cx="2911475" cy="2992120"/>
+                  <wp:effectExtent l="0" t="0" r="3175" b="0"/>
+                  <wp:docPr id="48" name="Picture 48"/>
+                  <wp:cNvGraphicFramePr>
+                    <a:graphicFrameLocks xmlns:a="http://schemas.openxmlformats.org/drawingml/2006/main" noChangeAspect="1"/>
+                  </wp:cNvGraphicFramePr>
+                  <a:graphic xmlns:a="http://schemas.openxmlformats.org/drawingml/2006/main">
+                    <a:graphicData uri="http://schemas.openxmlformats.org/drawingml/2006/picture">
+                      <pic:pic xmlns:pic="http://schemas.openxmlformats.org/drawingml/2006/picture">
+                        <pic:nvPicPr>
+                          <pic:cNvPr id="0" name="Picture 5"/>
+                          <pic:cNvPicPr>
+                            <a:picLocks noChangeAspect="1" noChangeArrowheads="1"/>
+                          </pic:cNvPicPr>
+                        </pic:nvPicPr>
+                        <pic:blipFill>
+                          <a:blip r:embed="rId34">
+                            <a:extLst>
+                              <a:ext uri="{28A0092B-C50C-407E-A947-70E740481C1C}">
+                                <a14:useLocalDpi xmlns:a14="http://schemas.microsoft.com/office/drawing/2010/main" val="0"/>
+                              </a:ext>
+                            </a:extLst>
+                          </a:blip>
+                          <a:srcRect/>
+                          <a:stretch>
+                            <a:fillRect/>
+                          </a:stretch>
+                        </pic:blipFill>
+                        <pic:spPr bwMode="auto">
+                          <a:xfrm>
+                            <a:off x="0" y="0"/>
+                            <a:ext cx="2911475" cy="2992120"/>
+                          </a:xfrm>
+                          <a:prstGeom prst="rect">
+                            <a:avLst/>
+                          </a:prstGeom>
+                          <a:noFill/>
+                          <a:ln>
+                            <a:noFill/>
+                          </a:ln>
+                        </pic:spPr>
+                      </pic:pic>
+                    </a:graphicData>
+                  </a:graphic>
+                </wp:inline>
+              </w:drawing>
+            </w:r>
+          </w:p>
+        </w:tc>
+        <w:tc>
+          <w:tcPr>
+            <w:tcW w:w="4817" w:type="dxa"/>
+            <w:tcBorders>
+              <w:top w:val="nil"/>
+              <w:left w:val="nil"/>
+              <w:bottom w:val="nil"/>
+              <w:right w:val="nil"/>
+            </w:tcBorders>
+          </w:tcPr>
+          <w:p>
+            <w:pPr>
+              <w:spacing w:after="0" w:line="240" w:lineRule="auto"/>
+              <w:jc w:val="center"/>
+              <w:rPr>
+                <w:b/>
+                <w:color w:val="000000"/>
+              </w:rPr>
+            </w:pPr>
+            <w:r>
+              <w:rPr>
+                <w:b/>
+                <w:color w:val="000000"/>
+              </w:rPr>
               <w:t>1_MCF7_TiB_L</w:t>
             </w:r>
           </w:p>
@@ -5037,12 +5039,11 @@
                 <w:noProof/>
                 <w:color w:val="000000"/>
               </w:rPr>
-              <w:lastRenderedPageBreak/>
               <w:drawing>
                 <wp:inline distT="0" distB="0" distL="0" distR="0">
-                  <wp:extent cx="3057525" cy="2981325"/>
-                  <wp:effectExtent l="0" t="0" r="9525" b="9525"/>
-                  <wp:docPr id="34" name="Picture 34"/>
+                  <wp:extent cx="2911475" cy="2984500"/>
+                  <wp:effectExtent l="0" t="0" r="3175" b="6350"/>
+                  <wp:docPr id="49" name="Picture 49"/>
                   <wp:cNvGraphicFramePr>
                     <a:graphicFrameLocks xmlns:a="http://schemas.openxmlformats.org/drawingml/2006/main" noChangeAspect="1"/>
                   </wp:cNvGraphicFramePr>
@@ -5050,7 +5051,7 @@
                     <a:graphicData uri="http://schemas.openxmlformats.org/drawingml/2006/picture">
                       <pic:pic xmlns:pic="http://schemas.openxmlformats.org/drawingml/2006/picture">
                         <pic:nvPicPr>
-                          <pic:cNvPr id="0" name="Picture 9"/>
+                          <pic:cNvPr id="0" name="Picture 6"/>
                           <pic:cNvPicPr>
                             <a:picLocks noChangeAspect="1" noChangeArrowheads="1"/>
                           </pic:cNvPicPr>
@@ -5071,7 +5072,7 @@
                         <pic:spPr bwMode="auto">
                           <a:xfrm>
                             <a:off x="0" y="0"/>
-                            <a:ext cx="3057525" cy="2981325"/>
+                            <a:ext cx="2911475" cy="2984500"/>
                           </a:xfrm>
                           <a:prstGeom prst="rect">
                             <a:avLst/>
@@ -5101,7 +5102,6 @@
         <w:rPr>
           <w:color w:val="000000"/>
         </w:rPr>
-        <w:lastRenderedPageBreak/>
         <w:t>Use the scroll-wheel on your mouse (scrolling back toward yourself) to zoom out of the 1_MCF_TiB_L graph until you can see the same peaks you see in the 5b_MCF7_TiTip3 graph:</w:t>
       </w:r>
     </w:p>
@@ -5119,9 +5119,9 @@
         </w:rPr>
         <w:drawing>
           <wp:inline distT="0" distB="0" distL="0" distR="0">
-            <wp:extent cx="3057525" cy="2981325"/>
-            <wp:effectExtent l="0" t="0" r="9525" b="9525"/>
-            <wp:docPr id="38" name="Picture 38"/>
+            <wp:extent cx="2911475" cy="2984500"/>
+            <wp:effectExtent l="0" t="0" r="3175" b="6350"/>
+            <wp:docPr id="51" name="Picture 51"/>
             <wp:cNvGraphicFramePr>
               <a:graphicFrameLocks xmlns:a="http://schemas.openxmlformats.org/drawingml/2006/main" noChangeAspect="1"/>
             </wp:cNvGraphicFramePr>
@@ -5129,7 +5129,7 @@
               <a:graphicData uri="http://schemas.openxmlformats.org/drawingml/2006/picture">
                 <pic:pic xmlns:pic="http://schemas.openxmlformats.org/drawingml/2006/picture">
                   <pic:nvPicPr>
-                    <pic:cNvPr id="0" name="Picture 10"/>
+                    <pic:cNvPr id="0" name="Picture 8"/>
                     <pic:cNvPicPr>
                       <a:picLocks noChangeAspect="1" noChangeArrowheads="1"/>
                     </pic:cNvPicPr>
@@ -5150,7 +5150,7 @@
                   <pic:spPr bwMode="auto">
                     <a:xfrm>
                       <a:off x="0" y="0"/>
-                      <a:ext cx="3057525" cy="2981325"/>
+                      <a:ext cx="2911475" cy="2984500"/>
                     </a:xfrm>
                     <a:prstGeom prst="rect">
                       <a:avLst/>
@@ -5419,9 +5419,9 @@
         </w:rPr>
         <w:drawing>
           <wp:inline distT="0" distB="0" distL="0" distR="0">
-            <wp:extent cx="4029075" cy="3257550"/>
-            <wp:effectExtent l="0" t="0" r="9525" b="0"/>
-            <wp:docPr id="39" name="Picture 39"/>
+            <wp:extent cx="3269615" cy="3255010"/>
+            <wp:effectExtent l="0" t="0" r="6985" b="2540"/>
+            <wp:docPr id="53" name="Picture 53"/>
             <wp:cNvGraphicFramePr>
               <a:graphicFrameLocks xmlns:a="http://schemas.openxmlformats.org/drawingml/2006/main" noChangeAspect="1"/>
             </wp:cNvGraphicFramePr>
@@ -5429,7 +5429,7 @@
               <a:graphicData uri="http://schemas.openxmlformats.org/drawingml/2006/picture">
                 <pic:pic xmlns:pic="http://schemas.openxmlformats.org/drawingml/2006/picture">
                   <pic:nvPicPr>
-                    <pic:cNvPr id="0" name="Picture 11"/>
+                    <pic:cNvPr id="0" name="Picture 9"/>
                     <pic:cNvPicPr>
                       <a:picLocks noChangeAspect="1" noChangeArrowheads="1"/>
                     </pic:cNvPicPr>
@@ -5450,7 +5450,7 @@
                   <pic:spPr bwMode="auto">
                     <a:xfrm>
                       <a:off x="0" y="0"/>
-                      <a:ext cx="4029075" cy="3257550"/>
+                      <a:ext cx="3269615" cy="3255010"/>
                     </a:xfrm>
                     <a:prstGeom prst="rect">
                       <a:avLst/>
@@ -5623,10 +5623,10 @@
           <w:noProof/>
         </w:rPr>
         <w:drawing>
-          <wp:inline distT="0" distB="0" distL="0" distR="0" wp14:anchorId="5EBBE2CE" wp14:editId="68F8EB2D">
+          <wp:inline distT="0" distB="0" distL="0" distR="0" wp14:anchorId="703876AB" wp14:editId="09B5C381">
             <wp:extent cx="3905250" cy="2152650"/>
             <wp:effectExtent l="0" t="0" r="0" b="0"/>
-            <wp:docPr id="10" name="Picture 10"/>
+            <wp:docPr id="54" name="Picture 54"/>
             <wp:cNvGraphicFramePr>
               <a:graphicFrameLocks xmlns:a="http://schemas.openxmlformats.org/drawingml/2006/main" noChangeAspect="1"/>
             </wp:cNvGraphicFramePr>
@@ -5634,7 +5634,7 @@
               <a:graphicData uri="http://schemas.openxmlformats.org/drawingml/2006/picture">
                 <pic:pic xmlns:pic="http://schemas.openxmlformats.org/drawingml/2006/picture">
                   <pic:nvPicPr>
-                    <pic:cNvPr id="0" name=""/>
+                    <pic:cNvPr id="1" name=""/>
                     <pic:cNvPicPr/>
                   </pic:nvPicPr>
                   <pic:blipFill>
@@ -5714,10 +5714,10 @@
           <w:noProof/>
         </w:rPr>
         <w:drawing>
-          <wp:inline distT="0" distB="0" distL="0" distR="0" wp14:anchorId="3062FE3B" wp14:editId="60BFF1F3">
+          <wp:inline distT="0" distB="0" distL="0" distR="0" wp14:anchorId="30DE9609" wp14:editId="2450DEC2">
             <wp:extent cx="3905250" cy="2152650"/>
             <wp:effectExtent l="0" t="0" r="0" b="0"/>
-            <wp:docPr id="11" name="Picture 11"/>
+            <wp:docPr id="55" name="Picture 55"/>
             <wp:cNvGraphicFramePr>
               <a:graphicFrameLocks xmlns:a="http://schemas.openxmlformats.org/drawingml/2006/main" noChangeAspect="1"/>
             </wp:cNvGraphicFramePr>
@@ -5725,7 +5725,7 @@
               <a:graphicData uri="http://schemas.openxmlformats.org/drawingml/2006/picture">
                 <pic:pic xmlns:pic="http://schemas.openxmlformats.org/drawingml/2006/picture">
                   <pic:nvPicPr>
-                    <pic:cNvPr id="0" name=""/>
+                    <pic:cNvPr id="1" name=""/>
                     <pic:cNvPicPr/>
                   </pic:nvPicPr>
                   <pic:blipFill>
@@ -5847,9 +5847,9 @@
         </w:rPr>
         <w:drawing>
           <wp:inline distT="0" distB="0" distL="0" distR="0">
-            <wp:extent cx="4924425" cy="4733925"/>
-            <wp:effectExtent l="0" t="0" r="9525" b="9525"/>
-            <wp:docPr id="52" name="Picture 52"/>
+            <wp:extent cx="4798695" cy="4945380"/>
+            <wp:effectExtent l="0" t="0" r="1905" b="7620"/>
+            <wp:docPr id="57" name="Picture 57"/>
             <wp:cNvGraphicFramePr>
               <a:graphicFrameLocks xmlns:a="http://schemas.openxmlformats.org/drawingml/2006/main" noChangeAspect="1"/>
             </wp:cNvGraphicFramePr>
@@ -5857,7 +5857,7 @@
               <a:graphicData uri="http://schemas.openxmlformats.org/drawingml/2006/picture">
                 <pic:pic xmlns:pic="http://schemas.openxmlformats.org/drawingml/2006/picture">
                   <pic:nvPicPr>
-                    <pic:cNvPr id="0" name="Picture 15"/>
+                    <pic:cNvPr id="0" name="Picture 10"/>
                     <pic:cNvPicPr>
                       <a:picLocks noChangeAspect="1" noChangeArrowheads="1"/>
                     </pic:cNvPicPr>
@@ -5878,7 +5878,7 @@
                   <pic:spPr bwMode="auto">
                     <a:xfrm>
                       <a:off x="0" y="0"/>
-                      <a:ext cx="4924425" cy="4733925"/>
+                      <a:ext cx="4798695" cy="4945380"/>
                     </a:xfrm>
                     <a:prstGeom prst="rect">
                       <a:avLst/>
@@ -6012,12 +6012,6 @@
           <w:color w:val="000000"/>
         </w:rPr>
         <w:t>PKGK that look like:</w:t>
-      </w:r>
-      <w:r>
-        <w:rPr>
-          <w:color w:val="000000"/>
-        </w:rPr>
-        <w:br w:type="page"/>
       </w:r>
     </w:p>
     <w:tbl>
@@ -6055,7 +6049,6 @@
                 <w:b/>
                 <w:color w:val="000000"/>
               </w:rPr>
-              <w:lastRenderedPageBreak/>
               <w:t>5b_MCF7_TiTip3</w:t>
             </w:r>
           </w:p>
@@ -7602,7 +7595,11 @@
       </w:r>
     </w:p>
     <w:p>
-      <w:r>
+      <w:pPr>
+        <w:keepNext/>
+      </w:pPr>
+      <w:r>
+        <w:lastRenderedPageBreak/>
         <w:t>The chromatogram graphs should now look like this:</w:t>
       </w:r>
     </w:p>
@@ -7611,7 +7608,6 @@
         <w:rPr>
           <w:noProof/>
         </w:rPr>
-        <w:lastRenderedPageBreak/>
         <w:drawing>
           <wp:inline distT="0" distB="0" distL="0" distR="0">
             <wp:extent cx="4295775" cy="6505575"/>
@@ -7687,7 +7683,11 @@
         <w:t>Library Match</w:t>
       </w:r>
       <w:r>
-        <w:t xml:space="preserve"> view and use the arrow keys to page up and down through the matched spectra.  It may take a bit of imagination to convince you</w:t>
+        <w:t xml:space="preserve"> </w:t>
+      </w:r>
+      <w:r>
+        <w:lastRenderedPageBreak/>
+        <w:t>view and use the arrow keys to page up and down through the matched spectra.  It may take a bit of imagination to convince you</w:t>
       </w:r>
       <w:r>
         <w:t>r</w:t>
@@ -7728,13 +7728,6 @@
         <w:rPr>
           <w:b/>
         </w:rPr>
-        <w:br w:type="page"/>
-      </w:r>
-      <w:r>
-        <w:rPr>
-          <w:b/>
-        </w:rPr>
-        <w:lastRenderedPageBreak/>
         <w:t>5b_MCF7_TiTip3 (37.61 Min)</w:t>
       </w:r>
     </w:p>
@@ -7867,11 +7860,17 @@
       </w:r>
     </w:p>
     <w:p>
-      <w:r>
+      <w:pPr>
+        <w:spacing w:after="0" w:line="240" w:lineRule="auto"/>
+      </w:pPr>
+      <w:r>
+        <w:br w:type="page"/>
+      </w:r>
+    </w:p>
+    <w:p>
+      <w:r>
+        <w:lastRenderedPageBreak/>
         <w:t>Continue down to peptide 27, GVVDSEDLPLNISR, where you will find the integration needs adjusting:</w:t>
-      </w:r>
-      <w:r>
-        <w:br w:type="page"/>
       </w:r>
     </w:p>
     <w:tbl>
@@ -7909,7 +7908,6 @@
                 <w:b/>
                 <w:color w:val="000000"/>
               </w:rPr>
-              <w:lastRenderedPageBreak/>
               <w:t>5b_MCF7_TiTip3</w:t>
             </w:r>
           </w:p>
@@ -8120,8 +8118,16 @@
       </w:r>
     </w:p>
     <w:p>
-      <w:r>
-        <w:t>The graph for 5b_MCF7_TiTip3 will zoom to the same scale as the one for 1_MCF7_TiB_L:</w:t>
+      <w:pPr>
+        <w:keepNext/>
+      </w:pPr>
+      <w:r>
+        <w:t>The graph for 5b_MCF7_TiTip3 will zo</w:t>
+      </w:r>
+      <w:bookmarkStart w:id="4" w:name="_GoBack"/>
+      <w:bookmarkEnd w:id="4"/>
+      <w:r>
+        <w:t>om to the same scale as the one for 1_MCF7_TiB_L:</w:t>
       </w:r>
     </w:p>
     <w:p>
@@ -8181,17 +8187,14 @@
     </w:p>
     <w:p>
       <w:r>
+        <w:lastRenderedPageBreak/>
         <w:t>This</w:t>
       </w:r>
       <w:r>
         <w:t xml:space="preserve"> should allow you to easily reset the integration boundaries by clicking and dragging beneath the Retention Time axis from 35.7 to 36.5 minutes.</w:t>
       </w:r>
       <w:r>
-        <w:t xml:space="preserve">  In the peak areas view, you will see that the peak areas </w:t>
-      </w:r>
-      <w:r>
-        <w:lastRenderedPageBreak/>
-        <w:t xml:space="preserve">for both runs now total around 8-10,000, and the </w:t>
+        <w:t xml:space="preserve">  In the peak areas view, you will see that the peak areas for both runs now total around 8-10,000, and the </w:t>
       </w:r>
       <w:proofErr w:type="spellStart"/>
       <w:r>
@@ -8719,6 +8722,7 @@
         <w:rPr>
           <w:color w:val="000000"/>
         </w:rPr>
+        <w:lastRenderedPageBreak/>
         <w:t>EK</w:t>
       </w:r>
       <w:r>
@@ -8844,7 +8848,6 @@
         <w:rPr>
           <w:color w:val="000000"/>
         </w:rPr>
-        <w:lastRenderedPageBreak/>
         <w:t>KETE</w:t>
       </w:r>
       <w:r>
@@ -9165,6 +9168,7 @@
     </w:p>
     <w:p>
       <w:r>
+        <w:lastRenderedPageBreak/>
         <w:t>The form indicates that</w:t>
       </w:r>
       <w:r>
@@ -9198,7 +9202,6 @@
         <w:spacing w:after="0"/>
       </w:pPr>
       <w:r>
-        <w:lastRenderedPageBreak/>
         <w:t xml:space="preserve">Click the </w:t>
       </w:r>
       <w:r>
@@ -9617,7 +9620,11 @@
         <w:t>instrument method export</w:t>
       </w:r>
       <w:r>
-        <w:t xml:space="preserve"> in this tutorial, unless you actually have a system with vendor instrument software installed for one of the supported vendors (AB SCIEX Analyst or </w:t>
+        <w:t xml:space="preserve"> in this tutorial, unless you actually have a system with vendor instrument software installed for one of the supported vendors (AB SCIEX </w:t>
+      </w:r>
+      <w:r>
+        <w:lastRenderedPageBreak/>
+        <w:t xml:space="preserve">Analyst or </w:t>
       </w:r>
       <w:proofErr w:type="spellStart"/>
       <w:r>
@@ -9639,11 +9646,7 @@
         <w:t xml:space="preserve"> an instance of Skyline running on</w:t>
       </w:r>
       <w:r>
-        <w:t xml:space="preserve"> the instrument control computer for the </w:t>
-      </w:r>
-      <w:r>
-        <w:lastRenderedPageBreak/>
-        <w:t xml:space="preserve">instrument </w:t>
+        <w:t xml:space="preserve"> the instrument control computer for the instrument </w:t>
       </w:r>
       <w:r>
         <w:t xml:space="preserve">on which </w:t>
@@ -9919,7 +9922,7 @@
       <w:rPr>
         <w:noProof/>
       </w:rPr>
-      <w:t>33</w:t>
+      <w:t>38</w:t>
     </w:r>
     <w:r>
       <w:fldChar w:fldCharType="end"/>
@@ -15510,7 +15513,7 @@
 </file>
 
 <file path=customXml/itemProps1.xml><?xml version="1.0" encoding="utf-8"?>
-<ds:datastoreItem xmlns:ds="http://schemas.openxmlformats.org/officeDocument/2006/customXml" ds:itemID="{1B65E69D-64F0-466A-B485-C65B54F91D92}">
+<ds:datastoreItem xmlns:ds="http://schemas.openxmlformats.org/officeDocument/2006/customXml" ds:itemID="{8900F5E5-DAAD-4DDE-A1FF-DAB0A68593E5}">
   <ds:schemaRefs>
     <ds:schemaRef ds:uri="http://schemas.openxmlformats.org/officeDocument/2006/bibliography"/>
   </ds:schemaRefs>

</xml_diff>

<commit_message>
- final draft with all necessary fixes
</commit_message>
<xml_diff>
--- a/pwiz_tools/Skyline/Documentation/Tutorials/Skyline MS1 Filtering.docx
+++ b/pwiz_tools/Skyline/Documentation/Tutorials/Skyline MS1 Filtering.docx
@@ -27,7 +27,13 @@
         <w:t>Skyline</w:t>
       </w:r>
       <w:r>
-        <w:t xml:space="preserve"> Targeted Proteomics Environment</w:t>
+        <w:t xml:space="preserve"> Targeted </w:t>
+      </w:r>
+      <w:r>
+        <w:t>Mass Spectrometry</w:t>
+      </w:r>
+      <w:r>
+        <w:t xml:space="preserve"> Environment</w:t>
       </w:r>
       <w:r>
         <w:t xml:space="preserve"> provides informative visual displays of the raw mass spectrometer data you import into your Skyline </w:t>
@@ -102,7 +108,7 @@
         <w:t xml:space="preserve">MS1 </w:t>
       </w:r>
       <w:r>
-        <w:t>scans</w:t>
+        <w:t>spectra</w:t>
       </w:r>
       <w:r>
         <w:t xml:space="preserve"> for </w:t>
@@ -333,7 +339,13 @@
         <w:t xml:space="preserve"> </w:t>
       </w:r>
       <w:r>
-        <w:t xml:space="preserve">a vendor-neutral platform for targeted proteomics investigation.  </w:t>
+        <w:t xml:space="preserve">a vendor-neutral platform for targeted </w:t>
+      </w:r>
+      <w:r>
+        <w:t>mass spectrometry</w:t>
+      </w:r>
+      <w:r>
+        <w:t xml:space="preserve"> investigation.  </w:t>
       </w:r>
       <w:r>
         <w:t xml:space="preserve">It </w:t>
@@ -727,7 +739,13 @@
     </w:p>
     <w:p>
       <w:r>
-        <w:t>You could start editing this blank document in a number of ways, but first you can give Skyline more information about the proteins you will be working with.  By giving Skyline this background information, you allow Skyline to help you create information rich methods more quickly.</w:t>
+        <w:t xml:space="preserve">You could start editing this blank document in a number of ways, but </w:t>
+      </w:r>
+      <w:r>
+        <w:t>for this tutorial you will use a sequential set of forms called a wizard that will walk you through the steps of processing peptide search results, setting up targets, and importing mass spectrometer data files</w:t>
+      </w:r>
+      <w:r>
+        <w:t>.</w:t>
       </w:r>
     </w:p>
     <w:p>
@@ -1282,7 +1300,21 @@
     </w:p>
     <w:p>
       <w:r>
-        <w:t>If you have used Skyline in the past to build spectral libraries, you may be used to naming them as you please, and putting them wherever you like.  In this case, Skyline creates the library as a document-specific spectral cache, very similar to the way it stores chromatograms specific to your document.  You can add more search results later and you can remove search results, just as you may be used to doing with chromatogram data.</w:t>
+        <w:t xml:space="preserve">If you have used Skyline in the past to build spectral libraries, you may be used to naming them as you please, and putting them wherever you like.  In this case, Skyline creates the library </w:t>
+      </w:r>
+      <w:r>
+        <w:t xml:space="preserve">with the same base name as </w:t>
+      </w:r>
+      <w:proofErr w:type="spellStart"/>
+      <w:r>
+        <w:t>your</w:t>
+      </w:r>
+      <w:proofErr w:type="spellEnd"/>
+      <w:r>
+        <w:t xml:space="preserve"> .sky file</w:t>
+      </w:r>
+      <w:r>
+        <w:t>, very similar to the way it stores chromatograms specific to your document.  You can add more search results later and you can remove search results, just as you may be used to doing with chromatogram data.</w:t>
       </w:r>
     </w:p>
     <w:p>
@@ -1291,7 +1323,19 @@
       </w:pPr>
       <w:r>
         <w:lastRenderedPageBreak/>
-        <w:t>When library building has completed, Skyline will present the following page in the wizard:</w:t>
+        <w:t xml:space="preserve">When library building has completed, Skyline will present the </w:t>
+      </w:r>
+      <w:r>
+        <w:t>next</w:t>
+      </w:r>
+      <w:r>
+        <w:t xml:space="preserve"> page in the wizard</w:t>
+      </w:r>
+      <w:r>
+        <w:t xml:space="preserve"> as shown below</w:t>
+      </w:r>
+      <w:r>
+        <w:t>:</w:t>
       </w:r>
     </w:p>
     <w:p>
@@ -1779,7 +1823,11 @@
         <w:t>m/z</w:t>
       </w:r>
       <w:r>
-        <w:t xml:space="preserve"> to be filtered.  Skyline uses this value to predict full width at half maximum (FWHM) for a peak in the </w:t>
+        <w:t xml:space="preserve"> to be filtered.  Skyline uses this value to </w:t>
+      </w:r>
+      <w:r>
+        <w:lastRenderedPageBreak/>
+        <w:t xml:space="preserve">predict full width at half maximum (FWHM) for a peak in the </w:t>
       </w:r>
       <w:r>
         <w:rPr>
@@ -1788,12 +1836,59 @@
         <w:t>m/z</w:t>
       </w:r>
       <w:r>
-        <w:t xml:space="preserve"> dimension, and uses 2 times </w:t>
-      </w:r>
-      <w:r>
-        <w:lastRenderedPageBreak/>
-        <w:t>that FWHM value as the filtering window as shown below.  (Note:  For other datasets and experiments, the resolution setting can be adjusted depending on instrument capabilities).</w:t>
-      </w:r>
+        <w:t xml:space="preserve"> dimension, and uses 2 times that FWHM value as the fi</w:t>
+      </w:r>
+      <w:r>
+        <w:t xml:space="preserve">ltering window as shown below. </w:t>
+      </w:r>
+    </w:p>
+    <w:tbl>
+      <w:tblPr>
+        <w:tblStyle w:val="TableGrid"/>
+        <w:tblW w:w="0" w:type="auto"/>
+        <w:tblInd w:w="360" w:type="dxa"/>
+        <w:tblLook w:val="04A0" w:firstRow="1" w:lastRow="0" w:firstColumn="1" w:lastColumn="0" w:noHBand="0" w:noVBand="1"/>
+      </w:tblPr>
+      <w:tblGrid>
+        <w:gridCol w:w="9216"/>
+      </w:tblGrid>
+      <w:tr>
+        <w:tc>
+          <w:tcPr>
+            <w:tcW w:w="9576" w:type="dxa"/>
+          </w:tcPr>
+          <w:p>
+            <w:pPr>
+              <w:spacing w:after="0"/>
+            </w:pPr>
+            <w:r>
+              <w:t xml:space="preserve">Note:  </w:t>
+            </w:r>
+            <w:r>
+              <w:t xml:space="preserve">By checking the </w:t>
+            </w:r>
+            <w:r>
+              <w:rPr>
+                <w:b/>
+              </w:rPr>
+              <w:t xml:space="preserve">Use high-selectivity extraction </w:t>
+            </w:r>
+            <w:r>
+              <w:t xml:space="preserve">checkbox, you can narrow the extraction range to just FWHM, which is now the recommended setting for complex samples. </w:t>
+            </w:r>
+            <w:r>
+              <w:t>For other datasets and experiments, the resolution setting can be adjusted depending on instrument capabilities.</w:t>
+            </w:r>
+          </w:p>
+        </w:tc>
+      </w:tr>
+    </w:tbl>
+    <w:p>
+      <w:pPr>
+        <w:pStyle w:val="ListParagraph"/>
+        <w:ind w:left="0"/>
+        <w:contextualSpacing w:val="0"/>
+      </w:pPr>
     </w:p>
     <w:p>
       <w:pPr>
@@ -1859,11 +1954,13 @@
     <w:p>
       <w:pPr>
         <w:pStyle w:val="ListParagraph"/>
+        <w:keepNext/>
         <w:spacing w:after="0"/>
         <w:ind w:left="0"/>
         <w:contextualSpacing w:val="0"/>
       </w:pPr>
       <w:r>
+        <w:lastRenderedPageBreak/>
         <w:t>A series of these intensities extracted over time make up the chromatograms you will see in Skyline:</w:t>
       </w:r>
     </w:p>
@@ -1948,11 +2045,7 @@
         <w:t>.  This means for a peptide with only 1 ID, Skyline will extract a 10 minute chromatogram around that ID.  For a set of IDs over a 3</w:t>
       </w:r>
       <w:r>
-        <w:t xml:space="preserve"> minute range, Skyline will extract a 13 minute chromatogram with 5 minutes added on either side of the IDs.  When a run lacks any IDs for a particular peptide, Skyline will use </w:t>
-      </w:r>
-      <w:r>
-        <w:lastRenderedPageBreak/>
-        <w:t>retention time alignment of IDs in other runs to determine the time range over which to extract a chromatogram.</w:t>
+        <w:t xml:space="preserve"> minute range, Skyline will extract a 13 minute chromatogram with 5 minutes added on either side of the IDs.  When a run lacks any IDs for a particular peptide, Skyline will use retention time alignment of IDs in other runs to determine the time range over which to extract a chromatogram.</w:t>
       </w:r>
     </w:p>
     <w:p>
@@ -2304,7 +2397,11 @@
       </w:r>
     </w:p>
     <w:p>
-      <w:r>
+      <w:pPr>
+        <w:keepNext/>
+      </w:pPr>
+      <w:r>
+        <w:lastRenderedPageBreak/>
         <w:t xml:space="preserve">Skyline will again offer to </w:t>
       </w:r>
       <w:r>
@@ -2334,7 +2431,6 @@
         <w:rPr>
           <w:noProof/>
         </w:rPr>
-        <w:lastRenderedPageBreak/>
         <w:drawing>
           <wp:inline distT="0" distB="0" distL="0" distR="0" wp14:anchorId="561F5013" wp14:editId="26F514BA">
             <wp:extent cx="3914775" cy="3981450"/>
@@ -3322,13 +3418,31 @@
     </w:p>
     <w:p>
       <w:r>
-        <w:t>This tells Skyline to calculate integrated areas for all chromatograms in a peak group</w:t>
-      </w:r>
-      <w:r>
-        <w:t xml:space="preserve"> (here precursor ions M, M+1 and M+2)</w:t>
+        <w:t xml:space="preserve">This tells Skyline to </w:t>
+      </w:r>
+      <w:r>
+        <w:t>treat all</w:t>
+      </w:r>
+      <w:r>
+        <w:t xml:space="preserve"> chromatograms in a peak group</w:t>
+      </w:r>
+      <w:r>
+        <w:t xml:space="preserve"> </w:t>
+      </w:r>
+      <w:r>
+        <w:t>(here precursor ions M, M+1 and M+2)</w:t>
+      </w:r>
+      <w:r>
+        <w:t xml:space="preserve"> </w:t>
+      </w:r>
+      <w:r>
+        <w:t>as integrating together</w:t>
       </w:r>
       <w:r>
         <w:t>, regardless of whether peaks appear to be co-eluting with the largest peak.</w:t>
+      </w:r>
+      <w:r>
+        <w:t xml:space="preserve"> It no longer impacts the integrated peak areas as it once did.</w:t>
       </w:r>
     </w:p>
     <w:p>
@@ -3610,16 +3724,19 @@
         <w:t xml:space="preserve">drag it </w:t>
       </w:r>
       <w:r>
-        <w:t xml:space="preserve">where you want </w:t>
-      </w:r>
-      <w:r>
-        <w:t>to</w:t>
-      </w:r>
-      <w:r>
-        <w:t xml:space="preserve"> place it</w:t>
-      </w:r>
-      <w:r>
-        <w:t>, perhaps the right edge of the Skyline window.</w:t>
+        <w:t xml:space="preserve">until the mouse cursor is above the </w:t>
+      </w:r>
+      <w:r>
+        <w:rPr>
+          <w:b/>
+        </w:rPr>
+        <w:t>Library Match</w:t>
+      </w:r>
+      <w:r>
+        <w:t xml:space="preserve"> view</w:t>
+      </w:r>
+      <w:r>
+        <w:t>.</w:t>
       </w:r>
     </w:p>
     <w:p>
@@ -3631,7 +3748,16 @@
         </w:numPr>
       </w:pPr>
       <w:r>
-        <w:t xml:space="preserve">Then click-and-drag the </w:t>
+        <w:t xml:space="preserve">When set of 5 icons arranged in the shape of a cross appears, move the mouse into the lower icon and release the left mouse button to divide the space on the right edge of the Skyline window between the </w:t>
+      </w:r>
+      <w:r>
+        <w:rPr>
+          <w:b/>
+        </w:rPr>
+        <w:t>Peak Areas</w:t>
+      </w:r>
+      <w:r>
+        <w:t xml:space="preserve"> and </w:t>
       </w:r>
       <w:r>
         <w:rPr>
@@ -3640,16 +3766,7 @@
         <w:t>Library Match</w:t>
       </w:r>
       <w:r>
-        <w:t xml:space="preserve"> view, and dock it above the </w:t>
-      </w:r>
-      <w:r>
-        <w:rPr>
-          <w:b/>
-        </w:rPr>
-        <w:t>Peak Areas</w:t>
-      </w:r>
-      <w:r>
-        <w:t xml:space="preserve"> view.</w:t>
+        <w:t xml:space="preserve"> views.</w:t>
       </w:r>
     </w:p>
     <w:p>
@@ -3822,34 +3939,70 @@
         <w:contextualSpacing w:val="0"/>
       </w:pPr>
       <w:r>
-        <w:t xml:space="preserve">If your </w:t>
-      </w:r>
-      <w:r>
-        <w:rPr>
-          <w:b/>
-        </w:rPr>
-        <w:t>Library Match</w:t>
-      </w:r>
-      <w:r>
-        <w:t xml:space="preserve"> </w:t>
-      </w:r>
-      <w:r>
-        <w:t>view</w:t>
-      </w:r>
-      <w:r>
-        <w:t xml:space="preserve"> is not appropriately docked</w:t>
-      </w:r>
-      <w:r>
-        <w:t>,</w:t>
-      </w:r>
-      <w:r>
-        <w:t xml:space="preserve"> move it above the peak area replicate view</w:t>
-      </w:r>
-      <w:r>
-        <w:t>,</w:t>
-      </w:r>
-      <w:r>
-        <w:t xml:space="preserve"> as shown above.</w:t>
+        <w:t>The chromatogram view</w:t>
+      </w:r>
+      <w:r>
+        <w:t>s</w:t>
+      </w:r>
+      <w:r>
+        <w:t xml:space="preserve"> show the MS1 extracted ion chromatogram for all precursor isotope ions M (blu</w:t>
+      </w:r>
+      <w:r>
+        <w:t>e), M+1 (purple), M+2 (brown).  Below the retention time annotation of the cho</w:t>
+      </w:r>
+      <w:r>
+        <w:t>sen peak, which may be familiar</w:t>
+      </w:r>
+      <w:r>
+        <w:t xml:space="preserve"> if you have used Skyline for SRM, you will see a new mass-error annotation, which is a weighted mean of the mass error in all the integrated points across the annotated chromatogram (in this case </w:t>
+      </w:r>
+      <w:r>
+        <w:t xml:space="preserve">for </w:t>
+      </w:r>
+      <w:r>
+        <w:t xml:space="preserve">M or </w:t>
+      </w:r>
+      <w:r>
+        <w:t xml:space="preserve">the </w:t>
+      </w:r>
+      <w:r>
+        <w:t>blue</w:t>
+      </w:r>
+      <w:r>
+        <w:t xml:space="preserve"> line</w:t>
+      </w:r>
+      <w:r>
+        <w:t xml:space="preserve">).  </w:t>
+      </w:r>
+      <w:r>
+        <w:t xml:space="preserve">If you do not see the mass error, right-click on the chromatogram view and click </w:t>
+      </w:r>
+      <w:r>
+        <w:rPr>
+          <w:b/>
+        </w:rPr>
+        <w:t>Mass Error</w:t>
+      </w:r>
+      <w:r>
+        <w:t xml:space="preserve">.  </w:t>
+      </w:r>
+      <w:r>
+        <w:t xml:space="preserve">The mass accuracy is not what you might expect of a modern high-resolution instrument, but </w:t>
+      </w:r>
+      <w:r>
+        <w:t xml:space="preserve">as noted earlier </w:t>
+      </w:r>
+      <w:r>
+        <w:t>the</w:t>
+      </w:r>
+      <w:r>
+        <w:t xml:space="preserve"> data is from a</w:t>
+      </w:r>
+      <w:r>
+        <w:t>n older</w:t>
+      </w:r>
+      <w:r>
+        <w:t xml:space="preserve"> QSTAR Elite.</w:t>
       </w:r>
     </w:p>
     <w:p>
@@ -3859,67 +4012,280 @@
         <w:contextualSpacing w:val="0"/>
       </w:pPr>
       <w:r>
-        <w:t>The chromatogram view</w:t>
+        <w:t>Y</w:t>
+      </w:r>
+      <w:r>
+        <w:t>ou will</w:t>
+      </w:r>
+      <w:r>
+        <w:t xml:space="preserve"> also</w:t>
+      </w:r>
+      <w:r>
+        <w:t xml:space="preserve"> see vertical</w:t>
+      </w:r>
+      <w:r>
+        <w:t xml:space="preserve"> </w:t>
+      </w:r>
+      <w:r>
+        <w:t>line</w:t>
       </w:r>
       <w:r>
         <w:t>s</w:t>
       </w:r>
       <w:r>
-        <w:t xml:space="preserve"> show the MS1 extracted ion chromatogram for all precursor isotope ions M (blu</w:t>
-      </w:r>
-      <w:r>
-        <w:t>e), M+1 (purple), M+2 (brown).  Below the retention time annotation of the cho</w:t>
-      </w:r>
-      <w:r>
-        <w:t>sen peak, which may be familiar</w:t>
-      </w:r>
-      <w:r>
-        <w:t xml:space="preserve"> if you have used Skyline for SRM, you will see a new mass-error annotation, which is a weighted mean of the mass error in all the integrated points across the annotated chromatogram (in this case </w:t>
-      </w:r>
-      <w:r>
-        <w:t xml:space="preserve">for </w:t>
-      </w:r>
-      <w:r>
-        <w:t xml:space="preserve">M or </w:t>
+        <w:t xml:space="preserve"> </w:t>
+      </w:r>
+      <w:r>
+        <w:t>on the extracted ion chromatogram</w:t>
+      </w:r>
+      <w:r>
+        <w:t xml:space="preserve"> graphs</w:t>
+      </w:r>
+      <w:r>
+        <w:t xml:space="preserve"> </w:t>
+      </w:r>
+      <w:r>
+        <w:t xml:space="preserve">with </w:t>
+      </w:r>
+      <w:r>
+        <w:rPr>
+          <w:b/>
+        </w:rPr>
+        <w:t>ID</w:t>
+      </w:r>
+      <w:r>
+        <w:t xml:space="preserve"> </w:t>
+      </w:r>
+      <w:r>
+        <w:t>annotation</w:t>
+      </w:r>
+      <w:r>
+        <w:t>s</w:t>
+      </w:r>
+      <w:r>
+        <w:t xml:space="preserve"> on top</w:t>
+      </w:r>
+      <w:r>
+        <w:t xml:space="preserve">.  </w:t>
+      </w:r>
+      <w:r>
+        <w:t>The</w:t>
+      </w:r>
+      <w:r>
+        <w:rPr>
+          <w:b/>
+        </w:rPr>
+        <w:t xml:space="preserve"> ID</w:t>
+      </w:r>
+      <w:r>
+        <w:t xml:space="preserve"> </w:t>
+      </w:r>
+      <w:r>
+        <w:t>stands for “</w:t>
+      </w:r>
+      <w:r>
+        <w:t>identification</w:t>
+      </w:r>
+      <w:r>
+        <w:t>”</w:t>
+      </w:r>
+      <w:r>
+        <w:t xml:space="preserve"> and</w:t>
+      </w:r>
+      <w:r>
+        <w:t xml:space="preserve"> indicates </w:t>
       </w:r>
       <w:r>
         <w:t xml:space="preserve">the </w:t>
       </w:r>
       <w:r>
-        <w:t>blue</w:t>
-      </w:r>
-      <w:r>
-        <w:t xml:space="preserve"> line</w:t>
-      </w:r>
-      <w:r>
-        <w:t xml:space="preserve">).  </w:t>
-      </w:r>
-      <w:r>
-        <w:t xml:space="preserve">If you do not see the mass error, right-click on the chromatogram view and click </w:t>
-      </w:r>
-      <w:r>
-        <w:rPr>
-          <w:b/>
-        </w:rPr>
-        <w:t>Mass Error</w:t>
-      </w:r>
-      <w:r>
-        <w:t xml:space="preserve">.  </w:t>
-      </w:r>
-      <w:r>
-        <w:t xml:space="preserve">The mass accuracy is not what you might expect of a modern high-resolution instrument, but </w:t>
-      </w:r>
-      <w:r>
-        <w:t xml:space="preserve">as noted earlier </w:t>
-      </w:r>
-      <w:r>
-        <w:t>this data is from a</w:t>
-      </w:r>
-      <w:r>
-        <w:t>n older</w:t>
-      </w:r>
-      <w:r>
-        <w:t xml:space="preserve"> QSTAR Elite.</w:t>
+        <w:t xml:space="preserve">retention </w:t>
+      </w:r>
+      <w:r>
+        <w:t>time of a</w:t>
+      </w:r>
+      <w:r>
+        <w:t xml:space="preserve"> sampled MS/MS spectrum with confident identification for this particular peptide.</w:t>
+      </w:r>
+      <w:r>
+        <w:t xml:space="preserve">  The red line indicates that this is the spectrum currently showing in the </w:t>
+      </w:r>
+      <w:r>
+        <w:rPr>
+          <w:b/>
+        </w:rPr>
+        <w:t>Library Match</w:t>
+      </w:r>
+      <w:r>
+        <w:t xml:space="preserve"> view.</w:t>
+      </w:r>
+      <w:r>
+        <w:t xml:space="preserve">  If you click on the </w:t>
+      </w:r>
+      <w:r>
+        <w:rPr>
+          <w:b/>
+        </w:rPr>
+        <w:t>ID</w:t>
+      </w:r>
+      <w:r>
+        <w:t xml:space="preserve"> </w:t>
+      </w:r>
+      <w:r>
+        <w:t>annotation</w:t>
+      </w:r>
+      <w:r>
+        <w:t xml:space="preserve"> in the upper graph</w:t>
+      </w:r>
+      <w:r>
+        <w:t xml:space="preserve">, </w:t>
+      </w:r>
+      <w:r>
+        <w:t xml:space="preserve">the </w:t>
+      </w:r>
+      <w:r>
+        <w:rPr>
+          <w:b/>
+        </w:rPr>
+        <w:t>Library Match</w:t>
+      </w:r>
+      <w:r>
+        <w:t xml:space="preserve"> view will show you </w:t>
+      </w:r>
+      <w:r>
+        <w:t xml:space="preserve">the </w:t>
+      </w:r>
+      <w:r>
+        <w:t>identified</w:t>
+      </w:r>
+      <w:r>
+        <w:t xml:space="preserve"> spectrum from the </w:t>
+      </w:r>
+      <w:r>
+        <w:t>5b_MCF7_TiTip3</w:t>
+      </w:r>
+      <w:r>
+        <w:t xml:space="preserve"> replicate</w:t>
+      </w:r>
+      <w:r>
+        <w:t>, now stored</w:t>
+      </w:r>
+      <w:r>
+        <w:t xml:space="preserve"> in the library you </w:t>
+      </w:r>
+      <w:r>
+        <w:t xml:space="preserve">created </w:t>
+      </w:r>
+      <w:r>
+        <w:t xml:space="preserve">earlier </w:t>
+      </w:r>
+      <w:r>
+        <w:t>during import</w:t>
+      </w:r>
+      <w:r>
+        <w:t xml:space="preserve">.  Also, the </w:t>
+      </w:r>
+      <w:r>
+        <w:t>replicate name</w:t>
+      </w:r>
+      <w:r>
+        <w:t xml:space="preserve"> and retention time</w:t>
+      </w:r>
+      <w:r>
+        <w:t xml:space="preserve"> (36 min)</w:t>
+      </w:r>
+      <w:r>
+        <w:t xml:space="preserve"> will be selected in the </w:t>
+      </w:r>
+      <w:r>
+        <w:rPr>
+          <w:b/>
+        </w:rPr>
+        <w:t>Spectrum</w:t>
+      </w:r>
+      <w:r>
+        <w:t xml:space="preserve"> </w:t>
+      </w:r>
+      <w:r>
+        <w:t>drop-</w:t>
+      </w:r>
+      <w:r>
+        <w:t xml:space="preserve">down </w:t>
+      </w:r>
+      <w:r>
+        <w:t>list at the top of the</w:t>
+      </w:r>
+      <w:r>
+        <w:t xml:space="preserve"> </w:t>
+      </w:r>
+      <w:r>
+        <w:rPr>
+          <w:b/>
+        </w:rPr>
+        <w:t>Library Match</w:t>
+      </w:r>
+      <w:r>
+        <w:t xml:space="preserve"> view</w:t>
+      </w:r>
+      <w:r>
+        <w:t xml:space="preserve"> (</w:t>
+      </w:r>
+      <w:r>
+        <w:t>instead of</w:t>
+      </w:r>
+      <w:r>
+        <w:t xml:space="preserve"> </w:t>
+      </w:r>
+      <w:r>
+        <w:t xml:space="preserve">the </w:t>
+      </w:r>
+      <w:r>
+        <w:t>best</w:t>
+      </w:r>
+      <w:r>
+        <w:t xml:space="preserve"> scoring</w:t>
+      </w:r>
+      <w:r>
+        <w:t xml:space="preserve"> spectrum from </w:t>
+      </w:r>
+      <w:r>
+        <w:t xml:space="preserve">the </w:t>
+      </w:r>
+      <w:r>
+        <w:t>non-redundant library</w:t>
+      </w:r>
+      <w:r>
+        <w:t>,</w:t>
+      </w:r>
+      <w:r>
+        <w:t xml:space="preserve"> which was selected before you clicked on the </w:t>
+      </w:r>
+      <w:r>
+        <w:rPr>
+          <w:b/>
+        </w:rPr>
+        <w:t>ID</w:t>
+      </w:r>
+      <w:r>
+        <w:t xml:space="preserve"> annotation</w:t>
+      </w:r>
+      <w:r>
+        <w:t>).</w:t>
+      </w:r>
+      <w:r>
+        <w:t xml:space="preserve">  You can switch back and forth between the two collected spectra by either clicking on the ID annotations or using the </w:t>
+      </w:r>
+      <w:r>
+        <w:rPr>
+          <w:b/>
+        </w:rPr>
+        <w:t>Spectrum</w:t>
+      </w:r>
+      <w:r>
+        <w:t xml:space="preserve"> drop-down list and see that they are quite similar</w:t>
+      </w:r>
+      <w:r>
+        <w:t>.</w:t>
       </w:r>
     </w:p>
     <w:p>
@@ -3929,299 +4295,7 @@
         <w:contextualSpacing w:val="0"/>
       </w:pPr>
       <w:r>
-        <w:t>Y</w:t>
-      </w:r>
-      <w:r>
-        <w:t>ou will</w:t>
-      </w:r>
-      <w:r>
-        <w:t xml:space="preserve"> also</w:t>
-      </w:r>
-      <w:r>
-        <w:t xml:space="preserve"> see vertical</w:t>
-      </w:r>
-      <w:r>
-        <w:t xml:space="preserve"> </w:t>
-      </w:r>
-      <w:r>
-        <w:t>line</w:t>
-      </w:r>
-      <w:r>
-        <w:t>s</w:t>
-      </w:r>
-      <w:r>
-        <w:t xml:space="preserve"> </w:t>
-      </w:r>
-      <w:r>
-        <w:t>on the extracted ion chromatogram</w:t>
-      </w:r>
-      <w:r>
-        <w:t xml:space="preserve"> graphs</w:t>
-      </w:r>
-      <w:r>
-        <w:t xml:space="preserve"> </w:t>
-      </w:r>
-      <w:r>
-        <w:t xml:space="preserve">with </w:t>
-      </w:r>
-      <w:r>
-        <w:rPr>
-          <w:b/>
-        </w:rPr>
-        <w:t>ID</w:t>
-      </w:r>
-      <w:r>
-        <w:t xml:space="preserve"> </w:t>
-      </w:r>
-      <w:r>
-        <w:t>annotation</w:t>
-      </w:r>
-      <w:r>
-        <w:t>s</w:t>
-      </w:r>
-      <w:r>
-        <w:t xml:space="preserve"> on top</w:t>
-      </w:r>
-      <w:r>
-        <w:t>, though the one</w:t>
-      </w:r>
-      <w:r>
-        <w:t xml:space="preserve"> for 1_MCF7_TiB_L</w:t>
-      </w:r>
-      <w:r>
-        <w:t xml:space="preserve"> is behind the peak annotation</w:t>
-      </w:r>
-      <w:r>
-        <w:t xml:space="preserve">.  </w:t>
-      </w:r>
-      <w:r>
-        <w:t>The</w:t>
-      </w:r>
-      <w:r>
-        <w:rPr>
-          <w:b/>
-        </w:rPr>
-        <w:t xml:space="preserve"> ID</w:t>
-      </w:r>
-      <w:r>
-        <w:t xml:space="preserve"> </w:t>
-      </w:r>
-      <w:r>
-        <w:t>stands for “</w:t>
-      </w:r>
-      <w:r>
-        <w:rPr>
-          <w:b/>
-        </w:rPr>
-        <w:t>identification</w:t>
-      </w:r>
-      <w:r>
-        <w:t>”</w:t>
-      </w:r>
-      <w:r>
-        <w:t xml:space="preserve"> and</w:t>
-      </w:r>
-      <w:r>
-        <w:t xml:space="preserve"> indicates </w:t>
-      </w:r>
-      <w:r>
-        <w:t xml:space="preserve">the </w:t>
-      </w:r>
-      <w:r>
-        <w:t xml:space="preserve">retention </w:t>
-      </w:r>
-      <w:r>
-        <w:t>time of a</w:t>
-      </w:r>
-      <w:r>
-        <w:t xml:space="preserve"> sampled MS/MS spectrum with confident identification for this particular peptide.</w:t>
-      </w:r>
-      <w:r>
-        <w:t xml:space="preserve">  The red line indicates that this is the spectrum currently showing in the </w:t>
-      </w:r>
-      <w:r>
-        <w:rPr>
-          <w:b/>
-        </w:rPr>
-        <w:t>Library Match</w:t>
-      </w:r>
-      <w:r>
-        <w:t xml:space="preserve"> view.</w:t>
-      </w:r>
-      <w:r>
-        <w:t xml:space="preserve">  If you click on the </w:t>
-      </w:r>
-      <w:r>
-        <w:rPr>
-          <w:b/>
-        </w:rPr>
-        <w:t>ID</w:t>
-      </w:r>
-      <w:r>
-        <w:t xml:space="preserve"> </w:t>
-      </w:r>
-      <w:r>
-        <w:t>annotation</w:t>
-      </w:r>
-      <w:r>
-        <w:t xml:space="preserve"> in the upper graph</w:t>
-      </w:r>
-      <w:r>
-        <w:t xml:space="preserve">, </w:t>
-      </w:r>
-      <w:r>
-        <w:t xml:space="preserve">the </w:t>
-      </w:r>
-      <w:r>
-        <w:rPr>
-          <w:b/>
-        </w:rPr>
-        <w:t>Library Match</w:t>
-      </w:r>
-      <w:r>
-        <w:t xml:space="preserve"> view will show you </w:t>
-      </w:r>
-      <w:r>
-        <w:t xml:space="preserve">the </w:t>
-      </w:r>
-      <w:r>
-        <w:t>identified</w:t>
-      </w:r>
-      <w:r>
-        <w:t xml:space="preserve"> spectrum from the </w:t>
-      </w:r>
-      <w:r>
-        <w:t>5b_MCF7_TiTip3</w:t>
-      </w:r>
-      <w:r>
-        <w:t xml:space="preserve"> replicate</w:t>
-      </w:r>
-      <w:r>
-        <w:t>, now stored</w:t>
-      </w:r>
-      <w:r>
-        <w:t xml:space="preserve"> in the library you </w:t>
-      </w:r>
-      <w:r>
-        <w:t xml:space="preserve">created </w:t>
-      </w:r>
-      <w:r>
-        <w:t xml:space="preserve">earlier </w:t>
-      </w:r>
-      <w:r>
-        <w:t>during import</w:t>
-      </w:r>
-      <w:r>
-        <w:t xml:space="preserve">.  Also, the </w:t>
-      </w:r>
-      <w:r>
-        <w:t>replicate name</w:t>
-      </w:r>
-      <w:r>
-        <w:t xml:space="preserve"> and retention time</w:t>
-      </w:r>
-      <w:r>
-        <w:t xml:space="preserve"> (36 min)</w:t>
-      </w:r>
-      <w:r>
-        <w:t xml:space="preserve"> will be selected in the </w:t>
-      </w:r>
-      <w:r>
-        <w:rPr>
-          <w:b/>
-        </w:rPr>
-        <w:t>Spectrum</w:t>
-      </w:r>
-      <w:r>
-        <w:t xml:space="preserve"> </w:t>
-      </w:r>
-      <w:r>
-        <w:t>drop-</w:t>
-      </w:r>
-      <w:r>
-        <w:t xml:space="preserve">down </w:t>
-      </w:r>
-      <w:r>
-        <w:t>list at the top of the window</w:t>
-      </w:r>
-      <w:r>
-        <w:t xml:space="preserve"> </w:t>
-      </w:r>
-      <w:r>
-        <w:rPr>
-          <w:b/>
-        </w:rPr>
-        <w:t>Library Match</w:t>
-      </w:r>
-      <w:r>
-        <w:t xml:space="preserve"> view</w:t>
-      </w:r>
-      <w:r>
-        <w:t xml:space="preserve"> (</w:t>
-      </w:r>
-      <w:r>
-        <w:t>instead of</w:t>
-      </w:r>
-      <w:r>
-        <w:t xml:space="preserve"> </w:t>
-      </w:r>
-      <w:r>
-        <w:t xml:space="preserve">the </w:t>
-      </w:r>
-      <w:r>
-        <w:t xml:space="preserve">“best” spectrum </w:t>
-      </w:r>
-      <w:r>
         <w:lastRenderedPageBreak/>
-        <w:t xml:space="preserve">from </w:t>
-      </w:r>
-      <w:r>
-        <w:t xml:space="preserve">the </w:t>
-      </w:r>
-      <w:r>
-        <w:t>non-redundant library</w:t>
-      </w:r>
-      <w:r>
-        <w:t>,</w:t>
-      </w:r>
-      <w:r>
-        <w:t xml:space="preserve"> which was selected before you clicked on the </w:t>
-      </w:r>
-      <w:r>
-        <w:rPr>
-          <w:b/>
-        </w:rPr>
-        <w:t>ID</w:t>
-      </w:r>
-      <w:r>
-        <w:t xml:space="preserve"> annotation</w:t>
-      </w:r>
-      <w:r>
-        <w:t>).</w:t>
-      </w:r>
-      <w:r>
-        <w:t xml:space="preserve">  You can switch back and forth between the two collected spectra by either clicking on the ID annotations or using the </w:t>
-      </w:r>
-      <w:r>
-        <w:rPr>
-          <w:b/>
-        </w:rPr>
-        <w:t>Spectrum</w:t>
-      </w:r>
-      <w:r>
-        <w:t xml:space="preserve"> drop-down list and see that they are quite similar</w:t>
-      </w:r>
-      <w:r>
-        <w:t>.</w:t>
-      </w:r>
-    </w:p>
-    <w:p>
-      <w:pPr>
-        <w:pStyle w:val="ListParagraph"/>
-        <w:ind w:left="0"/>
-        <w:contextualSpacing w:val="0"/>
-      </w:pPr>
-      <w:r>
         <w:t>Before</w:t>
       </w:r>
       <w:r>
@@ -4285,13 +4359,7 @@
         <w:t>Targets</w:t>
       </w:r>
       <w:r>
-        <w:t xml:space="preserve"> view </w:t>
-      </w:r>
-      <w:r>
-        <w:t xml:space="preserve">(peptides tree) </w:t>
-      </w:r>
-      <w:r>
-        <w:t xml:space="preserve">and start using the down-arrow key on your keyboard to select each peptide one at a time.  </w:t>
+        <w:t xml:space="preserve"> view and start using the down-arrow key on your keyboard to select each peptide one at a time.  </w:t>
       </w:r>
       <w:r>
         <w:t>For</w:t>
@@ -4533,7 +4601,11 @@
       </w:r>
     </w:p>
     <w:p>
-      <w:r>
+      <w:pPr>
+        <w:keepNext/>
+      </w:pPr>
+      <w:r>
+        <w:lastRenderedPageBreak/>
         <w:t>Skyline will present a window that looks like this:</w:t>
       </w:r>
     </w:p>
@@ -4542,7 +4614,6 @@
         <w:rPr>
           <w:noProof/>
         </w:rPr>
-        <w:lastRenderedPageBreak/>
         <w:drawing>
           <wp:inline distT="0" distB="0" distL="0" distR="0" wp14:anchorId="688606C1" wp14:editId="2EAC2709">
             <wp:extent cx="5943600" cy="5097145"/>
@@ -4582,7 +4653,7 @@
     </w:p>
     <w:p>
       <w:r>
-        <w:t xml:space="preserve">This window shows you the points for a linear regression used to align times between runs.  Currently, Skyline calculates a linear regression like this between every spectrum source file in your spectral library, and every other spectrum source file.  </w:t>
+        <w:t xml:space="preserve">This window shows you the points for a linear regression used to align times between runs.  Skyline calculates a linear regression like this between every spectrum source file in your spectral library, and every other spectrum source file.  </w:t>
       </w:r>
       <w:r>
         <w:t xml:space="preserve">When more than 2 runs are present, you will see a row for every run other than the one selected in the </w:t>
@@ -4617,21 +4688,7 @@
             <w:rStyle w:val="Hyperlink"/>
             <w:b/>
           </w:rPr>
-          <w:t xml:space="preserve"> Retention Ti</w:t>
-        </w:r>
-        <w:r>
-          <w:rPr>
-            <w:rStyle w:val="Hyperlink"/>
-            <w:b/>
-          </w:rPr>
-          <w:t>m</w:t>
-        </w:r>
-        <w:r>
-          <w:rPr>
-            <w:rStyle w:val="Hyperlink"/>
-            <w:b/>
-          </w:rPr>
-          <w:t>e Prediction</w:t>
+          <w:t xml:space="preserve"> Retention Time Prediction</w:t>
         </w:r>
       </w:hyperlink>
       <w:r>
@@ -4655,6 +4712,7 @@
         </w:numPr>
       </w:pPr>
       <w:r>
+        <w:lastRenderedPageBreak/>
         <w:t xml:space="preserve">By right-clicking the graph, choosing </w:t>
       </w:r>
       <w:r>
@@ -4678,7 +4736,6 @@
     </w:p>
     <w:p>
       <w:r>
-        <w:lastRenderedPageBreak/>
         <w:t>You may also notice that this regression is calculated with 230 points, while your document only contains 51 peptides, not all of which were identified in both runs.  Remember, however, that the library you built contained 552 total peptides, many with modifications not used in this document.  This seems to indicate that 230 out of the 552 were identified in both files.</w:t>
       </w:r>
       <w:r>
@@ -4737,10 +4794,10 @@
           <w:noProof/>
         </w:rPr>
         <w:drawing>
-          <wp:inline distT="0" distB="0" distL="0" distR="0" wp14:anchorId="1F034EA8" wp14:editId="5CED4005">
-            <wp:extent cx="3438525" cy="333375"/>
+          <wp:inline distT="0" distB="0" distL="0" distR="0" wp14:anchorId="40B77527" wp14:editId="28EECECE">
+            <wp:extent cx="2905125" cy="352425"/>
             <wp:effectExtent l="0" t="0" r="9525" b="9525"/>
-            <wp:docPr id="61" name="Picture 61"/>
+            <wp:docPr id="41" name="Picture 41"/>
             <wp:cNvGraphicFramePr>
               <a:graphicFrameLocks xmlns:a="http://schemas.openxmlformats.org/drawingml/2006/main" noChangeAspect="1"/>
             </wp:cNvGraphicFramePr>
@@ -4748,36 +4805,23 @@
               <a:graphicData uri="http://schemas.openxmlformats.org/drawingml/2006/picture">
                 <pic:pic xmlns:pic="http://schemas.openxmlformats.org/drawingml/2006/picture">
                   <pic:nvPicPr>
-                    <pic:cNvPr id="0" name="Picture 22"/>
-                    <pic:cNvPicPr>
-                      <a:picLocks noChangeAspect="1" noChangeArrowheads="1"/>
-                    </pic:cNvPicPr>
+                    <pic:cNvPr id="1" name=""/>
+                    <pic:cNvPicPr/>
                   </pic:nvPicPr>
                   <pic:blipFill>
-                    <a:blip r:embed="rId33">
-                      <a:extLst>
-                        <a:ext uri="{28A0092B-C50C-407E-A947-70E740481C1C}">
-                          <a14:useLocalDpi xmlns:a14="http://schemas.microsoft.com/office/drawing/2010/main" val="0"/>
-                        </a:ext>
-                      </a:extLst>
-                    </a:blip>
-                    <a:srcRect/>
+                    <a:blip r:embed="rId33"/>
                     <a:stretch>
                       <a:fillRect/>
                     </a:stretch>
                   </pic:blipFill>
-                  <pic:spPr bwMode="auto">
+                  <pic:spPr>
                     <a:xfrm>
                       <a:off x="0" y="0"/>
-                      <a:ext cx="3438525" cy="333375"/>
+                      <a:ext cx="2905125" cy="352425"/>
                     </a:xfrm>
                     <a:prstGeom prst="rect">
                       <a:avLst/>
                     </a:prstGeom>
-                    <a:noFill/>
-                    <a:ln>
-                      <a:noFill/>
-                    </a:ln>
                   </pic:spPr>
                 </pic:pic>
               </a:graphicData>
@@ -5177,7 +5221,19 @@
         <w:rPr>
           <w:color w:val="000000"/>
         </w:rPr>
-        <w:t xml:space="preserve">This is an extremely important aspect of working with chromatographic data: just as your target peptides can be expected to elute at highly similar times from run-to-run, so can other peptides.  The two peaks on either side (33 and 40.5 minutes) of the target (37 minutes) are caused by two other peptides, which would have to be considered interference, if they </w:t>
+        <w:t>This is an extremely important aspect of working with chromatographic data: just as your target peptides can be expected to elute at highly similar times from run-to-run, so can other peptides.  The two peaks on either side (33</w:t>
+      </w:r>
+      <w:r>
+        <w:rPr>
+          <w:color w:val="000000"/>
+        </w:rPr>
+        <w:t>.1</w:t>
+      </w:r>
+      <w:r>
+        <w:rPr>
+          <w:color w:val="000000"/>
+        </w:rPr>
+        <w:t xml:space="preserve"> and 40.5 minutes) of the target (37 minutes) are caused by two other peptides, which would have to be considered interference, if they </w:t>
       </w:r>
       <w:proofErr w:type="spellStart"/>
       <w:r>
@@ -5289,7 +5345,19 @@
         <w:rPr>
           <w:color w:val="000000"/>
         </w:rPr>
-        <w:t xml:space="preserve"> (isotope dot-product) value for the peak from 0.87 to 0.9, and also very slightly the mass error from -6.9 to -6.5 ppm.</w:t>
+        <w:t xml:space="preserve"> (isotope dot-product) value for the peak from 0.87 to 0.9, and also very slightly the mass error from -</w:t>
+      </w:r>
+      <w:r>
+        <w:rPr>
+          <w:color w:val="000000"/>
+        </w:rPr>
+        <w:t>10.8 to -9.4</w:t>
+      </w:r>
+      <w:r>
+        <w:rPr>
+          <w:color w:val="000000"/>
+        </w:rPr>
+        <w:t xml:space="preserve"> ppm.</w:t>
       </w:r>
     </w:p>
     <w:p>
@@ -5326,7 +5394,19 @@
         <w:rPr>
           <w:color w:val="000000"/>
         </w:rPr>
-        <w:t xml:space="preserve"> captured by the extracted chromatograms.  The peak at 40.5 minutes has very nice signal on all 3 precursor channels (M, M+1 and M+2), but you can see by the mass errors that it is also consistently lighter than expected (-20.7 and -37.8 ppm).</w:t>
+        <w:t xml:space="preserve"> captured by the extracted chromatograms.  The peak at 40.5 minutes has very nice signal on all 3 precursor channels (M, M+1 and M+2), but you can see by the mass errors that it is also consisten</w:t>
+      </w:r>
+      <w:r>
+        <w:rPr>
+          <w:color w:val="000000"/>
+        </w:rPr>
+        <w:t>tly lighter than expected (-20.9 and -38.3</w:t>
+      </w:r>
+      <w:r>
+        <w:rPr>
+          <w:color w:val="000000"/>
+        </w:rPr>
+        <w:t xml:space="preserve"> ppm).</w:t>
       </w:r>
     </w:p>
     <w:p>
@@ -5402,7 +5482,13 @@
         <w:rPr>
           <w:color w:val="000000"/>
         </w:rPr>
-        <w:t xml:space="preserve"> (0.87 and 0.86 versus 0.96 and 0.90):</w:t>
+        <w:t xml:space="preserve"> (0.86 and 0.87 versus 0.9 and 0.99</w:t>
+      </w:r>
+      <w:r>
+        <w:rPr>
+          <w:color w:val="000000"/>
+        </w:rPr>
+        <w:t>):</w:t>
       </w:r>
     </w:p>
     <w:p>
@@ -5419,9 +5505,9 @@
         </w:rPr>
         <w:drawing>
           <wp:inline distT="0" distB="0" distL="0" distR="0">
-            <wp:extent cx="3269615" cy="3255010"/>
-            <wp:effectExtent l="0" t="0" r="6985" b="2540"/>
-            <wp:docPr id="53" name="Picture 53"/>
+            <wp:extent cx="3086100" cy="3171825"/>
+            <wp:effectExtent l="0" t="0" r="0" b="9525"/>
+            <wp:docPr id="46" name="Picture 46"/>
             <wp:cNvGraphicFramePr>
               <a:graphicFrameLocks xmlns:a="http://schemas.openxmlformats.org/drawingml/2006/main" noChangeAspect="1"/>
             </wp:cNvGraphicFramePr>
@@ -5429,7 +5515,7 @@
               <a:graphicData uri="http://schemas.openxmlformats.org/drawingml/2006/picture">
                 <pic:pic xmlns:pic="http://schemas.openxmlformats.org/drawingml/2006/picture">
                   <pic:nvPicPr>
-                    <pic:cNvPr id="0" name="Picture 9"/>
+                    <pic:cNvPr id="0" name="Picture 20"/>
                     <pic:cNvPicPr>
                       <a:picLocks noChangeAspect="1" noChangeArrowheads="1"/>
                     </pic:cNvPicPr>
@@ -5450,7 +5536,7 @@
                   <pic:spPr bwMode="auto">
                     <a:xfrm>
                       <a:off x="0" y="0"/>
-                      <a:ext cx="3269615" cy="3255010"/>
+                      <a:ext cx="3086100" cy="3171825"/>
                     </a:xfrm>
                     <a:prstGeom prst="rect">
                       <a:avLst/>
@@ -5477,7 +5563,19 @@
         <w:rPr>
           <w:color w:val="000000"/>
         </w:rPr>
-        <w:t>You can see from the distribution in the column marked Expected that this is because the M+2 and M+3 peaks are smaller than the predicted isotope distribution for the target peptide, which tells you that there are fewer Carbon atoms (and, therefore, less chance of getting a 13C) in the peptide responsible for this peak than in the target peptide, for which there is also an ID at around 37 minutes.</w:t>
+        <w:t>You can see from the distribution in the column marked Expected that this is because the M+2 and M+3 peaks are smaller than the predicted isotope distribution for the target peptide, which tells you that there are fewer Carbon atoms (and, therefore, less chance of getting a 13C) in the peptide responsible for this peak than in the target peptide, for which there is also an</w:t>
+      </w:r>
+      <w:r>
+        <w:rPr>
+          <w:color w:val="000000"/>
+        </w:rPr>
+        <w:t xml:space="preserve"> MS/MS</w:t>
+      </w:r>
+      <w:r>
+        <w:rPr>
+          <w:color w:val="000000"/>
+        </w:rPr>
+        <w:t xml:space="preserve"> ID at around 37 minutes.</w:t>
       </w:r>
     </w:p>
     <w:p>
@@ -5529,7 +5627,19 @@
         <w:rPr>
           <w:color w:val="000000"/>
         </w:rPr>
-        <w:t>To gain a fuller understanding of the problem with the isotope distribution for the peak at 33 minutes, to the following:</w:t>
+        <w:t>To gain a fuller understanding of the problem with the isotope distributi</w:t>
+      </w:r>
+      <w:r>
+        <w:rPr>
+          <w:color w:val="000000"/>
+        </w:rPr>
+        <w:t>on for the peak at 33 minutes, d</w:t>
+      </w:r>
+      <w:r>
+        <w:rPr>
+          <w:color w:val="000000"/>
+        </w:rPr>
+        <w:t>o the following:</w:t>
       </w:r>
     </w:p>
     <w:p>
@@ -5847,9 +5957,9 @@
         </w:rPr>
         <w:drawing>
           <wp:inline distT="0" distB="0" distL="0" distR="0">
-            <wp:extent cx="4798695" cy="4945380"/>
-            <wp:effectExtent l="0" t="0" r="1905" b="7620"/>
-            <wp:docPr id="57" name="Picture 57"/>
+            <wp:extent cx="4333875" cy="3943350"/>
+            <wp:effectExtent l="0" t="0" r="9525" b="0"/>
+            <wp:docPr id="52" name="Picture 52"/>
             <wp:cNvGraphicFramePr>
               <a:graphicFrameLocks xmlns:a="http://schemas.openxmlformats.org/drawingml/2006/main" noChangeAspect="1"/>
             </wp:cNvGraphicFramePr>
@@ -5857,7 +5967,7 @@
               <a:graphicData uri="http://schemas.openxmlformats.org/drawingml/2006/picture">
                 <pic:pic xmlns:pic="http://schemas.openxmlformats.org/drawingml/2006/picture">
                   <pic:nvPicPr>
-                    <pic:cNvPr id="0" name="Picture 10"/>
+                    <pic:cNvPr id="0" name="Picture 23"/>
                     <pic:cNvPicPr>
                       <a:picLocks noChangeAspect="1" noChangeArrowheads="1"/>
                     </pic:cNvPicPr>
@@ -5878,7 +5988,7 @@
                   <pic:spPr bwMode="auto">
                     <a:xfrm>
                       <a:off x="0" y="0"/>
-                      <a:ext cx="4798695" cy="4945380"/>
+                      <a:ext cx="4333875" cy="3943350"/>
                     </a:xfrm>
                     <a:prstGeom prst="rect">
                       <a:avLst/>
@@ -5955,7 +6065,200 @@
         <w:pStyle w:val="Heading2"/>
       </w:pPr>
       <w:r>
+        <w:t>Inspecting the MS1 spectra</w:t>
+      </w:r>
+    </w:p>
+    <w:p>
+      <w:r>
+        <w:t xml:space="preserve">You can also inspect the MS1 spectra from which the chromatograms were extracted, through a simple point-and-click interface. This is now the simplest way to gain quick insight into the difference between </w:t>
+      </w:r>
+      <w:r>
         <w:lastRenderedPageBreak/>
+        <w:t>the peaks at 33.2 minutes versus the ones at 37.4 minutes. To gain this new perspective, do the following:</w:t>
+      </w:r>
+    </w:p>
+    <w:p>
+      <w:pPr>
+        <w:pStyle w:val="ListParagraph"/>
+        <w:numPr>
+          <w:ilvl w:val="0"/>
+          <w:numId w:val="27"/>
+        </w:numPr>
+      </w:pPr>
+      <w:r>
+        <w:t>Hover the mouse cursor over the 5b_MCF7_TiTip3 chromatogram peak at 37.4 minutes.</w:t>
+      </w:r>
+    </w:p>
+    <w:p>
+      <w:pPr>
+        <w:pStyle w:val="ListParagraph"/>
+        <w:numPr>
+          <w:ilvl w:val="0"/>
+          <w:numId w:val="27"/>
+        </w:numPr>
+      </w:pPr>
+      <w:r>
+        <w:t>When a circle appears under the cursor, click on it.</w:t>
+      </w:r>
+    </w:p>
+    <w:p>
+      <w:pPr>
+        <w:keepNext/>
+      </w:pPr>
+      <w:r>
+        <w:t xml:space="preserve">This will cause Skyline to display the </w:t>
+      </w:r>
+      <w:r>
+        <w:rPr>
+          <w:b/>
+        </w:rPr>
+        <w:t>Full Scan</w:t>
+      </w:r>
+      <w:r>
+        <w:t xml:space="preserve"> view with a plot like the one below:</w:t>
+      </w:r>
+    </w:p>
+    <w:p>
+      <w:r>
+        <w:rPr>
+          <w:noProof/>
+        </w:rPr>
+        <w:drawing>
+          <wp:inline distT="0" distB="0" distL="0" distR="0">
+            <wp:extent cx="5534025" cy="3562350"/>
+            <wp:effectExtent l="0" t="0" r="9525" b="0"/>
+            <wp:docPr id="2" name="Picture 2"/>
+            <wp:cNvGraphicFramePr>
+              <a:graphicFrameLocks xmlns:a="http://schemas.openxmlformats.org/drawingml/2006/main" noChangeAspect="1"/>
+            </wp:cNvGraphicFramePr>
+            <a:graphic xmlns:a="http://schemas.openxmlformats.org/drawingml/2006/main">
+              <a:graphicData uri="http://schemas.openxmlformats.org/drawingml/2006/picture">
+                <pic:pic xmlns:pic="http://schemas.openxmlformats.org/drawingml/2006/picture">
+                  <pic:nvPicPr>
+                    <pic:cNvPr id="0" name="Picture 1"/>
+                    <pic:cNvPicPr>
+                      <a:picLocks noChangeAspect="1" noChangeArrowheads="1"/>
+                    </pic:cNvPicPr>
+                  </pic:nvPicPr>
+                  <pic:blipFill>
+                    <a:blip r:embed="rId41">
+                      <a:extLst>
+                        <a:ext uri="{28A0092B-C50C-407E-A947-70E740481C1C}">
+                          <a14:useLocalDpi xmlns:a14="http://schemas.microsoft.com/office/drawing/2010/main" val="0"/>
+                        </a:ext>
+                      </a:extLst>
+                    </a:blip>
+                    <a:srcRect/>
+                    <a:stretch>
+                      <a:fillRect/>
+                    </a:stretch>
+                  </pic:blipFill>
+                  <pic:spPr bwMode="auto">
+                    <a:xfrm>
+                      <a:off x="0" y="0"/>
+                      <a:ext cx="5534025" cy="3562350"/>
+                    </a:xfrm>
+                    <a:prstGeom prst="rect">
+                      <a:avLst/>
+                    </a:prstGeom>
+                    <a:noFill/>
+                    <a:ln>
+                      <a:noFill/>
+                    </a:ln>
+                  </pic:spPr>
+                </pic:pic>
+              </a:graphicData>
+            </a:graphic>
+          </wp:inline>
+        </w:drawing>
+      </w:r>
+    </w:p>
+    <w:p>
+      <w:pPr>
+        <w:pStyle w:val="ListParagraph"/>
+        <w:numPr>
+          <w:ilvl w:val="0"/>
+          <w:numId w:val="39"/>
+        </w:numPr>
+      </w:pPr>
+      <w:r>
+        <w:t>Repeat this hover and click operation for the peak at 33.2 minutes.</w:t>
+      </w:r>
+    </w:p>
+    <w:p>
+      <w:pPr>
+        <w:keepNext/>
+      </w:pPr>
+      <w:r>
+        <w:lastRenderedPageBreak/>
+        <w:t>The graph should change to something like this:</w:t>
+      </w:r>
+    </w:p>
+    <w:p>
+      <w:r>
+        <w:rPr>
+          <w:noProof/>
+        </w:rPr>
+        <w:drawing>
+          <wp:inline distT="0" distB="0" distL="0" distR="0">
+            <wp:extent cx="5534025" cy="3562350"/>
+            <wp:effectExtent l="0" t="0" r="9525" b="0"/>
+            <wp:docPr id="3" name="Picture 3"/>
+            <wp:cNvGraphicFramePr>
+              <a:graphicFrameLocks xmlns:a="http://schemas.openxmlformats.org/drawingml/2006/main" noChangeAspect="1"/>
+            </wp:cNvGraphicFramePr>
+            <a:graphic xmlns:a="http://schemas.openxmlformats.org/drawingml/2006/main">
+              <a:graphicData uri="http://schemas.openxmlformats.org/drawingml/2006/picture">
+                <pic:pic xmlns:pic="http://schemas.openxmlformats.org/drawingml/2006/picture">
+                  <pic:nvPicPr>
+                    <pic:cNvPr id="0" name="Picture 2"/>
+                    <pic:cNvPicPr>
+                      <a:picLocks noChangeAspect="1" noChangeArrowheads="1"/>
+                    </pic:cNvPicPr>
+                  </pic:nvPicPr>
+                  <pic:blipFill>
+                    <a:blip r:embed="rId42">
+                      <a:extLst>
+                        <a:ext uri="{28A0092B-C50C-407E-A947-70E740481C1C}">
+                          <a14:useLocalDpi xmlns:a14="http://schemas.microsoft.com/office/drawing/2010/main" val="0"/>
+                        </a:ext>
+                      </a:extLst>
+                    </a:blip>
+                    <a:srcRect/>
+                    <a:stretch>
+                      <a:fillRect/>
+                    </a:stretch>
+                  </pic:blipFill>
+                  <pic:spPr bwMode="auto">
+                    <a:xfrm>
+                      <a:off x="0" y="0"/>
+                      <a:ext cx="5534025" cy="3562350"/>
+                    </a:xfrm>
+                    <a:prstGeom prst="rect">
+                      <a:avLst/>
+                    </a:prstGeom>
+                    <a:noFill/>
+                    <a:ln>
+                      <a:noFill/>
+                    </a:ln>
+                  </pic:spPr>
+                </pic:pic>
+              </a:graphicData>
+            </a:graphic>
+          </wp:inline>
+        </w:drawing>
+      </w:r>
+    </w:p>
+    <w:p>
+      <w:r>
+        <w:t>The differences observed in the chromatograms should also be clear in these spectra.</w:t>
+      </w:r>
+    </w:p>
+    <w:p>
+      <w:pPr>
+        <w:pStyle w:val="Heading2"/>
+      </w:pPr>
+      <w:r>
         <w:t>Detecting and understanding interference</w:t>
       </w:r>
     </w:p>
@@ -6011,7 +6314,24 @@
         <w:rPr>
           <w:color w:val="000000"/>
         </w:rPr>
-        <w:t>PKGK that look like:</w:t>
+        <w:t>PKGK that look like</w:t>
+      </w:r>
+      <w:r>
+        <w:rPr>
+          <w:color w:val="000000"/>
+        </w:rPr>
+        <w:t xml:space="preserve"> this</w:t>
+      </w:r>
+      <w:r>
+        <w:rPr>
+          <w:color w:val="000000"/>
+        </w:rPr>
+        <w:t>:</w:t>
+      </w:r>
+    </w:p>
+    <w:p>
+      <w:r>
+        <w:br w:type="page"/>
       </w:r>
     </w:p>
     <w:tbl>
@@ -6049,6 +6369,7 @@
                 <w:b/>
                 <w:color w:val="000000"/>
               </w:rPr>
+              <w:lastRenderedPageBreak/>
               <w:t>5b_MCF7_TiTip3</w:t>
             </w:r>
           </w:p>
@@ -6064,10 +6385,10 @@
                 <w:color w:val="000000"/>
               </w:rPr>
               <w:drawing>
-                <wp:inline distT="0" distB="0" distL="0" distR="0" wp14:anchorId="3DCE28CB" wp14:editId="28FFB8E8">
-                  <wp:extent cx="3095625" cy="2990850"/>
-                  <wp:effectExtent l="0" t="0" r="9525" b="0"/>
-                  <wp:docPr id="56" name="Picture 56"/>
+                <wp:inline distT="0" distB="0" distL="0" distR="0">
+                  <wp:extent cx="2914650" cy="2990850"/>
+                  <wp:effectExtent l="0" t="0" r="0" b="0"/>
+                  <wp:docPr id="58" name="Picture 58"/>
                   <wp:cNvGraphicFramePr>
                     <a:graphicFrameLocks xmlns:a="http://schemas.openxmlformats.org/drawingml/2006/main" noChangeAspect="1"/>
                   </wp:cNvGraphicFramePr>
@@ -6075,13 +6396,13 @@
                     <a:graphicData uri="http://schemas.openxmlformats.org/drawingml/2006/picture">
                       <pic:pic xmlns:pic="http://schemas.openxmlformats.org/drawingml/2006/picture">
                         <pic:nvPicPr>
-                          <pic:cNvPr id="0" name="Picture 17"/>
+                          <pic:cNvPr id="0" name="Picture 24"/>
                           <pic:cNvPicPr>
                             <a:picLocks noChangeAspect="1" noChangeArrowheads="1"/>
                           </pic:cNvPicPr>
                         </pic:nvPicPr>
                         <pic:blipFill>
-                          <a:blip r:embed="rId41">
+                          <a:blip r:embed="rId43">
                             <a:extLst>
                               <a:ext uri="{28A0092B-C50C-407E-A947-70E740481C1C}">
                                 <a14:useLocalDpi xmlns:a14="http://schemas.microsoft.com/office/drawing/2010/main" val="0"/>
@@ -6096,7 +6417,7 @@
                         <pic:spPr bwMode="auto">
                           <a:xfrm>
                             <a:off x="0" y="0"/>
-                            <a:ext cx="3095625" cy="2990850"/>
+                            <a:ext cx="2914650" cy="2990850"/>
                           </a:xfrm>
                           <a:prstGeom prst="rect">
                             <a:avLst/>
@@ -6154,9 +6475,9 @@
               </w:rPr>
               <w:drawing>
                 <wp:inline distT="0" distB="0" distL="0" distR="0">
-                  <wp:extent cx="3095625" cy="2981325"/>
-                  <wp:effectExtent l="0" t="0" r="9525" b="9525"/>
-                  <wp:docPr id="59" name="Picture 59"/>
+                  <wp:extent cx="2914650" cy="2981325"/>
+                  <wp:effectExtent l="0" t="0" r="0" b="9525"/>
+                  <wp:docPr id="60" name="Picture 60"/>
                   <wp:cNvGraphicFramePr>
                     <a:graphicFrameLocks xmlns:a="http://schemas.openxmlformats.org/drawingml/2006/main" noChangeAspect="1"/>
                   </wp:cNvGraphicFramePr>
@@ -6164,13 +6485,13 @@
                     <a:graphicData uri="http://schemas.openxmlformats.org/drawingml/2006/picture">
                       <pic:pic xmlns:pic="http://schemas.openxmlformats.org/drawingml/2006/picture">
                         <pic:nvPicPr>
-                          <pic:cNvPr id="0" name="Picture 18"/>
+                          <pic:cNvPr id="0" name="Picture 25"/>
                           <pic:cNvPicPr>
                             <a:picLocks noChangeAspect="1" noChangeArrowheads="1"/>
                           </pic:cNvPicPr>
                         </pic:nvPicPr>
                         <pic:blipFill>
-                          <a:blip r:embed="rId42">
+                          <a:blip r:embed="rId44">
                             <a:extLst>
                               <a:ext uri="{28A0092B-C50C-407E-A947-70E740481C1C}">
                                 <a14:useLocalDpi xmlns:a14="http://schemas.microsoft.com/office/drawing/2010/main" val="0"/>
@@ -6185,7 +6506,7 @@
                         <pic:spPr bwMode="auto">
                           <a:xfrm>
                             <a:off x="0" y="0"/>
-                            <a:ext cx="3095625" cy="2981325"/>
+                            <a:ext cx="2914650" cy="2981325"/>
                           </a:xfrm>
                           <a:prstGeom prst="rect">
                             <a:avLst/>
@@ -6210,7 +6531,13 @@
         <w:t>Again, there is an ID for the peptide in 5b_MCF7_TiTip3 but not in 1_MCF7_TiB_L.  The peak in 1_MCF7_TiB_L was picked based on alignment with the ID in 5b_MCF7_TiTip3.</w:t>
       </w:r>
       <w:r>
-        <w:t xml:space="preserve">  It appears to be almost free of interference from the peak to its right on its M+2 chromatogram, with a 0 ppm mass error on its most abundant peak.  If you use your mouse </w:t>
+        <w:t xml:space="preserve">  It appears to be almost free of interference from the peak to its right on its M+2 chromatogram, with a </w:t>
+      </w:r>
+      <w:r>
+        <w:t>-33.7</w:t>
+      </w:r>
+      <w:r>
+        <w:t xml:space="preserve"> ppm mass error on its most abundant peak.  If you use your mouse </w:t>
       </w:r>
       <w:proofErr w:type="spellStart"/>
       <w:r>
@@ -6218,7 +6545,25 @@
       </w:r>
       <w:proofErr w:type="spellEnd"/>
       <w:r>
-        <w:t xml:space="preserve"> to zoom out again, you will see both graphs contain a very similar peak at about 36 minutes with +11.2 and +9.6 ppm mass error and </w:t>
+        <w:t xml:space="preserve"> to zoom out again, you will see both graphs contain a very similar peak at about 36 minutes with +</w:t>
+      </w:r>
+      <w:r>
+        <w:t>20</w:t>
+      </w:r>
+      <w:r>
+        <w:t>.</w:t>
+      </w:r>
+      <w:r>
+        <w:t>7</w:t>
+      </w:r>
+      <w:r>
+        <w:t xml:space="preserve"> and +</w:t>
+      </w:r>
+      <w:r>
+        <w:t>27.5</w:t>
+      </w:r>
+      <w:r>
+        <w:t xml:space="preserve"> ppm mass error and </w:t>
       </w:r>
       <w:proofErr w:type="spellStart"/>
       <w:r>
@@ -6246,13 +6591,22 @@
     </w:p>
     <w:p>
       <w:r>
-        <w:t xml:space="preserve">The integration boundaries for 5b_MCF7TiTip3 actually include the interference on M+2, and in fact the other peak in this chromatogram is close enough that it seems unlikely you could exclude its signal entirely even with very careful manual integration.  If you try though, you can get </w:t>
+        <w:t>The integration boundaries for 5b_MCF7</w:t>
+      </w:r>
+      <w:r>
+        <w:t>_</w:t>
+      </w:r>
+      <w:r>
+        <w:t xml:space="preserve">TiTip3 actually include the interference on M+2, and in fact the other peak in this chromatogram is close enough that it seems unlikely you could exclude its signal entirely even with very careful manual integration.  If you try though, you can get </w:t>
       </w:r>
       <w:r>
         <w:t>peak</w:t>
       </w:r>
       <w:r>
-        <w:t xml:space="preserve"> integration with 0.94 </w:t>
+        <w:t xml:space="preserve"> in</w:t>
+      </w:r>
+      <w:r>
+        <w:t xml:space="preserve">tegration with 0.94 </w:t>
       </w:r>
       <w:proofErr w:type="spellStart"/>
       <w:r>
@@ -6260,7 +6614,10 @@
       </w:r>
       <w:proofErr w:type="spellEnd"/>
       <w:r>
-        <w:t xml:space="preserve"> and -4.1 ppm mass error.</w:t>
+        <w:t xml:space="preserve"> and -9.7</w:t>
+      </w:r>
+      <w:r>
+        <w:t xml:space="preserve"> ppm mass error.</w:t>
       </w:r>
     </w:p>
     <w:p>
@@ -6278,10 +6635,10 @@
         </w:rPr>
         <w:lastRenderedPageBreak/>
         <w:drawing>
-          <wp:inline distT="0" distB="0" distL="0" distR="0" wp14:anchorId="593F9DD7" wp14:editId="78971F70">
-            <wp:extent cx="2933700" cy="3143250"/>
+          <wp:inline distT="0" distB="0" distL="0" distR="0">
+            <wp:extent cx="2914650" cy="2990850"/>
             <wp:effectExtent l="0" t="0" r="0" b="0"/>
-            <wp:docPr id="43" name="Picture 43"/>
+            <wp:docPr id="62" name="Picture 62"/>
             <wp:cNvGraphicFramePr>
               <a:graphicFrameLocks xmlns:a="http://schemas.openxmlformats.org/drawingml/2006/main" noChangeAspect="1"/>
             </wp:cNvGraphicFramePr>
@@ -6289,13 +6646,13 @@
               <a:graphicData uri="http://schemas.openxmlformats.org/drawingml/2006/picture">
                 <pic:pic xmlns:pic="http://schemas.openxmlformats.org/drawingml/2006/picture">
                   <pic:nvPicPr>
-                    <pic:cNvPr id="0" name="Picture 15"/>
+                    <pic:cNvPr id="0" name="Picture 26"/>
                     <pic:cNvPicPr>
                       <a:picLocks noChangeAspect="1" noChangeArrowheads="1"/>
                     </pic:cNvPicPr>
                   </pic:nvPicPr>
                   <pic:blipFill>
-                    <a:blip r:embed="rId43">
+                    <a:blip r:embed="rId45">
                       <a:extLst>
                         <a:ext uri="{28A0092B-C50C-407E-A947-70E740481C1C}">
                           <a14:useLocalDpi xmlns:a14="http://schemas.microsoft.com/office/drawing/2010/main" val="0"/>
@@ -6310,7 +6667,7 @@
                   <pic:spPr bwMode="auto">
                     <a:xfrm>
                       <a:off x="0" y="0"/>
-                      <a:ext cx="2933700" cy="3143250"/>
+                      <a:ext cx="2914650" cy="2990850"/>
                     </a:xfrm>
                     <a:prstGeom prst="rect">
                       <a:avLst/>
@@ -6437,9 +6794,9 @@
               </w:rPr>
               <w:drawing>
                 <wp:inline distT="0" distB="0" distL="0" distR="0">
-                  <wp:extent cx="3095625" cy="2990850"/>
-                  <wp:effectExtent l="0" t="0" r="9525" b="0"/>
-                  <wp:docPr id="65" name="Picture 65"/>
+                  <wp:extent cx="2914650" cy="2990850"/>
+                  <wp:effectExtent l="0" t="0" r="0" b="0"/>
+                  <wp:docPr id="63" name="Picture 63"/>
                   <wp:cNvGraphicFramePr>
                     <a:graphicFrameLocks xmlns:a="http://schemas.openxmlformats.org/drawingml/2006/main" noChangeAspect="1"/>
                   </wp:cNvGraphicFramePr>
@@ -6447,13 +6804,13 @@
                     <a:graphicData uri="http://schemas.openxmlformats.org/drawingml/2006/picture">
                       <pic:pic xmlns:pic="http://schemas.openxmlformats.org/drawingml/2006/picture">
                         <pic:nvPicPr>
-                          <pic:cNvPr id="0" name="Picture 20"/>
+                          <pic:cNvPr id="0" name="Picture 27"/>
                           <pic:cNvPicPr>
                             <a:picLocks noChangeAspect="1" noChangeArrowheads="1"/>
                           </pic:cNvPicPr>
                         </pic:nvPicPr>
                         <pic:blipFill>
-                          <a:blip r:embed="rId44">
+                          <a:blip r:embed="rId46">
                             <a:extLst>
                               <a:ext uri="{28A0092B-C50C-407E-A947-70E740481C1C}">
                                 <a14:useLocalDpi xmlns:a14="http://schemas.microsoft.com/office/drawing/2010/main" val="0"/>
@@ -6468,7 +6825,7 @@
                         <pic:spPr bwMode="auto">
                           <a:xfrm>
                             <a:off x="0" y="0"/>
-                            <a:ext cx="3095625" cy="2990850"/>
+                            <a:ext cx="2914650" cy="2990850"/>
                           </a:xfrm>
                           <a:prstGeom prst="rect">
                             <a:avLst/>
@@ -6526,9 +6883,9 @@
               </w:rPr>
               <w:drawing>
                 <wp:inline distT="0" distB="0" distL="0" distR="0">
-                  <wp:extent cx="3095625" cy="2981325"/>
-                  <wp:effectExtent l="0" t="0" r="9525" b="9525"/>
-                  <wp:docPr id="66" name="Picture 66"/>
+                  <wp:extent cx="2914650" cy="2981325"/>
+                  <wp:effectExtent l="0" t="0" r="0" b="9525"/>
+                  <wp:docPr id="64" name="Picture 64"/>
                   <wp:cNvGraphicFramePr>
                     <a:graphicFrameLocks xmlns:a="http://schemas.openxmlformats.org/drawingml/2006/main" noChangeAspect="1"/>
                   </wp:cNvGraphicFramePr>
@@ -6536,13 +6893,13 @@
                     <a:graphicData uri="http://schemas.openxmlformats.org/drawingml/2006/picture">
                       <pic:pic xmlns:pic="http://schemas.openxmlformats.org/drawingml/2006/picture">
                         <pic:nvPicPr>
-                          <pic:cNvPr id="0" name="Picture 21"/>
+                          <pic:cNvPr id="0" name="Picture 28"/>
                           <pic:cNvPicPr>
                             <a:picLocks noChangeAspect="1" noChangeArrowheads="1"/>
                           </pic:cNvPicPr>
                         </pic:nvPicPr>
                         <pic:blipFill>
-                          <a:blip r:embed="rId45">
+                          <a:blip r:embed="rId47">
                             <a:extLst>
                               <a:ext uri="{28A0092B-C50C-407E-A947-70E740481C1C}">
                                 <a14:useLocalDpi xmlns:a14="http://schemas.microsoft.com/office/drawing/2010/main" val="0"/>
@@ -6557,7 +6914,7 @@
                         <pic:spPr bwMode="auto">
                           <a:xfrm>
                             <a:off x="0" y="0"/>
-                            <a:ext cx="3095625" cy="2981325"/>
+                            <a:ext cx="2914650" cy="2981325"/>
                           </a:xfrm>
                           <a:prstGeom prst="rect">
                             <a:avLst/>
@@ -6639,9 +6996,9 @@
               </w:rPr>
               <w:drawing>
                 <wp:inline distT="0" distB="0" distL="0" distR="0">
-                  <wp:extent cx="3095625" cy="2990850"/>
-                  <wp:effectExtent l="0" t="0" r="9525" b="0"/>
-                  <wp:docPr id="67" name="Picture 67"/>
+                  <wp:extent cx="2914650" cy="2990850"/>
+                  <wp:effectExtent l="0" t="0" r="0" b="0"/>
+                  <wp:docPr id="72" name="Picture 72"/>
                   <wp:cNvGraphicFramePr>
                     <a:graphicFrameLocks xmlns:a="http://schemas.openxmlformats.org/drawingml/2006/main" noChangeAspect="1"/>
                   </wp:cNvGraphicFramePr>
@@ -6649,13 +7006,13 @@
                     <a:graphicData uri="http://schemas.openxmlformats.org/drawingml/2006/picture">
                       <pic:pic xmlns:pic="http://schemas.openxmlformats.org/drawingml/2006/picture">
                         <pic:nvPicPr>
-                          <pic:cNvPr id="0" name="Picture 22"/>
+                          <pic:cNvPr id="0" name="Picture 29"/>
                           <pic:cNvPicPr>
                             <a:picLocks noChangeAspect="1" noChangeArrowheads="1"/>
                           </pic:cNvPicPr>
                         </pic:nvPicPr>
                         <pic:blipFill>
-                          <a:blip r:embed="rId46">
+                          <a:blip r:embed="rId48">
                             <a:extLst>
                               <a:ext uri="{28A0092B-C50C-407E-A947-70E740481C1C}">
                                 <a14:useLocalDpi xmlns:a14="http://schemas.microsoft.com/office/drawing/2010/main" val="0"/>
@@ -6670,7 +7027,7 @@
                         <pic:spPr bwMode="auto">
                           <a:xfrm>
                             <a:off x="0" y="0"/>
-                            <a:ext cx="3095625" cy="2990850"/>
+                            <a:ext cx="2914650" cy="2990850"/>
                           </a:xfrm>
                           <a:prstGeom prst="rect">
                             <a:avLst/>
@@ -6728,9 +7085,9 @@
               </w:rPr>
               <w:drawing>
                 <wp:inline distT="0" distB="0" distL="0" distR="0">
-                  <wp:extent cx="3095625" cy="2981325"/>
-                  <wp:effectExtent l="0" t="0" r="9525" b="9525"/>
-                  <wp:docPr id="68" name="Picture 68"/>
+                  <wp:extent cx="2914650" cy="2981325"/>
+                  <wp:effectExtent l="0" t="0" r="0" b="9525"/>
+                  <wp:docPr id="77" name="Picture 77"/>
                   <wp:cNvGraphicFramePr>
                     <a:graphicFrameLocks xmlns:a="http://schemas.openxmlformats.org/drawingml/2006/main" noChangeAspect="1"/>
                   </wp:cNvGraphicFramePr>
@@ -6738,13 +7095,13 @@
                     <a:graphicData uri="http://schemas.openxmlformats.org/drawingml/2006/picture">
                       <pic:pic xmlns:pic="http://schemas.openxmlformats.org/drawingml/2006/picture">
                         <pic:nvPicPr>
-                          <pic:cNvPr id="0" name="Picture 23"/>
+                          <pic:cNvPr id="0" name="Picture 30"/>
                           <pic:cNvPicPr>
                             <a:picLocks noChangeAspect="1" noChangeArrowheads="1"/>
                           </pic:cNvPicPr>
                         </pic:nvPicPr>
                         <pic:blipFill>
-                          <a:blip r:embed="rId47">
+                          <a:blip r:embed="rId49">
                             <a:extLst>
                               <a:ext uri="{28A0092B-C50C-407E-A947-70E740481C1C}">
                                 <a14:useLocalDpi xmlns:a14="http://schemas.microsoft.com/office/drawing/2010/main" val="0"/>
@@ -6759,7 +7116,7 @@
                         <pic:spPr bwMode="auto">
                           <a:xfrm>
                             <a:off x="0" y="0"/>
-                            <a:ext cx="3095625" cy="2981325"/>
+                            <a:ext cx="2914650" cy="2981325"/>
                           </a:xfrm>
                           <a:prstGeom prst="rect">
                             <a:avLst/>
@@ -6796,7 +7153,13 @@
         <w:t xml:space="preserve">  Do this now, and then properly adjust the integration boundaries.</w:t>
       </w:r>
       <w:r>
-        <w:t xml:space="preserve">  By now you might be wishing for a little bit more selective method, but you really can get a lot of useful quantitative data out of just MS1 scans.</w:t>
+        <w:t xml:space="preserve">  By now you might be wishing for a little bit more selective method, but you really can get a lot of useful quantitative data out of just MS1 s</w:t>
+      </w:r>
+      <w:r>
+        <w:t>pectra</w:t>
+      </w:r>
+      <w:r>
+        <w:t>.</w:t>
       </w:r>
       <w:r>
         <w:t xml:space="preserve">  For quantitative statistics you may want to limit yourself to the highest ranked precursor ion without obvious interferences.  With acceptable peak identification, this can limit the impact of </w:t>
@@ -6979,9 +7342,9 @@
               </w:rPr>
               <w:drawing>
                 <wp:inline distT="0" distB="0" distL="0" distR="0">
-                  <wp:extent cx="3095625" cy="2990850"/>
-                  <wp:effectExtent l="0" t="0" r="9525" b="0"/>
-                  <wp:docPr id="69" name="Picture 69"/>
+                  <wp:extent cx="2914650" cy="2990850"/>
+                  <wp:effectExtent l="0" t="0" r="0" b="0"/>
+                  <wp:docPr id="78" name="Picture 78"/>
                   <wp:cNvGraphicFramePr>
                     <a:graphicFrameLocks xmlns:a="http://schemas.openxmlformats.org/drawingml/2006/main" noChangeAspect="1"/>
                   </wp:cNvGraphicFramePr>
@@ -6989,13 +7352,13 @@
                     <a:graphicData uri="http://schemas.openxmlformats.org/drawingml/2006/picture">
                       <pic:pic xmlns:pic="http://schemas.openxmlformats.org/drawingml/2006/picture">
                         <pic:nvPicPr>
-                          <pic:cNvPr id="0" name="Picture 24"/>
+                          <pic:cNvPr id="0" name="Picture 31"/>
                           <pic:cNvPicPr>
                             <a:picLocks noChangeAspect="1" noChangeArrowheads="1"/>
                           </pic:cNvPicPr>
                         </pic:nvPicPr>
                         <pic:blipFill>
-                          <a:blip r:embed="rId48">
+                          <a:blip r:embed="rId50">
                             <a:extLst>
                               <a:ext uri="{28A0092B-C50C-407E-A947-70E740481C1C}">
                                 <a14:useLocalDpi xmlns:a14="http://schemas.microsoft.com/office/drawing/2010/main" val="0"/>
@@ -7010,7 +7373,7 @@
                         <pic:spPr bwMode="auto">
                           <a:xfrm>
                             <a:off x="0" y="0"/>
-                            <a:ext cx="3095625" cy="2990850"/>
+                            <a:ext cx="2914650" cy="2990850"/>
                           </a:xfrm>
                           <a:prstGeom prst="rect">
                             <a:avLst/>
@@ -7068,9 +7431,9 @@
               </w:rPr>
               <w:drawing>
                 <wp:inline distT="0" distB="0" distL="0" distR="0">
-                  <wp:extent cx="3095625" cy="2981325"/>
-                  <wp:effectExtent l="0" t="0" r="9525" b="9525"/>
-                  <wp:docPr id="70" name="Picture 70"/>
+                  <wp:extent cx="2914650" cy="2981325"/>
+                  <wp:effectExtent l="0" t="0" r="0" b="9525"/>
+                  <wp:docPr id="79" name="Picture 79"/>
                   <wp:cNvGraphicFramePr>
                     <a:graphicFrameLocks xmlns:a="http://schemas.openxmlformats.org/drawingml/2006/main" noChangeAspect="1"/>
                   </wp:cNvGraphicFramePr>
@@ -7078,13 +7441,13 @@
                     <a:graphicData uri="http://schemas.openxmlformats.org/drawingml/2006/picture">
                       <pic:pic xmlns:pic="http://schemas.openxmlformats.org/drawingml/2006/picture">
                         <pic:nvPicPr>
-                          <pic:cNvPr id="0" name="Picture 25"/>
+                          <pic:cNvPr id="0" name="Picture 32"/>
                           <pic:cNvPicPr>
                             <a:picLocks noChangeAspect="1" noChangeArrowheads="1"/>
                           </pic:cNvPicPr>
                         </pic:nvPicPr>
                         <pic:blipFill>
-                          <a:blip r:embed="rId49">
+                          <a:blip r:embed="rId51">
                             <a:extLst>
                               <a:ext uri="{28A0092B-C50C-407E-A947-70E740481C1C}">
                                 <a14:useLocalDpi xmlns:a14="http://schemas.microsoft.com/office/drawing/2010/main" val="0"/>
@@ -7099,7 +7462,7 @@
                         <pic:spPr bwMode="auto">
                           <a:xfrm>
                             <a:off x="0" y="0"/>
-                            <a:ext cx="3095625" cy="2981325"/>
+                            <a:ext cx="2914650" cy="2981325"/>
                           </a:xfrm>
                           <a:prstGeom prst="rect">
                             <a:avLst/>
@@ -7292,14 +7655,12 @@
         </w:rPr>
         <w:t xml:space="preserve"> values of 1.0 and 0.99 with the expected </w:t>
       </w:r>
-      <w:proofErr w:type="spellStart"/>
-      <w:r>
-        <w:rPr>
-          <w:color w:val="000000"/>
-        </w:rPr>
-        <w:t>distributon</w:t>
-      </w:r>
-      <w:proofErr w:type="spellEnd"/>
+      <w:r>
+        <w:rPr>
+          <w:color w:val="000000"/>
+        </w:rPr>
+        <w:t>distribution</w:t>
+      </w:r>
       <w:r>
         <w:rPr>
           <w:color w:val="000000"/>
@@ -7321,9 +7682,9 @@
         <w:lastRenderedPageBreak/>
         <w:drawing>
           <wp:inline distT="0" distB="0" distL="0" distR="0">
-            <wp:extent cx="3990975" cy="3257550"/>
-            <wp:effectExtent l="0" t="0" r="9525" b="0"/>
-            <wp:docPr id="71" name="Picture 71"/>
+            <wp:extent cx="3352800" cy="3219450"/>
+            <wp:effectExtent l="0" t="0" r="0" b="0"/>
+            <wp:docPr id="80" name="Picture 80"/>
             <wp:cNvGraphicFramePr>
               <a:graphicFrameLocks xmlns:a="http://schemas.openxmlformats.org/drawingml/2006/main" noChangeAspect="1"/>
             </wp:cNvGraphicFramePr>
@@ -7331,296 +7692,7 @@
               <a:graphicData uri="http://schemas.openxmlformats.org/drawingml/2006/picture">
                 <pic:pic xmlns:pic="http://schemas.openxmlformats.org/drawingml/2006/picture">
                   <pic:nvPicPr>
-                    <pic:cNvPr id="0" name="Picture 26"/>
-                    <pic:cNvPicPr>
-                      <a:picLocks noChangeAspect="1" noChangeArrowheads="1"/>
-                    </pic:cNvPicPr>
-                  </pic:nvPicPr>
-                  <pic:blipFill>
-                    <a:blip r:embed="rId50">
-                      <a:extLst>
-                        <a:ext uri="{28A0092B-C50C-407E-A947-70E740481C1C}">
-                          <a14:useLocalDpi xmlns:a14="http://schemas.microsoft.com/office/drawing/2010/main" val="0"/>
-                        </a:ext>
-                      </a:extLst>
-                    </a:blip>
-                    <a:srcRect/>
-                    <a:stretch>
-                      <a:fillRect/>
-                    </a:stretch>
-                  </pic:blipFill>
-                  <pic:spPr bwMode="auto">
-                    <a:xfrm>
-                      <a:off x="0" y="0"/>
-                      <a:ext cx="3990975" cy="3257550"/>
-                    </a:xfrm>
-                    <a:prstGeom prst="rect">
-                      <a:avLst/>
-                    </a:prstGeom>
-                    <a:noFill/>
-                    <a:ln>
-                      <a:noFill/>
-                    </a:ln>
-                  </pic:spPr>
-                </pic:pic>
-              </a:graphicData>
-            </a:graphic>
-          </wp:inline>
-        </w:drawing>
-      </w:r>
-    </w:p>
-    <w:p>
-      <w:pPr>
-        <w:rPr>
-          <w:color w:val="000000"/>
-        </w:rPr>
-      </w:pPr>
-      <w:r>
-        <w:rPr>
-          <w:color w:val="000000"/>
-        </w:rPr>
-        <w:t xml:space="preserve">Using the transition pick-list, as you have been doing, you can add the chromatograms for M+3 through M+7, all of which should contain greater than 1% of the entire isotope distribution, and see that the </w:t>
-      </w:r>
-      <w:proofErr w:type="spellStart"/>
-      <w:r>
-        <w:rPr>
-          <w:color w:val="000000"/>
-        </w:rPr>
-        <w:t>idotp</w:t>
-      </w:r>
-      <w:proofErr w:type="spellEnd"/>
-      <w:r>
-        <w:rPr>
-          <w:color w:val="000000"/>
-        </w:rPr>
-        <w:t xml:space="preserve"> values remain quite high at 0.98:</w:t>
-      </w:r>
-    </w:p>
-    <w:p>
-      <w:pPr>
-        <w:rPr>
-          <w:color w:val="000000"/>
-        </w:rPr>
-      </w:pPr>
-      <w:r>
-        <w:rPr>
-          <w:noProof/>
-          <w:color w:val="000000"/>
-        </w:rPr>
-        <w:drawing>
-          <wp:inline distT="0" distB="0" distL="0" distR="0">
-            <wp:extent cx="3990975" cy="3705225"/>
-            <wp:effectExtent l="0" t="0" r="9525" b="9525"/>
-            <wp:docPr id="73" name="Picture 73"/>
-            <wp:cNvGraphicFramePr>
-              <a:graphicFrameLocks xmlns:a="http://schemas.openxmlformats.org/drawingml/2006/main" noChangeAspect="1"/>
-            </wp:cNvGraphicFramePr>
-            <a:graphic xmlns:a="http://schemas.openxmlformats.org/drawingml/2006/main">
-              <a:graphicData uri="http://schemas.openxmlformats.org/drawingml/2006/picture">
-                <pic:pic xmlns:pic="http://schemas.openxmlformats.org/drawingml/2006/picture">
-                  <pic:nvPicPr>
-                    <pic:cNvPr id="0" name="Picture 28"/>
-                    <pic:cNvPicPr>
-                      <a:picLocks noChangeAspect="1" noChangeArrowheads="1"/>
-                    </pic:cNvPicPr>
-                  </pic:nvPicPr>
-                  <pic:blipFill>
-                    <a:blip r:embed="rId51">
-                      <a:extLst>
-                        <a:ext uri="{28A0092B-C50C-407E-A947-70E740481C1C}">
-                          <a14:useLocalDpi xmlns:a14="http://schemas.microsoft.com/office/drawing/2010/main" val="0"/>
-                        </a:ext>
-                      </a:extLst>
-                    </a:blip>
-                    <a:srcRect/>
-                    <a:stretch>
-                      <a:fillRect/>
-                    </a:stretch>
-                  </pic:blipFill>
-                  <pic:spPr bwMode="auto">
-                    <a:xfrm>
-                      <a:off x="0" y="0"/>
-                      <a:ext cx="3990975" cy="3705225"/>
-                    </a:xfrm>
-                    <a:prstGeom prst="rect">
-                      <a:avLst/>
-                    </a:prstGeom>
-                    <a:noFill/>
-                    <a:ln>
-                      <a:noFill/>
-                    </a:ln>
-                  </pic:spPr>
-                </pic:pic>
-              </a:graphicData>
-            </a:graphic>
-          </wp:inline>
-        </w:drawing>
-      </w:r>
-    </w:p>
-    <w:p>
-      <w:pPr>
-        <w:rPr>
-          <w:color w:val="000000"/>
-        </w:rPr>
-      </w:pPr>
-      <w:r>
-        <w:rPr>
-          <w:color w:val="000000"/>
-        </w:rPr>
-        <w:lastRenderedPageBreak/>
-        <w:t>In the chromatogram graphs, you can see that this is the only peptide in the document that was identified multiple times in a single run (3 in 5b_MCF7_TiTip3).</w:t>
-      </w:r>
-    </w:p>
-    <w:p>
-      <w:pPr>
-        <w:rPr>
-          <w:color w:val="000000"/>
-        </w:rPr>
-      </w:pPr>
-      <w:r>
-        <w:rPr>
-          <w:color w:val="000000"/>
-        </w:rPr>
-        <w:t>You can do the following to put the chromatograms on the same scale and make it easier to interpret how these IDs are aligned between replicates:</w:t>
-      </w:r>
-    </w:p>
-    <w:p>
-      <w:pPr>
-        <w:pStyle w:val="ListParagraph"/>
-        <w:numPr>
-          <w:ilvl w:val="0"/>
-          <w:numId w:val="27"/>
-        </w:numPr>
-      </w:pPr>
-      <w:r>
-        <w:t xml:space="preserve">Right-click a chromatogram graph, and check </w:t>
-      </w:r>
-      <w:r>
-        <w:rPr>
-          <w:b/>
-        </w:rPr>
-        <w:t>Synchronized Zooming</w:t>
-      </w:r>
-      <w:r>
-        <w:t>.</w:t>
-      </w:r>
-    </w:p>
-    <w:p>
-      <w:pPr>
-        <w:pStyle w:val="ListParagraph"/>
-        <w:numPr>
-          <w:ilvl w:val="0"/>
-          <w:numId w:val="27"/>
-        </w:numPr>
-      </w:pPr>
-      <w:r>
-        <w:t xml:space="preserve">Right-click a chromatogram graph, and uncheck </w:t>
-      </w:r>
-      <w:r>
-        <w:rPr>
-          <w:b/>
-        </w:rPr>
-        <w:t>Auto-scale Y-axis</w:t>
-      </w:r>
-      <w:r>
-        <w:t>.</w:t>
-      </w:r>
-    </w:p>
-    <w:p>
-      <w:pPr>
-        <w:pStyle w:val="ListParagraph"/>
-        <w:numPr>
-          <w:ilvl w:val="0"/>
-          <w:numId w:val="27"/>
-        </w:numPr>
-      </w:pPr>
-      <w:r>
-        <w:t xml:space="preserve">Right-click the 5b_MCF7_TiTip3 chromatogram graph, and check </w:t>
-      </w:r>
-      <w:r>
-        <w:rPr>
-          <w:b/>
-        </w:rPr>
-        <w:t xml:space="preserve">Align Times </w:t>
-      </w:r>
-      <w:proofErr w:type="gramStart"/>
-      <w:r>
-        <w:rPr>
-          <w:b/>
-        </w:rPr>
-        <w:t>To</w:t>
-      </w:r>
-      <w:proofErr w:type="gramEnd"/>
-      <w:r>
-        <w:rPr>
-          <w:b/>
-        </w:rPr>
-        <w:t xml:space="preserve"> 100807_0005b_MCF7_TiTip3</w:t>
-      </w:r>
-      <w:r>
-        <w:t>.</w:t>
-      </w:r>
-      <w:r>
-        <w:t xml:space="preserve">  (Note that this will align all peptides in this data set, until this is turned off again, and not just this current peptide.)</w:t>
-      </w:r>
-    </w:p>
-    <w:p>
-      <w:pPr>
-        <w:pStyle w:val="ListParagraph"/>
-        <w:numPr>
-          <w:ilvl w:val="0"/>
-          <w:numId w:val="27"/>
-        </w:numPr>
-      </w:pPr>
-      <w:r>
-        <w:t>Hover the mouse cursor over the plot area and r</w:t>
-      </w:r>
-      <w:r>
-        <w:t>oll the mouse scroll wheel back toward you</w:t>
-      </w:r>
-      <w:r>
-        <w:t xml:space="preserve"> to zoom out slightly.</w:t>
-      </w:r>
-    </w:p>
-    <w:p>
-      <w:pPr>
-        <w:pStyle w:val="ListParagraph"/>
-        <w:numPr>
-          <w:ilvl w:val="0"/>
-          <w:numId w:val="27"/>
-        </w:numPr>
-      </w:pPr>
-      <w:r>
-        <w:t>Click and drag a narrow rectangle around the integration range in 5b_MCF7_TiTip3.</w:t>
-      </w:r>
-    </w:p>
-    <w:p>
-      <w:pPr>
-        <w:keepNext/>
-      </w:pPr>
-      <w:r>
-        <w:lastRenderedPageBreak/>
-        <w:t>The chromatogram graphs should now look like this:</w:t>
-      </w:r>
-    </w:p>
-    <w:p>
-      <w:r>
-        <w:rPr>
-          <w:noProof/>
-        </w:rPr>
-        <w:drawing>
-          <wp:inline distT="0" distB="0" distL="0" distR="0">
-            <wp:extent cx="4295775" cy="6505575"/>
-            <wp:effectExtent l="0" t="0" r="9525" b="9525"/>
-            <wp:docPr id="76" name="Picture 76"/>
-            <wp:cNvGraphicFramePr>
-              <a:graphicFrameLocks xmlns:a="http://schemas.openxmlformats.org/drawingml/2006/main" noChangeAspect="1"/>
-            </wp:cNvGraphicFramePr>
-            <a:graphic xmlns:a="http://schemas.openxmlformats.org/drawingml/2006/main">
-              <a:graphicData uri="http://schemas.openxmlformats.org/drawingml/2006/picture">
-                <pic:pic xmlns:pic="http://schemas.openxmlformats.org/drawingml/2006/picture">
-                  <pic:nvPicPr>
-                    <pic:cNvPr id="0" name="Picture 29"/>
+                    <pic:cNvPr id="0" name="Picture 33"/>
                     <pic:cNvPicPr>
                       <a:picLocks noChangeAspect="1" noChangeArrowheads="1"/>
                     </pic:cNvPicPr>
@@ -7641,7 +7713,7 @@
                   <pic:spPr bwMode="auto">
                     <a:xfrm>
                       <a:off x="0" y="0"/>
-                      <a:ext cx="4295775" cy="6505575"/>
+                      <a:ext cx="3352800" cy="3219450"/>
                     </a:xfrm>
                     <a:prstGeom prst="rect">
                       <a:avLst/>
@@ -7659,88 +7731,48 @@
       </w:r>
     </w:p>
     <w:p>
-      <w:r>
-        <w:t xml:space="preserve">You can see the alignment makes the IDs line up quite nicely, and so do the peaks.  The synchronized zooming with y-axis auto-scaling turned off gives you a sense for the relative </w:t>
-      </w:r>
-      <w:r>
-        <w:t>height</w:t>
-      </w:r>
-      <w:r>
-        <w:t xml:space="preserve"> of the peaks.</w:t>
-      </w:r>
-    </w:p>
-    <w:p>
-      <w:r>
-        <w:t>You can click on the ID annotations in the chromatogram graphs to review</w:t>
-      </w:r>
-      <w:r>
-        <w:t xml:space="preserve"> the spectra that the search engine identified as this peptide, or you can click on the dropdown list at the top of the </w:t>
-      </w:r>
-      <w:r>
-        <w:rPr>
-          <w:b/>
-        </w:rPr>
-        <w:t>Library Match</w:t>
-      </w:r>
-      <w:r>
-        <w:t xml:space="preserve"> </w:t>
-      </w:r>
-      <w:r>
-        <w:lastRenderedPageBreak/>
-        <w:t>view and use the arrow keys to page up and down through the matched spectra.  It may take a bit of imagination to convince you</w:t>
-      </w:r>
-      <w:r>
-        <w:t>r</w:t>
-      </w:r>
-      <w:r>
-        <w:t>self</w:t>
-      </w:r>
-      <w:r>
-        <w:t xml:space="preserve"> that </w:t>
-      </w:r>
-      <w:r>
-        <w:t>the</w:t>
-      </w:r>
-      <w:r>
-        <w:t xml:space="preserve"> spectra f</w:t>
-      </w:r>
-      <w:r>
-        <w:t>rom the different runs are</w:t>
-      </w:r>
-      <w:r>
-        <w:t xml:space="preserve"> </w:t>
-      </w:r>
-      <w:r>
-        <w:t xml:space="preserve">from </w:t>
-      </w:r>
-      <w:r>
-        <w:t>the same peptide:</w:t>
-      </w:r>
-    </w:p>
-    <w:p>
-      <w:pPr>
-        <w:spacing w:after="0" w:line="240" w:lineRule="auto"/>
-        <w:rPr>
-          <w:b/>
-        </w:rPr>
-      </w:pPr>
-      <w:r>
-        <w:rPr>
-          <w:b/>
-        </w:rPr>
-        <w:t>5b_MCF7_TiTip3 (37.61 Min)</w:t>
-      </w:r>
-    </w:p>
-    <w:p>
+      <w:pPr>
+        <w:rPr>
+          <w:color w:val="000000"/>
+        </w:rPr>
+      </w:pPr>
+      <w:r>
+        <w:rPr>
+          <w:color w:val="000000"/>
+        </w:rPr>
+        <w:t xml:space="preserve">Using the transition pick-list, as you have been doing, you can add the chromatograms for M+3 through M+7, all of which should contain greater than 1% of the entire isotope distribution, and see that the </w:t>
+      </w:r>
+      <w:proofErr w:type="spellStart"/>
+      <w:r>
+        <w:rPr>
+          <w:color w:val="000000"/>
+        </w:rPr>
+        <w:t>idotp</w:t>
+      </w:r>
+      <w:proofErr w:type="spellEnd"/>
+      <w:r>
+        <w:rPr>
+          <w:color w:val="000000"/>
+        </w:rPr>
+        <w:t xml:space="preserve"> values remain quite high at 0.98:</w:t>
+      </w:r>
+    </w:p>
+    <w:p>
+      <w:pPr>
+        <w:rPr>
+          <w:color w:val="000000"/>
+        </w:rPr>
+      </w:pPr>
       <w:r>
         <w:rPr>
           <w:noProof/>
+          <w:color w:val="000000"/>
         </w:rPr>
         <w:drawing>
-          <wp:inline distT="0" distB="0" distL="0" distR="0" wp14:anchorId="4D01C79F" wp14:editId="5853EABD">
-            <wp:extent cx="5943600" cy="2063750"/>
-            <wp:effectExtent l="0" t="0" r="0" b="0"/>
-            <wp:docPr id="74" name="Picture 74"/>
+          <wp:inline distT="0" distB="0" distL="0" distR="0">
+            <wp:extent cx="3343275" cy="3219450"/>
+            <wp:effectExtent l="0" t="0" r="9525" b="0"/>
+            <wp:docPr id="83" name="Picture 83"/>
             <wp:cNvGraphicFramePr>
               <a:graphicFrameLocks xmlns:a="http://schemas.openxmlformats.org/drawingml/2006/main" noChangeAspect="1"/>
             </wp:cNvGraphicFramePr>
@@ -7748,7 +7780,7 @@
               <a:graphicData uri="http://schemas.openxmlformats.org/drawingml/2006/picture">
                 <pic:pic xmlns:pic="http://schemas.openxmlformats.org/drawingml/2006/picture">
                   <pic:nvPicPr>
-                    <pic:cNvPr id="0" name="Picture 35"/>
+                    <pic:cNvPr id="0" name="Picture 34"/>
                     <pic:cNvPicPr>
                       <a:picLocks noChangeAspect="1" noChangeArrowheads="1"/>
                     </pic:cNvPicPr>
@@ -7769,7 +7801,7 @@
                   <pic:spPr bwMode="auto">
                     <a:xfrm>
                       <a:off x="0" y="0"/>
-                      <a:ext cx="5943600" cy="2063750"/>
+                      <a:ext cx="3343275" cy="3219450"/>
                     </a:xfrm>
                     <a:prstGeom prst="rect">
                       <a:avLst/>
@@ -7789,14 +7821,146 @@
     <w:p>
       <w:pPr>
         <w:rPr>
-          <w:b/>
-        </w:rPr>
-      </w:pPr>
-      <w:r>
-        <w:rPr>
-          <w:b/>
-        </w:rPr>
-        <w:t>1_MCF_TiB_L (37.03 min)</w:t>
+          <w:color w:val="000000"/>
+        </w:rPr>
+      </w:pPr>
+      <w:r>
+        <w:rPr>
+          <w:color w:val="000000"/>
+        </w:rPr>
+        <w:t>In the chromatogram graphs, you can see that this is the only peptide in the document that was identified multiple times in a single run (3 in 5b_MCF7_TiTip3).</w:t>
+      </w:r>
+    </w:p>
+    <w:p>
+      <w:pPr>
+        <w:rPr>
+          <w:color w:val="000000"/>
+        </w:rPr>
+      </w:pPr>
+      <w:r>
+        <w:rPr>
+          <w:color w:val="000000"/>
+        </w:rPr>
+        <w:lastRenderedPageBreak/>
+        <w:t>You can do the following to put the chromatograms on the same scale and make it easier to interpret how these IDs are aligned between replicates:</w:t>
+      </w:r>
+    </w:p>
+    <w:p>
+      <w:pPr>
+        <w:pStyle w:val="ListParagraph"/>
+        <w:numPr>
+          <w:ilvl w:val="0"/>
+          <w:numId w:val="27"/>
+        </w:numPr>
+      </w:pPr>
+      <w:r>
+        <w:t xml:space="preserve">Right-click a chromatogram graph, and check </w:t>
+      </w:r>
+      <w:r>
+        <w:rPr>
+          <w:b/>
+        </w:rPr>
+        <w:t>Synchronized Zooming</w:t>
+      </w:r>
+      <w:r>
+        <w:t>.</w:t>
+      </w:r>
+    </w:p>
+    <w:p>
+      <w:pPr>
+        <w:pStyle w:val="ListParagraph"/>
+        <w:numPr>
+          <w:ilvl w:val="0"/>
+          <w:numId w:val="27"/>
+        </w:numPr>
+      </w:pPr>
+      <w:r>
+        <w:t xml:space="preserve">Right-click a chromatogram graph, and uncheck </w:t>
+      </w:r>
+      <w:r>
+        <w:rPr>
+          <w:b/>
+        </w:rPr>
+        <w:t>Auto-scale Y-axis</w:t>
+      </w:r>
+      <w:r>
+        <w:t>.</w:t>
+      </w:r>
+    </w:p>
+    <w:p>
+      <w:pPr>
+        <w:pStyle w:val="ListParagraph"/>
+        <w:numPr>
+          <w:ilvl w:val="0"/>
+          <w:numId w:val="27"/>
+        </w:numPr>
+      </w:pPr>
+      <w:r>
+        <w:t xml:space="preserve">Right-click the 5b_MCF7_TiTip3 chromatogram graph, and check </w:t>
+      </w:r>
+      <w:r>
+        <w:rPr>
+          <w:b/>
+        </w:rPr>
+        <w:t xml:space="preserve">Align Times </w:t>
+      </w:r>
+      <w:proofErr w:type="gramStart"/>
+      <w:r>
+        <w:rPr>
+          <w:b/>
+        </w:rPr>
+        <w:t>To</w:t>
+      </w:r>
+      <w:proofErr w:type="gramEnd"/>
+      <w:r>
+        <w:rPr>
+          <w:b/>
+        </w:rPr>
+        <w:t xml:space="preserve"> 100807_0005b_MCF7_TiTip3</w:t>
+      </w:r>
+      <w:r>
+        <w:t>.</w:t>
+      </w:r>
+      <w:r>
+        <w:t xml:space="preserve">  (Note that this will align all peptides in this data set, until this is turned off again, and not just this current peptide.)</w:t>
+      </w:r>
+    </w:p>
+    <w:p>
+      <w:pPr>
+        <w:pStyle w:val="ListParagraph"/>
+        <w:numPr>
+          <w:ilvl w:val="0"/>
+          <w:numId w:val="27"/>
+        </w:numPr>
+      </w:pPr>
+      <w:r>
+        <w:t>Hover the mouse cursor over the plot area and r</w:t>
+      </w:r>
+      <w:r>
+        <w:t>oll the mouse scroll wheel back toward you</w:t>
+      </w:r>
+      <w:r>
+        <w:t xml:space="preserve"> to zoom out slightly.</w:t>
+      </w:r>
+    </w:p>
+    <w:p>
+      <w:pPr>
+        <w:pStyle w:val="ListParagraph"/>
+        <w:numPr>
+          <w:ilvl w:val="0"/>
+          <w:numId w:val="27"/>
+        </w:numPr>
+      </w:pPr>
+      <w:r>
+        <w:t>Click and drag a narrow rectangle around the integration range in 5b_MCF7_TiTip3.</w:t>
+      </w:r>
+    </w:p>
+    <w:p>
+      <w:pPr>
+        <w:keepNext/>
+      </w:pPr>
+      <w:r>
+        <w:t>The chromatogram graphs should now look like this:</w:t>
       </w:r>
     </w:p>
     <w:p>
@@ -7805,10 +7969,10 @@
           <w:noProof/>
         </w:rPr>
         <w:drawing>
-          <wp:inline distT="0" distB="0" distL="0" distR="0" wp14:anchorId="2661358B" wp14:editId="7A4FEA03">
-            <wp:extent cx="5943600" cy="2063750"/>
-            <wp:effectExtent l="0" t="0" r="0" b="0"/>
-            <wp:docPr id="75" name="Picture 75"/>
+          <wp:inline distT="0" distB="0" distL="0" distR="0">
+            <wp:extent cx="3581400" cy="5423717"/>
+            <wp:effectExtent l="0" t="0" r="0" b="5715"/>
+            <wp:docPr id="76" name="Picture 76"/>
             <wp:cNvGraphicFramePr>
               <a:graphicFrameLocks xmlns:a="http://schemas.openxmlformats.org/drawingml/2006/main" noChangeAspect="1"/>
             </wp:cNvGraphicFramePr>
@@ -7816,7 +7980,7 @@
               <a:graphicData uri="http://schemas.openxmlformats.org/drawingml/2006/picture">
                 <pic:pic xmlns:pic="http://schemas.openxmlformats.org/drawingml/2006/picture">
                   <pic:nvPicPr>
-                    <pic:cNvPr id="0" name="Picture 36"/>
+                    <pic:cNvPr id="0" name="Picture 29"/>
                     <pic:cNvPicPr>
                       <a:picLocks noChangeAspect="1" noChangeArrowheads="1"/>
                     </pic:cNvPicPr>
@@ -7837,7 +8001,7 @@
                   <pic:spPr bwMode="auto">
                     <a:xfrm>
                       <a:off x="0" y="0"/>
-                      <a:ext cx="5943600" cy="2063750"/>
+                      <a:ext cx="3606380" cy="5461547"/>
                     </a:xfrm>
                     <a:prstGeom prst="rect">
                       <a:avLst/>
@@ -7856,21 +8020,343 @@
     </w:p>
     <w:p>
       <w:r>
+        <w:lastRenderedPageBreak/>
+        <w:t>To see the isotope distribution in an MS1 spectrum from which the chromatogram points were extracted:</w:t>
+      </w:r>
+    </w:p>
+    <w:p>
+      <w:pPr>
+        <w:pStyle w:val="ListParagraph"/>
+        <w:numPr>
+          <w:ilvl w:val="0"/>
+          <w:numId w:val="40"/>
+        </w:numPr>
+      </w:pPr>
+      <w:r>
+        <w:t>Hover the mouse cursor over the peak apex in 5b_MFC7_TiTip3 and click in the circle that appears.</w:t>
+      </w:r>
+    </w:p>
+    <w:p>
+      <w:r>
+        <w:t xml:space="preserve">The </w:t>
+      </w:r>
+      <w:r>
+        <w:rPr>
+          <w:b/>
+        </w:rPr>
+        <w:t>Full Scan</w:t>
+      </w:r>
+      <w:r>
+        <w:t xml:space="preserve"> view will appear with a plot like this:</w:t>
+      </w:r>
+    </w:p>
+    <w:p>
+      <w:r>
+        <w:rPr>
+          <w:noProof/>
+        </w:rPr>
+        <w:drawing>
+          <wp:inline distT="0" distB="0" distL="0" distR="0">
+            <wp:extent cx="5534025" cy="3562350"/>
+            <wp:effectExtent l="0" t="0" r="9525" b="0"/>
+            <wp:docPr id="94" name="Picture 94"/>
+            <wp:cNvGraphicFramePr>
+              <a:graphicFrameLocks xmlns:a="http://schemas.openxmlformats.org/drawingml/2006/main" noChangeAspect="1"/>
+            </wp:cNvGraphicFramePr>
+            <a:graphic xmlns:a="http://schemas.openxmlformats.org/drawingml/2006/main">
+              <a:graphicData uri="http://schemas.openxmlformats.org/drawingml/2006/picture">
+                <pic:pic xmlns:pic="http://schemas.openxmlformats.org/drawingml/2006/picture">
+                  <pic:nvPicPr>
+                    <pic:cNvPr id="0" name="Picture 41"/>
+                    <pic:cNvPicPr>
+                      <a:picLocks noChangeAspect="1" noChangeArrowheads="1"/>
+                    </pic:cNvPicPr>
+                  </pic:nvPicPr>
+                  <pic:blipFill>
+                    <a:blip r:embed="rId55">
+                      <a:extLst>
+                        <a:ext uri="{28A0092B-C50C-407E-A947-70E740481C1C}">
+                          <a14:useLocalDpi xmlns:a14="http://schemas.microsoft.com/office/drawing/2010/main" val="0"/>
+                        </a:ext>
+                      </a:extLst>
+                    </a:blip>
+                    <a:srcRect/>
+                    <a:stretch>
+                      <a:fillRect/>
+                    </a:stretch>
+                  </pic:blipFill>
+                  <pic:spPr bwMode="auto">
+                    <a:xfrm>
+                      <a:off x="0" y="0"/>
+                      <a:ext cx="5534025" cy="3562350"/>
+                    </a:xfrm>
+                    <a:prstGeom prst="rect">
+                      <a:avLst/>
+                    </a:prstGeom>
+                    <a:noFill/>
+                    <a:ln>
+                      <a:noFill/>
+                    </a:ln>
+                  </pic:spPr>
+                </pic:pic>
+              </a:graphicData>
+            </a:graphic>
+          </wp:inline>
+        </w:drawing>
+      </w:r>
+    </w:p>
+    <w:p>
+      <w:pPr>
+        <w:pStyle w:val="ListParagraph"/>
+        <w:numPr>
+          <w:ilvl w:val="0"/>
+          <w:numId w:val="40"/>
+        </w:numPr>
+      </w:pPr>
+      <w:r>
+        <w:t xml:space="preserve">Click the X in the upper right corner of the </w:t>
+      </w:r>
+      <w:r>
+        <w:rPr>
+          <w:b/>
+        </w:rPr>
+        <w:t>Full Scan</w:t>
+      </w:r>
+      <w:r>
+        <w:t xml:space="preserve"> view to close it.</w:t>
+      </w:r>
+    </w:p>
+    <w:p>
+      <w:r>
+        <w:t>In the chromatogram plots, y</w:t>
+      </w:r>
+      <w:r>
+        <w:t xml:space="preserve">ou can see the alignment makes the IDs line up quite nicely, and so do the peaks.  The synchronized zooming with y-axis auto-scaling turned off gives you a sense for the relative </w:t>
+      </w:r>
+      <w:r>
+        <w:t>height</w:t>
+      </w:r>
+      <w:r>
+        <w:t xml:space="preserve"> of the peaks.</w:t>
+      </w:r>
+    </w:p>
+    <w:p>
+      <w:r>
+        <w:t>You can click on the ID annotations in the chromatogram graphs to review</w:t>
+      </w:r>
+      <w:r>
+        <w:t xml:space="preserve"> the spectra that the search engine identified as this peptide, or you can click on the dropdown list at the top of the </w:t>
+      </w:r>
+      <w:r>
+        <w:rPr>
+          <w:b/>
+        </w:rPr>
+        <w:t>Library Match</w:t>
+      </w:r>
+      <w:r>
+        <w:t xml:space="preserve"> view and use the arrow keys to page up and down through the matched spectra.  It may take a bit of imagination to convince you</w:t>
+      </w:r>
+      <w:r>
+        <w:t>r</w:t>
+      </w:r>
+      <w:r>
+        <w:t>self</w:t>
+      </w:r>
+      <w:r>
+        <w:t xml:space="preserve"> that </w:t>
+      </w:r>
+      <w:r>
+        <w:t>the</w:t>
+      </w:r>
+      <w:r>
+        <w:t xml:space="preserve"> spectra f</w:t>
+      </w:r>
+      <w:r>
+        <w:t>rom the different runs are</w:t>
+      </w:r>
+      <w:r>
+        <w:t xml:space="preserve"> </w:t>
+      </w:r>
+      <w:r>
+        <w:t xml:space="preserve">from </w:t>
+      </w:r>
+      <w:r>
+        <w:t>the same peptide:</w:t>
+      </w:r>
+    </w:p>
+    <w:p>
+      <w:pPr>
+        <w:keepNext/>
+        <w:spacing w:after="0" w:line="240" w:lineRule="auto"/>
+        <w:rPr>
+          <w:b/>
+        </w:rPr>
+      </w:pPr>
+      <w:r>
+        <w:rPr>
+          <w:b/>
+        </w:rPr>
+        <w:lastRenderedPageBreak/>
+        <w:t>5b_MCF7_TiTip3 (37.61 Min)</w:t>
+      </w:r>
+    </w:p>
+    <w:p>
+      <w:r>
+        <w:rPr>
+          <w:noProof/>
+        </w:rPr>
+        <w:drawing>
+          <wp:inline distT="0" distB="0" distL="0" distR="0">
+            <wp:extent cx="5943600" cy="2132437"/>
+            <wp:effectExtent l="0" t="0" r="0" b="1270"/>
+            <wp:docPr id="88" name="Picture 88"/>
+            <wp:cNvGraphicFramePr>
+              <a:graphicFrameLocks xmlns:a="http://schemas.openxmlformats.org/drawingml/2006/main" noChangeAspect="1"/>
+            </wp:cNvGraphicFramePr>
+            <a:graphic xmlns:a="http://schemas.openxmlformats.org/drawingml/2006/main">
+              <a:graphicData uri="http://schemas.openxmlformats.org/drawingml/2006/picture">
+                <pic:pic xmlns:pic="http://schemas.openxmlformats.org/drawingml/2006/picture">
+                  <pic:nvPicPr>
+                    <pic:cNvPr id="0" name="Picture 36"/>
+                    <pic:cNvPicPr>
+                      <a:picLocks noChangeAspect="1" noChangeArrowheads="1"/>
+                    </pic:cNvPicPr>
+                  </pic:nvPicPr>
+                  <pic:blipFill>
+                    <a:blip r:embed="rId56">
+                      <a:extLst>
+                        <a:ext uri="{28A0092B-C50C-407E-A947-70E740481C1C}">
+                          <a14:useLocalDpi xmlns:a14="http://schemas.microsoft.com/office/drawing/2010/main" val="0"/>
+                        </a:ext>
+                      </a:extLst>
+                    </a:blip>
+                    <a:srcRect/>
+                    <a:stretch>
+                      <a:fillRect/>
+                    </a:stretch>
+                  </pic:blipFill>
+                  <pic:spPr bwMode="auto">
+                    <a:xfrm>
+                      <a:off x="0" y="0"/>
+                      <a:ext cx="5943600" cy="2132437"/>
+                    </a:xfrm>
+                    <a:prstGeom prst="rect">
+                      <a:avLst/>
+                    </a:prstGeom>
+                    <a:noFill/>
+                    <a:ln>
+                      <a:noFill/>
+                    </a:ln>
+                  </pic:spPr>
+                </pic:pic>
+              </a:graphicData>
+            </a:graphic>
+          </wp:inline>
+        </w:drawing>
+      </w:r>
+    </w:p>
+    <w:p>
+      <w:pPr>
+        <w:keepNext/>
+        <w:rPr>
+          <w:b/>
+        </w:rPr>
+      </w:pPr>
+      <w:r>
+        <w:rPr>
+          <w:b/>
+        </w:rPr>
+        <w:t>1_MCF_TiB_L (37.03 min)</w:t>
+      </w:r>
+    </w:p>
+    <w:p>
+      <w:r>
+        <w:rPr>
+          <w:noProof/>
+        </w:rPr>
+        <w:drawing>
+          <wp:inline distT="0" distB="0" distL="0" distR="0">
+            <wp:extent cx="5943600" cy="2132437"/>
+            <wp:effectExtent l="0" t="0" r="0" b="1270"/>
+            <wp:docPr id="90" name="Picture 90"/>
+            <wp:cNvGraphicFramePr>
+              <a:graphicFrameLocks xmlns:a="http://schemas.openxmlformats.org/drawingml/2006/main" noChangeAspect="1"/>
+            </wp:cNvGraphicFramePr>
+            <a:graphic xmlns:a="http://schemas.openxmlformats.org/drawingml/2006/main">
+              <a:graphicData uri="http://schemas.openxmlformats.org/drawingml/2006/picture">
+                <pic:pic xmlns:pic="http://schemas.openxmlformats.org/drawingml/2006/picture">
+                  <pic:nvPicPr>
+                    <pic:cNvPr id="0" name="Picture 38"/>
+                    <pic:cNvPicPr>
+                      <a:picLocks noChangeAspect="1" noChangeArrowheads="1"/>
+                    </pic:cNvPicPr>
+                  </pic:nvPicPr>
+                  <pic:blipFill>
+                    <a:blip r:embed="rId57">
+                      <a:extLst>
+                        <a:ext uri="{28A0092B-C50C-407E-A947-70E740481C1C}">
+                          <a14:useLocalDpi xmlns:a14="http://schemas.microsoft.com/office/drawing/2010/main" val="0"/>
+                        </a:ext>
+                      </a:extLst>
+                    </a:blip>
+                    <a:srcRect/>
+                    <a:stretch>
+                      <a:fillRect/>
+                    </a:stretch>
+                  </pic:blipFill>
+                  <pic:spPr bwMode="auto">
+                    <a:xfrm>
+                      <a:off x="0" y="0"/>
+                      <a:ext cx="5943600" cy="2132437"/>
+                    </a:xfrm>
+                    <a:prstGeom prst="rect">
+                      <a:avLst/>
+                    </a:prstGeom>
+                    <a:noFill/>
+                    <a:ln>
+                      <a:noFill/>
+                    </a:ln>
+                  </pic:spPr>
+                </pic:pic>
+              </a:graphicData>
+            </a:graphic>
+          </wp:inline>
+        </w:drawing>
+      </w:r>
+    </w:p>
+    <w:p>
+      <w:r>
         <w:t>But you should feel pretty confident that the chromatogram peaks in the two runs measure the same peptide molecule.</w:t>
       </w:r>
     </w:p>
     <w:p>
       <w:pPr>
         <w:spacing w:after="0" w:line="240" w:lineRule="auto"/>
+        <w:rPr>
+          <w:rFonts w:ascii="Cambria" w:eastAsia="Calibri" w:hAnsi="Cambria"/>
+          <w:b/>
+          <w:bCs/>
+          <w:color w:val="4F81BD"/>
+          <w:sz w:val="26"/>
+          <w:szCs w:val="26"/>
+        </w:rPr>
       </w:pPr>
       <w:r>
         <w:br w:type="page"/>
       </w:r>
     </w:p>
     <w:p>
+      <w:pPr>
+        <w:pStyle w:val="Heading2"/>
+      </w:pPr>
       <w:r>
         <w:lastRenderedPageBreak/>
-        <w:t>Continue down to peptide 27, GVVDSEDLPLNISR, where you will find the integration needs adjusting:</w:t>
+        <w:t>More fun with interference</w:t>
+      </w:r>
+    </w:p>
+    <w:p>
+      <w:r>
+        <w:t>The peptide DQVANSAFVER has another interesting interference:</w:t>
       </w:r>
     </w:p>
     <w:tbl>
@@ -7923,10 +8409,10 @@
                 <w:color w:val="000000"/>
               </w:rPr>
               <w:drawing>
-                <wp:inline distT="0" distB="0" distL="0" distR="0" wp14:anchorId="096DAF31" wp14:editId="4FE6906A">
-                  <wp:extent cx="3171825" cy="2990850"/>
-                  <wp:effectExtent l="0" t="0" r="9525" b="0"/>
-                  <wp:docPr id="81" name="Picture 81"/>
+                <wp:inline distT="0" distB="0" distL="0" distR="0">
+                  <wp:extent cx="2914650" cy="2990850"/>
+                  <wp:effectExtent l="0" t="0" r="0" b="0"/>
+                  <wp:docPr id="91" name="Picture 91"/>
                   <wp:cNvGraphicFramePr>
                     <a:graphicFrameLocks xmlns:a="http://schemas.openxmlformats.org/drawingml/2006/main" noChangeAspect="1"/>
                   </wp:cNvGraphicFramePr>
@@ -7934,13 +8420,13 @@
                     <a:graphicData uri="http://schemas.openxmlformats.org/drawingml/2006/picture">
                       <pic:pic xmlns:pic="http://schemas.openxmlformats.org/drawingml/2006/picture">
                         <pic:nvPicPr>
-                          <pic:cNvPr id="0" name="Picture 31"/>
+                          <pic:cNvPr id="0" name="Picture 39"/>
                           <pic:cNvPicPr>
                             <a:picLocks noChangeAspect="1" noChangeArrowheads="1"/>
                           </pic:cNvPicPr>
                         </pic:nvPicPr>
                         <pic:blipFill>
-                          <a:blip r:embed="rId55">
+                          <a:blip r:embed="rId58">
                             <a:extLst>
                               <a:ext uri="{28A0092B-C50C-407E-A947-70E740481C1C}">
                                 <a14:useLocalDpi xmlns:a14="http://schemas.microsoft.com/office/drawing/2010/main" val="0"/>
@@ -7955,7 +8441,7 @@
                         <pic:spPr bwMode="auto">
                           <a:xfrm>
                             <a:off x="0" y="0"/>
-                            <a:ext cx="3171825" cy="2990850"/>
+                            <a:ext cx="2914650" cy="2990850"/>
                           </a:xfrm>
                           <a:prstGeom prst="rect">
                             <a:avLst/>
@@ -8013,9 +8499,9 @@
               </w:rPr>
               <w:drawing>
                 <wp:inline distT="0" distB="0" distL="0" distR="0">
-                  <wp:extent cx="3171825" cy="2981325"/>
-                  <wp:effectExtent l="0" t="0" r="9525" b="9525"/>
-                  <wp:docPr id="82" name="Picture 82"/>
+                  <wp:extent cx="2914650" cy="2981325"/>
+                  <wp:effectExtent l="0" t="0" r="0" b="9525"/>
+                  <wp:docPr id="92" name="Picture 92"/>
                   <wp:cNvGraphicFramePr>
                     <a:graphicFrameLocks xmlns:a="http://schemas.openxmlformats.org/drawingml/2006/main" noChangeAspect="1"/>
                   </wp:cNvGraphicFramePr>
@@ -8023,361 +8509,7 @@
                     <a:graphicData uri="http://schemas.openxmlformats.org/drawingml/2006/picture">
                       <pic:pic xmlns:pic="http://schemas.openxmlformats.org/drawingml/2006/picture">
                         <pic:nvPicPr>
-                          <pic:cNvPr id="0" name="Picture 32"/>
-                          <pic:cNvPicPr>
-                            <a:picLocks noChangeAspect="1" noChangeArrowheads="1"/>
-                          </pic:cNvPicPr>
-                        </pic:nvPicPr>
-                        <pic:blipFill>
-                          <a:blip r:embed="rId56">
-                            <a:extLst>
-                              <a:ext uri="{28A0092B-C50C-407E-A947-70E740481C1C}">
-                                <a14:useLocalDpi xmlns:a14="http://schemas.microsoft.com/office/drawing/2010/main" val="0"/>
-                              </a:ext>
-                            </a:extLst>
-                          </a:blip>
-                          <a:srcRect/>
-                          <a:stretch>
-                            <a:fillRect/>
-                          </a:stretch>
-                        </pic:blipFill>
-                        <pic:spPr bwMode="auto">
-                          <a:xfrm>
-                            <a:off x="0" y="0"/>
-                            <a:ext cx="3171825" cy="2981325"/>
-                          </a:xfrm>
-                          <a:prstGeom prst="rect">
-                            <a:avLst/>
-                          </a:prstGeom>
-                          <a:noFill/>
-                          <a:ln>
-                            <a:noFill/>
-                          </a:ln>
-                        </pic:spPr>
-                      </pic:pic>
-                    </a:graphicData>
-                  </a:graphic>
-                </wp:inline>
-              </w:drawing>
-            </w:r>
-          </w:p>
-        </w:tc>
-      </w:tr>
-    </w:tbl>
-    <w:p>
-      <w:r>
-        <w:t xml:space="preserve">With </w:t>
-      </w:r>
-      <w:r>
-        <w:rPr>
-          <w:b/>
-        </w:rPr>
-        <w:t>Synchronize Zooming</w:t>
-      </w:r>
-      <w:r>
-        <w:t xml:space="preserve"> turned on, you can do the following to zoom into the </w:t>
-      </w:r>
-      <w:r>
-        <w:t xml:space="preserve">peak with integration boundaries that </w:t>
-      </w:r>
-      <w:r>
-        <w:t>are too far apart</w:t>
-      </w:r>
-      <w:r>
-        <w:t>:</w:t>
-      </w:r>
-    </w:p>
-    <w:p>
-      <w:pPr>
-        <w:pStyle w:val="ListParagraph"/>
-        <w:numPr>
-          <w:ilvl w:val="0"/>
-          <w:numId w:val="28"/>
-        </w:numPr>
-      </w:pPr>
-      <w:r>
-        <w:t xml:space="preserve">Click in the 1_MCF7_TiB_L chromatogram </w:t>
-      </w:r>
-      <w:r>
-        <w:t>plot area</w:t>
-      </w:r>
-      <w:r>
-        <w:t>.</w:t>
-      </w:r>
-    </w:p>
-    <w:p>
-      <w:pPr>
-        <w:pStyle w:val="ListParagraph"/>
-        <w:numPr>
-          <w:ilvl w:val="0"/>
-          <w:numId w:val="28"/>
-        </w:numPr>
-      </w:pPr>
-      <w:r>
-        <w:t>Move the mouse scroll wheel slightly in either direction.</w:t>
-      </w:r>
-    </w:p>
-    <w:p>
-      <w:pPr>
-        <w:keepNext/>
-      </w:pPr>
-      <w:r>
-        <w:t>The graph for 5b_MCF7_TiTip3 will zo</w:t>
-      </w:r>
-      <w:bookmarkStart w:id="4" w:name="_GoBack"/>
-      <w:bookmarkEnd w:id="4"/>
-      <w:r>
-        <w:t>om to the same scale as the one for 1_MCF7_TiB_L:</w:t>
-      </w:r>
-    </w:p>
-    <w:p>
-      <w:r>
-        <w:rPr>
-          <w:noProof/>
-        </w:rPr>
-        <w:drawing>
-          <wp:inline distT="0" distB="0" distL="0" distR="0">
-            <wp:extent cx="3171825" cy="2990850"/>
-            <wp:effectExtent l="0" t="0" r="9525" b="0"/>
-            <wp:docPr id="85" name="Picture 85"/>
-            <wp:cNvGraphicFramePr>
-              <a:graphicFrameLocks xmlns:a="http://schemas.openxmlformats.org/drawingml/2006/main" noChangeAspect="1"/>
-            </wp:cNvGraphicFramePr>
-            <a:graphic xmlns:a="http://schemas.openxmlformats.org/drawingml/2006/main">
-              <a:graphicData uri="http://schemas.openxmlformats.org/drawingml/2006/picture">
-                <pic:pic xmlns:pic="http://schemas.openxmlformats.org/drawingml/2006/picture">
-                  <pic:nvPicPr>
-                    <pic:cNvPr id="0" name="Picture 33"/>
-                    <pic:cNvPicPr>
-                      <a:picLocks noChangeAspect="1" noChangeArrowheads="1"/>
-                    </pic:cNvPicPr>
-                  </pic:nvPicPr>
-                  <pic:blipFill>
-                    <a:blip r:embed="rId57">
-                      <a:extLst>
-                        <a:ext uri="{28A0092B-C50C-407E-A947-70E740481C1C}">
-                          <a14:useLocalDpi xmlns:a14="http://schemas.microsoft.com/office/drawing/2010/main" val="0"/>
-                        </a:ext>
-                      </a:extLst>
-                    </a:blip>
-                    <a:srcRect/>
-                    <a:stretch>
-                      <a:fillRect/>
-                    </a:stretch>
-                  </pic:blipFill>
-                  <pic:spPr bwMode="auto">
-                    <a:xfrm>
-                      <a:off x="0" y="0"/>
-                      <a:ext cx="3171825" cy="2990850"/>
-                    </a:xfrm>
-                    <a:prstGeom prst="rect">
-                      <a:avLst/>
-                    </a:prstGeom>
-                    <a:noFill/>
-                    <a:ln>
-                      <a:noFill/>
-                    </a:ln>
-                  </pic:spPr>
-                </pic:pic>
-              </a:graphicData>
-            </a:graphic>
-          </wp:inline>
-        </w:drawing>
-      </w:r>
-    </w:p>
-    <w:p>
-      <w:r>
-        <w:lastRenderedPageBreak/>
-        <w:t>This</w:t>
-      </w:r>
-      <w:r>
-        <w:t xml:space="preserve"> should allow you to easily reset the integration boundaries by clicking and dragging beneath the Retention Time axis from 35.7 to 36.5 minutes.</w:t>
-      </w:r>
-      <w:r>
-        <w:t xml:space="preserve">  In the peak areas view, you will see that the peak areas for both runs now total around 8-10,000, and the </w:t>
-      </w:r>
-      <w:proofErr w:type="spellStart"/>
-      <w:r>
-        <w:t>idotp</w:t>
-      </w:r>
-      <w:proofErr w:type="spellEnd"/>
-      <w:r>
-        <w:t xml:space="preserve"> value for </w:t>
-      </w:r>
-      <w:r>
-        <w:t xml:space="preserve">5b_MCF7_TiTip3 has improved from 0.86 to </w:t>
-      </w:r>
-      <w:r>
-        <w:t>0.97</w:t>
-      </w:r>
-      <w:r>
-        <w:t>.</w:t>
-      </w:r>
-    </w:p>
-    <w:p>
-      <w:pPr>
-        <w:pStyle w:val="Heading2"/>
-      </w:pPr>
-      <w:r>
-        <w:t>More fun with interference</w:t>
-      </w:r>
-    </w:p>
-    <w:p>
-      <w:r>
-        <w:t>The next peptide DQVANSAFVER has another interesting interference:</w:t>
-      </w:r>
-    </w:p>
-    <w:tbl>
-      <w:tblPr>
-        <w:tblStyle w:val="TableGrid"/>
-        <w:tblW w:w="0" w:type="auto"/>
-        <w:tblLook w:val="04A0" w:firstRow="1" w:lastRow="0" w:firstColumn="1" w:lastColumn="0" w:noHBand="0" w:noVBand="1"/>
-      </w:tblPr>
-      <w:tblGrid>
-        <w:gridCol w:w="4788"/>
-        <w:gridCol w:w="4788"/>
-      </w:tblGrid>
-      <w:tr>
-        <w:tc>
-          <w:tcPr>
-            <w:tcW w:w="4788" w:type="dxa"/>
-            <w:tcBorders>
-              <w:top w:val="nil"/>
-              <w:left w:val="nil"/>
-              <w:bottom w:val="nil"/>
-              <w:right w:val="nil"/>
-            </w:tcBorders>
-          </w:tcPr>
-          <w:p>
-            <w:pPr>
-              <w:spacing w:after="0" w:line="240" w:lineRule="auto"/>
-              <w:jc w:val="center"/>
-              <w:rPr>
-                <w:b/>
-                <w:color w:val="000000"/>
-              </w:rPr>
-            </w:pPr>
-            <w:r>
-              <w:rPr>
-                <w:b/>
-                <w:color w:val="000000"/>
-              </w:rPr>
-              <w:t>5b_MCF7_TiTip3</w:t>
-            </w:r>
-          </w:p>
-          <w:p>
-            <w:pPr>
-              <w:rPr>
-                <w:color w:val="000000"/>
-              </w:rPr>
-            </w:pPr>
-            <w:r>
-              <w:rPr>
-                <w:noProof/>
-                <w:color w:val="000000"/>
-              </w:rPr>
-              <w:drawing>
-                <wp:inline distT="0" distB="0" distL="0" distR="0">
-                  <wp:extent cx="3171825" cy="2990850"/>
-                  <wp:effectExtent l="0" t="0" r="9525" b="0"/>
-                  <wp:docPr id="86" name="Picture 86"/>
-                  <wp:cNvGraphicFramePr>
-                    <a:graphicFrameLocks xmlns:a="http://schemas.openxmlformats.org/drawingml/2006/main" noChangeAspect="1"/>
-                  </wp:cNvGraphicFramePr>
-                  <a:graphic xmlns:a="http://schemas.openxmlformats.org/drawingml/2006/main">
-                    <a:graphicData uri="http://schemas.openxmlformats.org/drawingml/2006/picture">
-                      <pic:pic xmlns:pic="http://schemas.openxmlformats.org/drawingml/2006/picture">
-                        <pic:nvPicPr>
-                          <pic:cNvPr id="0" name="Picture 34"/>
-                          <pic:cNvPicPr>
-                            <a:picLocks noChangeAspect="1" noChangeArrowheads="1"/>
-                          </pic:cNvPicPr>
-                        </pic:nvPicPr>
-                        <pic:blipFill>
-                          <a:blip r:embed="rId58">
-                            <a:extLst>
-                              <a:ext uri="{28A0092B-C50C-407E-A947-70E740481C1C}">
-                                <a14:useLocalDpi xmlns:a14="http://schemas.microsoft.com/office/drawing/2010/main" val="0"/>
-                              </a:ext>
-                            </a:extLst>
-                          </a:blip>
-                          <a:srcRect/>
-                          <a:stretch>
-                            <a:fillRect/>
-                          </a:stretch>
-                        </pic:blipFill>
-                        <pic:spPr bwMode="auto">
-                          <a:xfrm>
-                            <a:off x="0" y="0"/>
-                            <a:ext cx="3171825" cy="2990850"/>
-                          </a:xfrm>
-                          <a:prstGeom prst="rect">
-                            <a:avLst/>
-                          </a:prstGeom>
-                          <a:noFill/>
-                          <a:ln>
-                            <a:noFill/>
-                          </a:ln>
-                        </pic:spPr>
-                      </pic:pic>
-                    </a:graphicData>
-                  </a:graphic>
-                </wp:inline>
-              </w:drawing>
-            </w:r>
-          </w:p>
-        </w:tc>
-        <w:tc>
-          <w:tcPr>
-            <w:tcW w:w="4788" w:type="dxa"/>
-            <w:tcBorders>
-              <w:top w:val="nil"/>
-              <w:left w:val="nil"/>
-              <w:bottom w:val="nil"/>
-              <w:right w:val="nil"/>
-            </w:tcBorders>
-          </w:tcPr>
-          <w:p>
-            <w:pPr>
-              <w:spacing w:after="0" w:line="240" w:lineRule="auto"/>
-              <w:jc w:val="center"/>
-              <w:rPr>
-                <w:b/>
-                <w:color w:val="000000"/>
-              </w:rPr>
-            </w:pPr>
-            <w:r>
-              <w:rPr>
-                <w:b/>
-                <w:color w:val="000000"/>
-              </w:rPr>
-              <w:t>1_MCF7_TiB_L</w:t>
-            </w:r>
-          </w:p>
-          <w:p>
-            <w:pPr>
-              <w:rPr>
-                <w:color w:val="000000"/>
-              </w:rPr>
-            </w:pPr>
-            <w:r>
-              <w:rPr>
-                <w:noProof/>
-                <w:color w:val="000000"/>
-              </w:rPr>
-              <w:drawing>
-                <wp:inline distT="0" distB="0" distL="0" distR="0">
-                  <wp:extent cx="3171825" cy="2981325"/>
-                  <wp:effectExtent l="0" t="0" r="9525" b="9525"/>
-                  <wp:docPr id="87" name="Picture 87"/>
-                  <wp:cNvGraphicFramePr>
-                    <a:graphicFrameLocks xmlns:a="http://schemas.openxmlformats.org/drawingml/2006/main" noChangeAspect="1"/>
-                  </wp:cNvGraphicFramePr>
-                  <a:graphic xmlns:a="http://schemas.openxmlformats.org/drawingml/2006/main">
-                    <a:graphicData uri="http://schemas.openxmlformats.org/drawingml/2006/picture">
-                      <pic:pic xmlns:pic="http://schemas.openxmlformats.org/drawingml/2006/picture">
-                        <pic:nvPicPr>
-                          <pic:cNvPr id="0" name="Picture 35"/>
+                          <pic:cNvPr id="0" name="Picture 40"/>
                           <pic:cNvPicPr>
                             <a:picLocks noChangeAspect="1" noChangeArrowheads="1"/>
                           </pic:cNvPicPr>
@@ -8398,7 +8530,7 @@
                         <pic:spPr bwMode="auto">
                           <a:xfrm>
                             <a:off x="0" y="0"/>
-                            <a:ext cx="3171825" cy="2981325"/>
+                            <a:ext cx="2914650" cy="2981325"/>
                           </a:xfrm>
                           <a:prstGeom prst="rect">
                             <a:avLst/>
@@ -8437,7 +8569,13 @@
         <w:t>r on the careful side and disqualify this peptide from MS1 quantification.  I</w:t>
       </w:r>
       <w:r>
-        <w:t xml:space="preserve">f you know you really want to measure this specific peptide, you may want to move to a more selective method, like targeted MS/MS or SRM. </w:t>
+        <w:t xml:space="preserve">f you know you really want to measure this specific peptide, you may want to move to a more selective method, like </w:t>
+      </w:r>
+      <w:r>
+        <w:t>PRM</w:t>
+      </w:r>
+      <w:r>
+        <w:t xml:space="preserve"> or SRM. </w:t>
       </w:r>
     </w:p>
     <w:p>
@@ -8722,7 +8860,6 @@
         <w:rPr>
           <w:color w:val="000000"/>
         </w:rPr>
-        <w:lastRenderedPageBreak/>
         <w:t>EK</w:t>
       </w:r>
       <w:r>
@@ -8901,6 +9038,7 @@
         <w:pStyle w:val="Heading1"/>
       </w:pPr>
       <w:r>
+        <w:lastRenderedPageBreak/>
         <w:t>Minimizing a Chromatogram Cache File</w:t>
       </w:r>
     </w:p>
@@ -8909,7 +9047,7 @@
         <w:t xml:space="preserve">After completing this pass through the now 50 peptides in your document, all should be </w:t>
       </w:r>
       <w:r>
-        <w:t>pretty well integrated.  Before continuing, to save the current document:</w:t>
+        <w:t>pretty well integrated.  Before continuing, save the current document:</w:t>
       </w:r>
     </w:p>
     <w:p>
@@ -9130,10 +9268,10 @@
           <w:noProof/>
         </w:rPr>
         <w:drawing>
-          <wp:inline distT="0" distB="0" distL="0" distR="0" wp14:anchorId="3624F01B" wp14:editId="48B9C706">
-            <wp:extent cx="4514850" cy="4048125"/>
+          <wp:inline distT="0" distB="0" distL="0" distR="0" wp14:anchorId="41CDB37E" wp14:editId="386A3416">
+            <wp:extent cx="4381500" cy="3990975"/>
             <wp:effectExtent l="0" t="0" r="0" b="9525"/>
-            <wp:docPr id="9" name="Picture 9"/>
+            <wp:docPr id="93" name="Picture 93"/>
             <wp:cNvGraphicFramePr>
               <a:graphicFrameLocks xmlns:a="http://schemas.openxmlformats.org/drawingml/2006/main" noChangeAspect="1"/>
             </wp:cNvGraphicFramePr>
@@ -9141,7 +9279,7 @@
               <a:graphicData uri="http://schemas.openxmlformats.org/drawingml/2006/picture">
                 <pic:pic xmlns:pic="http://schemas.openxmlformats.org/drawingml/2006/picture">
                   <pic:nvPicPr>
-                    <pic:cNvPr id="0" name=""/>
+                    <pic:cNvPr id="1" name=""/>
                     <pic:cNvPicPr/>
                   </pic:nvPicPr>
                   <pic:blipFill>
@@ -9153,7 +9291,7 @@
                   <pic:spPr>
                     <a:xfrm>
                       <a:off x="0" y="0"/>
-                      <a:ext cx="4514850" cy="4048125"/>
+                      <a:ext cx="4381500" cy="3990975"/>
                     </a:xfrm>
                     <a:prstGeom prst="rect">
                       <a:avLst/>
@@ -9168,29 +9306,43 @@
     </w:p>
     <w:p>
       <w:r>
-        <w:lastRenderedPageBreak/>
         <w:t>The form indicates that</w:t>
       </w:r>
       <w:r>
         <w:t xml:space="preserve"> this operation is expected to reduce the size of the cache file from about </w:t>
       </w:r>
       <w:r>
-        <w:t>3.24</w:t>
-      </w:r>
-      <w:r>
-        <w:t xml:space="preserve"> MB to </w:t>
-      </w:r>
-      <w:r>
-        <w:t>1</w:t>
-      </w:r>
-      <w:r>
-        <w:t xml:space="preserve">3% of its current size, or about </w:t>
-      </w:r>
-      <w:r>
-        <w:t>420</w:t>
-      </w:r>
-      <w:r>
-        <w:t xml:space="preserve"> K.</w:t>
+        <w:t>878</w:t>
+      </w:r>
+      <w:r>
+        <w:t xml:space="preserve"> </w:t>
+      </w:r>
+      <w:r>
+        <w:t>K</w:t>
+      </w:r>
+      <w:r>
+        <w:t xml:space="preserve">B to </w:t>
+      </w:r>
+      <w:r>
+        <w:t>51</w:t>
+      </w:r>
+      <w:r>
+        <w:t xml:space="preserve">% of its current size, or about </w:t>
+      </w:r>
+      <w:r>
+        <w:t>4</w:t>
+      </w:r>
+      <w:r>
+        <w:t>48</w:t>
+      </w:r>
+      <w:r>
+        <w:t xml:space="preserve"> K</w:t>
+      </w:r>
+      <w:r>
+        <w:t>B</w:t>
+      </w:r>
+      <w:r>
+        <w:t>.</w:t>
       </w:r>
     </w:p>
     <w:p>
@@ -9260,10 +9412,12 @@
       <w:pPr>
         <w:numPr>
           <w:ilvl w:val="0"/>
-          <w:numId w:val="16"/>
+          <w:numId w:val="34"/>
         </w:numPr>
-      </w:pPr>
-      <w:r>
+        <w:spacing w:after="0"/>
+      </w:pPr>
+      <w:r>
+        <w:lastRenderedPageBreak/>
         <w:t xml:space="preserve">Click the </w:t>
       </w:r>
       <w:r>
@@ -9277,6 +9431,9 @@
       </w:r>
     </w:p>
     <w:p>
+      <w:pPr>
+        <w:spacing w:before="240"/>
+      </w:pPr>
       <w:r>
         <w:t xml:space="preserve">If you again press </w:t>
       </w:r>
@@ -9326,15 +9483,13 @@
     </w:p>
     <w:p>
       <w:r>
-        <w:t xml:space="preserve">As noted above, multi-replicate studies using DDA do show </w:t>
-      </w:r>
-      <w:proofErr w:type="spellStart"/>
-      <w:r>
-        <w:t>undersampling</w:t>
-      </w:r>
-      <w:proofErr w:type="spellEnd"/>
-      <w:r>
-        <w:t xml:space="preserve"> of MS/MS, and not all peptides have MS/MS identification in each acquisition replicate.  MS1 Filtering can overcome this problem using RT alignment as described previously</w:t>
+        <w:t>As noted above, multi-replicate studies using DDA do show under</w:t>
+      </w:r>
+      <w:r>
+        <w:t>-</w:t>
+      </w:r>
+      <w:r>
+        <w:t>sampling of MS/MS, and not all peptides have MS/MS identification in each acquisition replicate.  MS1 Filtering can overcome this problem using RT alignment as described previously</w:t>
       </w:r>
       <w:r>
         <w:t>.  However, when you have moved from initial pure discovery to knowing even a relatively large number of peptides you wish to target, you can use Skyline to export an inclusion list method for your DDA experiment</w:t>
@@ -9376,7 +9531,7 @@
     </w:p>
     <w:p>
       <w:r>
-        <w:t xml:space="preserve">At present, Skyline can export inclusion list methods for both AB SCIEX and Thermo instruments, and we are working with Agilent and Waters.  To export an inclusion list method </w:t>
+        <w:t xml:space="preserve">To export an inclusion list method </w:t>
       </w:r>
       <w:r>
         <w:t>for subsequent MS1 filtering from</w:t>
@@ -9562,7 +9717,13 @@
         <w:t>Instrument type</w:t>
       </w:r>
       <w:r>
-        <w:t xml:space="preserve"> dropdown list, choose ‘AB SCIEX TOF’.</w:t>
+        <w:t xml:space="preserve"> dropdown list, choose ‘SCIEX </w:t>
+      </w:r>
+      <w:r>
+        <w:t>Q</w:t>
+      </w:r>
+      <w:r>
+        <w:t>TOF’.</w:t>
       </w:r>
     </w:p>
     <w:p>
@@ -9609,7 +9770,10 @@
         <w:t>n acquisition method</w:t>
       </w:r>
       <w:r>
-        <w:t xml:space="preserve"> template file for the QSTAR system…</w:t>
+        <w:t xml:space="preserve"> tem</w:t>
+      </w:r>
+      <w:r>
+        <w:t>plate file for the QSTAR system.</w:t>
       </w:r>
     </w:p>
     <w:p>
@@ -9620,77 +9784,74 @@
         <w:t>instrument method export</w:t>
       </w:r>
       <w:r>
-        <w:t xml:space="preserve"> in this tutorial, unless you actually have a system with vendor instrument software installed for one of the supported vendors (AB SCIEX </w:t>
-      </w:r>
+        <w:t xml:space="preserve"> in this tutorial, unless you actually have a system with vendor instrument software installed for one of the supported vendors (SCIEX Analyst or </w:t>
+      </w:r>
+      <w:proofErr w:type="spellStart"/>
+      <w:r>
+        <w:t>Thermo</w:t>
+      </w:r>
+      <w:proofErr w:type="spellEnd"/>
+      <w:r>
+        <w:t xml:space="preserve"> </w:t>
+      </w:r>
+      <w:proofErr w:type="spellStart"/>
+      <w:r>
+        <w:t>Xcalibur</w:t>
+      </w:r>
+      <w:proofErr w:type="spellEnd"/>
+      <w:r>
+        <w:t>).  For all method export from Skyline, it is recommended that you perform the export function on</w:t>
+      </w:r>
+      <w:r>
+        <w:t xml:space="preserve"> an instance of Skyline running on</w:t>
+      </w:r>
+      <w:r>
+        <w:t xml:space="preserve"> the instrument control computer for the instrument </w:t>
+      </w:r>
+      <w:r>
+        <w:t xml:space="preserve">on which </w:t>
+      </w:r>
+      <w:r>
+        <w:t>you intend to run your method.  S</w:t>
+      </w:r>
+      <w:r>
+        <w:t>ince, even if your lab owns a supported instrument, it is unlikely you are doing this tutorial on it, completing the steps above is left to you when you have the need.</w:t>
+      </w:r>
+    </w:p>
+    <w:p>
+      <w:pPr>
+        <w:pStyle w:val="Heading1"/>
+      </w:pPr>
       <w:r>
         <w:lastRenderedPageBreak/>
-        <w:t xml:space="preserve">Analyst or </w:t>
-      </w:r>
-      <w:proofErr w:type="spellStart"/>
-      <w:r>
-        <w:t>Thermo</w:t>
-      </w:r>
-      <w:proofErr w:type="spellEnd"/>
+        <w:t>Conclusion</w:t>
+      </w:r>
+    </w:p>
+    <w:p>
+      <w:r>
+        <w:t xml:space="preserve">In this tutorial, you have learned some of the most basic and critical features for using Skyline to extract quantitative information from </w:t>
+      </w:r>
+      <w:r>
+        <w:t xml:space="preserve">the MS1 scans in </w:t>
+      </w:r>
+      <w:r>
+        <w:t>your DDA experiment data.</w:t>
+      </w:r>
+      <w:r>
+        <w:t xml:space="preserve">  Fortunately, much of the previously existing Skyline functionality still applies equally well to </w:t>
+      </w:r>
+      <w:r>
+        <w:t>MS1 extracted chromatograms</w:t>
+      </w:r>
+      <w:r>
+        <w:t xml:space="preserve"> as to the SRM </w:t>
+      </w:r>
+      <w:r>
+        <w:t>chromatograms</w:t>
+      </w:r>
       <w:r>
         <w:t xml:space="preserve"> </w:t>
       </w:r>
-      <w:proofErr w:type="spellStart"/>
-      <w:r>
-        <w:t>Xcalibur</w:t>
-      </w:r>
-      <w:proofErr w:type="spellEnd"/>
-      <w:r>
-        <w:t>).  For all method export from Skyline, it is recommended that you perform the export function on</w:t>
-      </w:r>
-      <w:r>
-        <w:t xml:space="preserve"> an instance of Skyline running on</w:t>
-      </w:r>
-      <w:r>
-        <w:t xml:space="preserve"> the instrument control computer for the instrument </w:t>
-      </w:r>
-      <w:r>
-        <w:t xml:space="preserve">on which </w:t>
-      </w:r>
-      <w:r>
-        <w:t>you intend to run your method.  S</w:t>
-      </w:r>
-      <w:r>
-        <w:t>ince, even if your lab owns a supported instrument, it is unlikely you are doing this tutorial on it, completing the steps above is left to you when you have the need.</w:t>
-      </w:r>
-    </w:p>
-    <w:p>
-      <w:pPr>
-        <w:pStyle w:val="Heading1"/>
-      </w:pPr>
-      <w:r>
-        <w:t>Conclusion</w:t>
-      </w:r>
-    </w:p>
-    <w:p>
-      <w:r>
-        <w:t xml:space="preserve">In this tutorial, you have learned some of the most basic and critical features for using Skyline to extract quantitative information from </w:t>
-      </w:r>
-      <w:r>
-        <w:t xml:space="preserve">the MS1 scans in </w:t>
-      </w:r>
-      <w:r>
-        <w:t>your DDA experiment data.</w:t>
-      </w:r>
-      <w:r>
-        <w:t xml:space="preserve">  Fortunately, much of the previously existing Skyline functionality still applies equally well to </w:t>
-      </w:r>
-      <w:r>
-        <w:t>MS1 extracted chromatograms</w:t>
-      </w:r>
-      <w:r>
-        <w:t xml:space="preserve"> as to the SRM </w:t>
-      </w:r>
-      <w:r>
-        <w:t>chromatograms</w:t>
-      </w:r>
-      <w:r>
-        <w:t xml:space="preserve"> </w:t>
-      </w:r>
       <w:r>
         <w:t xml:space="preserve">for which </w:t>
       </w:r>
@@ -9704,11 +9865,19 @@
         <w:t xml:space="preserve">of </w:t>
       </w:r>
       <w:r>
-        <w:t>using chromatogram peak areas extracted from MS1 scans has be around for a long time, MS1 Filtering is still a relatively new feature area for Skyline.  As such, you can expect it to continue improving rapidly</w:t>
+        <w:t>using chromatogram peak areas extracted from MS1 scans has be around for a long time,</w:t>
+      </w:r>
+      <w:r>
+        <w:t xml:space="preserve"> Skyline now provides the richest environment available for exploring this data-type</w:t>
       </w:r>
       <w:r>
         <w:t>.</w:t>
       </w:r>
+      <w:r>
+        <w:t xml:space="preserve"> Even if you use another quantitative tool for MS1 quantification, you may still want to use Skyline to review and validate your conclusions. You may also want to use Skyline to review DDA data used to create spectral libraries for other acquisition methods, like DIA. This is sure to improve your understanding of the data, its quality and potential issues.</w:t>
+      </w:r>
+      <w:bookmarkStart w:id="4" w:name="_GoBack"/>
+      <w:bookmarkEnd w:id="4"/>
     </w:p>
     <w:p>
       <w:pPr>
@@ -9751,7 +9920,31 @@
           <w:rPr>
             <w:rStyle w:val="Hyperlink"/>
           </w:rPr>
-          <w:t>http://proteome.gs.washington.edu/supplementary_data/MS1_Filtering/minimized/</w:t>
+          <w:t>http://proteome.gs.washington.edu/</w:t>
+        </w:r>
+        <w:r>
+          <w:rPr>
+            <w:rStyle w:val="Hyperlink"/>
+          </w:rPr>
+          <w:t>s</w:t>
+        </w:r>
+        <w:r>
+          <w:rPr>
+            <w:rStyle w:val="Hyperlink"/>
+          </w:rPr>
+          <w:t>upplementary_data/MS1_Filtering</w:t>
+        </w:r>
+        <w:r>
+          <w:rPr>
+            <w:rStyle w:val="Hyperlink"/>
+          </w:rPr>
+          <w:t>/</w:t>
+        </w:r>
+        <w:r>
+          <w:rPr>
+            <w:rStyle w:val="Hyperlink"/>
+          </w:rPr>
+          <w:t>minimized/</w:t>
         </w:r>
       </w:hyperlink>
     </w:p>
@@ -9922,7 +10115,7 @@
       <w:rPr>
         <w:noProof/>
       </w:rPr>
-      <w:t>38</w:t>
+      <w:t>39</w:t>
     </w:r>
     <w:r>
       <w:fldChar w:fldCharType="end"/>
@@ -10983,7 +11176,7 @@
   <w:abstractNum w:abstractNumId="9" w15:restartNumberingAfterBreak="0">
     <w:nsid w:val="1B9846C6"/>
     <w:multiLevelType w:val="hybridMultilevel"/>
-    <w:tmpl w:val="80B8BB30"/>
+    <w:tmpl w:val="4B488F7C"/>
     <w:lvl w:ilvl="0" w:tplc="04090001">
       <w:start w:val="1"/>
       <w:numFmt w:val="bullet"/>
@@ -11939,6 +12132,119 @@
     </w:lvl>
   </w:abstractNum>
   <w:abstractNum w:abstractNumId="17" w15:restartNumberingAfterBreak="0">
+    <w:nsid w:val="2D473238"/>
+    <w:multiLevelType w:val="hybridMultilevel"/>
+    <w:tmpl w:val="AADC435A"/>
+    <w:lvl w:ilvl="0" w:tplc="04090001">
+      <w:start w:val="1"/>
+      <w:numFmt w:val="bullet"/>
+      <w:lvlText w:val=""/>
+      <w:lvlJc w:val="left"/>
+      <w:pPr>
+        <w:ind w:left="720" w:hanging="360"/>
+      </w:pPr>
+      <w:rPr>
+        <w:rFonts w:ascii="Symbol" w:hAnsi="Symbol" w:hint="default"/>
+      </w:rPr>
+    </w:lvl>
+    <w:lvl w:ilvl="1" w:tplc="04090003" w:tentative="1">
+      <w:start w:val="1"/>
+      <w:numFmt w:val="bullet"/>
+      <w:lvlText w:val="o"/>
+      <w:lvlJc w:val="left"/>
+      <w:pPr>
+        <w:ind w:left="1440" w:hanging="360"/>
+      </w:pPr>
+      <w:rPr>
+        <w:rFonts w:ascii="Courier New" w:hAnsi="Courier New" w:cs="Courier New" w:hint="default"/>
+      </w:rPr>
+    </w:lvl>
+    <w:lvl w:ilvl="2" w:tplc="04090005" w:tentative="1">
+      <w:start w:val="1"/>
+      <w:numFmt w:val="bullet"/>
+      <w:lvlText w:val=""/>
+      <w:lvlJc w:val="left"/>
+      <w:pPr>
+        <w:ind w:left="2160" w:hanging="360"/>
+      </w:pPr>
+      <w:rPr>
+        <w:rFonts w:ascii="Wingdings" w:hAnsi="Wingdings" w:hint="default"/>
+      </w:rPr>
+    </w:lvl>
+    <w:lvl w:ilvl="3" w:tplc="04090001" w:tentative="1">
+      <w:start w:val="1"/>
+      <w:numFmt w:val="bullet"/>
+      <w:lvlText w:val=""/>
+      <w:lvlJc w:val="left"/>
+      <w:pPr>
+        <w:ind w:left="2880" w:hanging="360"/>
+      </w:pPr>
+      <w:rPr>
+        <w:rFonts w:ascii="Symbol" w:hAnsi="Symbol" w:hint="default"/>
+      </w:rPr>
+    </w:lvl>
+    <w:lvl w:ilvl="4" w:tplc="04090003" w:tentative="1">
+      <w:start w:val="1"/>
+      <w:numFmt w:val="bullet"/>
+      <w:lvlText w:val="o"/>
+      <w:lvlJc w:val="left"/>
+      <w:pPr>
+        <w:ind w:left="3600" w:hanging="360"/>
+      </w:pPr>
+      <w:rPr>
+        <w:rFonts w:ascii="Courier New" w:hAnsi="Courier New" w:cs="Courier New" w:hint="default"/>
+      </w:rPr>
+    </w:lvl>
+    <w:lvl w:ilvl="5" w:tplc="04090005" w:tentative="1">
+      <w:start w:val="1"/>
+      <w:numFmt w:val="bullet"/>
+      <w:lvlText w:val=""/>
+      <w:lvlJc w:val="left"/>
+      <w:pPr>
+        <w:ind w:left="4320" w:hanging="360"/>
+      </w:pPr>
+      <w:rPr>
+        <w:rFonts w:ascii="Wingdings" w:hAnsi="Wingdings" w:hint="default"/>
+      </w:rPr>
+    </w:lvl>
+    <w:lvl w:ilvl="6" w:tplc="04090001" w:tentative="1">
+      <w:start w:val="1"/>
+      <w:numFmt w:val="bullet"/>
+      <w:lvlText w:val=""/>
+      <w:lvlJc w:val="left"/>
+      <w:pPr>
+        <w:ind w:left="5040" w:hanging="360"/>
+      </w:pPr>
+      <w:rPr>
+        <w:rFonts w:ascii="Symbol" w:hAnsi="Symbol" w:hint="default"/>
+      </w:rPr>
+    </w:lvl>
+    <w:lvl w:ilvl="7" w:tplc="04090003" w:tentative="1">
+      <w:start w:val="1"/>
+      <w:numFmt w:val="bullet"/>
+      <w:lvlText w:val="o"/>
+      <w:lvlJc w:val="left"/>
+      <w:pPr>
+        <w:ind w:left="5760" w:hanging="360"/>
+      </w:pPr>
+      <w:rPr>
+        <w:rFonts w:ascii="Courier New" w:hAnsi="Courier New" w:cs="Courier New" w:hint="default"/>
+      </w:rPr>
+    </w:lvl>
+    <w:lvl w:ilvl="8" w:tplc="04090005" w:tentative="1">
+      <w:start w:val="1"/>
+      <w:numFmt w:val="bullet"/>
+      <w:lvlText w:val=""/>
+      <w:lvlJc w:val="left"/>
+      <w:pPr>
+        <w:ind w:left="6480" w:hanging="360"/>
+      </w:pPr>
+      <w:rPr>
+        <w:rFonts w:ascii="Wingdings" w:hAnsi="Wingdings" w:hint="default"/>
+      </w:rPr>
+    </w:lvl>
+  </w:abstractNum>
+  <w:abstractNum w:abstractNumId="18" w15:restartNumberingAfterBreak="0">
     <w:nsid w:val="2F1151A3"/>
     <w:multiLevelType w:val="hybridMultilevel"/>
     <w:tmpl w:val="49D4CAA4"/>
@@ -12051,7 +12357,7 @@
       </w:rPr>
     </w:lvl>
   </w:abstractNum>
-  <w:abstractNum w:abstractNumId="18" w15:restartNumberingAfterBreak="0">
+  <w:abstractNum w:abstractNumId="19" w15:restartNumberingAfterBreak="0">
     <w:nsid w:val="2F9D549A"/>
     <w:multiLevelType w:val="hybridMultilevel"/>
     <w:tmpl w:val="9B9C551E"/>
@@ -12164,7 +12470,7 @@
       </w:rPr>
     </w:lvl>
   </w:abstractNum>
-  <w:abstractNum w:abstractNumId="19" w15:restartNumberingAfterBreak="0">
+  <w:abstractNum w:abstractNumId="20" w15:restartNumberingAfterBreak="0">
     <w:nsid w:val="2FA17AC9"/>
     <w:multiLevelType w:val="hybridMultilevel"/>
     <w:tmpl w:val="EBF6FF52"/>
@@ -12277,7 +12583,7 @@
       </w:rPr>
     </w:lvl>
   </w:abstractNum>
-  <w:abstractNum w:abstractNumId="20" w15:restartNumberingAfterBreak="0">
+  <w:abstractNum w:abstractNumId="21" w15:restartNumberingAfterBreak="0">
     <w:nsid w:val="332C63EF"/>
     <w:multiLevelType w:val="hybridMultilevel"/>
     <w:tmpl w:val="A8C657E8"/>
@@ -12390,7 +12696,120 @@
       </w:rPr>
     </w:lvl>
   </w:abstractNum>
-  <w:abstractNum w:abstractNumId="21" w15:restartNumberingAfterBreak="0">
+  <w:abstractNum w:abstractNumId="22" w15:restartNumberingAfterBreak="0">
+    <w:nsid w:val="333C35F8"/>
+    <w:multiLevelType w:val="hybridMultilevel"/>
+    <w:tmpl w:val="EF427742"/>
+    <w:lvl w:ilvl="0" w:tplc="04090001">
+      <w:start w:val="1"/>
+      <w:numFmt w:val="bullet"/>
+      <w:lvlText w:val=""/>
+      <w:lvlJc w:val="left"/>
+      <w:pPr>
+        <w:ind w:left="720" w:hanging="360"/>
+      </w:pPr>
+      <w:rPr>
+        <w:rFonts w:ascii="Symbol" w:hAnsi="Symbol" w:hint="default"/>
+      </w:rPr>
+    </w:lvl>
+    <w:lvl w:ilvl="1" w:tplc="04090003" w:tentative="1">
+      <w:start w:val="1"/>
+      <w:numFmt w:val="bullet"/>
+      <w:lvlText w:val="o"/>
+      <w:lvlJc w:val="left"/>
+      <w:pPr>
+        <w:ind w:left="1440" w:hanging="360"/>
+      </w:pPr>
+      <w:rPr>
+        <w:rFonts w:ascii="Courier New" w:hAnsi="Courier New" w:cs="Courier New" w:hint="default"/>
+      </w:rPr>
+    </w:lvl>
+    <w:lvl w:ilvl="2" w:tplc="04090005" w:tentative="1">
+      <w:start w:val="1"/>
+      <w:numFmt w:val="bullet"/>
+      <w:lvlText w:val=""/>
+      <w:lvlJc w:val="left"/>
+      <w:pPr>
+        <w:ind w:left="2160" w:hanging="360"/>
+      </w:pPr>
+      <w:rPr>
+        <w:rFonts w:ascii="Wingdings" w:hAnsi="Wingdings" w:hint="default"/>
+      </w:rPr>
+    </w:lvl>
+    <w:lvl w:ilvl="3" w:tplc="04090001" w:tentative="1">
+      <w:start w:val="1"/>
+      <w:numFmt w:val="bullet"/>
+      <w:lvlText w:val=""/>
+      <w:lvlJc w:val="left"/>
+      <w:pPr>
+        <w:ind w:left="2880" w:hanging="360"/>
+      </w:pPr>
+      <w:rPr>
+        <w:rFonts w:ascii="Symbol" w:hAnsi="Symbol" w:hint="default"/>
+      </w:rPr>
+    </w:lvl>
+    <w:lvl w:ilvl="4" w:tplc="04090003" w:tentative="1">
+      <w:start w:val="1"/>
+      <w:numFmt w:val="bullet"/>
+      <w:lvlText w:val="o"/>
+      <w:lvlJc w:val="left"/>
+      <w:pPr>
+        <w:ind w:left="3600" w:hanging="360"/>
+      </w:pPr>
+      <w:rPr>
+        <w:rFonts w:ascii="Courier New" w:hAnsi="Courier New" w:cs="Courier New" w:hint="default"/>
+      </w:rPr>
+    </w:lvl>
+    <w:lvl w:ilvl="5" w:tplc="04090005" w:tentative="1">
+      <w:start w:val="1"/>
+      <w:numFmt w:val="bullet"/>
+      <w:lvlText w:val=""/>
+      <w:lvlJc w:val="left"/>
+      <w:pPr>
+        <w:ind w:left="4320" w:hanging="360"/>
+      </w:pPr>
+      <w:rPr>
+        <w:rFonts w:ascii="Wingdings" w:hAnsi="Wingdings" w:hint="default"/>
+      </w:rPr>
+    </w:lvl>
+    <w:lvl w:ilvl="6" w:tplc="04090001" w:tentative="1">
+      <w:start w:val="1"/>
+      <w:numFmt w:val="bullet"/>
+      <w:lvlText w:val=""/>
+      <w:lvlJc w:val="left"/>
+      <w:pPr>
+        <w:ind w:left="5040" w:hanging="360"/>
+      </w:pPr>
+      <w:rPr>
+        <w:rFonts w:ascii="Symbol" w:hAnsi="Symbol" w:hint="default"/>
+      </w:rPr>
+    </w:lvl>
+    <w:lvl w:ilvl="7" w:tplc="04090003" w:tentative="1">
+      <w:start w:val="1"/>
+      <w:numFmt w:val="bullet"/>
+      <w:lvlText w:val="o"/>
+      <w:lvlJc w:val="left"/>
+      <w:pPr>
+        <w:ind w:left="5760" w:hanging="360"/>
+      </w:pPr>
+      <w:rPr>
+        <w:rFonts w:ascii="Courier New" w:hAnsi="Courier New" w:cs="Courier New" w:hint="default"/>
+      </w:rPr>
+    </w:lvl>
+    <w:lvl w:ilvl="8" w:tplc="04090005" w:tentative="1">
+      <w:start w:val="1"/>
+      <w:numFmt w:val="bullet"/>
+      <w:lvlText w:val=""/>
+      <w:lvlJc w:val="left"/>
+      <w:pPr>
+        <w:ind w:left="6480" w:hanging="360"/>
+      </w:pPr>
+      <w:rPr>
+        <w:rFonts w:ascii="Wingdings" w:hAnsi="Wingdings" w:hint="default"/>
+      </w:rPr>
+    </w:lvl>
+  </w:abstractNum>
+  <w:abstractNum w:abstractNumId="23" w15:restartNumberingAfterBreak="0">
     <w:nsid w:val="3360182C"/>
     <w:multiLevelType w:val="hybridMultilevel"/>
     <w:tmpl w:val="F300EEDE"/>
@@ -12503,7 +12922,7 @@
       </w:rPr>
     </w:lvl>
   </w:abstractNum>
-  <w:abstractNum w:abstractNumId="22" w15:restartNumberingAfterBreak="0">
+  <w:abstractNum w:abstractNumId="24" w15:restartNumberingAfterBreak="0">
     <w:nsid w:val="36E776C9"/>
     <w:multiLevelType w:val="hybridMultilevel"/>
     <w:tmpl w:val="775CA638"/>
@@ -12616,7 +13035,7 @@
       </w:rPr>
     </w:lvl>
   </w:abstractNum>
-  <w:abstractNum w:abstractNumId="23" w15:restartNumberingAfterBreak="0">
+  <w:abstractNum w:abstractNumId="25" w15:restartNumberingAfterBreak="0">
     <w:nsid w:val="40070D6A"/>
     <w:multiLevelType w:val="hybridMultilevel"/>
     <w:tmpl w:val="BBCC2AC2"/>
@@ -12705,7 +13124,7 @@
       </w:pPr>
     </w:lvl>
   </w:abstractNum>
-  <w:abstractNum w:abstractNumId="24" w15:restartNumberingAfterBreak="0">
+  <w:abstractNum w:abstractNumId="26" w15:restartNumberingAfterBreak="0">
     <w:nsid w:val="47887BDE"/>
     <w:multiLevelType w:val="hybridMultilevel"/>
     <w:tmpl w:val="9E2EF5A0"/>
@@ -12818,7 +13237,7 @@
       </w:rPr>
     </w:lvl>
   </w:abstractNum>
-  <w:abstractNum w:abstractNumId="25" w15:restartNumberingAfterBreak="0">
+  <w:abstractNum w:abstractNumId="27" w15:restartNumberingAfterBreak="0">
     <w:nsid w:val="526B0BED"/>
     <w:multiLevelType w:val="hybridMultilevel"/>
     <w:tmpl w:val="6CD47C3E"/>
@@ -12904,7 +13323,7 @@
       </w:pPr>
     </w:lvl>
   </w:abstractNum>
-  <w:abstractNum w:abstractNumId="26" w15:restartNumberingAfterBreak="0">
+  <w:abstractNum w:abstractNumId="28" w15:restartNumberingAfterBreak="0">
     <w:nsid w:val="5C835EB4"/>
     <w:multiLevelType w:val="hybridMultilevel"/>
     <w:tmpl w:val="C270CCA2"/>
@@ -13017,7 +13436,7 @@
       </w:rPr>
     </w:lvl>
   </w:abstractNum>
-  <w:abstractNum w:abstractNumId="27" w15:restartNumberingAfterBreak="0">
+  <w:abstractNum w:abstractNumId="29" w15:restartNumberingAfterBreak="0">
     <w:nsid w:val="5CC8351F"/>
     <w:multiLevelType w:val="hybridMultilevel"/>
     <w:tmpl w:val="5590F722"/>
@@ -13157,7 +13576,7 @@
       </w:rPr>
     </w:lvl>
   </w:abstractNum>
-  <w:abstractNum w:abstractNumId="28" w15:restartNumberingAfterBreak="0">
+  <w:abstractNum w:abstractNumId="30" w15:restartNumberingAfterBreak="0">
     <w:nsid w:val="5E2C0DE1"/>
     <w:multiLevelType w:val="hybridMultilevel"/>
     <w:tmpl w:val="9C2A6396"/>
@@ -13270,7 +13689,7 @@
       </w:rPr>
     </w:lvl>
   </w:abstractNum>
-  <w:abstractNum w:abstractNumId="29" w15:restartNumberingAfterBreak="0">
+  <w:abstractNum w:abstractNumId="31" w15:restartNumberingAfterBreak="0">
     <w:nsid w:val="6159522E"/>
     <w:multiLevelType w:val="hybridMultilevel"/>
     <w:tmpl w:val="DBE47366"/>
@@ -13383,7 +13802,7 @@
       </w:rPr>
     </w:lvl>
   </w:abstractNum>
-  <w:abstractNum w:abstractNumId="30" w15:restartNumberingAfterBreak="0">
+  <w:abstractNum w:abstractNumId="32" w15:restartNumberingAfterBreak="0">
     <w:nsid w:val="62F81974"/>
     <w:multiLevelType w:val="hybridMultilevel"/>
     <w:tmpl w:val="7BA03CAE"/>
@@ -13496,7 +13915,7 @@
       </w:rPr>
     </w:lvl>
   </w:abstractNum>
-  <w:abstractNum w:abstractNumId="31" w15:restartNumberingAfterBreak="0">
+  <w:abstractNum w:abstractNumId="33" w15:restartNumberingAfterBreak="0">
     <w:nsid w:val="63BC69A3"/>
     <w:multiLevelType w:val="hybridMultilevel"/>
     <w:tmpl w:val="DA209FD6"/>
@@ -13609,7 +14028,7 @@
       </w:rPr>
     </w:lvl>
   </w:abstractNum>
-  <w:abstractNum w:abstractNumId="32" w15:restartNumberingAfterBreak="0">
+  <w:abstractNum w:abstractNumId="34" w15:restartNumberingAfterBreak="0">
     <w:nsid w:val="6B850C87"/>
     <w:multiLevelType w:val="hybridMultilevel"/>
     <w:tmpl w:val="85C8C822"/>
@@ -13722,7 +14141,7 @@
       </w:rPr>
     </w:lvl>
   </w:abstractNum>
-  <w:abstractNum w:abstractNumId="33" w15:restartNumberingAfterBreak="0">
+  <w:abstractNum w:abstractNumId="35" w15:restartNumberingAfterBreak="0">
     <w:nsid w:val="6B933633"/>
     <w:multiLevelType w:val="hybridMultilevel"/>
     <w:tmpl w:val="CB7018BE"/>
@@ -13835,7 +14254,7 @@
       </w:rPr>
     </w:lvl>
   </w:abstractNum>
-  <w:abstractNum w:abstractNumId="34" w15:restartNumberingAfterBreak="0">
+  <w:abstractNum w:abstractNumId="36" w15:restartNumberingAfterBreak="0">
     <w:nsid w:val="6C820465"/>
     <w:multiLevelType w:val="hybridMultilevel"/>
     <w:tmpl w:val="3AF2D7E2"/>
@@ -13975,7 +14394,7 @@
       </w:rPr>
     </w:lvl>
   </w:abstractNum>
-  <w:abstractNum w:abstractNumId="35" w15:restartNumberingAfterBreak="0">
+  <w:abstractNum w:abstractNumId="37" w15:restartNumberingAfterBreak="0">
     <w:nsid w:val="703C07C7"/>
     <w:multiLevelType w:val="hybridMultilevel"/>
     <w:tmpl w:val="2F1225D4"/>
@@ -14061,7 +14480,7 @@
       </w:pPr>
     </w:lvl>
   </w:abstractNum>
-  <w:abstractNum w:abstractNumId="36" w15:restartNumberingAfterBreak="0">
+  <w:abstractNum w:abstractNumId="38" w15:restartNumberingAfterBreak="0">
     <w:nsid w:val="70E968EA"/>
     <w:multiLevelType w:val="hybridMultilevel"/>
     <w:tmpl w:val="807203EE"/>
@@ -14201,7 +14620,7 @@
       </w:rPr>
     </w:lvl>
   </w:abstractNum>
-  <w:abstractNum w:abstractNumId="37" w15:restartNumberingAfterBreak="0">
+  <w:abstractNum w:abstractNumId="39" w15:restartNumberingAfterBreak="0">
     <w:nsid w:val="7D742C7E"/>
     <w:multiLevelType w:val="hybridMultilevel"/>
     <w:tmpl w:val="387435E4"/>
@@ -14315,46 +14734,46 @@
     </w:lvl>
   </w:abstractNum>
   <w:num w:numId="1">
-    <w:abstractNumId w:val="17"/>
+    <w:abstractNumId w:val="18"/>
   </w:num>
   <w:num w:numId="2">
     <w:abstractNumId w:val="11"/>
   </w:num>
   <w:num w:numId="3">
-    <w:abstractNumId w:val="26"/>
+    <w:abstractNumId w:val="28"/>
   </w:num>
   <w:num w:numId="4">
-    <w:abstractNumId w:val="24"/>
+    <w:abstractNumId w:val="26"/>
   </w:num>
   <w:num w:numId="5">
     <w:abstractNumId w:val="7"/>
   </w:num>
   <w:num w:numId="6">
-    <w:abstractNumId w:val="28"/>
+    <w:abstractNumId w:val="30"/>
   </w:num>
   <w:num w:numId="7">
-    <w:abstractNumId w:val="36"/>
+    <w:abstractNumId w:val="38"/>
   </w:num>
   <w:num w:numId="8">
     <w:abstractNumId w:val="3"/>
   </w:num>
   <w:num w:numId="9">
-    <w:abstractNumId w:val="21"/>
+    <w:abstractNumId w:val="23"/>
   </w:num>
   <w:num w:numId="10">
     <w:abstractNumId w:val="13"/>
   </w:num>
   <w:num w:numId="11">
-    <w:abstractNumId w:val="35"/>
+    <w:abstractNumId w:val="37"/>
   </w:num>
   <w:num w:numId="12">
-    <w:abstractNumId w:val="32"/>
+    <w:abstractNumId w:val="34"/>
   </w:num>
   <w:num w:numId="13">
     <w:abstractNumId w:val="5"/>
   </w:num>
   <w:num w:numId="14">
-    <w:abstractNumId w:val="34"/>
+    <w:abstractNumId w:val="36"/>
   </w:num>
   <w:num w:numId="15">
     <w:abstractNumId w:val="6"/>
@@ -14369,10 +14788,10 @@
     <w:abstractNumId w:val="4"/>
   </w:num>
   <w:num w:numId="19">
-    <w:abstractNumId w:val="33"/>
+    <w:abstractNumId w:val="35"/>
   </w:num>
   <w:num w:numId="20">
-    <w:abstractNumId w:val="20"/>
+    <w:abstractNumId w:val="21"/>
   </w:num>
   <w:num w:numId="21">
     <w:abstractNumId w:val="14"/>
@@ -14381,28 +14800,28 @@
     <w:abstractNumId w:val="2"/>
   </w:num>
   <w:num w:numId="23">
-    <w:abstractNumId w:val="27"/>
+    <w:abstractNumId w:val="29"/>
   </w:num>
   <w:num w:numId="24">
-    <w:abstractNumId w:val="29"/>
+    <w:abstractNumId w:val="31"/>
   </w:num>
   <w:num w:numId="25">
     <w:abstractNumId w:val="10"/>
   </w:num>
   <w:num w:numId="26">
-    <w:abstractNumId w:val="19"/>
+    <w:abstractNumId w:val="20"/>
   </w:num>
   <w:num w:numId="27">
     <w:abstractNumId w:val="9"/>
   </w:num>
   <w:num w:numId="28">
-    <w:abstractNumId w:val="22"/>
+    <w:abstractNumId w:val="24"/>
   </w:num>
   <w:num w:numId="29">
-    <w:abstractNumId w:val="25"/>
+    <w:abstractNumId w:val="27"/>
   </w:num>
   <w:num w:numId="30">
-    <w:abstractNumId w:val="18"/>
+    <w:abstractNumId w:val="19"/>
   </w:num>
   <w:num w:numId="31">
     <w:abstractNumId w:val="12"/>
@@ -14411,22 +14830,28 @@
     <w:abstractNumId w:val="1"/>
   </w:num>
   <w:num w:numId="33">
-    <w:abstractNumId w:val="30"/>
+    <w:abstractNumId w:val="32"/>
   </w:num>
   <w:num w:numId="34">
     <w:abstractNumId w:val="15"/>
   </w:num>
   <w:num w:numId="35">
-    <w:abstractNumId w:val="23"/>
+    <w:abstractNumId w:val="25"/>
   </w:num>
   <w:num w:numId="36">
     <w:abstractNumId w:val="0"/>
   </w:num>
   <w:num w:numId="37">
-    <w:abstractNumId w:val="37"/>
+    <w:abstractNumId w:val="39"/>
   </w:num>
   <w:num w:numId="38">
-    <w:abstractNumId w:val="31"/>
+    <w:abstractNumId w:val="33"/>
+  </w:num>
+  <w:num w:numId="39">
+    <w:abstractNumId w:val="17"/>
+  </w:num>
+  <w:num w:numId="40">
+    <w:abstractNumId w:val="22"/>
   </w:num>
   <w:numIdMacAtCleanup w:val="17"/>
 </w:numbering>
@@ -15513,7 +15938,7 @@
 </file>
 
 <file path=customXml/itemProps1.xml><?xml version="1.0" encoding="utf-8"?>
-<ds:datastoreItem xmlns:ds="http://schemas.openxmlformats.org/officeDocument/2006/customXml" ds:itemID="{8900F5E5-DAAD-4DDE-A1FF-DAB0A68593E5}">
+<ds:datastoreItem xmlns:ds="http://schemas.openxmlformats.org/officeDocument/2006/customXml" ds:itemID="{C2E799D1-E015-49A9-AED7-081BB10EC504}">
   <ds:schemaRefs>
     <ds:schemaRef ds:uri="http://schemas.openxmlformats.org/officeDocument/2006/bibliography"/>
   </ds:schemaRefs>

</xml_diff>

<commit_message>
Skyline: Update MS1 filtering tutorial to 22.2 UI - with outgoing translation files for Chinese and Japanese
</commit_message>
<xml_diff>
--- a/pwiz_tools/Skyline/Documentation/Tutorials/Skyline MS1 Filtering.docx
+++ b/pwiz_tools/Skyline/Documentation/Tutorials/Skyline MS1 Filtering.docx
@@ -413,7 +413,7 @@
           <w:rPr>
             <w:rStyle w:val="Hyperlink"/>
           </w:rPr>
-          <w:t>https://skyline.ms/tutorials/MS1Filtering_2.zip</w:t>
+          <w:t>https://skyline.ms/tutorials/MS1Filtering-22_2.zip</w:t>
         </w:r>
       </w:hyperlink>
     </w:p>
@@ -2102,7 +2102,13 @@
         </w:numPr>
       </w:pPr>
       <w:r>
-        <w:t>Select the ‘12_proteins.062011.fasta’ file in the MS1Filtering folder you created for this tutorial.</w:t>
+        <w:t>Select the ‘1</w:t>
+      </w:r>
+      <w:r>
+        <w:t>1</w:t>
+      </w:r>
+      <w:r>
+        <w:t>_proteins.062011.fasta’ file in the MS1Filtering folder you created for this tutorial.</w:t>
       </w:r>
     </w:p>
     <w:p>
@@ -2215,28 +2221,29 @@
     </w:p>
     <w:p>
       <w:r>
-        <w:t>Skyline will add targets for all of the peptides from the FASTA file with matching spectra in the peptide search results which you imported, and then begin importing the two WIFF files and extracting chromatograms from them.</w:t>
-      </w:r>
-    </w:p>
-    <w:p>
-      <w:pPr>
-        <w:keepNext/>
-      </w:pPr>
-      <w:r>
+        <w:t xml:space="preserve">Skyline will </w:t>
+      </w:r>
+      <w:r>
+        <w:t xml:space="preserve">insilico digest the 11 proteins in this file and propose adding the 50 peptides and 51 peptide-charge state precursors </w:t>
+      </w:r>
+      <w:r>
+        <w:t>from the FASTA file with matching spectra in the peptide search results which you imported</w:t>
+      </w:r>
+      <w:r>
+        <w:t>.</w:t>
+      </w:r>
+    </w:p>
+    <w:p>
+      <w:r>
+        <w:rPr>
+          <w:noProof/>
+        </w:rPr>
         <w:lastRenderedPageBreak/>
-        <w:t>You should see a progress graph like this:</w:t>
-      </w:r>
-    </w:p>
-    <w:p>
-      <w:r>
-        <w:rPr>
-          <w:noProof/>
-        </w:rPr>
         <w:drawing>
-          <wp:inline distT="0" distB="0" distL="0" distR="0" wp14:anchorId="1D85FA1C" wp14:editId="37D8D3F9">
-            <wp:extent cx="5943600" cy="3375660"/>
-            <wp:effectExtent l="0" t="0" r="0" b="0"/>
-            <wp:docPr id="27" name="Picture 27"/>
+          <wp:inline distT="0" distB="0" distL="0" distR="0" wp14:anchorId="3271C8EE" wp14:editId="263CED65">
+            <wp:extent cx="4848225" cy="4362450"/>
+            <wp:effectExtent l="0" t="0" r="9525" b="0"/>
+            <wp:docPr id="1153239282" name="Picture 1" descr="A screenshot of a computer screen&#10;&#10;Description automatically generated"/>
             <wp:cNvGraphicFramePr>
               <a:graphicFrameLocks xmlns:a="http://schemas.openxmlformats.org/drawingml/2006/main" noChangeAspect="1"/>
             </wp:cNvGraphicFramePr>
@@ -2244,7 +2251,7 @@
               <a:graphicData uri="http://schemas.openxmlformats.org/drawingml/2006/picture">
                 <pic:pic xmlns:pic="http://schemas.openxmlformats.org/drawingml/2006/picture">
                   <pic:nvPicPr>
-                    <pic:cNvPr id="1" name=""/>
+                    <pic:cNvPr id="1153239282" name="Picture 1" descr="A screenshot of a computer screen&#10;&#10;Description automatically generated"/>
                     <pic:cNvPicPr/>
                   </pic:nvPicPr>
                   <pic:blipFill>
@@ -2256,7 +2263,7 @@
                   <pic:spPr>
                     <a:xfrm>
                       <a:off x="0" y="0"/>
-                      <a:ext cx="5943600" cy="3375660"/>
+                      <a:ext cx="4848225" cy="4362450"/>
                     </a:xfrm>
                     <a:prstGeom prst="rect">
                       <a:avLst/>
@@ -2270,76 +2277,43 @@
       </w:r>
     </w:p>
     <w:p>
-      <w:r>
-        <w:t>Once the import has completed, first have an in-depth look at the spectral library you created before inspecting the chromatogram data.</w:t>
-      </w:r>
-    </w:p>
-    <w:p>
-      <w:pPr>
-        <w:pStyle w:val="Heading2"/>
-      </w:pPr>
-      <w:r>
-        <w:t>Verifying Library Retention Time Information</w:t>
-      </w:r>
-    </w:p>
-    <w:p>
-      <w:r>
-        <w:t>Anytime you are building a spectral library for MS1 Filtering from the results of a peptide search pipeline</w:t>
-      </w:r>
-      <w:r>
-        <w:t>,</w:t>
-      </w:r>
-      <w:r>
-        <w:t xml:space="preserve"> with which you have not already done this, you should be sure that the resulting library contains the necessary retention time information to support the Skyline features explained below.   </w:t>
-      </w:r>
-      <w:r>
-        <w:t xml:space="preserve">One benefit of using the </w:t>
-      </w:r>
-      <w:r>
-        <w:rPr>
-          <w:b/>
-        </w:rPr>
-        <w:t>Import Peptide Search</w:t>
-      </w:r>
-      <w:r>
-        <w:t xml:space="preserve"> wizard is that it will inform you early when your library is lacking necessary information</w:t>
-      </w:r>
-      <w:r>
-        <w:t>.</w:t>
-      </w:r>
-    </w:p>
-    <w:p>
-      <w:r>
-        <w:t>To verify that the library you just created contains the retention time information for MS1 Filtering peak picking and peak annotation, perform the following steps:</w:t>
-      </w:r>
-    </w:p>
-    <w:p>
-      <w:pPr>
+      <w:pPr>
+        <w:pStyle w:val="ListParagraph"/>
         <w:numPr>
           <w:ilvl w:val="0"/>
-          <w:numId w:val="18"/>
+          <w:numId w:val="21"/>
         </w:numPr>
       </w:pPr>
       <w:r>
-        <w:t xml:space="preserve">On the </w:t>
-      </w:r>
-      <w:r>
-        <w:rPr>
-          <w:b/>
-        </w:rPr>
-        <w:t>View</w:t>
-      </w:r>
-      <w:r>
-        <w:t xml:space="preserve"> menu, click </w:t>
-      </w:r>
-      <w:r>
-        <w:rPr>
-          <w:b/>
-        </w:rPr>
-        <w:t>Spectral Libraries</w:t>
-      </w:r>
-      <w:r>
-        <w:t>.</w:t>
+        <w:t xml:space="preserve">Click the </w:t>
+      </w:r>
+      <w:r>
+        <w:rPr>
+          <w:b/>
+          <w:bCs/>
+        </w:rPr>
+        <w:t>OK</w:t>
+      </w:r>
+      <w:r>
+        <w:t xml:space="preserve"> button in the </w:t>
+      </w:r>
+      <w:r>
+        <w:rPr>
+          <w:b/>
+          <w:bCs/>
+        </w:rPr>
+        <w:t>Associate Proteins</w:t>
+      </w:r>
+      <w:r>
+        <w:t xml:space="preserve"> form.</w:t>
+      </w:r>
+    </w:p>
+    <w:p>
+      <w:r>
+        <w:t>Skyline will</w:t>
+      </w:r>
+      <w:r>
+        <w:t xml:space="preserve"> begin importing the two WIFF files and extracting chromatograms from them.</w:t>
       </w:r>
     </w:p>
     <w:p>
@@ -2348,28 +2322,7 @@
       </w:pPr>
       <w:r>
         <w:lastRenderedPageBreak/>
-        <w:t xml:space="preserve">Skyline will again offer to </w:t>
-      </w:r>
-      <w:r>
-        <w:t>use</w:t>
-      </w:r>
-      <w:r>
-        <w:t xml:space="preserve"> the modifications it detects in the library which you chose not to add </w:t>
-      </w:r>
-      <w:r>
-        <w:t xml:space="preserve">to your document </w:t>
-      </w:r>
-      <w:r>
-        <w:t xml:space="preserve">during the </w:t>
-      </w:r>
-      <w:r>
-        <w:rPr>
-          <w:b/>
-        </w:rPr>
-        <w:t>Import Peptide Search</w:t>
-      </w:r>
-      <w:r>
-        <w:t xml:space="preserve"> wizard.</w:t>
+        <w:t>You should see a progress graph like this:</w:t>
       </w:r>
     </w:p>
     <w:p>
@@ -2378,10 +2331,10 @@
           <w:noProof/>
         </w:rPr>
         <w:drawing>
-          <wp:inline distT="0" distB="0" distL="0" distR="0" wp14:anchorId="1448BC18" wp14:editId="4564A6E1">
-            <wp:extent cx="3914775" cy="3981450"/>
-            <wp:effectExtent l="0" t="0" r="9525" b="0"/>
-            <wp:docPr id="28" name="Picture 28"/>
+          <wp:inline distT="0" distB="0" distL="0" distR="0" wp14:anchorId="1D85FA1C" wp14:editId="37D8D3F9">
+            <wp:extent cx="5943600" cy="3375660"/>
+            <wp:effectExtent l="0" t="0" r="0" b="0"/>
+            <wp:docPr id="27" name="Picture 27"/>
             <wp:cNvGraphicFramePr>
               <a:graphicFrameLocks xmlns:a="http://schemas.openxmlformats.org/drawingml/2006/main" noChangeAspect="1"/>
             </wp:cNvGraphicFramePr>
@@ -2401,7 +2354,7 @@
                   <pic:spPr>
                     <a:xfrm>
                       <a:off x="0" y="0"/>
-                      <a:ext cx="3914775" cy="3981450"/>
+                      <a:ext cx="5943600" cy="3375660"/>
                     </a:xfrm>
                     <a:prstGeom prst="rect">
                       <a:avLst/>
@@ -2416,46 +2369,75 @@
     </w:p>
     <w:p>
       <w:r>
-        <w:t xml:space="preserve">Choosing to use them now in the </w:t>
-      </w:r>
-      <w:r>
-        <w:rPr>
-          <w:b/>
-        </w:rPr>
-        <w:t>Spectral Library Explorer</w:t>
-      </w:r>
-      <w:r>
-        <w:t xml:space="preserve"> will not add them to the current document unless you use the </w:t>
-      </w:r>
-      <w:r>
-        <w:rPr>
-          <w:b/>
-        </w:rPr>
-        <w:t>Spectral Library Explorer</w:t>
-      </w:r>
-      <w:r>
-        <w:t xml:space="preserve"> to add peptides that use these modifications to your document.  However, these modifications are not important to this tutorial.  You can continue without them by doing the following:</w:t>
-      </w:r>
-    </w:p>
-    <w:p>
-      <w:pPr>
-        <w:pStyle w:val="ListParagraph"/>
+        <w:t>Once the import has completed, first have an in-depth look at the spectral library you created before inspecting the chromatogram data.</w:t>
+      </w:r>
+    </w:p>
+    <w:p>
+      <w:pPr>
+        <w:pStyle w:val="Heading2"/>
+      </w:pPr>
+      <w:r>
+        <w:t>Verifying Library Retention Time Information</w:t>
+      </w:r>
+    </w:p>
+    <w:p>
+      <w:r>
+        <w:t>Anytime you are building a spectral library for MS1 Filtering from the results of a peptide search pipeline</w:t>
+      </w:r>
+      <w:r>
+        <w:t>,</w:t>
+      </w:r>
+      <w:r>
+        <w:t xml:space="preserve"> with which you have not already done this, you should be sure that the resulting library contains the necessary retention time information to support the Skyline features explained below.   </w:t>
+      </w:r>
+      <w:r>
+        <w:t xml:space="preserve">One benefit of using the </w:t>
+      </w:r>
+      <w:r>
+        <w:rPr>
+          <w:b/>
+        </w:rPr>
+        <w:t>Import Peptide Search</w:t>
+      </w:r>
+      <w:r>
+        <w:t xml:space="preserve"> wizard is that it will inform you early when your library is lacking necessary information</w:t>
+      </w:r>
+      <w:r>
+        <w:t>.</w:t>
+      </w:r>
+    </w:p>
+    <w:p>
+      <w:r>
+        <w:t>To verify that the library you just created contains the retention time information for MS1 Filtering peak picking and peak annotation, perform the following steps:</w:t>
+      </w:r>
+    </w:p>
+    <w:p>
+      <w:pPr>
         <w:numPr>
           <w:ilvl w:val="0"/>
           <w:numId w:val="18"/>
         </w:numPr>
       </w:pPr>
       <w:r>
-        <w:t xml:space="preserve">Click the </w:t>
-      </w:r>
-      <w:r>
-        <w:rPr>
-          <w:b/>
-        </w:rPr>
-        <w:t>OK</w:t>
-      </w:r>
-      <w:r>
-        <w:t xml:space="preserve"> button.</w:t>
+        <w:t xml:space="preserve">On the </w:t>
+      </w:r>
+      <w:r>
+        <w:rPr>
+          <w:b/>
+        </w:rPr>
+        <w:t>View</w:t>
+      </w:r>
+      <w:r>
+        <w:t xml:space="preserve"> menu, click </w:t>
+      </w:r>
+      <w:r>
+        <w:rPr>
+          <w:b/>
+        </w:rPr>
+        <w:t>Spectral Libraries</w:t>
+      </w:r>
+      <w:r>
+        <w:t>.</w:t>
       </w:r>
     </w:p>
     <w:p>
@@ -2464,39 +2446,40 @@
       </w:pPr>
       <w:r>
         <w:lastRenderedPageBreak/>
-        <w:t xml:space="preserve">The </w:t>
-      </w:r>
-      <w:r>
-        <w:rPr>
-          <w:b/>
-        </w:rPr>
-        <w:t>Spectral Library Explorer</w:t>
-      </w:r>
-      <w:r>
-        <w:t xml:space="preserve"> will appear, looking something like</w:t>
-      </w:r>
-      <w:r>
-        <w:t xml:space="preserve"> this</w:t>
-      </w:r>
-      <w:r>
-        <w:t>:</w:t>
-      </w:r>
-    </w:p>
-    <w:p>
-      <w:pPr>
+        <w:t xml:space="preserve">Skyline will again offer to </w:t>
+      </w:r>
+      <w:r>
+        <w:t>use</w:t>
+      </w:r>
+      <w:r>
+        <w:t xml:space="preserve"> the modifications it detects in the library which you chose not to add </w:t>
+      </w:r>
+      <w:r>
+        <w:t xml:space="preserve">to your document </w:t>
+      </w:r>
+      <w:r>
+        <w:t xml:space="preserve">during the </w:t>
+      </w:r>
+      <w:r>
+        <w:rPr>
+          <w:b/>
+        </w:rPr>
+        <w:t>Import Peptide Search</w:t>
+      </w:r>
+      <w:r>
+        <w:t xml:space="preserve"> wizard.</w:t>
+      </w:r>
+    </w:p>
+    <w:p>
+      <w:r>
         <w:rPr>
           <w:noProof/>
         </w:rPr>
-      </w:pPr>
-      <w:r>
-        <w:rPr>
-          <w:noProof/>
-        </w:rPr>
         <w:drawing>
-          <wp:inline distT="0" distB="0" distL="0" distR="0" wp14:anchorId="4162EE7D" wp14:editId="0B6408B5">
-            <wp:extent cx="5943600" cy="3561715"/>
-            <wp:effectExtent l="0" t="0" r="0" b="635"/>
-            <wp:docPr id="32" name="Picture 32"/>
+          <wp:inline distT="0" distB="0" distL="0" distR="0" wp14:anchorId="1448BC18" wp14:editId="4564A6E1">
+            <wp:extent cx="3914775" cy="3981450"/>
+            <wp:effectExtent l="0" t="0" r="9525" b="0"/>
+            <wp:docPr id="28" name="Picture 28"/>
             <wp:cNvGraphicFramePr>
               <a:graphicFrameLocks xmlns:a="http://schemas.openxmlformats.org/drawingml/2006/main" noChangeAspect="1"/>
             </wp:cNvGraphicFramePr>
@@ -2516,6 +2499,121 @@
                   <pic:spPr>
                     <a:xfrm>
                       <a:off x="0" y="0"/>
+                      <a:ext cx="3914775" cy="3981450"/>
+                    </a:xfrm>
+                    <a:prstGeom prst="rect">
+                      <a:avLst/>
+                    </a:prstGeom>
+                  </pic:spPr>
+                </pic:pic>
+              </a:graphicData>
+            </a:graphic>
+          </wp:inline>
+        </w:drawing>
+      </w:r>
+    </w:p>
+    <w:p>
+      <w:r>
+        <w:t xml:space="preserve">Choosing to use them now in the </w:t>
+      </w:r>
+      <w:r>
+        <w:rPr>
+          <w:b/>
+        </w:rPr>
+        <w:t>Spectral Library Explorer</w:t>
+      </w:r>
+      <w:r>
+        <w:t xml:space="preserve"> will not add them to the current document unless you use the </w:t>
+      </w:r>
+      <w:r>
+        <w:rPr>
+          <w:b/>
+        </w:rPr>
+        <w:t>Spectral Library Explorer</w:t>
+      </w:r>
+      <w:r>
+        <w:t xml:space="preserve"> to add peptides that use these modifications to your document.  However, these modifications are not important to this tutorial.  You can continue without them by doing the following:</w:t>
+      </w:r>
+    </w:p>
+    <w:p>
+      <w:pPr>
+        <w:pStyle w:val="ListParagraph"/>
+        <w:numPr>
+          <w:ilvl w:val="0"/>
+          <w:numId w:val="18"/>
+        </w:numPr>
+      </w:pPr>
+      <w:r>
+        <w:t xml:space="preserve">Click the </w:t>
+      </w:r>
+      <w:r>
+        <w:rPr>
+          <w:b/>
+        </w:rPr>
+        <w:t>OK</w:t>
+      </w:r>
+      <w:r>
+        <w:t xml:space="preserve"> button.</w:t>
+      </w:r>
+    </w:p>
+    <w:p>
+      <w:pPr>
+        <w:keepNext/>
+      </w:pPr>
+      <w:r>
+        <w:lastRenderedPageBreak/>
+        <w:t xml:space="preserve">The </w:t>
+      </w:r>
+      <w:r>
+        <w:rPr>
+          <w:b/>
+        </w:rPr>
+        <w:t>Spectral Library Explorer</w:t>
+      </w:r>
+      <w:r>
+        <w:t xml:space="preserve"> will appear, looking something like</w:t>
+      </w:r>
+      <w:r>
+        <w:t xml:space="preserve"> this</w:t>
+      </w:r>
+      <w:r>
+        <w:t>:</w:t>
+      </w:r>
+    </w:p>
+    <w:p>
+      <w:pPr>
+        <w:rPr>
+          <w:noProof/>
+        </w:rPr>
+      </w:pPr>
+      <w:r>
+        <w:rPr>
+          <w:noProof/>
+        </w:rPr>
+        <w:drawing>
+          <wp:inline distT="0" distB="0" distL="0" distR="0" wp14:anchorId="4162EE7D" wp14:editId="0B6408B5">
+            <wp:extent cx="5943600" cy="3561715"/>
+            <wp:effectExtent l="0" t="0" r="0" b="635"/>
+            <wp:docPr id="32" name="Picture 32"/>
+            <wp:cNvGraphicFramePr>
+              <a:graphicFrameLocks xmlns:a="http://schemas.openxmlformats.org/drawingml/2006/main" noChangeAspect="1"/>
+            </wp:cNvGraphicFramePr>
+            <a:graphic xmlns:a="http://schemas.openxmlformats.org/drawingml/2006/main">
+              <a:graphicData uri="http://schemas.openxmlformats.org/drawingml/2006/picture">
+                <pic:pic xmlns:pic="http://schemas.openxmlformats.org/drawingml/2006/picture">
+                  <pic:nvPicPr>
+                    <pic:cNvPr id="1" name=""/>
+                    <pic:cNvPicPr/>
+                  </pic:nvPicPr>
+                  <pic:blipFill>
+                    <a:blip r:embed="rId26"/>
+                    <a:stretch>
+                      <a:fillRect/>
+                    </a:stretch>
+                  </pic:blipFill>
+                  <pic:spPr>
+                    <a:xfrm>
+                      <a:off x="0" y="0"/>
                       <a:ext cx="5943600" cy="3561715"/>
                     </a:xfrm>
                     <a:prstGeom prst="rect">
@@ -2588,7 +2686,7 @@
       <w:r>
         <w:t xml:space="preserve">  For Mascot .dat files specifically, you are encourage to consult the “</w:t>
       </w:r>
-      <w:hyperlink r:id="rId26" w:history="1">
+      <w:hyperlink r:id="rId27" w:history="1">
         <w:r>
           <w:rPr>
             <w:rStyle w:val="Hyperlink"/>
@@ -2703,7 +2801,10 @@
         <w:t xml:space="preserve">should see </w:t>
       </w:r>
       <w:r>
-        <w:t>51</w:t>
+        <w:t>5</w:t>
+      </w:r>
+      <w:r>
+        <w:t>0</w:t>
       </w:r>
       <w:r>
         <w:t xml:space="preserve"> peptides </w:t>
@@ -3031,10 +3132,10 @@
           <w:noProof/>
         </w:rPr>
         <w:drawing>
-          <wp:inline distT="0" distB="0" distL="0" distR="0" wp14:anchorId="17AEAC52" wp14:editId="231591D8">
+          <wp:inline distT="0" distB="0" distL="0" distR="0" wp14:anchorId="5D3B4D59" wp14:editId="39273A09">
             <wp:extent cx="5943600" cy="4071620"/>
             <wp:effectExtent l="0" t="0" r="0" b="5080"/>
-            <wp:docPr id="33" name="Picture 33"/>
+            <wp:docPr id="1718414730" name="Picture 1" descr="A screenshot of a computer&#10;&#10;Description automatically generated with medium confidence"/>
             <wp:cNvGraphicFramePr>
               <a:graphicFrameLocks xmlns:a="http://schemas.openxmlformats.org/drawingml/2006/main" noChangeAspect="1"/>
             </wp:cNvGraphicFramePr>
@@ -3042,11 +3143,11 @@
               <a:graphicData uri="http://schemas.openxmlformats.org/drawingml/2006/picture">
                 <pic:pic xmlns:pic="http://schemas.openxmlformats.org/drawingml/2006/picture">
                   <pic:nvPicPr>
-                    <pic:cNvPr id="1" name=""/>
+                    <pic:cNvPr id="1718414730" name="Picture 1" descr="A screenshot of a computer&#10;&#10;Description automatically generated with medium confidence"/>
                     <pic:cNvPicPr/>
                   </pic:nvPicPr>
                   <pic:blipFill>
-                    <a:blip r:embed="rId27"/>
+                    <a:blip r:embed="rId28"/>
                     <a:stretch>
                       <a:fillRect/>
                     </a:stretch>
@@ -3200,34 +3301,7 @@
         <w:ind w:left="0"/>
       </w:pPr>
       <w:r>
-        <w:t>To</w:t>
-      </w:r>
-      <w:r>
-        <w:t xml:space="preserve"> configure </w:t>
-      </w:r>
-      <w:r>
-        <w:t>a few other features that will be helpful</w:t>
-      </w:r>
-      <w:r>
-        <w:t xml:space="preserve"> in general</w:t>
-      </w:r>
-      <w:r>
-        <w:t>,</w:t>
-      </w:r>
-      <w:r>
-        <w:t xml:space="preserve"> </w:t>
-      </w:r>
-      <w:r>
-        <w:t>especially</w:t>
-      </w:r>
-      <w:r>
-        <w:t xml:space="preserve"> to visualize certain MS1 </w:t>
-      </w:r>
-      <w:r>
-        <w:t>Filtering</w:t>
-      </w:r>
-      <w:r>
-        <w:t xml:space="preserve"> data, perform the following steps</w:t>
+        <w:t>For a useful summary graph that will allow you to compare peak areas across runs</w:t>
       </w:r>
       <w:r>
         <w:t>:</w:t>
@@ -3259,51 +3333,40 @@
         <w:rPr>
           <w:b/>
         </w:rPr>
-        <w:t>Settings</w:t>
+        <w:t>View</w:t>
+      </w:r>
+      <w:r>
+        <w:t xml:space="preserve"> menu, choose </w:t>
+      </w:r>
+      <w:r>
+        <w:rPr>
+          <w:b/>
+        </w:rPr>
+        <w:t>Peak Area</w:t>
+      </w:r>
+      <w:r>
+        <w:rPr>
+          <w:b/>
+        </w:rPr>
+        <w:t>s</w:t>
       </w:r>
       <w:r>
         <w:t xml:space="preserve"> </w:t>
       </w:r>
       <w:r>
-        <w:t xml:space="preserve">menu, </w:t>
-      </w:r>
-      <w:r>
-        <w:t xml:space="preserve">make sure </w:t>
-      </w:r>
-      <w:r>
-        <w:rPr>
-          <w:b/>
-        </w:rPr>
-        <w:t xml:space="preserve">Integrate All </w:t>
-      </w:r>
-      <w:r>
-        <w:t>is checked.</w:t>
-      </w:r>
-    </w:p>
-    <w:p>
-      <w:r>
-        <w:t xml:space="preserve">This tells Skyline to </w:t>
-      </w:r>
-      <w:r>
-        <w:t>treat all</w:t>
-      </w:r>
-      <w:r>
-        <w:t xml:space="preserve"> chromatograms in a peak group</w:t>
-      </w:r>
-      <w:r>
-        <w:t xml:space="preserve"> </w:t>
-      </w:r>
-      <w:r>
-        <w:t>(here precursor ions M, M+1 and M+2)</w:t>
-      </w:r>
-      <w:r>
-        <w:t xml:space="preserve"> as integrating together</w:t>
-      </w:r>
-      <w:r>
-        <w:t>, regardless of whether peaks appear to be co-eluting with the largest peak.</w:t>
-      </w:r>
-      <w:r>
-        <w:t xml:space="preserve"> It no longer impacts the integrated peak areas as it once did.</w:t>
+        <w:t xml:space="preserve">and </w:t>
+      </w:r>
+      <w:r>
+        <w:t xml:space="preserve">click </w:t>
+      </w:r>
+      <w:r>
+        <w:rPr>
+          <w:b/>
+        </w:rPr>
+        <w:t>Replicate Comparison</w:t>
+      </w:r>
+      <w:r>
+        <w:t>.</w:t>
       </w:r>
     </w:p>
     <w:p>
@@ -3315,43 +3378,31 @@
         </w:numPr>
       </w:pPr>
       <w:r>
-        <w:t xml:space="preserve">On the </w:t>
-      </w:r>
-      <w:r>
-        <w:rPr>
-          <w:b/>
-        </w:rPr>
-        <w:t>View</w:t>
-      </w:r>
-      <w:r>
-        <w:t xml:space="preserve"> menu, choose </w:t>
-      </w:r>
-      <w:r>
-        <w:rPr>
-          <w:b/>
-        </w:rPr>
-        <w:t>Peak Area</w:t>
-      </w:r>
-      <w:r>
-        <w:rPr>
-          <w:b/>
-        </w:rPr>
-        <w:t>s</w:t>
-      </w:r>
-      <w:r>
-        <w:t xml:space="preserve"> </w:t>
-      </w:r>
-      <w:r>
-        <w:t xml:space="preserve">and </w:t>
-      </w:r>
-      <w:r>
-        <w:t xml:space="preserve">click </w:t>
-      </w:r>
-      <w:r>
-        <w:rPr>
-          <w:b/>
-        </w:rPr>
-        <w:t>Replicate Comparison</w:t>
+        <w:t xml:space="preserve">In the </w:t>
+      </w:r>
+      <w:r>
+        <w:rPr>
+          <w:b/>
+        </w:rPr>
+        <w:t>Peak Areas</w:t>
+      </w:r>
+      <w:r>
+        <w:t xml:space="preserve"> window, right-click, choose </w:t>
+      </w:r>
+      <w:r>
+        <w:rPr>
+          <w:b/>
+        </w:rPr>
+        <w:t>Normalize To</w:t>
+      </w:r>
+      <w:r>
+        <w:t xml:space="preserve"> and click </w:t>
+      </w:r>
+      <w:r>
+        <w:rPr>
+          <w:b/>
+        </w:rPr>
+        <w:t>None</w:t>
       </w:r>
       <w:r>
         <w:t>.</w:t>
@@ -3366,34 +3417,52 @@
         </w:numPr>
       </w:pPr>
       <w:r>
-        <w:t xml:space="preserve">In the </w:t>
-      </w:r>
-      <w:r>
-        <w:rPr>
-          <w:b/>
-        </w:rPr>
-        <w:t>Peak Areas</w:t>
-      </w:r>
-      <w:r>
-        <w:t xml:space="preserve"> window, right-click, choose </w:t>
-      </w:r>
-      <w:r>
-        <w:rPr>
-          <w:b/>
-        </w:rPr>
-        <w:t>Normalize To</w:t>
-      </w:r>
-      <w:r>
-        <w:t xml:space="preserve"> and click </w:t>
-      </w:r>
-      <w:r>
-        <w:rPr>
-          <w:b/>
-        </w:rPr>
-        <w:t>None</w:t>
-      </w:r>
-      <w:r>
-        <w:t>.</w:t>
+        <w:t>In the</w:t>
+      </w:r>
+      <w:r>
+        <w:t xml:space="preserve"> </w:t>
+      </w:r>
+      <w:r>
+        <w:rPr>
+          <w:b/>
+        </w:rPr>
+        <w:t>Peak Area</w:t>
+      </w:r>
+      <w:r>
+        <w:rPr>
+          <w:b/>
+        </w:rPr>
+        <w:t>s</w:t>
+      </w:r>
+      <w:r>
+        <w:t xml:space="preserve"> </w:t>
+      </w:r>
+      <w:r>
+        <w:t>window</w:t>
+      </w:r>
+      <w:r>
+        <w:t>, right</w:t>
+      </w:r>
+      <w:r>
+        <w:t>-</w:t>
+      </w:r>
+      <w:r>
+        <w:t>click</w:t>
+      </w:r>
+      <w:r>
+        <w:t xml:space="preserve"> and check</w:t>
+      </w:r>
+      <w:r>
+        <w:t xml:space="preserve"> </w:t>
+      </w:r>
+      <w:r>
+        <w:rPr>
+          <w:b/>
+        </w:rPr>
+        <w:t>Show Expected</w:t>
+      </w:r>
+      <w:r>
+        <w:t>. (explained below)</w:t>
       </w:r>
     </w:p>
     <w:p>
@@ -3405,7 +3474,16 @@
         </w:numPr>
       </w:pPr>
       <w:r>
-        <w:t>In the</w:t>
+        <w:t xml:space="preserve">In the </w:t>
+      </w:r>
+      <w:r>
+        <w:rPr>
+          <w:b/>
+        </w:rPr>
+        <w:t>Peak Areas</w:t>
+      </w:r>
+      <w:r>
+        <w:t xml:space="preserve"> window, right-click, choose</w:t>
       </w:r>
       <w:r>
         <w:t xml:space="preserve"> </w:t>
@@ -3414,58 +3492,25 @@
         <w:rPr>
           <w:b/>
         </w:rPr>
-        <w:t>Peak Area</w:t>
-      </w:r>
-      <w:r>
-        <w:rPr>
-          <w:b/>
-        </w:rPr>
-        <w:t>s</w:t>
-      </w:r>
-      <w:r>
-        <w:t xml:space="preserve"> </w:t>
-      </w:r>
-      <w:r>
-        <w:t>window</w:t>
-      </w:r>
-      <w:r>
-        <w:t>, right</w:t>
-      </w:r>
-      <w:r>
-        <w:t>-</w:t>
-      </w:r>
-      <w:r>
-        <w:t xml:space="preserve">click and </w:t>
-      </w:r>
-      <w:r>
-        <w:t>check</w:t>
-      </w:r>
-      <w:r>
-        <w:t xml:space="preserve"> </w:t>
-      </w:r>
-      <w:r>
-        <w:rPr>
-          <w:b/>
-        </w:rPr>
-        <w:t>Show Expected</w:t>
-      </w:r>
-      <w:r>
-        <w:t xml:space="preserve"> and </w:t>
-      </w:r>
-      <w:r>
-        <w:rPr>
-          <w:b/>
-        </w:rPr>
         <w:t>Show Dot Product</w:t>
       </w:r>
       <w:r>
-        <w:t xml:space="preserve"> (the</w:t>
-      </w:r>
-      <w:r>
-        <w:t>se</w:t>
-      </w:r>
-      <w:r>
-        <w:t xml:space="preserve"> two features will be explained below).</w:t>
+        <w:rPr>
+          <w:bCs/>
+        </w:rPr>
+        <w:t xml:space="preserve">, and click </w:t>
+      </w:r>
+      <w:r>
+        <w:rPr>
+          <w:b/>
+        </w:rPr>
+        <w:t>Labels</w:t>
+      </w:r>
+      <w:r>
+        <w:rPr>
+          <w:bCs/>
+        </w:rPr>
+        <w:t>.</w:t>
       </w:r>
     </w:p>
     <w:p>
@@ -3482,15 +3527,11 @@
         <w:jc w:val="center"/>
       </w:pPr>
       <w:r>
-        <w:rPr>
-          <w:noProof/>
-        </w:rPr>
-        <w:lastRenderedPageBreak/>
         <w:drawing>
-          <wp:inline distT="0" distB="0" distL="0" distR="0" wp14:anchorId="0D88CCF6" wp14:editId="542BA367">
-            <wp:extent cx="5939790" cy="5844540"/>
-            <wp:effectExtent l="0" t="0" r="3810" b="3810"/>
-            <wp:docPr id="40" name="Picture 40"/>
+          <wp:inline distT="0" distB="0" distL="0" distR="0" wp14:anchorId="77008C86" wp14:editId="67D98C22">
+            <wp:extent cx="5943600" cy="4925695"/>
+            <wp:effectExtent l="0" t="0" r="0" b="8255"/>
+            <wp:docPr id="331398395" name="Picture 1" descr="A screenshot of a computer&#10;&#10;Description automatically generated with medium confidence"/>
             <wp:cNvGraphicFramePr>
               <a:graphicFrameLocks xmlns:a="http://schemas.openxmlformats.org/drawingml/2006/main" noChangeAspect="1"/>
             </wp:cNvGraphicFramePr>
@@ -3498,275 +3539,7 @@
               <a:graphicData uri="http://schemas.openxmlformats.org/drawingml/2006/picture">
                 <pic:pic xmlns:pic="http://schemas.openxmlformats.org/drawingml/2006/picture">
                   <pic:nvPicPr>
-                    <pic:cNvPr id="0" name="Picture 1"/>
-                    <pic:cNvPicPr>
-                      <a:picLocks noChangeAspect="1" noChangeArrowheads="1"/>
-                    </pic:cNvPicPr>
-                  </pic:nvPicPr>
-                  <pic:blipFill>
-                    <a:blip r:embed="rId28">
-                      <a:extLst>
-                        <a:ext uri="{28A0092B-C50C-407E-A947-70E740481C1C}">
-                          <a14:useLocalDpi xmlns:a14="http://schemas.microsoft.com/office/drawing/2010/main" val="0"/>
-                        </a:ext>
-                      </a:extLst>
-                    </a:blip>
-                    <a:srcRect/>
-                    <a:stretch>
-                      <a:fillRect/>
-                    </a:stretch>
-                  </pic:blipFill>
-                  <pic:spPr bwMode="auto">
-                    <a:xfrm>
-                      <a:off x="0" y="0"/>
-                      <a:ext cx="5939790" cy="5844540"/>
-                    </a:xfrm>
-                    <a:prstGeom prst="rect">
-                      <a:avLst/>
-                    </a:prstGeom>
-                    <a:noFill/>
-                    <a:ln>
-                      <a:noFill/>
-                    </a:ln>
-                  </pic:spPr>
-                </pic:pic>
-              </a:graphicData>
-            </a:graphic>
-          </wp:inline>
-        </w:drawing>
-      </w:r>
-    </w:p>
-    <w:p>
-      <w:r>
-        <w:t xml:space="preserve">You can dock the </w:t>
-      </w:r>
-      <w:r>
-        <w:rPr>
-          <w:b/>
-        </w:rPr>
-        <w:t>Peak Areas</w:t>
-      </w:r>
-      <w:r>
-        <w:t xml:space="preserve"> window </w:t>
-      </w:r>
-      <w:r>
-        <w:t xml:space="preserve">to your desired location by </w:t>
-      </w:r>
-      <w:r>
-        <w:t>doing the following:</w:t>
-      </w:r>
-    </w:p>
-    <w:p>
-      <w:pPr>
-        <w:pStyle w:val="ListParagraph"/>
-        <w:numPr>
-          <w:ilvl w:val="0"/>
-          <w:numId w:val="24"/>
-        </w:numPr>
-      </w:pPr>
-      <w:r>
-        <w:t>Click and hold</w:t>
-      </w:r>
-      <w:r>
-        <w:t xml:space="preserve"> down the left mouse button</w:t>
-      </w:r>
-      <w:r>
-        <w:t xml:space="preserve">, </w:t>
-      </w:r>
-      <w:r>
-        <w:t xml:space="preserve">and </w:t>
-      </w:r>
-      <w:r>
-        <w:t xml:space="preserve">then </w:t>
-      </w:r>
-      <w:r>
-        <w:t xml:space="preserve">drag it </w:t>
-      </w:r>
-      <w:r>
-        <w:t xml:space="preserve">until the mouse cursor is above the </w:t>
-      </w:r>
-      <w:r>
-        <w:rPr>
-          <w:b/>
-        </w:rPr>
-        <w:t>Library Match</w:t>
-      </w:r>
-      <w:r>
-        <w:t xml:space="preserve"> view</w:t>
-      </w:r>
-      <w:r>
-        <w:t>.</w:t>
-      </w:r>
-    </w:p>
-    <w:p>
-      <w:pPr>
-        <w:pStyle w:val="ListParagraph"/>
-        <w:numPr>
-          <w:ilvl w:val="0"/>
-          <w:numId w:val="24"/>
-        </w:numPr>
-      </w:pPr>
-      <w:r>
-        <w:t xml:space="preserve">When set of 5 icons arranged in the shape of a cross appears, move the mouse into the lower icon and release the left mouse button to divide the space on the right edge of the Skyline window between the </w:t>
-      </w:r>
-      <w:r>
-        <w:rPr>
-          <w:b/>
-        </w:rPr>
-        <w:t>Peak Areas</w:t>
-      </w:r>
-      <w:r>
-        <w:t xml:space="preserve"> and </w:t>
-      </w:r>
-      <w:r>
-        <w:rPr>
-          <w:b/>
-        </w:rPr>
-        <w:t>Library Match</w:t>
-      </w:r>
-      <w:r>
-        <w:t xml:space="preserve"> views.</w:t>
-      </w:r>
-    </w:p>
-    <w:p>
-      <w:pPr>
-        <w:pStyle w:val="ListParagraph"/>
-        <w:numPr>
-          <w:ilvl w:val="0"/>
-          <w:numId w:val="24"/>
-        </w:numPr>
-      </w:pPr>
-      <w:r>
-        <w:t xml:space="preserve">On the </w:t>
-      </w:r>
-      <w:r>
-        <w:rPr>
-          <w:b/>
-        </w:rPr>
-        <w:t>View</w:t>
-      </w:r>
-      <w:r>
-        <w:t xml:space="preserve"> menu, choose </w:t>
-      </w:r>
-      <w:r>
-        <w:rPr>
-          <w:b/>
-        </w:rPr>
-        <w:t>Auto-Zoom</w:t>
-      </w:r>
-      <w:r>
-        <w:t xml:space="preserve"> and click </w:t>
-      </w:r>
-      <w:r>
-        <w:rPr>
-          <w:b/>
-        </w:rPr>
-        <w:t>Best Peak</w:t>
-      </w:r>
-      <w:r>
-        <w:t xml:space="preserve"> (F11).</w:t>
-      </w:r>
-    </w:p>
-    <w:p>
-      <w:pPr>
-        <w:pStyle w:val="ListParagraph"/>
-        <w:numPr>
-          <w:ilvl w:val="0"/>
-          <w:numId w:val="24"/>
-        </w:numPr>
-      </w:pPr>
-      <w:r>
-        <w:t xml:space="preserve">On the </w:t>
-      </w:r>
-      <w:r>
-        <w:rPr>
-          <w:b/>
-        </w:rPr>
-        <w:t>View</w:t>
-      </w:r>
-      <w:r>
-        <w:t xml:space="preserve"> menu, choose </w:t>
-      </w:r>
-      <w:r>
-        <w:rPr>
-          <w:b/>
-        </w:rPr>
-        <w:t>Arrange Graphs</w:t>
-      </w:r>
-      <w:r>
-        <w:t xml:space="preserve"> and click </w:t>
-      </w:r>
-      <w:r>
-        <w:rPr>
-          <w:b/>
-        </w:rPr>
-        <w:t>Tiled</w:t>
-      </w:r>
-      <w:r>
-        <w:t xml:space="preserve"> (Ctrl-T).</w:t>
-      </w:r>
-    </w:p>
-    <w:p>
-      <w:pPr>
-        <w:pStyle w:val="ListParagraph"/>
-        <w:ind w:left="0"/>
-      </w:pPr>
-    </w:p>
-    <w:p>
-      <w:pPr>
-        <w:pStyle w:val="ListParagraph"/>
-        <w:keepNext/>
-        <w:spacing w:after="240"/>
-        <w:ind w:left="0"/>
-        <w:contextualSpacing w:val="0"/>
-      </w:pPr>
-      <w:r>
-        <w:lastRenderedPageBreak/>
-        <w:t>Y</w:t>
-      </w:r>
-      <w:r>
-        <w:t xml:space="preserve">our </w:t>
-      </w:r>
-      <w:r>
-        <w:t xml:space="preserve">Skyline </w:t>
-      </w:r>
-      <w:r>
-        <w:t xml:space="preserve">file should look </w:t>
-      </w:r>
-      <w:r>
-        <w:t>something like</w:t>
-      </w:r>
-      <w:r>
-        <w:t xml:space="preserve"> this</w:t>
-      </w:r>
-      <w:r>
-        <w:t>:</w:t>
-      </w:r>
-    </w:p>
-    <w:p>
-      <w:pPr>
-        <w:pStyle w:val="ListParagraph"/>
-        <w:spacing w:after="240"/>
-        <w:ind w:left="0"/>
-        <w:contextualSpacing w:val="0"/>
-      </w:pPr>
-      <w:r>
-        <w:rPr>
-          <w:noProof/>
-        </w:rPr>
-        <w:drawing>
-          <wp:inline distT="0" distB="0" distL="0" distR="0" wp14:anchorId="29287C70" wp14:editId="113A9C3F">
-            <wp:extent cx="5943600" cy="4081780"/>
-            <wp:effectExtent l="0" t="0" r="0" b="0"/>
-            <wp:docPr id="42" name="Picture 42"/>
-            <wp:cNvGraphicFramePr>
-              <a:graphicFrameLocks xmlns:a="http://schemas.openxmlformats.org/drawingml/2006/main" noChangeAspect="1"/>
-            </wp:cNvGraphicFramePr>
-            <a:graphic xmlns:a="http://schemas.openxmlformats.org/drawingml/2006/main">
-              <a:graphicData uri="http://schemas.openxmlformats.org/drawingml/2006/picture">
-                <pic:pic xmlns:pic="http://schemas.openxmlformats.org/drawingml/2006/picture">
-                  <pic:nvPicPr>
-                    <pic:cNvPr id="1" name=""/>
+                    <pic:cNvPr id="331398395" name="Picture 1" descr="A screenshot of a computer&#10;&#10;Description automatically generated with medium confidence"/>
                     <pic:cNvPicPr/>
                   </pic:nvPicPr>
                   <pic:blipFill>
@@ -3778,7 +3551,7 @@
                   <pic:spPr>
                     <a:xfrm>
                       <a:off x="0" y="0"/>
-                      <a:ext cx="5943600" cy="4081780"/>
+                      <a:ext cx="5943600" cy="4925695"/>
                     </a:xfrm>
                     <a:prstGeom prst="rect">
                       <a:avLst/>
@@ -3792,6 +3565,261 @@
       </w:r>
     </w:p>
     <w:p>
+      <w:r>
+        <w:t xml:space="preserve">You can dock the </w:t>
+      </w:r>
+      <w:r>
+        <w:rPr>
+          <w:b/>
+        </w:rPr>
+        <w:t>Peak Areas</w:t>
+      </w:r>
+      <w:r>
+        <w:t xml:space="preserve"> window </w:t>
+      </w:r>
+      <w:r>
+        <w:t xml:space="preserve">to your desired location by </w:t>
+      </w:r>
+      <w:r>
+        <w:t>doing the following:</w:t>
+      </w:r>
+    </w:p>
+    <w:p>
+      <w:pPr>
+        <w:pStyle w:val="ListParagraph"/>
+        <w:numPr>
+          <w:ilvl w:val="0"/>
+          <w:numId w:val="24"/>
+        </w:numPr>
+      </w:pPr>
+      <w:r>
+        <w:lastRenderedPageBreak/>
+        <w:t>Click and hold</w:t>
+      </w:r>
+      <w:r>
+        <w:t xml:space="preserve"> down the left mouse button</w:t>
+      </w:r>
+      <w:r>
+        <w:t xml:space="preserve">, </w:t>
+      </w:r>
+      <w:r>
+        <w:t xml:space="preserve">and </w:t>
+      </w:r>
+      <w:r>
+        <w:t xml:space="preserve">then </w:t>
+      </w:r>
+      <w:r>
+        <w:t xml:space="preserve">drag it </w:t>
+      </w:r>
+      <w:r>
+        <w:t xml:space="preserve">until the mouse cursor is above the </w:t>
+      </w:r>
+      <w:r>
+        <w:rPr>
+          <w:b/>
+        </w:rPr>
+        <w:t>Library Match</w:t>
+      </w:r>
+      <w:r>
+        <w:t xml:space="preserve"> view</w:t>
+      </w:r>
+      <w:r>
+        <w:t>.</w:t>
+      </w:r>
+    </w:p>
+    <w:p>
+      <w:pPr>
+        <w:pStyle w:val="ListParagraph"/>
+        <w:numPr>
+          <w:ilvl w:val="0"/>
+          <w:numId w:val="24"/>
+        </w:numPr>
+      </w:pPr>
+      <w:r>
+        <w:t xml:space="preserve">When set of 5 icons arranged in the shape of a cross appears, move the mouse into the lower icon and release the left mouse button to divide the space on the right edge of the Skyline window between the </w:t>
+      </w:r>
+      <w:r>
+        <w:rPr>
+          <w:b/>
+        </w:rPr>
+        <w:t>Peak Areas</w:t>
+      </w:r>
+      <w:r>
+        <w:t xml:space="preserve"> and </w:t>
+      </w:r>
+      <w:r>
+        <w:rPr>
+          <w:b/>
+        </w:rPr>
+        <w:t>Library Match</w:t>
+      </w:r>
+      <w:r>
+        <w:t xml:space="preserve"> views.</w:t>
+      </w:r>
+    </w:p>
+    <w:p>
+      <w:pPr>
+        <w:pStyle w:val="ListParagraph"/>
+        <w:numPr>
+          <w:ilvl w:val="0"/>
+          <w:numId w:val="24"/>
+        </w:numPr>
+      </w:pPr>
+      <w:r>
+        <w:t xml:space="preserve">On the </w:t>
+      </w:r>
+      <w:r>
+        <w:rPr>
+          <w:b/>
+        </w:rPr>
+        <w:t>View</w:t>
+      </w:r>
+      <w:r>
+        <w:t xml:space="preserve"> menu, choose </w:t>
+      </w:r>
+      <w:r>
+        <w:rPr>
+          <w:b/>
+        </w:rPr>
+        <w:t>Auto-Zoom</w:t>
+      </w:r>
+      <w:r>
+        <w:t xml:space="preserve"> and click </w:t>
+      </w:r>
+      <w:r>
+        <w:rPr>
+          <w:b/>
+        </w:rPr>
+        <w:t>Best Peak</w:t>
+      </w:r>
+      <w:r>
+        <w:t xml:space="preserve"> (F11).</w:t>
+      </w:r>
+    </w:p>
+    <w:p>
+      <w:pPr>
+        <w:pStyle w:val="ListParagraph"/>
+        <w:numPr>
+          <w:ilvl w:val="0"/>
+          <w:numId w:val="24"/>
+        </w:numPr>
+      </w:pPr>
+      <w:r>
+        <w:t xml:space="preserve">On the </w:t>
+      </w:r>
+      <w:r>
+        <w:rPr>
+          <w:b/>
+        </w:rPr>
+        <w:t>View</w:t>
+      </w:r>
+      <w:r>
+        <w:t xml:space="preserve"> menu, choose </w:t>
+      </w:r>
+      <w:r>
+        <w:rPr>
+          <w:b/>
+        </w:rPr>
+        <w:t>Arrange Graphs</w:t>
+      </w:r>
+      <w:r>
+        <w:t xml:space="preserve"> and click </w:t>
+      </w:r>
+      <w:r>
+        <w:rPr>
+          <w:b/>
+        </w:rPr>
+        <w:t>Tiled</w:t>
+      </w:r>
+      <w:r>
+        <w:t xml:space="preserve"> (Ctrl-T).</w:t>
+      </w:r>
+    </w:p>
+    <w:p>
+      <w:pPr>
+        <w:pStyle w:val="ListParagraph"/>
+        <w:ind w:left="0"/>
+      </w:pPr>
+    </w:p>
+    <w:p>
+      <w:pPr>
+        <w:pStyle w:val="ListParagraph"/>
+        <w:keepNext/>
+        <w:spacing w:after="240"/>
+        <w:ind w:left="0"/>
+        <w:contextualSpacing w:val="0"/>
+      </w:pPr>
+      <w:r>
+        <w:t>Y</w:t>
+      </w:r>
+      <w:r>
+        <w:t xml:space="preserve">our </w:t>
+      </w:r>
+      <w:r>
+        <w:t xml:space="preserve">Skyline </w:t>
+      </w:r>
+      <w:r>
+        <w:t xml:space="preserve">file should look </w:t>
+      </w:r>
+      <w:r>
+        <w:t>something like</w:t>
+      </w:r>
+      <w:r>
+        <w:t xml:space="preserve"> this</w:t>
+      </w:r>
+      <w:r>
+        <w:t>:</w:t>
+      </w:r>
+    </w:p>
+    <w:p>
+      <w:pPr>
+        <w:pStyle w:val="ListParagraph"/>
+        <w:spacing w:after="240"/>
+        <w:ind w:left="0"/>
+        <w:contextualSpacing w:val="0"/>
+      </w:pPr>
+      <w:r>
+        <w:rPr>
+          <w:noProof/>
+        </w:rPr>
+        <w:drawing>
+          <wp:inline distT="0" distB="0" distL="0" distR="0" wp14:anchorId="6A82C80F" wp14:editId="1B7A7D86">
+            <wp:extent cx="5943600" cy="4071620"/>
+            <wp:effectExtent l="0" t="0" r="0" b="5080"/>
+            <wp:docPr id="1965798950" name="Picture 1" descr="A screenshot of a computer&#10;&#10;Description automatically generated"/>
+            <wp:cNvGraphicFramePr>
+              <a:graphicFrameLocks xmlns:a="http://schemas.openxmlformats.org/drawingml/2006/main" noChangeAspect="1"/>
+            </wp:cNvGraphicFramePr>
+            <a:graphic xmlns:a="http://schemas.openxmlformats.org/drawingml/2006/main">
+              <a:graphicData uri="http://schemas.openxmlformats.org/drawingml/2006/picture">
+                <pic:pic xmlns:pic="http://schemas.openxmlformats.org/drawingml/2006/picture">
+                  <pic:nvPicPr>
+                    <pic:cNvPr id="1965798950" name="Picture 1" descr="A screenshot of a computer&#10;&#10;Description automatically generated"/>
+                    <pic:cNvPicPr/>
+                  </pic:nvPicPr>
+                  <pic:blipFill>
+                    <a:blip r:embed="rId30"/>
+                    <a:stretch>
+                      <a:fillRect/>
+                    </a:stretch>
+                  </pic:blipFill>
+                  <pic:spPr>
+                    <a:xfrm>
+                      <a:off x="0" y="0"/>
+                      <a:ext cx="5943600" cy="4071620"/>
+                    </a:xfrm>
+                    <a:prstGeom prst="rect">
+                      <a:avLst/>
+                    </a:prstGeom>
+                  </pic:spPr>
+                </pic:pic>
+              </a:graphicData>
+            </a:graphic>
+          </wp:inline>
+        </w:drawing>
+      </w:r>
+    </w:p>
+    <w:p>
       <w:pPr>
         <w:pStyle w:val="ListParagraph"/>
         <w:ind w:left="0"/>
@@ -3964,7 +3992,11 @@
         <w:t>time of a</w:t>
       </w:r>
       <w:r>
-        <w:t xml:space="preserve"> sampled MS/MS spectrum with confident identification for this particular peptide.</w:t>
+        <w:t xml:space="preserve"> sampled MS/MS spectrum with </w:t>
+      </w:r>
+      <w:r>
+        <w:lastRenderedPageBreak/>
+        <w:t>confident identification for this particular peptide.</w:t>
       </w:r>
       <w:r>
         <w:t xml:space="preserve">  The red line indicates that this is the spectrum currently showing in the </w:t>
@@ -4154,7 +4186,6 @@
         <w:contextualSpacing w:val="0"/>
       </w:pPr>
       <w:r>
-        <w:lastRenderedPageBreak/>
         <w:t>Before</w:t>
       </w:r>
       <w:r>
@@ -4164,7 +4195,13 @@
         <w:t>ing</w:t>
       </w:r>
       <w:r>
-        <w:t xml:space="preserve"> some of the other 51 peptides in this document, first do the following:</w:t>
+        <w:t xml:space="preserve"> some of the other 5</w:t>
+      </w:r>
+      <w:r>
+        <w:t>0</w:t>
+      </w:r>
+      <w:r>
+        <w:t xml:space="preserve"> peptides in this document, first do the following:</w:t>
       </w:r>
     </w:p>
     <w:p>
@@ -4383,7 +4420,7 @@
                     </pic:cNvPicPr>
                   </pic:nvPicPr>
                   <pic:blipFill>
-                    <a:blip r:embed="rId30">
+                    <a:blip r:embed="rId31">
                       <a:extLst>
                         <a:ext uri="{28A0092B-C50C-407E-A947-70E740481C1C}">
                           <a14:useLocalDpi xmlns:a14="http://schemas.microsoft.com/office/drawing/2010/main" val="0"/>
@@ -4489,7 +4526,7 @@
                     <pic:cNvPicPr/>
                   </pic:nvPicPr>
                   <pic:blipFill>
-                    <a:blip r:embed="rId31"/>
+                    <a:blip r:embed="rId32"/>
                     <a:stretch>
                       <a:fillRect/>
                     </a:stretch>
@@ -4532,7 +4569,7 @@
       <w:r>
         <w:t xml:space="preserve">n a run, as shown above.  For more on using linear regression to map between retention time scales, see the </w:t>
       </w:r>
-      <w:hyperlink r:id="rId32" w:history="1">
+      <w:hyperlink r:id="rId33" w:history="1">
         <w:r>
           <w:rPr>
             <w:rStyle w:val="Hyperlink"/>
@@ -4586,7 +4623,13 @@
     </w:p>
     <w:p>
       <w:r>
-        <w:t>You may also notice that this regression is calculated with 230 points, while your document only contains 51 peptides, not all of which were identified in both runs.  Remember, however, that the library you built contained 552 total peptides, many with modifications not used in this document.  This seems to indicate that 230 out of the 552 were identified in both files.</w:t>
+        <w:t>You may also notice that this regression is calculated with 230 points, while your document only contains 5</w:t>
+      </w:r>
+      <w:r>
+        <w:t>0</w:t>
+      </w:r>
+      <w:r>
+        <w:t xml:space="preserve"> peptides, not all of which were identified in both runs.  Remember, however, that the library you built contained 552 total peptides, many with modifications not used in this document.  This seems to indicate that 230 out of the 552 were identified in both files.</w:t>
       </w:r>
       <w:r>
         <w:t xml:space="preserve">  Skyline attempts to use all IDs present in both search result files for this regression.  When multiple IDs are present in a single run, Skyline will use the earliest ID retention time, since it is likely to be more stable than later times or even an average.  For instance, we have seen cases where early eluting peptides are identified again during the gradient wash.</w:t>
@@ -4623,7 +4666,13 @@
     </w:p>
     <w:p>
       <w:r>
-        <w:t xml:space="preserve">With this basic understanding and Skyline configured in this way, you can now quickly review all of the 51 peptides in this document.  To do so now, just click on the </w:t>
+        <w:t>With this basic understanding and Skyline configured in this way, you can now quickly review all of the 5</w:t>
+      </w:r>
+      <w:r>
+        <w:t>0</w:t>
+      </w:r>
+      <w:r>
+        <w:t xml:space="preserve"> peptides in this document.  To do so now, just click on the </w:t>
       </w:r>
       <w:r>
         <w:rPr>
@@ -4635,19 +4684,22 @@
         <w:t xml:space="preserve"> view and use the down-arrow key to select each peptide in turn.</w:t>
       </w:r>
       <w:r>
-        <w:t xml:space="preserve">  To know which peptide number out of the 51 is currently selected, you can look in the status bar at the bottom right of the Skyline window:</w:t>
-      </w:r>
-    </w:p>
-    <w:p>
-      <w:r>
-        <w:rPr>
-          <w:noProof/>
-        </w:rPr>
+        <w:t xml:space="preserve">  To know which peptide number out of the 5</w:t>
+      </w:r>
+      <w:r>
+        <w:t>0</w:t>
+      </w:r>
+      <w:r>
+        <w:t xml:space="preserve"> is currently selected, you can look in the status bar at the bottom right of the Skyline window:</w:t>
+      </w:r>
+    </w:p>
+    <w:p>
+      <w:r>
         <w:drawing>
-          <wp:inline distT="0" distB="0" distL="0" distR="0" wp14:anchorId="4E24E6D0" wp14:editId="78B79DBD">
-            <wp:extent cx="2905125" cy="352425"/>
-            <wp:effectExtent l="0" t="0" r="9525" b="9525"/>
-            <wp:docPr id="41" name="Picture 41"/>
+          <wp:inline distT="0" distB="0" distL="0" distR="0" wp14:anchorId="126854E6" wp14:editId="478DBAF2">
+            <wp:extent cx="3839111" cy="438211"/>
+            <wp:effectExtent l="0" t="0" r="9525" b="0"/>
+            <wp:docPr id="1394644934" name="Picture 1"/>
             <wp:cNvGraphicFramePr>
               <a:graphicFrameLocks xmlns:a="http://schemas.openxmlformats.org/drawingml/2006/main" noChangeAspect="1"/>
             </wp:cNvGraphicFramePr>
@@ -4655,11 +4707,11 @@
               <a:graphicData uri="http://schemas.openxmlformats.org/drawingml/2006/picture">
                 <pic:pic xmlns:pic="http://schemas.openxmlformats.org/drawingml/2006/picture">
                   <pic:nvPicPr>
-                    <pic:cNvPr id="1" name=""/>
+                    <pic:cNvPr id="1394644934" name=""/>
                     <pic:cNvPicPr/>
                   </pic:nvPicPr>
                   <pic:blipFill>
-                    <a:blip r:embed="rId33"/>
+                    <a:blip r:embed="rId34"/>
                     <a:stretch>
                       <a:fillRect/>
                     </a:stretch>
@@ -4667,7 +4719,7 @@
                   <pic:spPr>
                     <a:xfrm>
                       <a:off x="0" y="0"/>
-                      <a:ext cx="2905125" cy="352425"/>
+                      <a:ext cx="3839111" cy="438211"/>
                     </a:xfrm>
                     <a:prstGeom prst="rect">
                       <a:avLst/>
@@ -4862,7 +4914,7 @@
                           </pic:cNvPicPr>
                         </pic:nvPicPr>
                         <pic:blipFill>
-                          <a:blip r:embed="rId34">
+                          <a:blip r:embed="rId35">
                             <a:extLst>
                               <a:ext uri="{28A0092B-C50C-407E-A947-70E740481C1C}">
                                 <a14:useLocalDpi xmlns:a14="http://schemas.microsoft.com/office/drawing/2010/main" val="0"/>
@@ -4951,7 +5003,7 @@
                           </pic:cNvPicPr>
                         </pic:nvPicPr>
                         <pic:blipFill>
-                          <a:blip r:embed="rId35">
+                          <a:blip r:embed="rId36">
                             <a:extLst>
                               <a:ext uri="{28A0092B-C50C-407E-A947-70E740481C1C}">
                                 <a14:useLocalDpi xmlns:a14="http://schemas.microsoft.com/office/drawing/2010/main" val="0"/>
@@ -5029,7 +5081,7 @@
                     </pic:cNvPicPr>
                   </pic:nvPicPr>
                   <pic:blipFill>
-                    <a:blip r:embed="rId36">
+                    <a:blip r:embed="rId37">
                       <a:extLst>
                         <a:ext uri="{28A0092B-C50C-407E-A947-70E740481C1C}">
                           <a14:useLocalDpi xmlns:a14="http://schemas.microsoft.com/office/drawing/2010/main" val="0"/>
@@ -5315,7 +5367,7 @@
                     </pic:cNvPicPr>
                   </pic:nvPicPr>
                   <pic:blipFill>
-                    <a:blip r:embed="rId37">
+                    <a:blip r:embed="rId38">
                       <a:extLst>
                         <a:ext uri="{28A0092B-C50C-407E-A947-70E740481C1C}">
                           <a14:useLocalDpi xmlns:a14="http://schemas.microsoft.com/office/drawing/2010/main" val="0"/>
@@ -5555,97 +5607,6 @@
             <wp:extent cx="3905250" cy="2152650"/>
             <wp:effectExtent l="0" t="0" r="0" b="0"/>
             <wp:docPr id="54" name="Picture 54"/>
-            <wp:cNvGraphicFramePr>
-              <a:graphicFrameLocks xmlns:a="http://schemas.openxmlformats.org/drawingml/2006/main" noChangeAspect="1"/>
-            </wp:cNvGraphicFramePr>
-            <a:graphic xmlns:a="http://schemas.openxmlformats.org/drawingml/2006/main">
-              <a:graphicData uri="http://schemas.openxmlformats.org/drawingml/2006/picture">
-                <pic:pic xmlns:pic="http://schemas.openxmlformats.org/drawingml/2006/picture">
-                  <pic:nvPicPr>
-                    <pic:cNvPr id="1" name=""/>
-                    <pic:cNvPicPr/>
-                  </pic:nvPicPr>
-                  <pic:blipFill>
-                    <a:blip r:embed="rId38"/>
-                    <a:stretch>
-                      <a:fillRect/>
-                    </a:stretch>
-                  </pic:blipFill>
-                  <pic:spPr>
-                    <a:xfrm>
-                      <a:off x="0" y="0"/>
-                      <a:ext cx="3905250" cy="2152650"/>
-                    </a:xfrm>
-                    <a:prstGeom prst="rect">
-                      <a:avLst/>
-                    </a:prstGeom>
-                  </pic:spPr>
-                </pic:pic>
-              </a:graphicData>
-            </a:graphic>
-          </wp:inline>
-        </w:drawing>
-      </w:r>
-    </w:p>
-    <w:p>
-      <w:pPr>
-        <w:rPr>
-          <w:color w:val="000000"/>
-        </w:rPr>
-      </w:pPr>
-      <w:r>
-        <w:rPr>
-          <w:color w:val="000000"/>
-        </w:rPr>
-        <w:t>If you see only these three precursor transitions:</w:t>
-      </w:r>
-    </w:p>
-    <w:p>
-      <w:pPr>
-        <w:pStyle w:val="ListParagraph"/>
-        <w:numPr>
-          <w:ilvl w:val="0"/>
-          <w:numId w:val="26"/>
-        </w:numPr>
-        <w:rPr>
-          <w:color w:val="000000"/>
-        </w:rPr>
-      </w:pPr>
-      <w:r>
-        <w:rPr>
-          <w:color w:val="000000"/>
-        </w:rPr>
-        <w:t>Click the funnel icon to remove transition filtering.</w:t>
-      </w:r>
-    </w:p>
-    <w:p>
-      <w:pPr>
-        <w:rPr>
-          <w:color w:val="000000"/>
-        </w:rPr>
-      </w:pPr>
-      <w:r>
-        <w:rPr>
-          <w:color w:val="000000"/>
-        </w:rPr>
-        <w:t>This causes Skyline to show all possible transitions for this peptide precursor:</w:t>
-      </w:r>
-    </w:p>
-    <w:p>
-      <w:pPr>
-        <w:rPr>
-          <w:color w:val="000000"/>
-        </w:rPr>
-      </w:pPr>
-      <w:r>
-        <w:rPr>
-          <w:noProof/>
-        </w:rPr>
-        <w:drawing>
-          <wp:inline distT="0" distB="0" distL="0" distR="0" wp14:anchorId="2FCBAC06" wp14:editId="33931E80">
-            <wp:extent cx="3905250" cy="2152650"/>
-            <wp:effectExtent l="0" t="0" r="0" b="0"/>
-            <wp:docPr id="55" name="Picture 55"/>
             <wp:cNvGraphicFramePr>
               <a:graphicFrameLocks xmlns:a="http://schemas.openxmlformats.org/drawingml/2006/main" noChangeAspect="1"/>
             </wp:cNvGraphicFramePr>
@@ -5688,6 +5649,97 @@
         <w:rPr>
           <w:color w:val="000000"/>
         </w:rPr>
+        <w:t>If you see only these three precursor transitions:</w:t>
+      </w:r>
+    </w:p>
+    <w:p>
+      <w:pPr>
+        <w:pStyle w:val="ListParagraph"/>
+        <w:numPr>
+          <w:ilvl w:val="0"/>
+          <w:numId w:val="26"/>
+        </w:numPr>
+        <w:rPr>
+          <w:color w:val="000000"/>
+        </w:rPr>
+      </w:pPr>
+      <w:r>
+        <w:rPr>
+          <w:color w:val="000000"/>
+        </w:rPr>
+        <w:t>Click the funnel icon to remove transition filtering.</w:t>
+      </w:r>
+    </w:p>
+    <w:p>
+      <w:pPr>
+        <w:rPr>
+          <w:color w:val="000000"/>
+        </w:rPr>
+      </w:pPr>
+      <w:r>
+        <w:rPr>
+          <w:color w:val="000000"/>
+        </w:rPr>
+        <w:t>This causes Skyline to show all possible transitions for this peptide precursor:</w:t>
+      </w:r>
+    </w:p>
+    <w:p>
+      <w:pPr>
+        <w:rPr>
+          <w:color w:val="000000"/>
+        </w:rPr>
+      </w:pPr>
+      <w:r>
+        <w:rPr>
+          <w:noProof/>
+        </w:rPr>
+        <w:drawing>
+          <wp:inline distT="0" distB="0" distL="0" distR="0" wp14:anchorId="2FCBAC06" wp14:editId="33931E80">
+            <wp:extent cx="3905250" cy="2152650"/>
+            <wp:effectExtent l="0" t="0" r="0" b="0"/>
+            <wp:docPr id="55" name="Picture 55"/>
+            <wp:cNvGraphicFramePr>
+              <a:graphicFrameLocks xmlns:a="http://schemas.openxmlformats.org/drawingml/2006/main" noChangeAspect="1"/>
+            </wp:cNvGraphicFramePr>
+            <a:graphic xmlns:a="http://schemas.openxmlformats.org/drawingml/2006/main">
+              <a:graphicData uri="http://schemas.openxmlformats.org/drawingml/2006/picture">
+                <pic:pic xmlns:pic="http://schemas.openxmlformats.org/drawingml/2006/picture">
+                  <pic:nvPicPr>
+                    <pic:cNvPr id="1" name=""/>
+                    <pic:cNvPicPr/>
+                  </pic:nvPicPr>
+                  <pic:blipFill>
+                    <a:blip r:embed="rId40"/>
+                    <a:stretch>
+                      <a:fillRect/>
+                    </a:stretch>
+                  </pic:blipFill>
+                  <pic:spPr>
+                    <a:xfrm>
+                      <a:off x="0" y="0"/>
+                      <a:ext cx="3905250" cy="2152650"/>
+                    </a:xfrm>
+                    <a:prstGeom prst="rect">
+                      <a:avLst/>
+                    </a:prstGeom>
+                  </pic:spPr>
+                </pic:pic>
+              </a:graphicData>
+            </a:graphic>
+          </wp:inline>
+        </w:drawing>
+      </w:r>
+    </w:p>
+    <w:p>
+      <w:pPr>
+        <w:rPr>
+          <w:color w:val="000000"/>
+        </w:rPr>
+      </w:pPr>
+      <w:r>
+        <w:rPr>
+          <w:color w:val="000000"/>
+        </w:rPr>
         <w:lastRenderedPageBreak/>
         <w:t xml:space="preserve">The green dots indicate the transitions for which Skyline already has chromatogram data.  Skyline automatically extracts chromatograms for all peaks in the isotope distribution which it predicts to have at least 1% of the entire distribution.  Plus, it always extracts a chromatogram for M-1, since a correctly picked peak with no interference will generally have no signal at this </w:t>
       </w:r>
@@ -5791,7 +5843,7 @@
                     </pic:cNvPicPr>
                   </pic:nvPicPr>
                   <pic:blipFill>
-                    <a:blip r:embed="rId40">
+                    <a:blip r:embed="rId41">
                       <a:extLst>
                         <a:ext uri="{28A0092B-C50C-407E-A947-70E740481C1C}">
                           <a14:useLocalDpi xmlns:a14="http://schemas.microsoft.com/office/drawing/2010/main" val="0"/>
@@ -5971,7 +6023,7 @@
                     </pic:cNvPicPr>
                   </pic:nvPicPr>
                   <pic:blipFill>
-                    <a:blip r:embed="rId41">
+                    <a:blip r:embed="rId42">
                       <a:extLst>
                         <a:ext uri="{28A0092B-C50C-407E-A947-70E740481C1C}">
                           <a14:useLocalDpi xmlns:a14="http://schemas.microsoft.com/office/drawing/2010/main" val="0"/>
@@ -6047,7 +6099,7 @@
                     </pic:cNvPicPr>
                   </pic:nvPicPr>
                   <pic:blipFill>
-                    <a:blip r:embed="rId42">
+                    <a:blip r:embed="rId43">
                       <a:extLst>
                         <a:ext uri="{28A0092B-C50C-407E-A947-70E740481C1C}">
                           <a14:useLocalDpi xmlns:a14="http://schemas.microsoft.com/office/drawing/2010/main" val="0"/>
@@ -6232,7 +6284,7 @@
                           </pic:cNvPicPr>
                         </pic:nvPicPr>
                         <pic:blipFill>
-                          <a:blip r:embed="rId43">
+                          <a:blip r:embed="rId44">
                             <a:extLst>
                               <a:ext uri="{28A0092B-C50C-407E-A947-70E740481C1C}">
                                 <a14:useLocalDpi xmlns:a14="http://schemas.microsoft.com/office/drawing/2010/main" val="0"/>
@@ -6321,7 +6373,7 @@
                           </pic:cNvPicPr>
                         </pic:nvPicPr>
                         <pic:blipFill>
-                          <a:blip r:embed="rId44">
+                          <a:blip r:embed="rId45">
                             <a:extLst>
                               <a:ext uri="{28A0092B-C50C-407E-A947-70E740481C1C}">
                                 <a14:useLocalDpi xmlns:a14="http://schemas.microsoft.com/office/drawing/2010/main" val="0"/>
@@ -6458,7 +6510,7 @@
                     </pic:cNvPicPr>
                   </pic:nvPicPr>
                   <pic:blipFill>
-                    <a:blip r:embed="rId45">
+                    <a:blip r:embed="rId46">
                       <a:extLst>
                         <a:ext uri="{28A0092B-C50C-407E-A947-70E740481C1C}">
                           <a14:useLocalDpi xmlns:a14="http://schemas.microsoft.com/office/drawing/2010/main" val="0"/>
@@ -6616,7 +6668,7 @@
                           </pic:cNvPicPr>
                         </pic:nvPicPr>
                         <pic:blipFill>
-                          <a:blip r:embed="rId46">
+                          <a:blip r:embed="rId47">
                             <a:extLst>
                               <a:ext uri="{28A0092B-C50C-407E-A947-70E740481C1C}">
                                 <a14:useLocalDpi xmlns:a14="http://schemas.microsoft.com/office/drawing/2010/main" val="0"/>
@@ -6705,7 +6757,7 @@
                           </pic:cNvPicPr>
                         </pic:nvPicPr>
                         <pic:blipFill>
-                          <a:blip r:embed="rId47">
+                          <a:blip r:embed="rId48">
                             <a:extLst>
                               <a:ext uri="{28A0092B-C50C-407E-A947-70E740481C1C}">
                                 <a14:useLocalDpi xmlns:a14="http://schemas.microsoft.com/office/drawing/2010/main" val="0"/>
@@ -6818,7 +6870,7 @@
                           </pic:cNvPicPr>
                         </pic:nvPicPr>
                         <pic:blipFill>
-                          <a:blip r:embed="rId48">
+                          <a:blip r:embed="rId49">
                             <a:extLst>
                               <a:ext uri="{28A0092B-C50C-407E-A947-70E740481C1C}">
                                 <a14:useLocalDpi xmlns:a14="http://schemas.microsoft.com/office/drawing/2010/main" val="0"/>
@@ -6907,7 +6959,7 @@
                           </pic:cNvPicPr>
                         </pic:nvPicPr>
                         <pic:blipFill>
-                          <a:blip r:embed="rId49">
+                          <a:blip r:embed="rId50">
                             <a:extLst>
                               <a:ext uri="{28A0092B-C50C-407E-A947-70E740481C1C}">
                                 <a14:useLocalDpi xmlns:a14="http://schemas.microsoft.com/office/drawing/2010/main" val="0"/>
@@ -7164,7 +7216,7 @@
                           </pic:cNvPicPr>
                         </pic:nvPicPr>
                         <pic:blipFill>
-                          <a:blip r:embed="rId50">
+                          <a:blip r:embed="rId51">
                             <a:extLst>
                               <a:ext uri="{28A0092B-C50C-407E-A947-70E740481C1C}">
                                 <a14:useLocalDpi xmlns:a14="http://schemas.microsoft.com/office/drawing/2010/main" val="0"/>
@@ -7253,7 +7305,7 @@
                           </pic:cNvPicPr>
                         </pic:nvPicPr>
                         <pic:blipFill>
-                          <a:blip r:embed="rId51">
+                          <a:blip r:embed="rId52">
                             <a:extLst>
                               <a:ext uri="{28A0092B-C50C-407E-A947-70E740481C1C}">
                                 <a14:useLocalDpi xmlns:a14="http://schemas.microsoft.com/office/drawing/2010/main" val="0"/>
@@ -7452,7 +7504,7 @@
                     </pic:cNvPicPr>
                   </pic:nvPicPr>
                   <pic:blipFill>
-                    <a:blip r:embed="rId52">
+                    <a:blip r:embed="rId53">
                       <a:extLst>
                         <a:ext uri="{28A0092B-C50C-407E-A947-70E740481C1C}">
                           <a14:useLocalDpi xmlns:a14="http://schemas.microsoft.com/office/drawing/2010/main" val="0"/>
@@ -7526,7 +7578,7 @@
                     </pic:cNvPicPr>
                   </pic:nvPicPr>
                   <pic:blipFill>
-                    <a:blip r:embed="rId53">
+                    <a:blip r:embed="rId54">
                       <a:extLst>
                         <a:ext uri="{28A0092B-C50C-407E-A947-70E740481C1C}">
                           <a14:useLocalDpi xmlns:a14="http://schemas.microsoft.com/office/drawing/2010/main" val="0"/>
@@ -7712,7 +7764,7 @@
                     </pic:cNvPicPr>
                   </pic:nvPicPr>
                   <pic:blipFill>
-                    <a:blip r:embed="rId54">
+                    <a:blip r:embed="rId55">
                       <a:extLst>
                         <a:ext uri="{28A0092B-C50C-407E-A947-70E740481C1C}">
                           <a14:useLocalDpi xmlns:a14="http://schemas.microsoft.com/office/drawing/2010/main" val="0"/>
@@ -7799,7 +7851,7 @@
                     </pic:cNvPicPr>
                   </pic:nvPicPr>
                   <pic:blipFill>
-                    <a:blip r:embed="rId55">
+                    <a:blip r:embed="rId56">
                       <a:extLst>
                         <a:ext uri="{28A0092B-C50C-407E-A947-70E740481C1C}">
                           <a14:useLocalDpi xmlns:a14="http://schemas.microsoft.com/office/drawing/2010/main" val="0"/>
@@ -7949,7 +8001,7 @@
                     </pic:cNvPicPr>
                   </pic:nvPicPr>
                   <pic:blipFill>
-                    <a:blip r:embed="rId56">
+                    <a:blip r:embed="rId57">
                       <a:extLst>
                         <a:ext uri="{28A0092B-C50C-407E-A947-70E740481C1C}">
                           <a14:useLocalDpi xmlns:a14="http://schemas.microsoft.com/office/drawing/2010/main" val="0"/>
@@ -8018,7 +8070,7 @@
                     </pic:cNvPicPr>
                   </pic:nvPicPr>
                   <pic:blipFill>
-                    <a:blip r:embed="rId57">
+                    <a:blip r:embed="rId58">
                       <a:extLst>
                         <a:ext uri="{28A0092B-C50C-407E-A947-70E740481C1C}">
                           <a14:useLocalDpi xmlns:a14="http://schemas.microsoft.com/office/drawing/2010/main" val="0"/>
@@ -8152,7 +8204,7 @@
                           </pic:cNvPicPr>
                         </pic:nvPicPr>
                         <pic:blipFill>
-                          <a:blip r:embed="rId58">
+                          <a:blip r:embed="rId59">
                             <a:extLst>
                               <a:ext uri="{28A0092B-C50C-407E-A947-70E740481C1C}">
                                 <a14:useLocalDpi xmlns:a14="http://schemas.microsoft.com/office/drawing/2010/main" val="0"/>
@@ -8241,7 +8293,7 @@
                           </pic:cNvPicPr>
                         </pic:nvPicPr>
                         <pic:blipFill>
-                          <a:blip r:embed="rId59">
+                          <a:blip r:embed="rId60">
                             <a:extLst>
                               <a:ext uri="{28A0092B-C50C-407E-A947-70E740481C1C}">
                                 <a14:useLocalDpi xmlns:a14="http://schemas.microsoft.com/office/drawing/2010/main" val="0"/>
@@ -8968,10 +9020,10 @@
           <w:noProof/>
         </w:rPr>
         <w:drawing>
-          <wp:inline distT="0" distB="0" distL="0" distR="0" wp14:anchorId="2A470D70" wp14:editId="02DB4042">
+          <wp:inline distT="0" distB="0" distL="0" distR="0" wp14:anchorId="054A0EFA" wp14:editId="052D4CAA">
             <wp:extent cx="4381500" cy="3990975"/>
             <wp:effectExtent l="0" t="0" r="0" b="9525"/>
-            <wp:docPr id="93" name="Picture 93"/>
+            <wp:docPr id="1311674482" name="Picture 1" descr="A screenshot of a computer&#10;&#10;Description automatically generated"/>
             <wp:cNvGraphicFramePr>
               <a:graphicFrameLocks xmlns:a="http://schemas.openxmlformats.org/drawingml/2006/main" noChangeAspect="1"/>
             </wp:cNvGraphicFramePr>
@@ -8979,11 +9031,11 @@
               <a:graphicData uri="http://schemas.openxmlformats.org/drawingml/2006/picture">
                 <pic:pic xmlns:pic="http://schemas.openxmlformats.org/drawingml/2006/picture">
                   <pic:nvPicPr>
-                    <pic:cNvPr id="1" name=""/>
+                    <pic:cNvPr id="1311674482" name="Picture 1" descr="A screenshot of a computer&#10;&#10;Description automatically generated"/>
                     <pic:cNvPicPr/>
                   </pic:nvPicPr>
                   <pic:blipFill>
-                    <a:blip r:embed="rId60"/>
+                    <a:blip r:embed="rId61"/>
                     <a:stretch>
                       <a:fillRect/>
                     </a:stretch>
@@ -9012,7 +9064,7 @@
         <w:t xml:space="preserve"> this operation is expected to reduce the size of the cache file from about </w:t>
       </w:r>
       <w:r>
-        <w:t>878</w:t>
+        <w:t>947</w:t>
       </w:r>
       <w:r>
         <w:t xml:space="preserve"> </w:t>
@@ -9024,16 +9076,13 @@
         <w:t xml:space="preserve">B to </w:t>
       </w:r>
       <w:r>
-        <w:t>51</w:t>
+        <w:t>49</w:t>
       </w:r>
       <w:r>
         <w:t xml:space="preserve">% of its current size, or about </w:t>
       </w:r>
       <w:r>
-        <w:t>4</w:t>
-      </w:r>
-      <w:r>
-        <w:t>48</w:t>
+        <w:t>464</w:t>
       </w:r>
       <w:r>
         <w:t xml:space="preserve"> K</w:t>
@@ -9597,7 +9646,7 @@
       </w:r>
     </w:p>
     <w:p>
-      <w:hyperlink r:id="rId61" w:history="1">
+      <w:hyperlink r:id="rId62" w:history="1">
         <w:r>
           <w:rPr>
             <w:rStyle w:val="Hyperlink"/>
@@ -9718,7 +9767,7 @@
       </w:r>
     </w:p>
     <w:sectPr>
-      <w:footerReference w:type="default" r:id="rId62"/>
+      <w:footerReference w:type="default" r:id="rId63"/>
       <w:pgSz w:w="12240" w:h="15840"/>
       <w:pgMar w:top="1440" w:right="1440" w:bottom="1440" w:left="1440" w:header="720" w:footer="720" w:gutter="0"/>
       <w:cols w:space="720"/>
@@ -11399,7 +11448,7 @@
   <w:abstractNum w:abstractNumId="14" w15:restartNumberingAfterBreak="0">
     <w:nsid w:val="28E63BD5"/>
     <w:multiLevelType w:val="hybridMultilevel"/>
-    <w:tmpl w:val="5866CA32"/>
+    <w:tmpl w:val="E6C6FC24"/>
     <w:lvl w:ilvl="0" w:tplc="04090001">
       <w:start w:val="1"/>
       <w:numFmt w:val="bullet"/>
@@ -15308,6 +15357,18 @@
       <w:ind w:left="264" w:hanging="264"/>
     </w:pPr>
   </w:style>
+  <w:style w:type="character" w:styleId="UnresolvedMention">
+    <w:name w:val="Unresolved Mention"/>
+    <w:basedOn w:val="DefaultParagraphFont"/>
+    <w:uiPriority w:val="99"/>
+    <w:semiHidden/>
+    <w:unhideWhenUsed/>
+    <w:rsid w:val="0046262D"/>
+    <w:rPr>
+      <w:color w:val="605E5C"/>
+      <w:shd w:val="clear" w:color="auto" w:fill="E1DFDD"/>
+    </w:rPr>
+  </w:style>
 </w:styles>
 </file>
 

</xml_diff>

<commit_message>
Skyline: Update MS1 filtering tutorial to 22.2 UI (#2596)
- with outgoing translation files for Chinese and Japanese
</commit_message>
<xml_diff>
--- a/pwiz_tools/Skyline/Documentation/Tutorials/Skyline MS1 Filtering.docx
+++ b/pwiz_tools/Skyline/Documentation/Tutorials/Skyline MS1 Filtering.docx
@@ -413,7 +413,7 @@
           <w:rPr>
             <w:rStyle w:val="Hyperlink"/>
           </w:rPr>
-          <w:t>https://skyline.ms/tutorials/MS1Filtering_2.zip</w:t>
+          <w:t>https://skyline.ms/tutorials/MS1Filtering-22_2.zip</w:t>
         </w:r>
       </w:hyperlink>
     </w:p>
@@ -2102,7 +2102,13 @@
         </w:numPr>
       </w:pPr>
       <w:r>
-        <w:t>Select the ‘12_proteins.062011.fasta’ file in the MS1Filtering folder you created for this tutorial.</w:t>
+        <w:t>Select the ‘1</w:t>
+      </w:r>
+      <w:r>
+        <w:t>1</w:t>
+      </w:r>
+      <w:r>
+        <w:t>_proteins.062011.fasta’ file in the MS1Filtering folder you created for this tutorial.</w:t>
       </w:r>
     </w:p>
     <w:p>
@@ -2215,28 +2221,29 @@
     </w:p>
     <w:p>
       <w:r>
-        <w:t>Skyline will add targets for all of the peptides from the FASTA file with matching spectra in the peptide search results which you imported, and then begin importing the two WIFF files and extracting chromatograms from them.</w:t>
-      </w:r>
-    </w:p>
-    <w:p>
-      <w:pPr>
-        <w:keepNext/>
-      </w:pPr>
-      <w:r>
+        <w:t xml:space="preserve">Skyline will </w:t>
+      </w:r>
+      <w:r>
+        <w:t xml:space="preserve">insilico digest the 11 proteins in this file and propose adding the 50 peptides and 51 peptide-charge state precursors </w:t>
+      </w:r>
+      <w:r>
+        <w:t>from the FASTA file with matching spectra in the peptide search results which you imported</w:t>
+      </w:r>
+      <w:r>
+        <w:t>.</w:t>
+      </w:r>
+    </w:p>
+    <w:p>
+      <w:r>
+        <w:rPr>
+          <w:noProof/>
+        </w:rPr>
         <w:lastRenderedPageBreak/>
-        <w:t>You should see a progress graph like this:</w:t>
-      </w:r>
-    </w:p>
-    <w:p>
-      <w:r>
-        <w:rPr>
-          <w:noProof/>
-        </w:rPr>
         <w:drawing>
-          <wp:inline distT="0" distB="0" distL="0" distR="0" wp14:anchorId="1D85FA1C" wp14:editId="37D8D3F9">
-            <wp:extent cx="5943600" cy="3375660"/>
-            <wp:effectExtent l="0" t="0" r="0" b="0"/>
-            <wp:docPr id="27" name="Picture 27"/>
+          <wp:inline distT="0" distB="0" distL="0" distR="0" wp14:anchorId="3271C8EE" wp14:editId="263CED65">
+            <wp:extent cx="4848225" cy="4362450"/>
+            <wp:effectExtent l="0" t="0" r="9525" b="0"/>
+            <wp:docPr id="1153239282" name="Picture 1" descr="A screenshot of a computer screen&#10;&#10;Description automatically generated"/>
             <wp:cNvGraphicFramePr>
               <a:graphicFrameLocks xmlns:a="http://schemas.openxmlformats.org/drawingml/2006/main" noChangeAspect="1"/>
             </wp:cNvGraphicFramePr>
@@ -2244,7 +2251,7 @@
               <a:graphicData uri="http://schemas.openxmlformats.org/drawingml/2006/picture">
                 <pic:pic xmlns:pic="http://schemas.openxmlformats.org/drawingml/2006/picture">
                   <pic:nvPicPr>
-                    <pic:cNvPr id="1" name=""/>
+                    <pic:cNvPr id="1153239282" name="Picture 1" descr="A screenshot of a computer screen&#10;&#10;Description automatically generated"/>
                     <pic:cNvPicPr/>
                   </pic:nvPicPr>
                   <pic:blipFill>
@@ -2256,7 +2263,7 @@
                   <pic:spPr>
                     <a:xfrm>
                       <a:off x="0" y="0"/>
-                      <a:ext cx="5943600" cy="3375660"/>
+                      <a:ext cx="4848225" cy="4362450"/>
                     </a:xfrm>
                     <a:prstGeom prst="rect">
                       <a:avLst/>
@@ -2270,76 +2277,43 @@
       </w:r>
     </w:p>
     <w:p>
-      <w:r>
-        <w:t>Once the import has completed, first have an in-depth look at the spectral library you created before inspecting the chromatogram data.</w:t>
-      </w:r>
-    </w:p>
-    <w:p>
-      <w:pPr>
-        <w:pStyle w:val="Heading2"/>
-      </w:pPr>
-      <w:r>
-        <w:t>Verifying Library Retention Time Information</w:t>
-      </w:r>
-    </w:p>
-    <w:p>
-      <w:r>
-        <w:t>Anytime you are building a spectral library for MS1 Filtering from the results of a peptide search pipeline</w:t>
-      </w:r>
-      <w:r>
-        <w:t>,</w:t>
-      </w:r>
-      <w:r>
-        <w:t xml:space="preserve"> with which you have not already done this, you should be sure that the resulting library contains the necessary retention time information to support the Skyline features explained below.   </w:t>
-      </w:r>
-      <w:r>
-        <w:t xml:space="preserve">One benefit of using the </w:t>
-      </w:r>
-      <w:r>
-        <w:rPr>
-          <w:b/>
-        </w:rPr>
-        <w:t>Import Peptide Search</w:t>
-      </w:r>
-      <w:r>
-        <w:t xml:space="preserve"> wizard is that it will inform you early when your library is lacking necessary information</w:t>
-      </w:r>
-      <w:r>
-        <w:t>.</w:t>
-      </w:r>
-    </w:p>
-    <w:p>
-      <w:r>
-        <w:t>To verify that the library you just created contains the retention time information for MS1 Filtering peak picking and peak annotation, perform the following steps:</w:t>
-      </w:r>
-    </w:p>
-    <w:p>
-      <w:pPr>
+      <w:pPr>
+        <w:pStyle w:val="ListParagraph"/>
         <w:numPr>
           <w:ilvl w:val="0"/>
-          <w:numId w:val="18"/>
+          <w:numId w:val="21"/>
         </w:numPr>
       </w:pPr>
       <w:r>
-        <w:t xml:space="preserve">On the </w:t>
-      </w:r>
-      <w:r>
-        <w:rPr>
-          <w:b/>
-        </w:rPr>
-        <w:t>View</w:t>
-      </w:r>
-      <w:r>
-        <w:t xml:space="preserve"> menu, click </w:t>
-      </w:r>
-      <w:r>
-        <w:rPr>
-          <w:b/>
-        </w:rPr>
-        <w:t>Spectral Libraries</w:t>
-      </w:r>
-      <w:r>
-        <w:t>.</w:t>
+        <w:t xml:space="preserve">Click the </w:t>
+      </w:r>
+      <w:r>
+        <w:rPr>
+          <w:b/>
+          <w:bCs/>
+        </w:rPr>
+        <w:t>OK</w:t>
+      </w:r>
+      <w:r>
+        <w:t xml:space="preserve"> button in the </w:t>
+      </w:r>
+      <w:r>
+        <w:rPr>
+          <w:b/>
+          <w:bCs/>
+        </w:rPr>
+        <w:t>Associate Proteins</w:t>
+      </w:r>
+      <w:r>
+        <w:t xml:space="preserve"> form.</w:t>
+      </w:r>
+    </w:p>
+    <w:p>
+      <w:r>
+        <w:t>Skyline will</w:t>
+      </w:r>
+      <w:r>
+        <w:t xml:space="preserve"> begin importing the two WIFF files and extracting chromatograms from them.</w:t>
       </w:r>
     </w:p>
     <w:p>
@@ -2348,28 +2322,7 @@
       </w:pPr>
       <w:r>
         <w:lastRenderedPageBreak/>
-        <w:t xml:space="preserve">Skyline will again offer to </w:t>
-      </w:r>
-      <w:r>
-        <w:t>use</w:t>
-      </w:r>
-      <w:r>
-        <w:t xml:space="preserve"> the modifications it detects in the library which you chose not to add </w:t>
-      </w:r>
-      <w:r>
-        <w:t xml:space="preserve">to your document </w:t>
-      </w:r>
-      <w:r>
-        <w:t xml:space="preserve">during the </w:t>
-      </w:r>
-      <w:r>
-        <w:rPr>
-          <w:b/>
-        </w:rPr>
-        <w:t>Import Peptide Search</w:t>
-      </w:r>
-      <w:r>
-        <w:t xml:space="preserve"> wizard.</w:t>
+        <w:t>You should see a progress graph like this:</w:t>
       </w:r>
     </w:p>
     <w:p>
@@ -2378,10 +2331,10 @@
           <w:noProof/>
         </w:rPr>
         <w:drawing>
-          <wp:inline distT="0" distB="0" distL="0" distR="0" wp14:anchorId="1448BC18" wp14:editId="4564A6E1">
-            <wp:extent cx="3914775" cy="3981450"/>
-            <wp:effectExtent l="0" t="0" r="9525" b="0"/>
-            <wp:docPr id="28" name="Picture 28"/>
+          <wp:inline distT="0" distB="0" distL="0" distR="0" wp14:anchorId="1D85FA1C" wp14:editId="37D8D3F9">
+            <wp:extent cx="5943600" cy="3375660"/>
+            <wp:effectExtent l="0" t="0" r="0" b="0"/>
+            <wp:docPr id="27" name="Picture 27"/>
             <wp:cNvGraphicFramePr>
               <a:graphicFrameLocks xmlns:a="http://schemas.openxmlformats.org/drawingml/2006/main" noChangeAspect="1"/>
             </wp:cNvGraphicFramePr>
@@ -2401,7 +2354,7 @@
                   <pic:spPr>
                     <a:xfrm>
                       <a:off x="0" y="0"/>
-                      <a:ext cx="3914775" cy="3981450"/>
+                      <a:ext cx="5943600" cy="3375660"/>
                     </a:xfrm>
                     <a:prstGeom prst="rect">
                       <a:avLst/>
@@ -2416,46 +2369,75 @@
     </w:p>
     <w:p>
       <w:r>
-        <w:t xml:space="preserve">Choosing to use them now in the </w:t>
-      </w:r>
-      <w:r>
-        <w:rPr>
-          <w:b/>
-        </w:rPr>
-        <w:t>Spectral Library Explorer</w:t>
-      </w:r>
-      <w:r>
-        <w:t xml:space="preserve"> will not add them to the current document unless you use the </w:t>
-      </w:r>
-      <w:r>
-        <w:rPr>
-          <w:b/>
-        </w:rPr>
-        <w:t>Spectral Library Explorer</w:t>
-      </w:r>
-      <w:r>
-        <w:t xml:space="preserve"> to add peptides that use these modifications to your document.  However, these modifications are not important to this tutorial.  You can continue without them by doing the following:</w:t>
-      </w:r>
-    </w:p>
-    <w:p>
-      <w:pPr>
-        <w:pStyle w:val="ListParagraph"/>
+        <w:t>Once the import has completed, first have an in-depth look at the spectral library you created before inspecting the chromatogram data.</w:t>
+      </w:r>
+    </w:p>
+    <w:p>
+      <w:pPr>
+        <w:pStyle w:val="Heading2"/>
+      </w:pPr>
+      <w:r>
+        <w:t>Verifying Library Retention Time Information</w:t>
+      </w:r>
+    </w:p>
+    <w:p>
+      <w:r>
+        <w:t>Anytime you are building a spectral library for MS1 Filtering from the results of a peptide search pipeline</w:t>
+      </w:r>
+      <w:r>
+        <w:t>,</w:t>
+      </w:r>
+      <w:r>
+        <w:t xml:space="preserve"> with which you have not already done this, you should be sure that the resulting library contains the necessary retention time information to support the Skyline features explained below.   </w:t>
+      </w:r>
+      <w:r>
+        <w:t xml:space="preserve">One benefit of using the </w:t>
+      </w:r>
+      <w:r>
+        <w:rPr>
+          <w:b/>
+        </w:rPr>
+        <w:t>Import Peptide Search</w:t>
+      </w:r>
+      <w:r>
+        <w:t xml:space="preserve"> wizard is that it will inform you early when your library is lacking necessary information</w:t>
+      </w:r>
+      <w:r>
+        <w:t>.</w:t>
+      </w:r>
+    </w:p>
+    <w:p>
+      <w:r>
+        <w:t>To verify that the library you just created contains the retention time information for MS1 Filtering peak picking and peak annotation, perform the following steps:</w:t>
+      </w:r>
+    </w:p>
+    <w:p>
+      <w:pPr>
         <w:numPr>
           <w:ilvl w:val="0"/>
           <w:numId w:val="18"/>
         </w:numPr>
       </w:pPr>
       <w:r>
-        <w:t xml:space="preserve">Click the </w:t>
-      </w:r>
-      <w:r>
-        <w:rPr>
-          <w:b/>
-        </w:rPr>
-        <w:t>OK</w:t>
-      </w:r>
-      <w:r>
-        <w:t xml:space="preserve"> button.</w:t>
+        <w:t xml:space="preserve">On the </w:t>
+      </w:r>
+      <w:r>
+        <w:rPr>
+          <w:b/>
+        </w:rPr>
+        <w:t>View</w:t>
+      </w:r>
+      <w:r>
+        <w:t xml:space="preserve"> menu, click </w:t>
+      </w:r>
+      <w:r>
+        <w:rPr>
+          <w:b/>
+        </w:rPr>
+        <w:t>Spectral Libraries</w:t>
+      </w:r>
+      <w:r>
+        <w:t>.</w:t>
       </w:r>
     </w:p>
     <w:p>
@@ -2464,39 +2446,40 @@
       </w:pPr>
       <w:r>
         <w:lastRenderedPageBreak/>
-        <w:t xml:space="preserve">The </w:t>
-      </w:r>
-      <w:r>
-        <w:rPr>
-          <w:b/>
-        </w:rPr>
-        <w:t>Spectral Library Explorer</w:t>
-      </w:r>
-      <w:r>
-        <w:t xml:space="preserve"> will appear, looking something like</w:t>
-      </w:r>
-      <w:r>
-        <w:t xml:space="preserve"> this</w:t>
-      </w:r>
-      <w:r>
-        <w:t>:</w:t>
-      </w:r>
-    </w:p>
-    <w:p>
-      <w:pPr>
+        <w:t xml:space="preserve">Skyline will again offer to </w:t>
+      </w:r>
+      <w:r>
+        <w:t>use</w:t>
+      </w:r>
+      <w:r>
+        <w:t xml:space="preserve"> the modifications it detects in the library which you chose not to add </w:t>
+      </w:r>
+      <w:r>
+        <w:t xml:space="preserve">to your document </w:t>
+      </w:r>
+      <w:r>
+        <w:t xml:space="preserve">during the </w:t>
+      </w:r>
+      <w:r>
+        <w:rPr>
+          <w:b/>
+        </w:rPr>
+        <w:t>Import Peptide Search</w:t>
+      </w:r>
+      <w:r>
+        <w:t xml:space="preserve"> wizard.</w:t>
+      </w:r>
+    </w:p>
+    <w:p>
+      <w:r>
         <w:rPr>
           <w:noProof/>
         </w:rPr>
-      </w:pPr>
-      <w:r>
-        <w:rPr>
-          <w:noProof/>
-        </w:rPr>
         <w:drawing>
-          <wp:inline distT="0" distB="0" distL="0" distR="0" wp14:anchorId="4162EE7D" wp14:editId="0B6408B5">
-            <wp:extent cx="5943600" cy="3561715"/>
-            <wp:effectExtent l="0" t="0" r="0" b="635"/>
-            <wp:docPr id="32" name="Picture 32"/>
+          <wp:inline distT="0" distB="0" distL="0" distR="0" wp14:anchorId="1448BC18" wp14:editId="4564A6E1">
+            <wp:extent cx="3914775" cy="3981450"/>
+            <wp:effectExtent l="0" t="0" r="9525" b="0"/>
+            <wp:docPr id="28" name="Picture 28"/>
             <wp:cNvGraphicFramePr>
               <a:graphicFrameLocks xmlns:a="http://schemas.openxmlformats.org/drawingml/2006/main" noChangeAspect="1"/>
             </wp:cNvGraphicFramePr>
@@ -2516,6 +2499,121 @@
                   <pic:spPr>
                     <a:xfrm>
                       <a:off x="0" y="0"/>
+                      <a:ext cx="3914775" cy="3981450"/>
+                    </a:xfrm>
+                    <a:prstGeom prst="rect">
+                      <a:avLst/>
+                    </a:prstGeom>
+                  </pic:spPr>
+                </pic:pic>
+              </a:graphicData>
+            </a:graphic>
+          </wp:inline>
+        </w:drawing>
+      </w:r>
+    </w:p>
+    <w:p>
+      <w:r>
+        <w:t xml:space="preserve">Choosing to use them now in the </w:t>
+      </w:r>
+      <w:r>
+        <w:rPr>
+          <w:b/>
+        </w:rPr>
+        <w:t>Spectral Library Explorer</w:t>
+      </w:r>
+      <w:r>
+        <w:t xml:space="preserve"> will not add them to the current document unless you use the </w:t>
+      </w:r>
+      <w:r>
+        <w:rPr>
+          <w:b/>
+        </w:rPr>
+        <w:t>Spectral Library Explorer</w:t>
+      </w:r>
+      <w:r>
+        <w:t xml:space="preserve"> to add peptides that use these modifications to your document.  However, these modifications are not important to this tutorial.  You can continue without them by doing the following:</w:t>
+      </w:r>
+    </w:p>
+    <w:p>
+      <w:pPr>
+        <w:pStyle w:val="ListParagraph"/>
+        <w:numPr>
+          <w:ilvl w:val="0"/>
+          <w:numId w:val="18"/>
+        </w:numPr>
+      </w:pPr>
+      <w:r>
+        <w:t xml:space="preserve">Click the </w:t>
+      </w:r>
+      <w:r>
+        <w:rPr>
+          <w:b/>
+        </w:rPr>
+        <w:t>OK</w:t>
+      </w:r>
+      <w:r>
+        <w:t xml:space="preserve"> button.</w:t>
+      </w:r>
+    </w:p>
+    <w:p>
+      <w:pPr>
+        <w:keepNext/>
+      </w:pPr>
+      <w:r>
+        <w:lastRenderedPageBreak/>
+        <w:t xml:space="preserve">The </w:t>
+      </w:r>
+      <w:r>
+        <w:rPr>
+          <w:b/>
+        </w:rPr>
+        <w:t>Spectral Library Explorer</w:t>
+      </w:r>
+      <w:r>
+        <w:t xml:space="preserve"> will appear, looking something like</w:t>
+      </w:r>
+      <w:r>
+        <w:t xml:space="preserve"> this</w:t>
+      </w:r>
+      <w:r>
+        <w:t>:</w:t>
+      </w:r>
+    </w:p>
+    <w:p>
+      <w:pPr>
+        <w:rPr>
+          <w:noProof/>
+        </w:rPr>
+      </w:pPr>
+      <w:r>
+        <w:rPr>
+          <w:noProof/>
+        </w:rPr>
+        <w:drawing>
+          <wp:inline distT="0" distB="0" distL="0" distR="0" wp14:anchorId="4162EE7D" wp14:editId="0B6408B5">
+            <wp:extent cx="5943600" cy="3561715"/>
+            <wp:effectExtent l="0" t="0" r="0" b="635"/>
+            <wp:docPr id="32" name="Picture 32"/>
+            <wp:cNvGraphicFramePr>
+              <a:graphicFrameLocks xmlns:a="http://schemas.openxmlformats.org/drawingml/2006/main" noChangeAspect="1"/>
+            </wp:cNvGraphicFramePr>
+            <a:graphic xmlns:a="http://schemas.openxmlformats.org/drawingml/2006/main">
+              <a:graphicData uri="http://schemas.openxmlformats.org/drawingml/2006/picture">
+                <pic:pic xmlns:pic="http://schemas.openxmlformats.org/drawingml/2006/picture">
+                  <pic:nvPicPr>
+                    <pic:cNvPr id="1" name=""/>
+                    <pic:cNvPicPr/>
+                  </pic:nvPicPr>
+                  <pic:blipFill>
+                    <a:blip r:embed="rId26"/>
+                    <a:stretch>
+                      <a:fillRect/>
+                    </a:stretch>
+                  </pic:blipFill>
+                  <pic:spPr>
+                    <a:xfrm>
+                      <a:off x="0" y="0"/>
                       <a:ext cx="5943600" cy="3561715"/>
                     </a:xfrm>
                     <a:prstGeom prst="rect">
@@ -2588,7 +2686,7 @@
       <w:r>
         <w:t xml:space="preserve">  For Mascot .dat files specifically, you are encourage to consult the “</w:t>
       </w:r>
-      <w:hyperlink r:id="rId26" w:history="1">
+      <w:hyperlink r:id="rId27" w:history="1">
         <w:r>
           <w:rPr>
             <w:rStyle w:val="Hyperlink"/>
@@ -2703,7 +2801,10 @@
         <w:t xml:space="preserve">should see </w:t>
       </w:r>
       <w:r>
-        <w:t>51</w:t>
+        <w:t>5</w:t>
+      </w:r>
+      <w:r>
+        <w:t>0</w:t>
       </w:r>
       <w:r>
         <w:t xml:space="preserve"> peptides </w:t>
@@ -3031,10 +3132,10 @@
           <w:noProof/>
         </w:rPr>
         <w:drawing>
-          <wp:inline distT="0" distB="0" distL="0" distR="0" wp14:anchorId="17AEAC52" wp14:editId="231591D8">
+          <wp:inline distT="0" distB="0" distL="0" distR="0" wp14:anchorId="5D3B4D59" wp14:editId="39273A09">
             <wp:extent cx="5943600" cy="4071620"/>
             <wp:effectExtent l="0" t="0" r="0" b="5080"/>
-            <wp:docPr id="33" name="Picture 33"/>
+            <wp:docPr id="1718414730" name="Picture 1" descr="A screenshot of a computer&#10;&#10;Description automatically generated with medium confidence"/>
             <wp:cNvGraphicFramePr>
               <a:graphicFrameLocks xmlns:a="http://schemas.openxmlformats.org/drawingml/2006/main" noChangeAspect="1"/>
             </wp:cNvGraphicFramePr>
@@ -3042,11 +3143,11 @@
               <a:graphicData uri="http://schemas.openxmlformats.org/drawingml/2006/picture">
                 <pic:pic xmlns:pic="http://schemas.openxmlformats.org/drawingml/2006/picture">
                   <pic:nvPicPr>
-                    <pic:cNvPr id="1" name=""/>
+                    <pic:cNvPr id="1718414730" name="Picture 1" descr="A screenshot of a computer&#10;&#10;Description automatically generated with medium confidence"/>
                     <pic:cNvPicPr/>
                   </pic:nvPicPr>
                   <pic:blipFill>
-                    <a:blip r:embed="rId27"/>
+                    <a:blip r:embed="rId28"/>
                     <a:stretch>
                       <a:fillRect/>
                     </a:stretch>
@@ -3200,34 +3301,7 @@
         <w:ind w:left="0"/>
       </w:pPr>
       <w:r>
-        <w:t>To</w:t>
-      </w:r>
-      <w:r>
-        <w:t xml:space="preserve"> configure </w:t>
-      </w:r>
-      <w:r>
-        <w:t>a few other features that will be helpful</w:t>
-      </w:r>
-      <w:r>
-        <w:t xml:space="preserve"> in general</w:t>
-      </w:r>
-      <w:r>
-        <w:t>,</w:t>
-      </w:r>
-      <w:r>
-        <w:t xml:space="preserve"> </w:t>
-      </w:r>
-      <w:r>
-        <w:t>especially</w:t>
-      </w:r>
-      <w:r>
-        <w:t xml:space="preserve"> to visualize certain MS1 </w:t>
-      </w:r>
-      <w:r>
-        <w:t>Filtering</w:t>
-      </w:r>
-      <w:r>
-        <w:t xml:space="preserve"> data, perform the following steps</w:t>
+        <w:t>For a useful summary graph that will allow you to compare peak areas across runs</w:t>
       </w:r>
       <w:r>
         <w:t>:</w:t>
@@ -3259,51 +3333,40 @@
         <w:rPr>
           <w:b/>
         </w:rPr>
-        <w:t>Settings</w:t>
+        <w:t>View</w:t>
+      </w:r>
+      <w:r>
+        <w:t xml:space="preserve"> menu, choose </w:t>
+      </w:r>
+      <w:r>
+        <w:rPr>
+          <w:b/>
+        </w:rPr>
+        <w:t>Peak Area</w:t>
+      </w:r>
+      <w:r>
+        <w:rPr>
+          <w:b/>
+        </w:rPr>
+        <w:t>s</w:t>
       </w:r>
       <w:r>
         <w:t xml:space="preserve"> </w:t>
       </w:r>
       <w:r>
-        <w:t xml:space="preserve">menu, </w:t>
-      </w:r>
-      <w:r>
-        <w:t xml:space="preserve">make sure </w:t>
-      </w:r>
-      <w:r>
-        <w:rPr>
-          <w:b/>
-        </w:rPr>
-        <w:t xml:space="preserve">Integrate All </w:t>
-      </w:r>
-      <w:r>
-        <w:t>is checked.</w:t>
-      </w:r>
-    </w:p>
-    <w:p>
-      <w:r>
-        <w:t xml:space="preserve">This tells Skyline to </w:t>
-      </w:r>
-      <w:r>
-        <w:t>treat all</w:t>
-      </w:r>
-      <w:r>
-        <w:t xml:space="preserve"> chromatograms in a peak group</w:t>
-      </w:r>
-      <w:r>
-        <w:t xml:space="preserve"> </w:t>
-      </w:r>
-      <w:r>
-        <w:t>(here precursor ions M, M+1 and M+2)</w:t>
-      </w:r>
-      <w:r>
-        <w:t xml:space="preserve"> as integrating together</w:t>
-      </w:r>
-      <w:r>
-        <w:t>, regardless of whether peaks appear to be co-eluting with the largest peak.</w:t>
-      </w:r>
-      <w:r>
-        <w:t xml:space="preserve"> It no longer impacts the integrated peak areas as it once did.</w:t>
+        <w:t xml:space="preserve">and </w:t>
+      </w:r>
+      <w:r>
+        <w:t xml:space="preserve">click </w:t>
+      </w:r>
+      <w:r>
+        <w:rPr>
+          <w:b/>
+        </w:rPr>
+        <w:t>Replicate Comparison</w:t>
+      </w:r>
+      <w:r>
+        <w:t>.</w:t>
       </w:r>
     </w:p>
     <w:p>
@@ -3315,43 +3378,31 @@
         </w:numPr>
       </w:pPr>
       <w:r>
-        <w:t xml:space="preserve">On the </w:t>
-      </w:r>
-      <w:r>
-        <w:rPr>
-          <w:b/>
-        </w:rPr>
-        <w:t>View</w:t>
-      </w:r>
-      <w:r>
-        <w:t xml:space="preserve"> menu, choose </w:t>
-      </w:r>
-      <w:r>
-        <w:rPr>
-          <w:b/>
-        </w:rPr>
-        <w:t>Peak Area</w:t>
-      </w:r>
-      <w:r>
-        <w:rPr>
-          <w:b/>
-        </w:rPr>
-        <w:t>s</w:t>
-      </w:r>
-      <w:r>
-        <w:t xml:space="preserve"> </w:t>
-      </w:r>
-      <w:r>
-        <w:t xml:space="preserve">and </w:t>
-      </w:r>
-      <w:r>
-        <w:t xml:space="preserve">click </w:t>
-      </w:r>
-      <w:r>
-        <w:rPr>
-          <w:b/>
-        </w:rPr>
-        <w:t>Replicate Comparison</w:t>
+        <w:t xml:space="preserve">In the </w:t>
+      </w:r>
+      <w:r>
+        <w:rPr>
+          <w:b/>
+        </w:rPr>
+        <w:t>Peak Areas</w:t>
+      </w:r>
+      <w:r>
+        <w:t xml:space="preserve"> window, right-click, choose </w:t>
+      </w:r>
+      <w:r>
+        <w:rPr>
+          <w:b/>
+        </w:rPr>
+        <w:t>Normalize To</w:t>
+      </w:r>
+      <w:r>
+        <w:t xml:space="preserve"> and click </w:t>
+      </w:r>
+      <w:r>
+        <w:rPr>
+          <w:b/>
+        </w:rPr>
+        <w:t>None</w:t>
       </w:r>
       <w:r>
         <w:t>.</w:t>
@@ -3366,34 +3417,52 @@
         </w:numPr>
       </w:pPr>
       <w:r>
-        <w:t xml:space="preserve">In the </w:t>
-      </w:r>
-      <w:r>
-        <w:rPr>
-          <w:b/>
-        </w:rPr>
-        <w:t>Peak Areas</w:t>
-      </w:r>
-      <w:r>
-        <w:t xml:space="preserve"> window, right-click, choose </w:t>
-      </w:r>
-      <w:r>
-        <w:rPr>
-          <w:b/>
-        </w:rPr>
-        <w:t>Normalize To</w:t>
-      </w:r>
-      <w:r>
-        <w:t xml:space="preserve"> and click </w:t>
-      </w:r>
-      <w:r>
-        <w:rPr>
-          <w:b/>
-        </w:rPr>
-        <w:t>None</w:t>
-      </w:r>
-      <w:r>
-        <w:t>.</w:t>
+        <w:t>In the</w:t>
+      </w:r>
+      <w:r>
+        <w:t xml:space="preserve"> </w:t>
+      </w:r>
+      <w:r>
+        <w:rPr>
+          <w:b/>
+        </w:rPr>
+        <w:t>Peak Area</w:t>
+      </w:r>
+      <w:r>
+        <w:rPr>
+          <w:b/>
+        </w:rPr>
+        <w:t>s</w:t>
+      </w:r>
+      <w:r>
+        <w:t xml:space="preserve"> </w:t>
+      </w:r>
+      <w:r>
+        <w:t>window</w:t>
+      </w:r>
+      <w:r>
+        <w:t>, right</w:t>
+      </w:r>
+      <w:r>
+        <w:t>-</w:t>
+      </w:r>
+      <w:r>
+        <w:t>click</w:t>
+      </w:r>
+      <w:r>
+        <w:t xml:space="preserve"> and check</w:t>
+      </w:r>
+      <w:r>
+        <w:t xml:space="preserve"> </w:t>
+      </w:r>
+      <w:r>
+        <w:rPr>
+          <w:b/>
+        </w:rPr>
+        <w:t>Show Expected</w:t>
+      </w:r>
+      <w:r>
+        <w:t>. (explained below)</w:t>
       </w:r>
     </w:p>
     <w:p>
@@ -3405,7 +3474,16 @@
         </w:numPr>
       </w:pPr>
       <w:r>
-        <w:t>In the</w:t>
+        <w:t xml:space="preserve">In the </w:t>
+      </w:r>
+      <w:r>
+        <w:rPr>
+          <w:b/>
+        </w:rPr>
+        <w:t>Peak Areas</w:t>
+      </w:r>
+      <w:r>
+        <w:t xml:space="preserve"> window, right-click, choose</w:t>
       </w:r>
       <w:r>
         <w:t xml:space="preserve"> </w:t>
@@ -3414,58 +3492,25 @@
         <w:rPr>
           <w:b/>
         </w:rPr>
-        <w:t>Peak Area</w:t>
-      </w:r>
-      <w:r>
-        <w:rPr>
-          <w:b/>
-        </w:rPr>
-        <w:t>s</w:t>
-      </w:r>
-      <w:r>
-        <w:t xml:space="preserve"> </w:t>
-      </w:r>
-      <w:r>
-        <w:t>window</w:t>
-      </w:r>
-      <w:r>
-        <w:t>, right</w:t>
-      </w:r>
-      <w:r>
-        <w:t>-</w:t>
-      </w:r>
-      <w:r>
-        <w:t xml:space="preserve">click and </w:t>
-      </w:r>
-      <w:r>
-        <w:t>check</w:t>
-      </w:r>
-      <w:r>
-        <w:t xml:space="preserve"> </w:t>
-      </w:r>
-      <w:r>
-        <w:rPr>
-          <w:b/>
-        </w:rPr>
-        <w:t>Show Expected</w:t>
-      </w:r>
-      <w:r>
-        <w:t xml:space="preserve"> and </w:t>
-      </w:r>
-      <w:r>
-        <w:rPr>
-          <w:b/>
-        </w:rPr>
         <w:t>Show Dot Product</w:t>
       </w:r>
       <w:r>
-        <w:t xml:space="preserve"> (the</w:t>
-      </w:r>
-      <w:r>
-        <w:t>se</w:t>
-      </w:r>
-      <w:r>
-        <w:t xml:space="preserve"> two features will be explained below).</w:t>
+        <w:rPr>
+          <w:bCs/>
+        </w:rPr>
+        <w:t xml:space="preserve">, and click </w:t>
+      </w:r>
+      <w:r>
+        <w:rPr>
+          <w:b/>
+        </w:rPr>
+        <w:t>Labels</w:t>
+      </w:r>
+      <w:r>
+        <w:rPr>
+          <w:bCs/>
+        </w:rPr>
+        <w:t>.</w:t>
       </w:r>
     </w:p>
     <w:p>
@@ -3482,15 +3527,11 @@
         <w:jc w:val="center"/>
       </w:pPr>
       <w:r>
-        <w:rPr>
-          <w:noProof/>
-        </w:rPr>
-        <w:lastRenderedPageBreak/>
         <w:drawing>
-          <wp:inline distT="0" distB="0" distL="0" distR="0" wp14:anchorId="0D88CCF6" wp14:editId="542BA367">
-            <wp:extent cx="5939790" cy="5844540"/>
-            <wp:effectExtent l="0" t="0" r="3810" b="3810"/>
-            <wp:docPr id="40" name="Picture 40"/>
+          <wp:inline distT="0" distB="0" distL="0" distR="0" wp14:anchorId="77008C86" wp14:editId="67D98C22">
+            <wp:extent cx="5943600" cy="4925695"/>
+            <wp:effectExtent l="0" t="0" r="0" b="8255"/>
+            <wp:docPr id="331398395" name="Picture 1" descr="A screenshot of a computer&#10;&#10;Description automatically generated with medium confidence"/>
             <wp:cNvGraphicFramePr>
               <a:graphicFrameLocks xmlns:a="http://schemas.openxmlformats.org/drawingml/2006/main" noChangeAspect="1"/>
             </wp:cNvGraphicFramePr>
@@ -3498,275 +3539,7 @@
               <a:graphicData uri="http://schemas.openxmlformats.org/drawingml/2006/picture">
                 <pic:pic xmlns:pic="http://schemas.openxmlformats.org/drawingml/2006/picture">
                   <pic:nvPicPr>
-                    <pic:cNvPr id="0" name="Picture 1"/>
-                    <pic:cNvPicPr>
-                      <a:picLocks noChangeAspect="1" noChangeArrowheads="1"/>
-                    </pic:cNvPicPr>
-                  </pic:nvPicPr>
-                  <pic:blipFill>
-                    <a:blip r:embed="rId28">
-                      <a:extLst>
-                        <a:ext uri="{28A0092B-C50C-407E-A947-70E740481C1C}">
-                          <a14:useLocalDpi xmlns:a14="http://schemas.microsoft.com/office/drawing/2010/main" val="0"/>
-                        </a:ext>
-                      </a:extLst>
-                    </a:blip>
-                    <a:srcRect/>
-                    <a:stretch>
-                      <a:fillRect/>
-                    </a:stretch>
-                  </pic:blipFill>
-                  <pic:spPr bwMode="auto">
-                    <a:xfrm>
-                      <a:off x="0" y="0"/>
-                      <a:ext cx="5939790" cy="5844540"/>
-                    </a:xfrm>
-                    <a:prstGeom prst="rect">
-                      <a:avLst/>
-                    </a:prstGeom>
-                    <a:noFill/>
-                    <a:ln>
-                      <a:noFill/>
-                    </a:ln>
-                  </pic:spPr>
-                </pic:pic>
-              </a:graphicData>
-            </a:graphic>
-          </wp:inline>
-        </w:drawing>
-      </w:r>
-    </w:p>
-    <w:p>
-      <w:r>
-        <w:t xml:space="preserve">You can dock the </w:t>
-      </w:r>
-      <w:r>
-        <w:rPr>
-          <w:b/>
-        </w:rPr>
-        <w:t>Peak Areas</w:t>
-      </w:r>
-      <w:r>
-        <w:t xml:space="preserve"> window </w:t>
-      </w:r>
-      <w:r>
-        <w:t xml:space="preserve">to your desired location by </w:t>
-      </w:r>
-      <w:r>
-        <w:t>doing the following:</w:t>
-      </w:r>
-    </w:p>
-    <w:p>
-      <w:pPr>
-        <w:pStyle w:val="ListParagraph"/>
-        <w:numPr>
-          <w:ilvl w:val="0"/>
-          <w:numId w:val="24"/>
-        </w:numPr>
-      </w:pPr>
-      <w:r>
-        <w:t>Click and hold</w:t>
-      </w:r>
-      <w:r>
-        <w:t xml:space="preserve"> down the left mouse button</w:t>
-      </w:r>
-      <w:r>
-        <w:t xml:space="preserve">, </w:t>
-      </w:r>
-      <w:r>
-        <w:t xml:space="preserve">and </w:t>
-      </w:r>
-      <w:r>
-        <w:t xml:space="preserve">then </w:t>
-      </w:r>
-      <w:r>
-        <w:t xml:space="preserve">drag it </w:t>
-      </w:r>
-      <w:r>
-        <w:t xml:space="preserve">until the mouse cursor is above the </w:t>
-      </w:r>
-      <w:r>
-        <w:rPr>
-          <w:b/>
-        </w:rPr>
-        <w:t>Library Match</w:t>
-      </w:r>
-      <w:r>
-        <w:t xml:space="preserve"> view</w:t>
-      </w:r>
-      <w:r>
-        <w:t>.</w:t>
-      </w:r>
-    </w:p>
-    <w:p>
-      <w:pPr>
-        <w:pStyle w:val="ListParagraph"/>
-        <w:numPr>
-          <w:ilvl w:val="0"/>
-          <w:numId w:val="24"/>
-        </w:numPr>
-      </w:pPr>
-      <w:r>
-        <w:t xml:space="preserve">When set of 5 icons arranged in the shape of a cross appears, move the mouse into the lower icon and release the left mouse button to divide the space on the right edge of the Skyline window between the </w:t>
-      </w:r>
-      <w:r>
-        <w:rPr>
-          <w:b/>
-        </w:rPr>
-        <w:t>Peak Areas</w:t>
-      </w:r>
-      <w:r>
-        <w:t xml:space="preserve"> and </w:t>
-      </w:r>
-      <w:r>
-        <w:rPr>
-          <w:b/>
-        </w:rPr>
-        <w:t>Library Match</w:t>
-      </w:r>
-      <w:r>
-        <w:t xml:space="preserve"> views.</w:t>
-      </w:r>
-    </w:p>
-    <w:p>
-      <w:pPr>
-        <w:pStyle w:val="ListParagraph"/>
-        <w:numPr>
-          <w:ilvl w:val="0"/>
-          <w:numId w:val="24"/>
-        </w:numPr>
-      </w:pPr>
-      <w:r>
-        <w:t xml:space="preserve">On the </w:t>
-      </w:r>
-      <w:r>
-        <w:rPr>
-          <w:b/>
-        </w:rPr>
-        <w:t>View</w:t>
-      </w:r>
-      <w:r>
-        <w:t xml:space="preserve"> menu, choose </w:t>
-      </w:r>
-      <w:r>
-        <w:rPr>
-          <w:b/>
-        </w:rPr>
-        <w:t>Auto-Zoom</w:t>
-      </w:r>
-      <w:r>
-        <w:t xml:space="preserve"> and click </w:t>
-      </w:r>
-      <w:r>
-        <w:rPr>
-          <w:b/>
-        </w:rPr>
-        <w:t>Best Peak</w:t>
-      </w:r>
-      <w:r>
-        <w:t xml:space="preserve"> (F11).</w:t>
-      </w:r>
-    </w:p>
-    <w:p>
-      <w:pPr>
-        <w:pStyle w:val="ListParagraph"/>
-        <w:numPr>
-          <w:ilvl w:val="0"/>
-          <w:numId w:val="24"/>
-        </w:numPr>
-      </w:pPr>
-      <w:r>
-        <w:t xml:space="preserve">On the </w:t>
-      </w:r>
-      <w:r>
-        <w:rPr>
-          <w:b/>
-        </w:rPr>
-        <w:t>View</w:t>
-      </w:r>
-      <w:r>
-        <w:t xml:space="preserve"> menu, choose </w:t>
-      </w:r>
-      <w:r>
-        <w:rPr>
-          <w:b/>
-        </w:rPr>
-        <w:t>Arrange Graphs</w:t>
-      </w:r>
-      <w:r>
-        <w:t xml:space="preserve"> and click </w:t>
-      </w:r>
-      <w:r>
-        <w:rPr>
-          <w:b/>
-        </w:rPr>
-        <w:t>Tiled</w:t>
-      </w:r>
-      <w:r>
-        <w:t xml:space="preserve"> (Ctrl-T).</w:t>
-      </w:r>
-    </w:p>
-    <w:p>
-      <w:pPr>
-        <w:pStyle w:val="ListParagraph"/>
-        <w:ind w:left="0"/>
-      </w:pPr>
-    </w:p>
-    <w:p>
-      <w:pPr>
-        <w:pStyle w:val="ListParagraph"/>
-        <w:keepNext/>
-        <w:spacing w:after="240"/>
-        <w:ind w:left="0"/>
-        <w:contextualSpacing w:val="0"/>
-      </w:pPr>
-      <w:r>
-        <w:lastRenderedPageBreak/>
-        <w:t>Y</w:t>
-      </w:r>
-      <w:r>
-        <w:t xml:space="preserve">our </w:t>
-      </w:r>
-      <w:r>
-        <w:t xml:space="preserve">Skyline </w:t>
-      </w:r>
-      <w:r>
-        <w:t xml:space="preserve">file should look </w:t>
-      </w:r>
-      <w:r>
-        <w:t>something like</w:t>
-      </w:r>
-      <w:r>
-        <w:t xml:space="preserve"> this</w:t>
-      </w:r>
-      <w:r>
-        <w:t>:</w:t>
-      </w:r>
-    </w:p>
-    <w:p>
-      <w:pPr>
-        <w:pStyle w:val="ListParagraph"/>
-        <w:spacing w:after="240"/>
-        <w:ind w:left="0"/>
-        <w:contextualSpacing w:val="0"/>
-      </w:pPr>
-      <w:r>
-        <w:rPr>
-          <w:noProof/>
-        </w:rPr>
-        <w:drawing>
-          <wp:inline distT="0" distB="0" distL="0" distR="0" wp14:anchorId="29287C70" wp14:editId="113A9C3F">
-            <wp:extent cx="5943600" cy="4081780"/>
-            <wp:effectExtent l="0" t="0" r="0" b="0"/>
-            <wp:docPr id="42" name="Picture 42"/>
-            <wp:cNvGraphicFramePr>
-              <a:graphicFrameLocks xmlns:a="http://schemas.openxmlformats.org/drawingml/2006/main" noChangeAspect="1"/>
-            </wp:cNvGraphicFramePr>
-            <a:graphic xmlns:a="http://schemas.openxmlformats.org/drawingml/2006/main">
-              <a:graphicData uri="http://schemas.openxmlformats.org/drawingml/2006/picture">
-                <pic:pic xmlns:pic="http://schemas.openxmlformats.org/drawingml/2006/picture">
-                  <pic:nvPicPr>
-                    <pic:cNvPr id="1" name=""/>
+                    <pic:cNvPr id="331398395" name="Picture 1" descr="A screenshot of a computer&#10;&#10;Description automatically generated with medium confidence"/>
                     <pic:cNvPicPr/>
                   </pic:nvPicPr>
                   <pic:blipFill>
@@ -3778,7 +3551,7 @@
                   <pic:spPr>
                     <a:xfrm>
                       <a:off x="0" y="0"/>
-                      <a:ext cx="5943600" cy="4081780"/>
+                      <a:ext cx="5943600" cy="4925695"/>
                     </a:xfrm>
                     <a:prstGeom prst="rect">
                       <a:avLst/>
@@ -3792,6 +3565,261 @@
       </w:r>
     </w:p>
     <w:p>
+      <w:r>
+        <w:t xml:space="preserve">You can dock the </w:t>
+      </w:r>
+      <w:r>
+        <w:rPr>
+          <w:b/>
+        </w:rPr>
+        <w:t>Peak Areas</w:t>
+      </w:r>
+      <w:r>
+        <w:t xml:space="preserve"> window </w:t>
+      </w:r>
+      <w:r>
+        <w:t xml:space="preserve">to your desired location by </w:t>
+      </w:r>
+      <w:r>
+        <w:t>doing the following:</w:t>
+      </w:r>
+    </w:p>
+    <w:p>
+      <w:pPr>
+        <w:pStyle w:val="ListParagraph"/>
+        <w:numPr>
+          <w:ilvl w:val="0"/>
+          <w:numId w:val="24"/>
+        </w:numPr>
+      </w:pPr>
+      <w:r>
+        <w:lastRenderedPageBreak/>
+        <w:t>Click and hold</w:t>
+      </w:r>
+      <w:r>
+        <w:t xml:space="preserve"> down the left mouse button</w:t>
+      </w:r>
+      <w:r>
+        <w:t xml:space="preserve">, </w:t>
+      </w:r>
+      <w:r>
+        <w:t xml:space="preserve">and </w:t>
+      </w:r>
+      <w:r>
+        <w:t xml:space="preserve">then </w:t>
+      </w:r>
+      <w:r>
+        <w:t xml:space="preserve">drag it </w:t>
+      </w:r>
+      <w:r>
+        <w:t xml:space="preserve">until the mouse cursor is above the </w:t>
+      </w:r>
+      <w:r>
+        <w:rPr>
+          <w:b/>
+        </w:rPr>
+        <w:t>Library Match</w:t>
+      </w:r>
+      <w:r>
+        <w:t xml:space="preserve"> view</w:t>
+      </w:r>
+      <w:r>
+        <w:t>.</w:t>
+      </w:r>
+    </w:p>
+    <w:p>
+      <w:pPr>
+        <w:pStyle w:val="ListParagraph"/>
+        <w:numPr>
+          <w:ilvl w:val="0"/>
+          <w:numId w:val="24"/>
+        </w:numPr>
+      </w:pPr>
+      <w:r>
+        <w:t xml:space="preserve">When set of 5 icons arranged in the shape of a cross appears, move the mouse into the lower icon and release the left mouse button to divide the space on the right edge of the Skyline window between the </w:t>
+      </w:r>
+      <w:r>
+        <w:rPr>
+          <w:b/>
+        </w:rPr>
+        <w:t>Peak Areas</w:t>
+      </w:r>
+      <w:r>
+        <w:t xml:space="preserve"> and </w:t>
+      </w:r>
+      <w:r>
+        <w:rPr>
+          <w:b/>
+        </w:rPr>
+        <w:t>Library Match</w:t>
+      </w:r>
+      <w:r>
+        <w:t xml:space="preserve"> views.</w:t>
+      </w:r>
+    </w:p>
+    <w:p>
+      <w:pPr>
+        <w:pStyle w:val="ListParagraph"/>
+        <w:numPr>
+          <w:ilvl w:val="0"/>
+          <w:numId w:val="24"/>
+        </w:numPr>
+      </w:pPr>
+      <w:r>
+        <w:t xml:space="preserve">On the </w:t>
+      </w:r>
+      <w:r>
+        <w:rPr>
+          <w:b/>
+        </w:rPr>
+        <w:t>View</w:t>
+      </w:r>
+      <w:r>
+        <w:t xml:space="preserve"> menu, choose </w:t>
+      </w:r>
+      <w:r>
+        <w:rPr>
+          <w:b/>
+        </w:rPr>
+        <w:t>Auto-Zoom</w:t>
+      </w:r>
+      <w:r>
+        <w:t xml:space="preserve"> and click </w:t>
+      </w:r>
+      <w:r>
+        <w:rPr>
+          <w:b/>
+        </w:rPr>
+        <w:t>Best Peak</w:t>
+      </w:r>
+      <w:r>
+        <w:t xml:space="preserve"> (F11).</w:t>
+      </w:r>
+    </w:p>
+    <w:p>
+      <w:pPr>
+        <w:pStyle w:val="ListParagraph"/>
+        <w:numPr>
+          <w:ilvl w:val="0"/>
+          <w:numId w:val="24"/>
+        </w:numPr>
+      </w:pPr>
+      <w:r>
+        <w:t xml:space="preserve">On the </w:t>
+      </w:r>
+      <w:r>
+        <w:rPr>
+          <w:b/>
+        </w:rPr>
+        <w:t>View</w:t>
+      </w:r>
+      <w:r>
+        <w:t xml:space="preserve"> menu, choose </w:t>
+      </w:r>
+      <w:r>
+        <w:rPr>
+          <w:b/>
+        </w:rPr>
+        <w:t>Arrange Graphs</w:t>
+      </w:r>
+      <w:r>
+        <w:t xml:space="preserve"> and click </w:t>
+      </w:r>
+      <w:r>
+        <w:rPr>
+          <w:b/>
+        </w:rPr>
+        <w:t>Tiled</w:t>
+      </w:r>
+      <w:r>
+        <w:t xml:space="preserve"> (Ctrl-T).</w:t>
+      </w:r>
+    </w:p>
+    <w:p>
+      <w:pPr>
+        <w:pStyle w:val="ListParagraph"/>
+        <w:ind w:left="0"/>
+      </w:pPr>
+    </w:p>
+    <w:p>
+      <w:pPr>
+        <w:pStyle w:val="ListParagraph"/>
+        <w:keepNext/>
+        <w:spacing w:after="240"/>
+        <w:ind w:left="0"/>
+        <w:contextualSpacing w:val="0"/>
+      </w:pPr>
+      <w:r>
+        <w:t>Y</w:t>
+      </w:r>
+      <w:r>
+        <w:t xml:space="preserve">our </w:t>
+      </w:r>
+      <w:r>
+        <w:t xml:space="preserve">Skyline </w:t>
+      </w:r>
+      <w:r>
+        <w:t xml:space="preserve">file should look </w:t>
+      </w:r>
+      <w:r>
+        <w:t>something like</w:t>
+      </w:r>
+      <w:r>
+        <w:t xml:space="preserve"> this</w:t>
+      </w:r>
+      <w:r>
+        <w:t>:</w:t>
+      </w:r>
+    </w:p>
+    <w:p>
+      <w:pPr>
+        <w:pStyle w:val="ListParagraph"/>
+        <w:spacing w:after="240"/>
+        <w:ind w:left="0"/>
+        <w:contextualSpacing w:val="0"/>
+      </w:pPr>
+      <w:r>
+        <w:rPr>
+          <w:noProof/>
+        </w:rPr>
+        <w:drawing>
+          <wp:inline distT="0" distB="0" distL="0" distR="0" wp14:anchorId="6A82C80F" wp14:editId="1B7A7D86">
+            <wp:extent cx="5943600" cy="4071620"/>
+            <wp:effectExtent l="0" t="0" r="0" b="5080"/>
+            <wp:docPr id="1965798950" name="Picture 1" descr="A screenshot of a computer&#10;&#10;Description automatically generated"/>
+            <wp:cNvGraphicFramePr>
+              <a:graphicFrameLocks xmlns:a="http://schemas.openxmlformats.org/drawingml/2006/main" noChangeAspect="1"/>
+            </wp:cNvGraphicFramePr>
+            <a:graphic xmlns:a="http://schemas.openxmlformats.org/drawingml/2006/main">
+              <a:graphicData uri="http://schemas.openxmlformats.org/drawingml/2006/picture">
+                <pic:pic xmlns:pic="http://schemas.openxmlformats.org/drawingml/2006/picture">
+                  <pic:nvPicPr>
+                    <pic:cNvPr id="1965798950" name="Picture 1" descr="A screenshot of a computer&#10;&#10;Description automatically generated"/>
+                    <pic:cNvPicPr/>
+                  </pic:nvPicPr>
+                  <pic:blipFill>
+                    <a:blip r:embed="rId30"/>
+                    <a:stretch>
+                      <a:fillRect/>
+                    </a:stretch>
+                  </pic:blipFill>
+                  <pic:spPr>
+                    <a:xfrm>
+                      <a:off x="0" y="0"/>
+                      <a:ext cx="5943600" cy="4071620"/>
+                    </a:xfrm>
+                    <a:prstGeom prst="rect">
+                      <a:avLst/>
+                    </a:prstGeom>
+                  </pic:spPr>
+                </pic:pic>
+              </a:graphicData>
+            </a:graphic>
+          </wp:inline>
+        </w:drawing>
+      </w:r>
+    </w:p>
+    <w:p>
       <w:pPr>
         <w:pStyle w:val="ListParagraph"/>
         <w:ind w:left="0"/>
@@ -3964,7 +3992,11 @@
         <w:t>time of a</w:t>
       </w:r>
       <w:r>
-        <w:t xml:space="preserve"> sampled MS/MS spectrum with confident identification for this particular peptide.</w:t>
+        <w:t xml:space="preserve"> sampled MS/MS spectrum with </w:t>
+      </w:r>
+      <w:r>
+        <w:lastRenderedPageBreak/>
+        <w:t>confident identification for this particular peptide.</w:t>
       </w:r>
       <w:r>
         <w:t xml:space="preserve">  The red line indicates that this is the spectrum currently showing in the </w:t>
@@ -4154,7 +4186,6 @@
         <w:contextualSpacing w:val="0"/>
       </w:pPr>
       <w:r>
-        <w:lastRenderedPageBreak/>
         <w:t>Before</w:t>
       </w:r>
       <w:r>
@@ -4164,7 +4195,13 @@
         <w:t>ing</w:t>
       </w:r>
       <w:r>
-        <w:t xml:space="preserve"> some of the other 51 peptides in this document, first do the following:</w:t>
+        <w:t xml:space="preserve"> some of the other 5</w:t>
+      </w:r>
+      <w:r>
+        <w:t>0</w:t>
+      </w:r>
+      <w:r>
+        <w:t xml:space="preserve"> peptides in this document, first do the following:</w:t>
       </w:r>
     </w:p>
     <w:p>
@@ -4383,7 +4420,7 @@
                     </pic:cNvPicPr>
                   </pic:nvPicPr>
                   <pic:blipFill>
-                    <a:blip r:embed="rId30">
+                    <a:blip r:embed="rId31">
                       <a:extLst>
                         <a:ext uri="{28A0092B-C50C-407E-A947-70E740481C1C}">
                           <a14:useLocalDpi xmlns:a14="http://schemas.microsoft.com/office/drawing/2010/main" val="0"/>
@@ -4489,7 +4526,7 @@
                     <pic:cNvPicPr/>
                   </pic:nvPicPr>
                   <pic:blipFill>
-                    <a:blip r:embed="rId31"/>
+                    <a:blip r:embed="rId32"/>
                     <a:stretch>
                       <a:fillRect/>
                     </a:stretch>
@@ -4532,7 +4569,7 @@
       <w:r>
         <w:t xml:space="preserve">n a run, as shown above.  For more on using linear regression to map between retention time scales, see the </w:t>
       </w:r>
-      <w:hyperlink r:id="rId32" w:history="1">
+      <w:hyperlink r:id="rId33" w:history="1">
         <w:r>
           <w:rPr>
             <w:rStyle w:val="Hyperlink"/>
@@ -4586,7 +4623,13 @@
     </w:p>
     <w:p>
       <w:r>
-        <w:t>You may also notice that this regression is calculated with 230 points, while your document only contains 51 peptides, not all of which were identified in both runs.  Remember, however, that the library you built contained 552 total peptides, many with modifications not used in this document.  This seems to indicate that 230 out of the 552 were identified in both files.</w:t>
+        <w:t>You may also notice that this regression is calculated with 230 points, while your document only contains 5</w:t>
+      </w:r>
+      <w:r>
+        <w:t>0</w:t>
+      </w:r>
+      <w:r>
+        <w:t xml:space="preserve"> peptides, not all of which were identified in both runs.  Remember, however, that the library you built contained 552 total peptides, many with modifications not used in this document.  This seems to indicate that 230 out of the 552 were identified in both files.</w:t>
       </w:r>
       <w:r>
         <w:t xml:space="preserve">  Skyline attempts to use all IDs present in both search result files for this regression.  When multiple IDs are present in a single run, Skyline will use the earliest ID retention time, since it is likely to be more stable than later times or even an average.  For instance, we have seen cases where early eluting peptides are identified again during the gradient wash.</w:t>
@@ -4623,7 +4666,13 @@
     </w:p>
     <w:p>
       <w:r>
-        <w:t xml:space="preserve">With this basic understanding and Skyline configured in this way, you can now quickly review all of the 51 peptides in this document.  To do so now, just click on the </w:t>
+        <w:t>With this basic understanding and Skyline configured in this way, you can now quickly review all of the 5</w:t>
+      </w:r>
+      <w:r>
+        <w:t>0</w:t>
+      </w:r>
+      <w:r>
+        <w:t xml:space="preserve"> peptides in this document.  To do so now, just click on the </w:t>
       </w:r>
       <w:r>
         <w:rPr>
@@ -4635,19 +4684,22 @@
         <w:t xml:space="preserve"> view and use the down-arrow key to select each peptide in turn.</w:t>
       </w:r>
       <w:r>
-        <w:t xml:space="preserve">  To know which peptide number out of the 51 is currently selected, you can look in the status bar at the bottom right of the Skyline window:</w:t>
-      </w:r>
-    </w:p>
-    <w:p>
-      <w:r>
-        <w:rPr>
-          <w:noProof/>
-        </w:rPr>
+        <w:t xml:space="preserve">  To know which peptide number out of the 5</w:t>
+      </w:r>
+      <w:r>
+        <w:t>0</w:t>
+      </w:r>
+      <w:r>
+        <w:t xml:space="preserve"> is currently selected, you can look in the status bar at the bottom right of the Skyline window:</w:t>
+      </w:r>
+    </w:p>
+    <w:p>
+      <w:r>
         <w:drawing>
-          <wp:inline distT="0" distB="0" distL="0" distR="0" wp14:anchorId="4E24E6D0" wp14:editId="78B79DBD">
-            <wp:extent cx="2905125" cy="352425"/>
-            <wp:effectExtent l="0" t="0" r="9525" b="9525"/>
-            <wp:docPr id="41" name="Picture 41"/>
+          <wp:inline distT="0" distB="0" distL="0" distR="0" wp14:anchorId="126854E6" wp14:editId="478DBAF2">
+            <wp:extent cx="3839111" cy="438211"/>
+            <wp:effectExtent l="0" t="0" r="9525" b="0"/>
+            <wp:docPr id="1394644934" name="Picture 1"/>
             <wp:cNvGraphicFramePr>
               <a:graphicFrameLocks xmlns:a="http://schemas.openxmlformats.org/drawingml/2006/main" noChangeAspect="1"/>
             </wp:cNvGraphicFramePr>
@@ -4655,11 +4707,11 @@
               <a:graphicData uri="http://schemas.openxmlformats.org/drawingml/2006/picture">
                 <pic:pic xmlns:pic="http://schemas.openxmlformats.org/drawingml/2006/picture">
                   <pic:nvPicPr>
-                    <pic:cNvPr id="1" name=""/>
+                    <pic:cNvPr id="1394644934" name=""/>
                     <pic:cNvPicPr/>
                   </pic:nvPicPr>
                   <pic:blipFill>
-                    <a:blip r:embed="rId33"/>
+                    <a:blip r:embed="rId34"/>
                     <a:stretch>
                       <a:fillRect/>
                     </a:stretch>
@@ -4667,7 +4719,7 @@
                   <pic:spPr>
                     <a:xfrm>
                       <a:off x="0" y="0"/>
-                      <a:ext cx="2905125" cy="352425"/>
+                      <a:ext cx="3839111" cy="438211"/>
                     </a:xfrm>
                     <a:prstGeom prst="rect">
                       <a:avLst/>
@@ -4862,7 +4914,7 @@
                           </pic:cNvPicPr>
                         </pic:nvPicPr>
                         <pic:blipFill>
-                          <a:blip r:embed="rId34">
+                          <a:blip r:embed="rId35">
                             <a:extLst>
                               <a:ext uri="{28A0092B-C50C-407E-A947-70E740481C1C}">
                                 <a14:useLocalDpi xmlns:a14="http://schemas.microsoft.com/office/drawing/2010/main" val="0"/>
@@ -4951,7 +5003,7 @@
                           </pic:cNvPicPr>
                         </pic:nvPicPr>
                         <pic:blipFill>
-                          <a:blip r:embed="rId35">
+                          <a:blip r:embed="rId36">
                             <a:extLst>
                               <a:ext uri="{28A0092B-C50C-407E-A947-70E740481C1C}">
                                 <a14:useLocalDpi xmlns:a14="http://schemas.microsoft.com/office/drawing/2010/main" val="0"/>
@@ -5029,7 +5081,7 @@
                     </pic:cNvPicPr>
                   </pic:nvPicPr>
                   <pic:blipFill>
-                    <a:blip r:embed="rId36">
+                    <a:blip r:embed="rId37">
                       <a:extLst>
                         <a:ext uri="{28A0092B-C50C-407E-A947-70E740481C1C}">
                           <a14:useLocalDpi xmlns:a14="http://schemas.microsoft.com/office/drawing/2010/main" val="0"/>
@@ -5315,7 +5367,7 @@
                     </pic:cNvPicPr>
                   </pic:nvPicPr>
                   <pic:blipFill>
-                    <a:blip r:embed="rId37">
+                    <a:blip r:embed="rId38">
                       <a:extLst>
                         <a:ext uri="{28A0092B-C50C-407E-A947-70E740481C1C}">
                           <a14:useLocalDpi xmlns:a14="http://schemas.microsoft.com/office/drawing/2010/main" val="0"/>
@@ -5555,97 +5607,6 @@
             <wp:extent cx="3905250" cy="2152650"/>
             <wp:effectExtent l="0" t="0" r="0" b="0"/>
             <wp:docPr id="54" name="Picture 54"/>
-            <wp:cNvGraphicFramePr>
-              <a:graphicFrameLocks xmlns:a="http://schemas.openxmlformats.org/drawingml/2006/main" noChangeAspect="1"/>
-            </wp:cNvGraphicFramePr>
-            <a:graphic xmlns:a="http://schemas.openxmlformats.org/drawingml/2006/main">
-              <a:graphicData uri="http://schemas.openxmlformats.org/drawingml/2006/picture">
-                <pic:pic xmlns:pic="http://schemas.openxmlformats.org/drawingml/2006/picture">
-                  <pic:nvPicPr>
-                    <pic:cNvPr id="1" name=""/>
-                    <pic:cNvPicPr/>
-                  </pic:nvPicPr>
-                  <pic:blipFill>
-                    <a:blip r:embed="rId38"/>
-                    <a:stretch>
-                      <a:fillRect/>
-                    </a:stretch>
-                  </pic:blipFill>
-                  <pic:spPr>
-                    <a:xfrm>
-                      <a:off x="0" y="0"/>
-                      <a:ext cx="3905250" cy="2152650"/>
-                    </a:xfrm>
-                    <a:prstGeom prst="rect">
-                      <a:avLst/>
-                    </a:prstGeom>
-                  </pic:spPr>
-                </pic:pic>
-              </a:graphicData>
-            </a:graphic>
-          </wp:inline>
-        </w:drawing>
-      </w:r>
-    </w:p>
-    <w:p>
-      <w:pPr>
-        <w:rPr>
-          <w:color w:val="000000"/>
-        </w:rPr>
-      </w:pPr>
-      <w:r>
-        <w:rPr>
-          <w:color w:val="000000"/>
-        </w:rPr>
-        <w:t>If you see only these three precursor transitions:</w:t>
-      </w:r>
-    </w:p>
-    <w:p>
-      <w:pPr>
-        <w:pStyle w:val="ListParagraph"/>
-        <w:numPr>
-          <w:ilvl w:val="0"/>
-          <w:numId w:val="26"/>
-        </w:numPr>
-        <w:rPr>
-          <w:color w:val="000000"/>
-        </w:rPr>
-      </w:pPr>
-      <w:r>
-        <w:rPr>
-          <w:color w:val="000000"/>
-        </w:rPr>
-        <w:t>Click the funnel icon to remove transition filtering.</w:t>
-      </w:r>
-    </w:p>
-    <w:p>
-      <w:pPr>
-        <w:rPr>
-          <w:color w:val="000000"/>
-        </w:rPr>
-      </w:pPr>
-      <w:r>
-        <w:rPr>
-          <w:color w:val="000000"/>
-        </w:rPr>
-        <w:t>This causes Skyline to show all possible transitions for this peptide precursor:</w:t>
-      </w:r>
-    </w:p>
-    <w:p>
-      <w:pPr>
-        <w:rPr>
-          <w:color w:val="000000"/>
-        </w:rPr>
-      </w:pPr>
-      <w:r>
-        <w:rPr>
-          <w:noProof/>
-        </w:rPr>
-        <w:drawing>
-          <wp:inline distT="0" distB="0" distL="0" distR="0" wp14:anchorId="2FCBAC06" wp14:editId="33931E80">
-            <wp:extent cx="3905250" cy="2152650"/>
-            <wp:effectExtent l="0" t="0" r="0" b="0"/>
-            <wp:docPr id="55" name="Picture 55"/>
             <wp:cNvGraphicFramePr>
               <a:graphicFrameLocks xmlns:a="http://schemas.openxmlformats.org/drawingml/2006/main" noChangeAspect="1"/>
             </wp:cNvGraphicFramePr>
@@ -5688,6 +5649,97 @@
         <w:rPr>
           <w:color w:val="000000"/>
         </w:rPr>
+        <w:t>If you see only these three precursor transitions:</w:t>
+      </w:r>
+    </w:p>
+    <w:p>
+      <w:pPr>
+        <w:pStyle w:val="ListParagraph"/>
+        <w:numPr>
+          <w:ilvl w:val="0"/>
+          <w:numId w:val="26"/>
+        </w:numPr>
+        <w:rPr>
+          <w:color w:val="000000"/>
+        </w:rPr>
+      </w:pPr>
+      <w:r>
+        <w:rPr>
+          <w:color w:val="000000"/>
+        </w:rPr>
+        <w:t>Click the funnel icon to remove transition filtering.</w:t>
+      </w:r>
+    </w:p>
+    <w:p>
+      <w:pPr>
+        <w:rPr>
+          <w:color w:val="000000"/>
+        </w:rPr>
+      </w:pPr>
+      <w:r>
+        <w:rPr>
+          <w:color w:val="000000"/>
+        </w:rPr>
+        <w:t>This causes Skyline to show all possible transitions for this peptide precursor:</w:t>
+      </w:r>
+    </w:p>
+    <w:p>
+      <w:pPr>
+        <w:rPr>
+          <w:color w:val="000000"/>
+        </w:rPr>
+      </w:pPr>
+      <w:r>
+        <w:rPr>
+          <w:noProof/>
+        </w:rPr>
+        <w:drawing>
+          <wp:inline distT="0" distB="0" distL="0" distR="0" wp14:anchorId="2FCBAC06" wp14:editId="33931E80">
+            <wp:extent cx="3905250" cy="2152650"/>
+            <wp:effectExtent l="0" t="0" r="0" b="0"/>
+            <wp:docPr id="55" name="Picture 55"/>
+            <wp:cNvGraphicFramePr>
+              <a:graphicFrameLocks xmlns:a="http://schemas.openxmlformats.org/drawingml/2006/main" noChangeAspect="1"/>
+            </wp:cNvGraphicFramePr>
+            <a:graphic xmlns:a="http://schemas.openxmlformats.org/drawingml/2006/main">
+              <a:graphicData uri="http://schemas.openxmlformats.org/drawingml/2006/picture">
+                <pic:pic xmlns:pic="http://schemas.openxmlformats.org/drawingml/2006/picture">
+                  <pic:nvPicPr>
+                    <pic:cNvPr id="1" name=""/>
+                    <pic:cNvPicPr/>
+                  </pic:nvPicPr>
+                  <pic:blipFill>
+                    <a:blip r:embed="rId40"/>
+                    <a:stretch>
+                      <a:fillRect/>
+                    </a:stretch>
+                  </pic:blipFill>
+                  <pic:spPr>
+                    <a:xfrm>
+                      <a:off x="0" y="0"/>
+                      <a:ext cx="3905250" cy="2152650"/>
+                    </a:xfrm>
+                    <a:prstGeom prst="rect">
+                      <a:avLst/>
+                    </a:prstGeom>
+                  </pic:spPr>
+                </pic:pic>
+              </a:graphicData>
+            </a:graphic>
+          </wp:inline>
+        </w:drawing>
+      </w:r>
+    </w:p>
+    <w:p>
+      <w:pPr>
+        <w:rPr>
+          <w:color w:val="000000"/>
+        </w:rPr>
+      </w:pPr>
+      <w:r>
+        <w:rPr>
+          <w:color w:val="000000"/>
+        </w:rPr>
         <w:lastRenderedPageBreak/>
         <w:t xml:space="preserve">The green dots indicate the transitions for which Skyline already has chromatogram data.  Skyline automatically extracts chromatograms for all peaks in the isotope distribution which it predicts to have at least 1% of the entire distribution.  Plus, it always extracts a chromatogram for M-1, since a correctly picked peak with no interference will generally have no signal at this </w:t>
       </w:r>
@@ -5791,7 +5843,7 @@
                     </pic:cNvPicPr>
                   </pic:nvPicPr>
                   <pic:blipFill>
-                    <a:blip r:embed="rId40">
+                    <a:blip r:embed="rId41">
                       <a:extLst>
                         <a:ext uri="{28A0092B-C50C-407E-A947-70E740481C1C}">
                           <a14:useLocalDpi xmlns:a14="http://schemas.microsoft.com/office/drawing/2010/main" val="0"/>
@@ -5971,7 +6023,7 @@
                     </pic:cNvPicPr>
                   </pic:nvPicPr>
                   <pic:blipFill>
-                    <a:blip r:embed="rId41">
+                    <a:blip r:embed="rId42">
                       <a:extLst>
                         <a:ext uri="{28A0092B-C50C-407E-A947-70E740481C1C}">
                           <a14:useLocalDpi xmlns:a14="http://schemas.microsoft.com/office/drawing/2010/main" val="0"/>
@@ -6047,7 +6099,7 @@
                     </pic:cNvPicPr>
                   </pic:nvPicPr>
                   <pic:blipFill>
-                    <a:blip r:embed="rId42">
+                    <a:blip r:embed="rId43">
                       <a:extLst>
                         <a:ext uri="{28A0092B-C50C-407E-A947-70E740481C1C}">
                           <a14:useLocalDpi xmlns:a14="http://schemas.microsoft.com/office/drawing/2010/main" val="0"/>
@@ -6232,7 +6284,7 @@
                           </pic:cNvPicPr>
                         </pic:nvPicPr>
                         <pic:blipFill>
-                          <a:blip r:embed="rId43">
+                          <a:blip r:embed="rId44">
                             <a:extLst>
                               <a:ext uri="{28A0092B-C50C-407E-A947-70E740481C1C}">
                                 <a14:useLocalDpi xmlns:a14="http://schemas.microsoft.com/office/drawing/2010/main" val="0"/>
@@ -6321,7 +6373,7 @@
                           </pic:cNvPicPr>
                         </pic:nvPicPr>
                         <pic:blipFill>
-                          <a:blip r:embed="rId44">
+                          <a:blip r:embed="rId45">
                             <a:extLst>
                               <a:ext uri="{28A0092B-C50C-407E-A947-70E740481C1C}">
                                 <a14:useLocalDpi xmlns:a14="http://schemas.microsoft.com/office/drawing/2010/main" val="0"/>
@@ -6458,7 +6510,7 @@
                     </pic:cNvPicPr>
                   </pic:nvPicPr>
                   <pic:blipFill>
-                    <a:blip r:embed="rId45">
+                    <a:blip r:embed="rId46">
                       <a:extLst>
                         <a:ext uri="{28A0092B-C50C-407E-A947-70E740481C1C}">
                           <a14:useLocalDpi xmlns:a14="http://schemas.microsoft.com/office/drawing/2010/main" val="0"/>
@@ -6616,7 +6668,7 @@
                           </pic:cNvPicPr>
                         </pic:nvPicPr>
                         <pic:blipFill>
-                          <a:blip r:embed="rId46">
+                          <a:blip r:embed="rId47">
                             <a:extLst>
                               <a:ext uri="{28A0092B-C50C-407E-A947-70E740481C1C}">
                                 <a14:useLocalDpi xmlns:a14="http://schemas.microsoft.com/office/drawing/2010/main" val="0"/>
@@ -6705,7 +6757,7 @@
                           </pic:cNvPicPr>
                         </pic:nvPicPr>
                         <pic:blipFill>
-                          <a:blip r:embed="rId47">
+                          <a:blip r:embed="rId48">
                             <a:extLst>
                               <a:ext uri="{28A0092B-C50C-407E-A947-70E740481C1C}">
                                 <a14:useLocalDpi xmlns:a14="http://schemas.microsoft.com/office/drawing/2010/main" val="0"/>
@@ -6818,7 +6870,7 @@
                           </pic:cNvPicPr>
                         </pic:nvPicPr>
                         <pic:blipFill>
-                          <a:blip r:embed="rId48">
+                          <a:blip r:embed="rId49">
                             <a:extLst>
                               <a:ext uri="{28A0092B-C50C-407E-A947-70E740481C1C}">
                                 <a14:useLocalDpi xmlns:a14="http://schemas.microsoft.com/office/drawing/2010/main" val="0"/>
@@ -6907,7 +6959,7 @@
                           </pic:cNvPicPr>
                         </pic:nvPicPr>
                         <pic:blipFill>
-                          <a:blip r:embed="rId49">
+                          <a:blip r:embed="rId50">
                             <a:extLst>
                               <a:ext uri="{28A0092B-C50C-407E-A947-70E740481C1C}">
                                 <a14:useLocalDpi xmlns:a14="http://schemas.microsoft.com/office/drawing/2010/main" val="0"/>
@@ -7164,7 +7216,7 @@
                           </pic:cNvPicPr>
                         </pic:nvPicPr>
                         <pic:blipFill>
-                          <a:blip r:embed="rId50">
+                          <a:blip r:embed="rId51">
                             <a:extLst>
                               <a:ext uri="{28A0092B-C50C-407E-A947-70E740481C1C}">
                                 <a14:useLocalDpi xmlns:a14="http://schemas.microsoft.com/office/drawing/2010/main" val="0"/>
@@ -7253,7 +7305,7 @@
                           </pic:cNvPicPr>
                         </pic:nvPicPr>
                         <pic:blipFill>
-                          <a:blip r:embed="rId51">
+                          <a:blip r:embed="rId52">
                             <a:extLst>
                               <a:ext uri="{28A0092B-C50C-407E-A947-70E740481C1C}">
                                 <a14:useLocalDpi xmlns:a14="http://schemas.microsoft.com/office/drawing/2010/main" val="0"/>
@@ -7452,7 +7504,7 @@
                     </pic:cNvPicPr>
                   </pic:nvPicPr>
                   <pic:blipFill>
-                    <a:blip r:embed="rId52">
+                    <a:blip r:embed="rId53">
                       <a:extLst>
                         <a:ext uri="{28A0092B-C50C-407E-A947-70E740481C1C}">
                           <a14:useLocalDpi xmlns:a14="http://schemas.microsoft.com/office/drawing/2010/main" val="0"/>
@@ -7526,7 +7578,7 @@
                     </pic:cNvPicPr>
                   </pic:nvPicPr>
                   <pic:blipFill>
-                    <a:blip r:embed="rId53">
+                    <a:blip r:embed="rId54">
                       <a:extLst>
                         <a:ext uri="{28A0092B-C50C-407E-A947-70E740481C1C}">
                           <a14:useLocalDpi xmlns:a14="http://schemas.microsoft.com/office/drawing/2010/main" val="0"/>
@@ -7712,7 +7764,7 @@
                     </pic:cNvPicPr>
                   </pic:nvPicPr>
                   <pic:blipFill>
-                    <a:blip r:embed="rId54">
+                    <a:blip r:embed="rId55">
                       <a:extLst>
                         <a:ext uri="{28A0092B-C50C-407E-A947-70E740481C1C}">
                           <a14:useLocalDpi xmlns:a14="http://schemas.microsoft.com/office/drawing/2010/main" val="0"/>
@@ -7799,7 +7851,7 @@
                     </pic:cNvPicPr>
                   </pic:nvPicPr>
                   <pic:blipFill>
-                    <a:blip r:embed="rId55">
+                    <a:blip r:embed="rId56">
                       <a:extLst>
                         <a:ext uri="{28A0092B-C50C-407E-A947-70E740481C1C}">
                           <a14:useLocalDpi xmlns:a14="http://schemas.microsoft.com/office/drawing/2010/main" val="0"/>
@@ -7949,7 +8001,7 @@
                     </pic:cNvPicPr>
                   </pic:nvPicPr>
                   <pic:blipFill>
-                    <a:blip r:embed="rId56">
+                    <a:blip r:embed="rId57">
                       <a:extLst>
                         <a:ext uri="{28A0092B-C50C-407E-A947-70E740481C1C}">
                           <a14:useLocalDpi xmlns:a14="http://schemas.microsoft.com/office/drawing/2010/main" val="0"/>
@@ -8018,7 +8070,7 @@
                     </pic:cNvPicPr>
                   </pic:nvPicPr>
                   <pic:blipFill>
-                    <a:blip r:embed="rId57">
+                    <a:blip r:embed="rId58">
                       <a:extLst>
                         <a:ext uri="{28A0092B-C50C-407E-A947-70E740481C1C}">
                           <a14:useLocalDpi xmlns:a14="http://schemas.microsoft.com/office/drawing/2010/main" val="0"/>
@@ -8152,7 +8204,7 @@
                           </pic:cNvPicPr>
                         </pic:nvPicPr>
                         <pic:blipFill>
-                          <a:blip r:embed="rId58">
+                          <a:blip r:embed="rId59">
                             <a:extLst>
                               <a:ext uri="{28A0092B-C50C-407E-A947-70E740481C1C}">
                                 <a14:useLocalDpi xmlns:a14="http://schemas.microsoft.com/office/drawing/2010/main" val="0"/>
@@ -8241,7 +8293,7 @@
                           </pic:cNvPicPr>
                         </pic:nvPicPr>
                         <pic:blipFill>
-                          <a:blip r:embed="rId59">
+                          <a:blip r:embed="rId60">
                             <a:extLst>
                               <a:ext uri="{28A0092B-C50C-407E-A947-70E740481C1C}">
                                 <a14:useLocalDpi xmlns:a14="http://schemas.microsoft.com/office/drawing/2010/main" val="0"/>
@@ -8968,10 +9020,10 @@
           <w:noProof/>
         </w:rPr>
         <w:drawing>
-          <wp:inline distT="0" distB="0" distL="0" distR="0" wp14:anchorId="2A470D70" wp14:editId="02DB4042">
+          <wp:inline distT="0" distB="0" distL="0" distR="0" wp14:anchorId="054A0EFA" wp14:editId="052D4CAA">
             <wp:extent cx="4381500" cy="3990975"/>
             <wp:effectExtent l="0" t="0" r="0" b="9525"/>
-            <wp:docPr id="93" name="Picture 93"/>
+            <wp:docPr id="1311674482" name="Picture 1" descr="A screenshot of a computer&#10;&#10;Description automatically generated"/>
             <wp:cNvGraphicFramePr>
               <a:graphicFrameLocks xmlns:a="http://schemas.openxmlformats.org/drawingml/2006/main" noChangeAspect="1"/>
             </wp:cNvGraphicFramePr>
@@ -8979,11 +9031,11 @@
               <a:graphicData uri="http://schemas.openxmlformats.org/drawingml/2006/picture">
                 <pic:pic xmlns:pic="http://schemas.openxmlformats.org/drawingml/2006/picture">
                   <pic:nvPicPr>
-                    <pic:cNvPr id="1" name=""/>
+                    <pic:cNvPr id="1311674482" name="Picture 1" descr="A screenshot of a computer&#10;&#10;Description automatically generated"/>
                     <pic:cNvPicPr/>
                   </pic:nvPicPr>
                   <pic:blipFill>
-                    <a:blip r:embed="rId60"/>
+                    <a:blip r:embed="rId61"/>
                     <a:stretch>
                       <a:fillRect/>
                     </a:stretch>
@@ -9012,7 +9064,7 @@
         <w:t xml:space="preserve"> this operation is expected to reduce the size of the cache file from about </w:t>
       </w:r>
       <w:r>
-        <w:t>878</w:t>
+        <w:t>947</w:t>
       </w:r>
       <w:r>
         <w:t xml:space="preserve"> </w:t>
@@ -9024,16 +9076,13 @@
         <w:t xml:space="preserve">B to </w:t>
       </w:r>
       <w:r>
-        <w:t>51</w:t>
+        <w:t>49</w:t>
       </w:r>
       <w:r>
         <w:t xml:space="preserve">% of its current size, or about </w:t>
       </w:r>
       <w:r>
-        <w:t>4</w:t>
-      </w:r>
-      <w:r>
-        <w:t>48</w:t>
+        <w:t>464</w:t>
       </w:r>
       <w:r>
         <w:t xml:space="preserve"> K</w:t>
@@ -9597,7 +9646,7 @@
       </w:r>
     </w:p>
     <w:p>
-      <w:hyperlink r:id="rId61" w:history="1">
+      <w:hyperlink r:id="rId62" w:history="1">
         <w:r>
           <w:rPr>
             <w:rStyle w:val="Hyperlink"/>
@@ -9718,7 +9767,7 @@
       </w:r>
     </w:p>
     <w:sectPr>
-      <w:footerReference w:type="default" r:id="rId62"/>
+      <w:footerReference w:type="default" r:id="rId63"/>
       <w:pgSz w:w="12240" w:h="15840"/>
       <w:pgMar w:top="1440" w:right="1440" w:bottom="1440" w:left="1440" w:header="720" w:footer="720" w:gutter="0"/>
       <w:cols w:space="720"/>
@@ -11399,7 +11448,7 @@
   <w:abstractNum w:abstractNumId="14" w15:restartNumberingAfterBreak="0">
     <w:nsid w:val="28E63BD5"/>
     <w:multiLevelType w:val="hybridMultilevel"/>
-    <w:tmpl w:val="5866CA32"/>
+    <w:tmpl w:val="E6C6FC24"/>
     <w:lvl w:ilvl="0" w:tplc="04090001">
       <w:start w:val="1"/>
       <w:numFmt w:val="bullet"/>
@@ -15308,6 +15357,18 @@
       <w:ind w:left="264" w:hanging="264"/>
     </w:pPr>
   </w:style>
+  <w:style w:type="character" w:styleId="UnresolvedMention">
+    <w:name w:val="Unresolved Mention"/>
+    <w:basedOn w:val="DefaultParagraphFont"/>
+    <w:uiPriority w:val="99"/>
+    <w:semiHidden/>
+    <w:unhideWhenUsed/>
+    <w:rsid w:val="0046262D"/>
+    <w:rPr>
+      <w:color w:val="605E5C"/>
+      <w:shd w:val="clear" w:color="auto" w:fill="E1DFDD"/>
+    </w:rPr>
+  </w:style>
 </w:styles>
 </file>
 

</xml_diff>

<commit_message>
Skyline: Fix PDF URLs in Start Page to tutorials updated for 22.2 - Fix Library Explorer screenshot in MS1 Filtering tutorial
</commit_message>
<xml_diff>
--- a/pwiz_tools/Skyline/Documentation/Tutorials/Skyline MS1 Filtering.docx
+++ b/pwiz_tools/Skyline/Documentation/Tutorials/Skyline MS1 Filtering.docx
@@ -2591,10 +2591,10 @@
           <w:noProof/>
         </w:rPr>
         <w:drawing>
-          <wp:inline distT="0" distB="0" distL="0" distR="0" wp14:anchorId="4162EE7D" wp14:editId="0B6408B5">
-            <wp:extent cx="5943600" cy="3561715"/>
-            <wp:effectExtent l="0" t="0" r="0" b="635"/>
-            <wp:docPr id="32" name="Picture 32"/>
+          <wp:inline distT="0" distB="0" distL="0" distR="0" wp14:anchorId="0F7FAC02" wp14:editId="76169FE4">
+            <wp:extent cx="5943600" cy="3388360"/>
+            <wp:effectExtent l="0" t="0" r="0" b="2540"/>
+            <wp:docPr id="1827135058" name="Picture 1" descr="A screenshot of a computer&#10;&#10;Description automatically generated with medium confidence"/>
             <wp:cNvGraphicFramePr>
               <a:graphicFrameLocks xmlns:a="http://schemas.openxmlformats.org/drawingml/2006/main" noChangeAspect="1"/>
             </wp:cNvGraphicFramePr>
@@ -2602,7 +2602,7 @@
               <a:graphicData uri="http://schemas.openxmlformats.org/drawingml/2006/picture">
                 <pic:pic xmlns:pic="http://schemas.openxmlformats.org/drawingml/2006/picture">
                   <pic:nvPicPr>
-                    <pic:cNvPr id="1" name=""/>
+                    <pic:cNvPr id="1827135058" name="Picture 1" descr="A screenshot of a computer&#10;&#10;Description automatically generated with medium confidence"/>
                     <pic:cNvPicPr/>
                   </pic:nvPicPr>
                   <pic:blipFill>
@@ -2614,7 +2614,7 @@
                   <pic:spPr>
                     <a:xfrm>
                       <a:off x="0" y="0"/>
-                      <a:ext cx="5943600" cy="3561715"/>
+                      <a:ext cx="5943600" cy="3388360"/>
                     </a:xfrm>
                     <a:prstGeom prst="rect">
                       <a:avLst/>
@@ -3527,6 +3527,9 @@
         <w:jc w:val="center"/>
       </w:pPr>
       <w:r>
+        <w:rPr>
+          <w:noProof/>
+        </w:rPr>
         <w:drawing>
           <wp:inline distT="0" distB="0" distL="0" distR="0" wp14:anchorId="77008C86" wp14:editId="67D98C22">
             <wp:extent cx="5943600" cy="4925695"/>
@@ -4695,6 +4698,9 @@
     </w:p>
     <w:p>
       <w:r>
+        <w:rPr>
+          <w:noProof/>
+        </w:rPr>
         <w:drawing>
           <wp:inline distT="0" distB="0" distL="0" distR="0" wp14:anchorId="126854E6" wp14:editId="478DBAF2">
             <wp:extent cx="3839111" cy="438211"/>

</xml_diff>